<commit_message>
I/O test plan added
</commit_message>
<xml_diff>
--- a/documentation/Master Test Plan.docx
+++ b/documentation/Master Test Plan.docx
@@ -136,25 +136,26 @@
           <w:color w:val="000000"/>
           <w:lang w:eastAsia="zh-CN"/>
         </w:rPr>
-        <w:t xml:space="preserve">Linden Crandall, Jonathan Mainhart, </w:t>
+        <w:t>Linden Crandall, Jonathan Mainhart, Zhihua Zheng</w:t>
       </w:r>
-      <w:proofErr w:type="spellStart"/>
-      <w:r>
+    </w:p>
+    <w:p>
+      <w:pPr>
+        <w:spacing w:before="100" w:beforeAutospacing="1" w:after="100" w:afterAutospacing="1" w:line="480" w:lineRule="auto"/>
+        <w:jc w:val="center"/>
         <w:rPr>
           <w:rFonts w:ascii="Times New Roman" w:eastAsia="Times New Roman" w:hAnsi="Times New Roman" w:cs="Times New Roman"/>
           <w:color w:val="000000"/>
           <w:lang w:eastAsia="zh-CN"/>
         </w:rPr>
-        <w:t>Zhihua</w:t>
-      </w:r>
-      <w:proofErr w:type="spellEnd"/>
+      </w:pPr>
       <w:r>
         <w:rPr>
           <w:rFonts w:ascii="Times New Roman" w:eastAsia="Times New Roman" w:hAnsi="Times New Roman" w:cs="Times New Roman"/>
           <w:color w:val="000000"/>
           <w:lang w:eastAsia="zh-CN"/>
         </w:rPr>
-        <w:t xml:space="preserve"> Zheng</w:t>
+        <w:t>University of Maryland Global Campus</w:t>
       </w:r>
     </w:p>
     <w:p>
@@ -173,7 +174,7 @@
           <w:color w:val="000000"/>
           <w:lang w:eastAsia="zh-CN"/>
         </w:rPr>
-        <w:t>University of Maryland Global Campus</w:t>
+        <w:t>CMIS 495: Current Trends and Projects in Computer Science</w:t>
       </w:r>
     </w:p>
     <w:p>
@@ -186,53 +187,14 @@
           <w:lang w:eastAsia="zh-CN"/>
         </w:rPr>
       </w:pPr>
-      <w:proofErr w:type="spellStart"/>
       <w:r>
         <w:rPr>
           <w:rFonts w:ascii="Times New Roman" w:eastAsia="Times New Roman" w:hAnsi="Times New Roman" w:cs="Times New Roman"/>
           <w:color w:val="000000"/>
           <w:lang w:eastAsia="zh-CN"/>
         </w:rPr>
-        <w:t>CMIS</w:t>
+        <w:t>Prof. Majid Shaalan</w:t>
       </w:r>
-      <w:proofErr w:type="spellEnd"/>
-      <w:r>
-        <w:rPr>
-          <w:rFonts w:ascii="Times New Roman" w:eastAsia="Times New Roman" w:hAnsi="Times New Roman" w:cs="Times New Roman"/>
-          <w:color w:val="000000"/>
-          <w:lang w:eastAsia="zh-CN"/>
-        </w:rPr>
-        <w:t xml:space="preserve"> 495: Current Trends and Projects in Computer Science</w:t>
-      </w:r>
-    </w:p>
-    <w:p>
-      <w:pPr>
-        <w:spacing w:before="100" w:beforeAutospacing="1" w:after="100" w:afterAutospacing="1" w:line="480" w:lineRule="auto"/>
-        <w:jc w:val="center"/>
-        <w:rPr>
-          <w:rFonts w:ascii="Times New Roman" w:eastAsia="Times New Roman" w:hAnsi="Times New Roman" w:cs="Times New Roman"/>
-          <w:color w:val="000000"/>
-          <w:lang w:eastAsia="zh-CN"/>
-        </w:rPr>
-      </w:pPr>
-      <w:r>
-        <w:rPr>
-          <w:rFonts w:ascii="Times New Roman" w:eastAsia="Times New Roman" w:hAnsi="Times New Roman" w:cs="Times New Roman"/>
-          <w:color w:val="000000"/>
-          <w:lang w:eastAsia="zh-CN"/>
-        </w:rPr>
-        <w:t xml:space="preserve">Prof. Majid </w:t>
-      </w:r>
-      <w:proofErr w:type="spellStart"/>
-      <w:r>
-        <w:rPr>
-          <w:rFonts w:ascii="Times New Roman" w:eastAsia="Times New Roman" w:hAnsi="Times New Roman" w:cs="Times New Roman"/>
-          <w:color w:val="000000"/>
-          <w:lang w:eastAsia="zh-CN"/>
-        </w:rPr>
-        <w:t>Shaalan</w:t>
-      </w:r>
-      <w:proofErr w:type="spellEnd"/>
     </w:p>
     <w:p>
       <w:pPr>
@@ -1285,14 +1247,159 @@
       <w:pPr>
         <w:rPr>
           <w:rFonts w:ascii="Times New Roman" w:hAnsi="Times New Roman" w:cs="Times New Roman"/>
-        </w:rPr>
-      </w:pPr>
-      <w:r>
-        <w:rPr>
-          <w:rFonts w:ascii="Times New Roman" w:hAnsi="Times New Roman" w:cs="Times New Roman"/>
           <w:b/>
           <w:bCs/>
         </w:rPr>
+      </w:pPr>
+    </w:p>
+    <w:p>
+      <w:pPr>
+        <w:rPr>
+          <w:rFonts w:ascii="Times New Roman" w:hAnsi="Times New Roman" w:cs="Times New Roman"/>
+          <w:b/>
+          <w:bCs/>
+        </w:rPr>
+      </w:pPr>
+    </w:p>
+    <w:p>
+      <w:pPr>
+        <w:rPr>
+          <w:rFonts w:ascii="Times New Roman" w:hAnsi="Times New Roman" w:cs="Times New Roman"/>
+          <w:b/>
+          <w:bCs/>
+        </w:rPr>
+      </w:pPr>
+    </w:p>
+    <w:p>
+      <w:pPr>
+        <w:rPr>
+          <w:rFonts w:ascii="Times New Roman" w:hAnsi="Times New Roman" w:cs="Times New Roman"/>
+          <w:b/>
+          <w:bCs/>
+        </w:rPr>
+      </w:pPr>
+    </w:p>
+    <w:p>
+      <w:pPr>
+        <w:rPr>
+          <w:rFonts w:ascii="Times New Roman" w:hAnsi="Times New Roman" w:cs="Times New Roman"/>
+          <w:b/>
+          <w:bCs/>
+        </w:rPr>
+      </w:pPr>
+    </w:p>
+    <w:p>
+      <w:pPr>
+        <w:rPr>
+          <w:rFonts w:ascii="Times New Roman" w:hAnsi="Times New Roman" w:cs="Times New Roman"/>
+          <w:b/>
+          <w:bCs/>
+        </w:rPr>
+      </w:pPr>
+    </w:p>
+    <w:p>
+      <w:pPr>
+        <w:rPr>
+          <w:rFonts w:ascii="Times New Roman" w:hAnsi="Times New Roman" w:cs="Times New Roman"/>
+          <w:b/>
+          <w:bCs/>
+        </w:rPr>
+      </w:pPr>
+    </w:p>
+    <w:p>
+      <w:pPr>
+        <w:rPr>
+          <w:rFonts w:ascii="Times New Roman" w:hAnsi="Times New Roman" w:cs="Times New Roman"/>
+          <w:b/>
+          <w:bCs/>
+        </w:rPr>
+      </w:pPr>
+    </w:p>
+    <w:p>
+      <w:pPr>
+        <w:rPr>
+          <w:rFonts w:ascii="Times New Roman" w:hAnsi="Times New Roman" w:cs="Times New Roman"/>
+          <w:b/>
+          <w:bCs/>
+        </w:rPr>
+      </w:pPr>
+    </w:p>
+    <w:p>
+      <w:pPr>
+        <w:rPr>
+          <w:rFonts w:ascii="Times New Roman" w:hAnsi="Times New Roman" w:cs="Times New Roman"/>
+          <w:b/>
+          <w:bCs/>
+        </w:rPr>
+      </w:pPr>
+    </w:p>
+    <w:p>
+      <w:pPr>
+        <w:rPr>
+          <w:rFonts w:ascii="Times New Roman" w:hAnsi="Times New Roman" w:cs="Times New Roman"/>
+          <w:b/>
+          <w:bCs/>
+        </w:rPr>
+      </w:pPr>
+    </w:p>
+    <w:p>
+      <w:pPr>
+        <w:rPr>
+          <w:rFonts w:ascii="Times New Roman" w:hAnsi="Times New Roman" w:cs="Times New Roman"/>
+          <w:b/>
+          <w:bCs/>
+        </w:rPr>
+      </w:pPr>
+    </w:p>
+    <w:p>
+      <w:pPr>
+        <w:rPr>
+          <w:rFonts w:ascii="Times New Roman" w:hAnsi="Times New Roman" w:cs="Times New Roman"/>
+          <w:b/>
+          <w:bCs/>
+        </w:rPr>
+      </w:pPr>
+    </w:p>
+    <w:p>
+      <w:pPr>
+        <w:rPr>
+          <w:rFonts w:ascii="Times New Roman" w:hAnsi="Times New Roman" w:cs="Times New Roman"/>
+          <w:b/>
+          <w:bCs/>
+        </w:rPr>
+      </w:pPr>
+    </w:p>
+    <w:p>
+      <w:pPr>
+        <w:rPr>
+          <w:rFonts w:ascii="Times New Roman" w:hAnsi="Times New Roman" w:cs="Times New Roman"/>
+          <w:b/>
+          <w:bCs/>
+        </w:rPr>
+      </w:pPr>
+    </w:p>
+    <w:p>
+      <w:pPr>
+        <w:rPr>
+          <w:rFonts w:ascii="Times New Roman" w:hAnsi="Times New Roman" w:cs="Times New Roman"/>
+          <w:b/>
+          <w:bCs/>
+        </w:rPr>
+      </w:pPr>
+    </w:p>
+    <w:p>
+      <w:pPr>
+        <w:rPr>
+          <w:rFonts w:ascii="Times New Roman" w:hAnsi="Times New Roman" w:cs="Times New Roman"/>
+        </w:rPr>
+      </w:pPr>
+      <w:r>
+        <w:rPr>
+          <w:rFonts w:ascii="Times New Roman" w:hAnsi="Times New Roman" w:cs="Times New Roman"/>
+          <w:b/>
+          <w:bCs/>
+        </w:rPr>
+        <w:lastRenderedPageBreak/>
         <w:t>Table 3</w:t>
       </w:r>
     </w:p>
@@ -1307,6 +1414,42 @@
           <w:rFonts w:ascii="Times New Roman" w:hAnsi="Times New Roman" w:cs="Times New Roman"/>
         </w:rPr>
         <w:t>File I/O Tests</w:t>
+      </w:r>
+      <w:r>
+        <w:rPr>
+          <w:rFonts w:ascii="Times New Roman" w:hAnsi="Times New Roman" w:cs="Times New Roman"/>
+        </w:rPr>
+        <w:t xml:space="preserve"> –</w:t>
+      </w:r>
+      <w:r>
+        <w:rPr>
+          <w:rFonts w:ascii="Times New Roman" w:hAnsi="Times New Roman" w:cs="Times New Roman"/>
+        </w:rPr>
+        <w:t xml:space="preserve"> </w:t>
+      </w:r>
+      <w:r>
+        <w:rPr>
+          <w:rFonts w:ascii="Times New Roman" w:hAnsi="Times New Roman" w:cs="Times New Roman"/>
+        </w:rPr>
+        <w:t>OPENING/READING/WRITING/CLOSING</w:t>
+      </w:r>
+      <w:r>
+        <w:rPr>
+          <w:rFonts w:ascii="Times New Roman" w:hAnsi="Times New Roman" w:cs="Times New Roman"/>
+        </w:rPr>
+        <w:t xml:space="preserve"> </w:t>
+      </w:r>
+      <w:r>
+        <w:rPr>
+          <w:rFonts w:ascii="Times New Roman" w:hAnsi="Times New Roman" w:cs="Times New Roman"/>
+        </w:rPr>
+        <w:t>IMAGE FILE</w:t>
+      </w:r>
+      <w:r>
+        <w:rPr>
+          <w:rFonts w:ascii="Times New Roman" w:hAnsi="Times New Roman" w:cs="Times New Roman"/>
+        </w:rPr>
+        <w:t xml:space="preserve"> </w:t>
       </w:r>
     </w:p>
     <w:tbl>
@@ -1422,7 +1565,6 @@
           </w:tcPr>
           <w:p>
             <w:pPr>
-              <w:jc w:val="center"/>
               <w:rPr>
                 <w:rFonts w:ascii="Times New Roman" w:hAnsi="Times New Roman" w:cs="Times New Roman"/>
               </w:rPr>
@@ -1449,7 +1591,7 @@
               <w:rPr>
                 <w:rFonts w:ascii="Times New Roman" w:hAnsi="Times New Roman" w:cs="Times New Roman"/>
               </w:rPr>
-              <w:t>What is being tested</w:t>
+              <w:t>image file chooser</w:t>
             </w:r>
           </w:p>
         </w:tc>
@@ -1467,7 +1609,49 @@
               <w:rPr>
                 <w:rFonts w:ascii="Times New Roman" w:hAnsi="Times New Roman" w:cs="Times New Roman"/>
               </w:rPr>
-              <w:t>How it will be tested</w:t>
+              <w:t>“</w:t>
+            </w:r>
+            <w:r>
+              <w:rPr>
+                <w:rFonts w:ascii="Times New Roman" w:hAnsi="Times New Roman" w:cs="Times New Roman"/>
+              </w:rPr>
+              <w:t>Select</w:t>
+            </w:r>
+            <w:r>
+              <w:rPr>
+                <w:rFonts w:ascii="Times New Roman" w:hAnsi="Times New Roman" w:cs="Times New Roman"/>
+              </w:rPr>
+              <w:t xml:space="preserve"> </w:t>
+            </w:r>
+            <w:r>
+              <w:rPr>
+                <w:rFonts w:ascii="Times New Roman" w:hAnsi="Times New Roman" w:cs="Times New Roman"/>
+              </w:rPr>
+              <w:t>I</w:t>
+            </w:r>
+            <w:r>
+              <w:rPr>
+                <w:rFonts w:ascii="Times New Roman" w:hAnsi="Times New Roman" w:cs="Times New Roman"/>
+              </w:rPr>
+              <w:t>mage</w:t>
+            </w:r>
+            <w:r>
+              <w:rPr>
+                <w:rFonts w:ascii="Times New Roman" w:hAnsi="Times New Roman" w:cs="Times New Roman"/>
+              </w:rPr>
+              <w:t>” button</w:t>
+            </w:r>
+            <w:r>
+              <w:rPr>
+                <w:rFonts w:ascii="Times New Roman" w:hAnsi="Times New Roman" w:cs="Times New Roman"/>
+              </w:rPr>
+              <w:t xml:space="preserve"> (or whatever the button name will be for this action) is</w:t>
+            </w:r>
+            <w:r>
+              <w:rPr>
+                <w:rFonts w:ascii="Times New Roman" w:hAnsi="Times New Roman" w:cs="Times New Roman"/>
+              </w:rPr>
+              <w:t xml:space="preserve"> selected</w:t>
             </w:r>
           </w:p>
         </w:tc>
@@ -1485,7 +1669,249 @@
               <w:rPr>
                 <w:rFonts w:ascii="Times New Roman" w:hAnsi="Times New Roman" w:cs="Times New Roman"/>
               </w:rPr>
-              <w:t>What you expect to see</w:t>
+              <w:t xml:space="preserve">- </w:t>
+            </w:r>
+            <w:r>
+              <w:rPr>
+                <w:rFonts w:ascii="Times New Roman" w:hAnsi="Times New Roman" w:cs="Times New Roman"/>
+              </w:rPr>
+              <w:t xml:space="preserve">User’s default file explorer </w:t>
+            </w:r>
+            <w:r>
+              <w:rPr>
+                <w:rFonts w:ascii="Times New Roman" w:hAnsi="Times New Roman" w:cs="Times New Roman"/>
+              </w:rPr>
+              <w:t xml:space="preserve">is </w:t>
+            </w:r>
+            <w:r>
+              <w:rPr>
+                <w:rFonts w:ascii="Times New Roman" w:hAnsi="Times New Roman" w:cs="Times New Roman"/>
+              </w:rPr>
+              <w:t>opened</w:t>
+            </w:r>
+          </w:p>
+          <w:p>
+            <w:pPr>
+              <w:rPr>
+                <w:rFonts w:ascii="Times New Roman" w:hAnsi="Times New Roman" w:cs="Times New Roman"/>
+              </w:rPr>
+            </w:pPr>
+          </w:p>
+          <w:p>
+            <w:pPr>
+              <w:rPr>
+                <w:rFonts w:ascii="Times New Roman" w:hAnsi="Times New Roman" w:cs="Times New Roman"/>
+              </w:rPr>
+            </w:pPr>
+            <w:r>
+              <w:rPr>
+                <w:rFonts w:ascii="Times New Roman" w:hAnsi="Times New Roman" w:cs="Times New Roman"/>
+              </w:rPr>
+              <w:t>- user selects file</w:t>
+            </w:r>
+          </w:p>
+          <w:p>
+            <w:pPr>
+              <w:rPr>
+                <w:rFonts w:ascii="Times New Roman" w:hAnsi="Times New Roman" w:cs="Times New Roman"/>
+              </w:rPr>
+            </w:pPr>
+          </w:p>
+          <w:p>
+            <w:pPr>
+              <w:rPr>
+                <w:rFonts w:ascii="Times New Roman" w:hAnsi="Times New Roman" w:cs="Times New Roman"/>
+              </w:rPr>
+            </w:pPr>
+            <w:r>
+              <w:rPr>
+                <w:rFonts w:ascii="Times New Roman" w:hAnsi="Times New Roman" w:cs="Times New Roman"/>
+              </w:rPr>
+              <w:t>-</w:t>
+            </w:r>
+            <w:r>
+              <w:rPr>
+                <w:rFonts w:ascii="Times New Roman" w:hAnsi="Times New Roman" w:cs="Times New Roman"/>
+              </w:rPr>
+              <w:t xml:space="preserve"> </w:t>
+            </w:r>
+            <w:r>
+              <w:rPr>
+                <w:rFonts w:ascii="Times New Roman" w:hAnsi="Times New Roman" w:cs="Times New Roman"/>
+              </w:rPr>
+              <w:t xml:space="preserve">if </w:t>
+            </w:r>
+            <w:r>
+              <w:rPr>
+                <w:rFonts w:ascii="Times New Roman" w:hAnsi="Times New Roman" w:cs="Times New Roman"/>
+              </w:rPr>
+              <w:t xml:space="preserve">the </w:t>
+            </w:r>
+            <w:r>
+              <w:rPr>
+                <w:rFonts w:ascii="Times New Roman" w:hAnsi="Times New Roman" w:cs="Times New Roman"/>
+              </w:rPr>
+              <w:t xml:space="preserve">file </w:t>
+            </w:r>
+            <w:r>
+              <w:rPr>
+                <w:rFonts w:ascii="Times New Roman" w:hAnsi="Times New Roman" w:cs="Times New Roman"/>
+              </w:rPr>
+              <w:t>is</w:t>
+            </w:r>
+            <w:r>
+              <w:rPr>
+                <w:rFonts w:ascii="Times New Roman" w:hAnsi="Times New Roman" w:cs="Times New Roman"/>
+              </w:rPr>
+              <w:t xml:space="preserve"> an</w:t>
+            </w:r>
+            <w:r>
+              <w:rPr>
+                <w:rFonts w:ascii="Times New Roman" w:hAnsi="Times New Roman" w:cs="Times New Roman"/>
+              </w:rPr>
+              <w:t xml:space="preserve"> </w:t>
+            </w:r>
+            <w:r>
+              <w:rPr>
+                <w:rFonts w:ascii="Times New Roman" w:hAnsi="Times New Roman" w:cs="Times New Roman"/>
+              </w:rPr>
+              <w:t xml:space="preserve">image file (.png, .jpg, etc.), </w:t>
+            </w:r>
+            <w:r>
+              <w:rPr>
+                <w:rFonts w:ascii="Times New Roman" w:hAnsi="Times New Roman" w:cs="Times New Roman"/>
+              </w:rPr>
+              <w:t>assign</w:t>
+            </w:r>
+            <w:r>
+              <w:rPr>
+                <w:rFonts w:ascii="Times New Roman" w:hAnsi="Times New Roman" w:cs="Times New Roman"/>
+              </w:rPr>
+              <w:t xml:space="preserve"> the image file to an </w:t>
+            </w:r>
+            <w:r>
+              <w:rPr>
+                <w:rFonts w:ascii="Times New Roman" w:hAnsi="Times New Roman" w:cs="Times New Roman"/>
+              </w:rPr>
+              <w:t xml:space="preserve">image </w:t>
+            </w:r>
+            <w:r>
+              <w:rPr>
+                <w:rFonts w:ascii="Times New Roman" w:hAnsi="Times New Roman" w:cs="Times New Roman"/>
+              </w:rPr>
+              <w:t>object variable in code</w:t>
+            </w:r>
+            <w:r>
+              <w:rPr>
+                <w:rFonts w:ascii="Times New Roman" w:hAnsi="Times New Roman" w:cs="Times New Roman"/>
+              </w:rPr>
+              <w:t xml:space="preserve"> for further processing</w:t>
+            </w:r>
+          </w:p>
+          <w:p>
+            <w:pPr>
+              <w:rPr>
+                <w:rFonts w:ascii="Times New Roman" w:hAnsi="Times New Roman" w:cs="Times New Roman"/>
+              </w:rPr>
+            </w:pPr>
+          </w:p>
+          <w:p>
+            <w:pPr>
+              <w:rPr>
+                <w:rFonts w:ascii="Times New Roman" w:hAnsi="Times New Roman" w:cs="Times New Roman"/>
+              </w:rPr>
+            </w:pPr>
+            <w:r>
+              <w:rPr>
+                <w:rFonts w:ascii="Times New Roman" w:hAnsi="Times New Roman" w:cs="Times New Roman"/>
+              </w:rPr>
+              <w:t>-</w:t>
+            </w:r>
+            <w:r>
+              <w:rPr>
+                <w:rFonts w:ascii="Times New Roman" w:hAnsi="Times New Roman" w:cs="Times New Roman"/>
+              </w:rPr>
+              <w:t xml:space="preserve"> </w:t>
+            </w:r>
+            <w:r>
+              <w:rPr>
+                <w:rFonts w:ascii="Times New Roman" w:hAnsi="Times New Roman" w:cs="Times New Roman"/>
+              </w:rPr>
+              <w:t xml:space="preserve">else dialog box error message </w:t>
+            </w:r>
+            <w:r>
+              <w:rPr>
+                <w:rFonts w:ascii="Times New Roman" w:hAnsi="Times New Roman" w:cs="Times New Roman"/>
+              </w:rPr>
+              <w:t>displayed;</w:t>
+            </w:r>
+            <w:r>
+              <w:rPr>
+                <w:rFonts w:ascii="Times New Roman" w:hAnsi="Times New Roman" w:cs="Times New Roman"/>
+              </w:rPr>
+              <w:t xml:space="preserve"> file explorer </w:t>
+            </w:r>
+            <w:r>
+              <w:rPr>
+                <w:rFonts w:ascii="Times New Roman" w:hAnsi="Times New Roman" w:cs="Times New Roman"/>
+              </w:rPr>
+              <w:t>closed. U</w:t>
+            </w:r>
+            <w:r>
+              <w:rPr>
+                <w:rFonts w:ascii="Times New Roman" w:hAnsi="Times New Roman" w:cs="Times New Roman"/>
+              </w:rPr>
+              <w:t xml:space="preserve">ser </w:t>
+            </w:r>
+            <w:r>
+              <w:rPr>
+                <w:rFonts w:ascii="Times New Roman" w:hAnsi="Times New Roman" w:cs="Times New Roman"/>
+              </w:rPr>
+              <w:t xml:space="preserve">is returned </w:t>
+            </w:r>
+            <w:r>
+              <w:rPr>
+                <w:rFonts w:ascii="Times New Roman" w:hAnsi="Times New Roman" w:cs="Times New Roman"/>
+              </w:rPr>
+              <w:t xml:space="preserve">to GUI </w:t>
+            </w:r>
+            <w:r>
+              <w:rPr>
+                <w:rFonts w:ascii="Times New Roman" w:hAnsi="Times New Roman" w:cs="Times New Roman"/>
+              </w:rPr>
+              <w:t>and may reattempt opening image file</w:t>
+            </w:r>
+          </w:p>
+          <w:p>
+            <w:pPr>
+              <w:rPr>
+                <w:rFonts w:ascii="Times New Roman" w:hAnsi="Times New Roman" w:cs="Times New Roman"/>
+              </w:rPr>
+            </w:pPr>
+          </w:p>
+          <w:p>
+            <w:pPr>
+              <w:rPr>
+                <w:rFonts w:ascii="Times New Roman" w:hAnsi="Times New Roman" w:cs="Times New Roman"/>
+              </w:rPr>
+            </w:pPr>
+            <w:r>
+              <w:rPr>
+                <w:rFonts w:ascii="Times New Roman" w:hAnsi="Times New Roman" w:cs="Times New Roman"/>
+              </w:rPr>
+              <w:t xml:space="preserve">- if user </w:t>
+            </w:r>
+            <w:r>
+              <w:rPr>
+                <w:rFonts w:ascii="Times New Roman" w:hAnsi="Times New Roman" w:cs="Times New Roman"/>
+              </w:rPr>
+              <w:t xml:space="preserve">had </w:t>
+            </w:r>
+            <w:r>
+              <w:rPr>
+                <w:rFonts w:ascii="Times New Roman" w:hAnsi="Times New Roman" w:cs="Times New Roman"/>
+              </w:rPr>
+              <w:t>already selected an image and selects this action again, it will replace the previous image with the new one provided that the previous image was not encoded</w:t>
             </w:r>
           </w:p>
         </w:tc>
@@ -1501,6 +1927,12 @@
                 <w:rFonts w:ascii="Times New Roman" w:hAnsi="Times New Roman" w:cs="Times New Roman"/>
               </w:rPr>
             </w:pPr>
+            <w:r>
+              <w:rPr>
+                <w:rFonts w:ascii="Times New Roman" w:hAnsi="Times New Roman" w:cs="Times New Roman"/>
+              </w:rPr>
+              <w:t>2</w:t>
+            </w:r>
           </w:p>
         </w:tc>
         <w:tc>
@@ -1513,6 +1945,18 @@
                 <w:rFonts w:ascii="Times New Roman" w:hAnsi="Times New Roman" w:cs="Times New Roman"/>
               </w:rPr>
             </w:pPr>
+            <w:r>
+              <w:rPr>
+                <w:rFonts w:ascii="Times New Roman" w:hAnsi="Times New Roman" w:cs="Times New Roman"/>
+              </w:rPr>
+              <w:t>encode image</w:t>
+            </w:r>
+            <w:r>
+              <w:rPr>
+                <w:rFonts w:ascii="Times New Roman" w:hAnsi="Times New Roman" w:cs="Times New Roman"/>
+              </w:rPr>
+              <w:t xml:space="preserve"> (See Table 2 row 4)</w:t>
+            </w:r>
           </w:p>
         </w:tc>
         <w:tc>
@@ -1525,6 +1969,18 @@
                 <w:rFonts w:ascii="Times New Roman" w:hAnsi="Times New Roman" w:cs="Times New Roman"/>
               </w:rPr>
             </w:pPr>
+            <w:r>
+              <w:rPr>
+                <w:rFonts w:ascii="Times New Roman" w:hAnsi="Times New Roman" w:cs="Times New Roman"/>
+              </w:rPr>
+              <w:t xml:space="preserve">“Encode” button </w:t>
+            </w:r>
+            <w:r>
+              <w:rPr>
+                <w:rFonts w:ascii="Times New Roman" w:hAnsi="Times New Roman" w:cs="Times New Roman"/>
+              </w:rPr>
+              <w:t>is selected</w:t>
+            </w:r>
           </w:p>
         </w:tc>
         <w:tc>
@@ -1537,6 +1993,300 @@
                 <w:rFonts w:ascii="Times New Roman" w:hAnsi="Times New Roman" w:cs="Times New Roman"/>
               </w:rPr>
             </w:pPr>
+            <w:r>
+              <w:rPr>
+                <w:rFonts w:ascii="Times New Roman" w:hAnsi="Times New Roman" w:cs="Times New Roman"/>
+              </w:rPr>
+              <w:t xml:space="preserve">-  </w:t>
+            </w:r>
+            <w:r>
+              <w:rPr>
+                <w:rFonts w:ascii="Times New Roman" w:hAnsi="Times New Roman" w:cs="Times New Roman"/>
+              </w:rPr>
+              <w:t>encoded</w:t>
+            </w:r>
+            <w:r>
+              <w:rPr>
+                <w:rFonts w:ascii="Times New Roman" w:hAnsi="Times New Roman" w:cs="Times New Roman"/>
+              </w:rPr>
+              <w:t xml:space="preserve"> </w:t>
+            </w:r>
+            <w:r>
+              <w:rPr>
+                <w:rFonts w:ascii="Times New Roman" w:hAnsi="Times New Roman" w:cs="Times New Roman"/>
+              </w:rPr>
+              <w:t xml:space="preserve">message is written </w:t>
+            </w:r>
+            <w:r>
+              <w:rPr>
+                <w:rFonts w:ascii="Times New Roman" w:hAnsi="Times New Roman" w:cs="Times New Roman"/>
+              </w:rPr>
+              <w:t xml:space="preserve">to </w:t>
+            </w:r>
+            <w:r>
+              <w:rPr>
+                <w:rFonts w:ascii="Times New Roman" w:hAnsi="Times New Roman" w:cs="Times New Roman"/>
+              </w:rPr>
+              <w:t>the</w:t>
+            </w:r>
+            <w:r>
+              <w:rPr>
+                <w:rFonts w:ascii="Times New Roman" w:hAnsi="Times New Roman" w:cs="Times New Roman"/>
+              </w:rPr>
+              <w:t xml:space="preserve"> image</w:t>
+            </w:r>
+            <w:r>
+              <w:rPr>
+                <w:rFonts w:ascii="Times New Roman" w:hAnsi="Times New Roman" w:cs="Times New Roman"/>
+              </w:rPr>
+              <w:t>.</w:t>
+            </w:r>
+            <w:r>
+              <w:rPr>
+                <w:rFonts w:ascii="Times New Roman" w:hAnsi="Times New Roman" w:cs="Times New Roman"/>
+              </w:rPr>
+              <w:t xml:space="preserve"> </w:t>
+            </w:r>
+          </w:p>
+        </w:tc>
+      </w:tr>
+      <w:tr>
+        <w:tc>
+          <w:tcPr>
+            <w:tcW w:w="445" w:type="dxa"/>
+          </w:tcPr>
+          <w:p>
+            <w:pPr>
+              <w:rPr>
+                <w:rFonts w:ascii="Times New Roman" w:hAnsi="Times New Roman" w:cs="Times New Roman"/>
+              </w:rPr>
+            </w:pPr>
+            <w:r>
+              <w:rPr>
+                <w:rFonts w:ascii="Times New Roman" w:hAnsi="Times New Roman" w:cs="Times New Roman"/>
+              </w:rPr>
+              <w:t>3</w:t>
+            </w:r>
+          </w:p>
+        </w:tc>
+        <w:tc>
+          <w:tcPr>
+            <w:tcW w:w="2700" w:type="dxa"/>
+          </w:tcPr>
+          <w:p>
+            <w:pPr>
+              <w:rPr>
+                <w:rFonts w:ascii="Times New Roman" w:hAnsi="Times New Roman" w:cs="Times New Roman"/>
+              </w:rPr>
+            </w:pPr>
+            <w:r>
+              <w:rPr>
+                <w:rFonts w:ascii="Times New Roman" w:hAnsi="Times New Roman" w:cs="Times New Roman"/>
+              </w:rPr>
+              <w:t>save image</w:t>
+            </w:r>
+          </w:p>
+        </w:tc>
+        <w:tc>
+          <w:tcPr>
+            <w:tcW w:w="2970" w:type="dxa"/>
+          </w:tcPr>
+          <w:p>
+            <w:pPr>
+              <w:rPr>
+                <w:rFonts w:ascii="Times New Roman" w:hAnsi="Times New Roman" w:cs="Times New Roman"/>
+              </w:rPr>
+            </w:pPr>
+            <w:r>
+              <w:rPr>
+                <w:rFonts w:ascii="Times New Roman" w:hAnsi="Times New Roman" w:cs="Times New Roman"/>
+              </w:rPr>
+              <w:t>“Save Image” button is selected</w:t>
+            </w:r>
+          </w:p>
+        </w:tc>
+        <w:tc>
+          <w:tcPr>
+            <w:tcW w:w="3235" w:type="dxa"/>
+          </w:tcPr>
+          <w:p>
+            <w:pPr>
+              <w:rPr>
+                <w:rFonts w:ascii="Times New Roman" w:hAnsi="Times New Roman" w:cs="Times New Roman"/>
+              </w:rPr>
+            </w:pPr>
+            <w:r>
+              <w:rPr>
+                <w:rFonts w:ascii="Times New Roman" w:hAnsi="Times New Roman" w:cs="Times New Roman"/>
+              </w:rPr>
+              <w:t>- User’s default file explorer is opened</w:t>
+            </w:r>
+          </w:p>
+          <w:p>
+            <w:pPr>
+              <w:rPr>
+                <w:rFonts w:ascii="Times New Roman" w:hAnsi="Times New Roman" w:cs="Times New Roman"/>
+              </w:rPr>
+            </w:pPr>
+          </w:p>
+          <w:p>
+            <w:pPr>
+              <w:rPr>
+                <w:rFonts w:ascii="Times New Roman" w:hAnsi="Times New Roman" w:cs="Times New Roman"/>
+              </w:rPr>
+            </w:pPr>
+            <w:r>
+              <w:rPr>
+                <w:rFonts w:ascii="Times New Roman" w:hAnsi="Times New Roman" w:cs="Times New Roman"/>
+              </w:rPr>
+              <w:t xml:space="preserve">- user selects </w:t>
+            </w:r>
+            <w:r>
+              <w:rPr>
+                <w:rFonts w:ascii="Times New Roman" w:hAnsi="Times New Roman" w:cs="Times New Roman"/>
+              </w:rPr>
+              <w:t xml:space="preserve">the desired directory </w:t>
+            </w:r>
+            <w:r>
+              <w:rPr>
+                <w:rFonts w:ascii="Times New Roman" w:hAnsi="Times New Roman" w:cs="Times New Roman"/>
+              </w:rPr>
+              <w:t>where</w:t>
+            </w:r>
+            <w:r>
+              <w:rPr>
+                <w:rFonts w:ascii="Times New Roman" w:hAnsi="Times New Roman" w:cs="Times New Roman"/>
+              </w:rPr>
+              <w:t xml:space="preserve"> encoded</w:t>
+            </w:r>
+            <w:r>
+              <w:rPr>
+                <w:rFonts w:ascii="Times New Roman" w:hAnsi="Times New Roman" w:cs="Times New Roman"/>
+              </w:rPr>
+              <w:t xml:space="preserve"> image is to be saved</w:t>
+            </w:r>
+            <w:r>
+              <w:rPr>
+                <w:rFonts w:ascii="Times New Roman" w:hAnsi="Times New Roman" w:cs="Times New Roman"/>
+              </w:rPr>
+              <w:t xml:space="preserve"> and stored</w:t>
+            </w:r>
+          </w:p>
+        </w:tc>
+      </w:tr>
+      <w:tr>
+        <w:tc>
+          <w:tcPr>
+            <w:tcW w:w="445" w:type="dxa"/>
+          </w:tcPr>
+          <w:p>
+            <w:pPr>
+              <w:rPr>
+                <w:rFonts w:ascii="Times New Roman" w:hAnsi="Times New Roman" w:cs="Times New Roman"/>
+              </w:rPr>
+            </w:pPr>
+            <w:r>
+              <w:rPr>
+                <w:rFonts w:ascii="Times New Roman" w:hAnsi="Times New Roman" w:cs="Times New Roman"/>
+              </w:rPr>
+              <w:t>4</w:t>
+            </w:r>
+          </w:p>
+        </w:tc>
+        <w:tc>
+          <w:tcPr>
+            <w:tcW w:w="2700" w:type="dxa"/>
+          </w:tcPr>
+          <w:p>
+            <w:pPr>
+              <w:rPr>
+                <w:rFonts w:ascii="Times New Roman" w:hAnsi="Times New Roman" w:cs="Times New Roman"/>
+              </w:rPr>
+            </w:pPr>
+            <w:r>
+              <w:rPr>
+                <w:rFonts w:ascii="Times New Roman" w:hAnsi="Times New Roman" w:cs="Times New Roman"/>
+              </w:rPr>
+              <w:t>Decode image (See Table 2 row 5)</w:t>
+            </w:r>
+          </w:p>
+        </w:tc>
+        <w:tc>
+          <w:tcPr>
+            <w:tcW w:w="2970" w:type="dxa"/>
+          </w:tcPr>
+          <w:p>
+            <w:pPr>
+              <w:rPr>
+                <w:rFonts w:ascii="Times New Roman" w:hAnsi="Times New Roman" w:cs="Times New Roman"/>
+              </w:rPr>
+            </w:pPr>
+            <w:r>
+              <w:rPr>
+                <w:rFonts w:ascii="Times New Roman" w:hAnsi="Times New Roman" w:cs="Times New Roman"/>
+              </w:rPr>
+              <w:t xml:space="preserve">“Decode” Button is selected </w:t>
+            </w:r>
+          </w:p>
+        </w:tc>
+        <w:tc>
+          <w:tcPr>
+            <w:tcW w:w="3235" w:type="dxa"/>
+          </w:tcPr>
+          <w:p>
+            <w:pPr>
+              <w:rPr>
+                <w:rFonts w:ascii="Times New Roman" w:hAnsi="Times New Roman" w:cs="Times New Roman"/>
+              </w:rPr>
+            </w:pPr>
+            <w:r>
+              <w:rPr>
+                <w:rFonts w:ascii="Times New Roman" w:hAnsi="Times New Roman" w:cs="Times New Roman"/>
+              </w:rPr>
+              <w:t xml:space="preserve">- </w:t>
+            </w:r>
+            <w:r>
+              <w:rPr>
+                <w:rFonts w:ascii="Times New Roman" w:hAnsi="Times New Roman" w:cs="Times New Roman"/>
+              </w:rPr>
+              <w:t>Image is scanned for secret message. If secret message is found,</w:t>
+            </w:r>
+            <w:r>
+              <w:rPr>
+                <w:rFonts w:ascii="Times New Roman" w:hAnsi="Times New Roman" w:cs="Times New Roman"/>
+              </w:rPr>
+              <w:t xml:space="preserve"> </w:t>
+            </w:r>
+            <w:r>
+              <w:rPr>
+                <w:rFonts w:ascii="Times New Roman" w:hAnsi="Times New Roman" w:cs="Times New Roman"/>
+              </w:rPr>
+              <w:t>it is decoded,</w:t>
+            </w:r>
+            <w:r>
+              <w:rPr>
+                <w:rFonts w:ascii="Times New Roman" w:hAnsi="Times New Roman" w:cs="Times New Roman"/>
+              </w:rPr>
+              <w:t xml:space="preserve"> </w:t>
+            </w:r>
+            <w:r>
+              <w:rPr>
+                <w:rFonts w:ascii="Times New Roman" w:hAnsi="Times New Roman" w:cs="Times New Roman"/>
+              </w:rPr>
+              <w:t xml:space="preserve">and </w:t>
+            </w:r>
+            <w:r>
+              <w:rPr>
+                <w:rFonts w:ascii="Times New Roman" w:hAnsi="Times New Roman" w:cs="Times New Roman"/>
+              </w:rPr>
+              <w:t>decoded message</w:t>
+            </w:r>
+            <w:r>
+              <w:rPr>
+                <w:rFonts w:ascii="Times New Roman" w:hAnsi="Times New Roman" w:cs="Times New Roman"/>
+              </w:rPr>
+              <w:t xml:space="preserve"> is displayed on GUI</w:t>
+            </w:r>
           </w:p>
         </w:tc>
       </w:tr>
@@ -2516,6 +3266,17 @@
       </w:tblBorders>
     </w:tblPr>
   </w:style>
+  <w:style w:type="paragraph" w:styleId="ListParagraph">
+    <w:name w:val="List Paragraph"/>
+    <w:basedOn w:val="Normal"/>
+    <w:uiPriority w:val="34"/>
+    <w:qFormat/>
+    <w:rsid w:val="0059049A"/>
+    <w:pPr>
+      <w:ind w:left="720"/>
+      <w:contextualSpacing/>
+    </w:pPr>
+  </w:style>
 </w:styles>
 </file>
 

</xml_diff>

<commit_message>
master plan I/O update
</commit_message>
<xml_diff>
--- a/documentation/Master Test Plan.docx
+++ b/documentation/Master Test Plan.docx
@@ -1609,13 +1609,31 @@
               <w:rPr>
                 <w:rFonts w:ascii="Times New Roman" w:hAnsi="Times New Roman" w:cs="Times New Roman"/>
               </w:rPr>
-              <w:t>“</w:t>
-            </w:r>
-            <w:r>
-              <w:rPr>
-                <w:rFonts w:ascii="Times New Roman" w:hAnsi="Times New Roman" w:cs="Times New Roman"/>
-              </w:rPr>
-              <w:t>Select</w:t>
+              <w:t>No input, no parameters</w:t>
+            </w:r>
+          </w:p>
+        </w:tc>
+        <w:tc>
+          <w:tcPr>
+            <w:tcW w:w="3235" w:type="dxa"/>
+          </w:tcPr>
+          <w:p>
+            <w:pPr>
+              <w:rPr>
+                <w:rFonts w:ascii="Times New Roman" w:hAnsi="Times New Roman" w:cs="Times New Roman"/>
+              </w:rPr>
+            </w:pPr>
+            <w:r>
+              <w:rPr>
+                <w:rFonts w:ascii="Times New Roman" w:hAnsi="Times New Roman" w:cs="Times New Roman"/>
+              </w:rPr>
+              <w:t xml:space="preserve">- </w:t>
+            </w:r>
+            <w:r>
+              <w:rPr>
+                <w:rFonts w:ascii="Times New Roman" w:hAnsi="Times New Roman" w:cs="Times New Roman"/>
+              </w:rPr>
+              <w:t>User’s default file explorer</w:t>
             </w:r>
             <w:r>
               <w:rPr>
@@ -1627,66 +1645,6 @@
               <w:rPr>
                 <w:rFonts w:ascii="Times New Roman" w:hAnsi="Times New Roman" w:cs="Times New Roman"/>
               </w:rPr>
-              <w:t>I</w:t>
-            </w:r>
-            <w:r>
-              <w:rPr>
-                <w:rFonts w:ascii="Times New Roman" w:hAnsi="Times New Roman" w:cs="Times New Roman"/>
-              </w:rPr>
-              <w:t>mage</w:t>
-            </w:r>
-            <w:r>
-              <w:rPr>
-                <w:rFonts w:ascii="Times New Roman" w:hAnsi="Times New Roman" w:cs="Times New Roman"/>
-              </w:rPr>
-              <w:t>” button</w:t>
-            </w:r>
-            <w:r>
-              <w:rPr>
-                <w:rFonts w:ascii="Times New Roman" w:hAnsi="Times New Roman" w:cs="Times New Roman"/>
-              </w:rPr>
-              <w:t xml:space="preserve"> (or whatever the button name will be for this action) is</w:t>
-            </w:r>
-            <w:r>
-              <w:rPr>
-                <w:rFonts w:ascii="Times New Roman" w:hAnsi="Times New Roman" w:cs="Times New Roman"/>
-              </w:rPr>
-              <w:t xml:space="preserve"> selected</w:t>
-            </w:r>
-          </w:p>
-        </w:tc>
-        <w:tc>
-          <w:tcPr>
-            <w:tcW w:w="3235" w:type="dxa"/>
-          </w:tcPr>
-          <w:p>
-            <w:pPr>
-              <w:rPr>
-                <w:rFonts w:ascii="Times New Roman" w:hAnsi="Times New Roman" w:cs="Times New Roman"/>
-              </w:rPr>
-            </w:pPr>
-            <w:r>
-              <w:rPr>
-                <w:rFonts w:ascii="Times New Roman" w:hAnsi="Times New Roman" w:cs="Times New Roman"/>
-              </w:rPr>
-              <w:t xml:space="preserve">- </w:t>
-            </w:r>
-            <w:r>
-              <w:rPr>
-                <w:rFonts w:ascii="Times New Roman" w:hAnsi="Times New Roman" w:cs="Times New Roman"/>
-              </w:rPr>
-              <w:t xml:space="preserve">User’s default file explorer </w:t>
-            </w:r>
-            <w:r>
-              <w:rPr>
-                <w:rFonts w:ascii="Times New Roman" w:hAnsi="Times New Roman" w:cs="Times New Roman"/>
-              </w:rPr>
-              <w:t xml:space="preserve">is </w:t>
-            </w:r>
-            <w:r>
-              <w:rPr>
-                <w:rFonts w:ascii="Times New Roman" w:hAnsi="Times New Roman" w:cs="Times New Roman"/>
-              </w:rPr>
               <w:t>opened</w:t>
             </w:r>
           </w:p>
@@ -1837,82 +1795,21 @@
               <w:rPr>
                 <w:rFonts w:ascii="Times New Roman" w:hAnsi="Times New Roman" w:cs="Times New Roman"/>
               </w:rPr>
-              <w:t xml:space="preserve">else dialog box error message </w:t>
-            </w:r>
-            <w:r>
-              <w:rPr>
-                <w:rFonts w:ascii="Times New Roman" w:hAnsi="Times New Roman" w:cs="Times New Roman"/>
-              </w:rPr>
-              <w:t>displayed;</w:t>
-            </w:r>
-            <w:r>
-              <w:rPr>
-                <w:rFonts w:ascii="Times New Roman" w:hAnsi="Times New Roman" w:cs="Times New Roman"/>
-              </w:rPr>
-              <w:t xml:space="preserve"> file explorer </w:t>
-            </w:r>
-            <w:r>
-              <w:rPr>
-                <w:rFonts w:ascii="Times New Roman" w:hAnsi="Times New Roman" w:cs="Times New Roman"/>
-              </w:rPr>
-              <w:t>closed. U</w:t>
-            </w:r>
-            <w:r>
-              <w:rPr>
-                <w:rFonts w:ascii="Times New Roman" w:hAnsi="Times New Roman" w:cs="Times New Roman"/>
-              </w:rPr>
-              <w:t xml:space="preserve">ser </w:t>
-            </w:r>
-            <w:r>
-              <w:rPr>
-                <w:rFonts w:ascii="Times New Roman" w:hAnsi="Times New Roman" w:cs="Times New Roman"/>
-              </w:rPr>
-              <w:t xml:space="preserve">is returned </w:t>
-            </w:r>
-            <w:r>
-              <w:rPr>
-                <w:rFonts w:ascii="Times New Roman" w:hAnsi="Times New Roman" w:cs="Times New Roman"/>
-              </w:rPr>
-              <w:t xml:space="preserve">to GUI </w:t>
-            </w:r>
-            <w:r>
-              <w:rPr>
-                <w:rFonts w:ascii="Times New Roman" w:hAnsi="Times New Roman" w:cs="Times New Roman"/>
-              </w:rPr>
-              <w:t>and may reattempt opening image file</w:t>
-            </w:r>
-          </w:p>
-          <w:p>
-            <w:pPr>
-              <w:rPr>
-                <w:rFonts w:ascii="Times New Roman" w:hAnsi="Times New Roman" w:cs="Times New Roman"/>
-              </w:rPr>
-            </w:pPr>
-          </w:p>
-          <w:p>
-            <w:pPr>
-              <w:rPr>
-                <w:rFonts w:ascii="Times New Roman" w:hAnsi="Times New Roman" w:cs="Times New Roman"/>
-              </w:rPr>
-            </w:pPr>
-            <w:r>
-              <w:rPr>
-                <w:rFonts w:ascii="Times New Roman" w:hAnsi="Times New Roman" w:cs="Times New Roman"/>
-              </w:rPr>
-              <w:t xml:space="preserve">- if user </w:t>
-            </w:r>
-            <w:r>
-              <w:rPr>
-                <w:rFonts w:ascii="Times New Roman" w:hAnsi="Times New Roman" w:cs="Times New Roman"/>
-              </w:rPr>
-              <w:t xml:space="preserve">had </w:t>
-            </w:r>
-            <w:r>
-              <w:rPr>
-                <w:rFonts w:ascii="Times New Roman" w:hAnsi="Times New Roman" w:cs="Times New Roman"/>
-              </w:rPr>
-              <w:t>already selected an image and selects this action again, it will replace the previous image with the new one provided that the previous image was not encoded</w:t>
-            </w:r>
+              <w:t xml:space="preserve">else </w:t>
+            </w:r>
+            <w:r>
+              <w:rPr>
+                <w:rFonts w:ascii="Times New Roman" w:hAnsi="Times New Roman" w:cs="Times New Roman"/>
+              </w:rPr>
+              <w:t>throw exception (ex. dialog pop up)</w:t>
+            </w:r>
+          </w:p>
+          <w:p>
+            <w:pPr>
+              <w:rPr>
+                <w:rFonts w:ascii="Times New Roman" w:hAnsi="Times New Roman" w:cs="Times New Roman"/>
+              </w:rPr>
+            </w:pPr>
           </w:p>
         </w:tc>
       </w:tr>
@@ -1949,13 +1846,7 @@
               <w:rPr>
                 <w:rFonts w:ascii="Times New Roman" w:hAnsi="Times New Roman" w:cs="Times New Roman"/>
               </w:rPr>
-              <w:t>encode image</w:t>
-            </w:r>
-            <w:r>
-              <w:rPr>
-                <w:rFonts w:ascii="Times New Roman" w:hAnsi="Times New Roman" w:cs="Times New Roman"/>
-              </w:rPr>
-              <w:t xml:space="preserve"> (See Table 2 row 4)</w:t>
+              <w:t>save image</w:t>
             </w:r>
           </w:p>
         </w:tc>
@@ -1973,13 +1864,7 @@
               <w:rPr>
                 <w:rFonts w:ascii="Times New Roman" w:hAnsi="Times New Roman" w:cs="Times New Roman"/>
               </w:rPr>
-              <w:t xml:space="preserve">“Encode” button </w:t>
-            </w:r>
-            <w:r>
-              <w:rPr>
-                <w:rFonts w:ascii="Times New Roman" w:hAnsi="Times New Roman" w:cs="Times New Roman"/>
-              </w:rPr>
-              <w:t>is selected</w:t>
+              <w:t>image object</w:t>
             </w:r>
           </w:p>
         </w:tc>
@@ -1997,25 +1882,45 @@
               <w:rPr>
                 <w:rFonts w:ascii="Times New Roman" w:hAnsi="Times New Roman" w:cs="Times New Roman"/>
               </w:rPr>
-              <w:t xml:space="preserve">-  </w:t>
-            </w:r>
-            <w:r>
-              <w:rPr>
-                <w:rFonts w:ascii="Times New Roman" w:hAnsi="Times New Roman" w:cs="Times New Roman"/>
-              </w:rPr>
-              <w:t>encoded</w:t>
-            </w:r>
-            <w:r>
-              <w:rPr>
-                <w:rFonts w:ascii="Times New Roman" w:hAnsi="Times New Roman" w:cs="Times New Roman"/>
-              </w:rPr>
-              <w:t xml:space="preserve"> </w:t>
-            </w:r>
-            <w:r>
-              <w:rPr>
-                <w:rFonts w:ascii="Times New Roman" w:hAnsi="Times New Roman" w:cs="Times New Roman"/>
-              </w:rPr>
-              <w:t xml:space="preserve">message is written </w:t>
+              <w:t xml:space="preserve">- </w:t>
+            </w:r>
+            <w:r>
+              <w:rPr>
+                <w:rFonts w:ascii="Times New Roman" w:hAnsi="Times New Roman" w:cs="Times New Roman"/>
+              </w:rPr>
+              <w:t>u</w:t>
+            </w:r>
+            <w:r>
+              <w:rPr>
+                <w:rFonts w:ascii="Times New Roman" w:hAnsi="Times New Roman" w:cs="Times New Roman"/>
+              </w:rPr>
+              <w:t>ser’s default file explorer is opened</w:t>
+            </w:r>
+          </w:p>
+          <w:p>
+            <w:pPr>
+              <w:rPr>
+                <w:rFonts w:ascii="Times New Roman" w:hAnsi="Times New Roman" w:cs="Times New Roman"/>
+              </w:rPr>
+            </w:pPr>
+          </w:p>
+          <w:p>
+            <w:pPr>
+              <w:rPr>
+                <w:rFonts w:ascii="Times New Roman" w:hAnsi="Times New Roman" w:cs="Times New Roman"/>
+              </w:rPr>
+            </w:pPr>
+            <w:r>
+              <w:rPr>
+                <w:rFonts w:ascii="Times New Roman" w:hAnsi="Times New Roman" w:cs="Times New Roman"/>
+              </w:rPr>
+              <w:t xml:space="preserve">- save </w:t>
+            </w:r>
+            <w:r>
+              <w:rPr>
+                <w:rFonts w:ascii="Times New Roman" w:hAnsi="Times New Roman" w:cs="Times New Roman"/>
+              </w:rPr>
+              <w:t xml:space="preserve">image </w:t>
             </w:r>
             <w:r>
               <w:rPr>
@@ -2027,265 +1932,45 @@
               <w:rPr>
                 <w:rFonts w:ascii="Times New Roman" w:hAnsi="Times New Roman" w:cs="Times New Roman"/>
               </w:rPr>
-              <w:t>the</w:t>
-            </w:r>
-            <w:r>
-              <w:rPr>
-                <w:rFonts w:ascii="Times New Roman" w:hAnsi="Times New Roman" w:cs="Times New Roman"/>
-              </w:rPr>
-              <w:t xml:space="preserve"> image</w:t>
-            </w:r>
-            <w:r>
-              <w:rPr>
-                <w:rFonts w:ascii="Times New Roman" w:hAnsi="Times New Roman" w:cs="Times New Roman"/>
-              </w:rPr>
-              <w:t>.</w:t>
-            </w:r>
-            <w:r>
-              <w:rPr>
-                <w:rFonts w:ascii="Times New Roman" w:hAnsi="Times New Roman" w:cs="Times New Roman"/>
-              </w:rPr>
-              <w:t xml:space="preserve"> </w:t>
-            </w:r>
-          </w:p>
-        </w:tc>
-      </w:tr>
-      <w:tr>
-        <w:tc>
-          <w:tcPr>
-            <w:tcW w:w="445" w:type="dxa"/>
-          </w:tcPr>
-          <w:p>
-            <w:pPr>
-              <w:rPr>
-                <w:rFonts w:ascii="Times New Roman" w:hAnsi="Times New Roman" w:cs="Times New Roman"/>
-              </w:rPr>
-            </w:pPr>
-            <w:r>
-              <w:rPr>
-                <w:rFonts w:ascii="Times New Roman" w:hAnsi="Times New Roman" w:cs="Times New Roman"/>
-              </w:rPr>
-              <w:t>3</w:t>
-            </w:r>
-          </w:p>
-        </w:tc>
-        <w:tc>
-          <w:tcPr>
-            <w:tcW w:w="2700" w:type="dxa"/>
-          </w:tcPr>
-          <w:p>
-            <w:pPr>
-              <w:rPr>
-                <w:rFonts w:ascii="Times New Roman" w:hAnsi="Times New Roman" w:cs="Times New Roman"/>
-              </w:rPr>
-            </w:pPr>
-            <w:r>
-              <w:rPr>
-                <w:rFonts w:ascii="Times New Roman" w:hAnsi="Times New Roman" w:cs="Times New Roman"/>
-              </w:rPr>
-              <w:t>save image</w:t>
-            </w:r>
-          </w:p>
-        </w:tc>
-        <w:tc>
-          <w:tcPr>
-            <w:tcW w:w="2970" w:type="dxa"/>
-          </w:tcPr>
-          <w:p>
-            <w:pPr>
-              <w:rPr>
-                <w:rFonts w:ascii="Times New Roman" w:hAnsi="Times New Roman" w:cs="Times New Roman"/>
-              </w:rPr>
-            </w:pPr>
-            <w:r>
-              <w:rPr>
-                <w:rFonts w:ascii="Times New Roman" w:hAnsi="Times New Roman" w:cs="Times New Roman"/>
-              </w:rPr>
-              <w:t>“Save Image” button is selected</w:t>
-            </w:r>
-          </w:p>
-        </w:tc>
-        <w:tc>
-          <w:tcPr>
-            <w:tcW w:w="3235" w:type="dxa"/>
-          </w:tcPr>
-          <w:p>
-            <w:pPr>
-              <w:rPr>
-                <w:rFonts w:ascii="Times New Roman" w:hAnsi="Times New Roman" w:cs="Times New Roman"/>
-              </w:rPr>
-            </w:pPr>
-            <w:r>
-              <w:rPr>
-                <w:rFonts w:ascii="Times New Roman" w:hAnsi="Times New Roman" w:cs="Times New Roman"/>
-              </w:rPr>
-              <w:t>- User’s default file explorer is opened</w:t>
-            </w:r>
-          </w:p>
-          <w:p>
-            <w:pPr>
-              <w:rPr>
-                <w:rFonts w:ascii="Times New Roman" w:hAnsi="Times New Roman" w:cs="Times New Roman"/>
-              </w:rPr>
-            </w:pPr>
-          </w:p>
-          <w:p>
-            <w:pPr>
-              <w:rPr>
-                <w:rFonts w:ascii="Times New Roman" w:hAnsi="Times New Roman" w:cs="Times New Roman"/>
-              </w:rPr>
-            </w:pPr>
-            <w:r>
-              <w:rPr>
-                <w:rFonts w:ascii="Times New Roman" w:hAnsi="Times New Roman" w:cs="Times New Roman"/>
-              </w:rPr>
-              <w:t xml:space="preserve">- user selects </w:t>
-            </w:r>
-            <w:r>
-              <w:rPr>
-                <w:rFonts w:ascii="Times New Roman" w:hAnsi="Times New Roman" w:cs="Times New Roman"/>
-              </w:rPr>
-              <w:t xml:space="preserve">the desired directory </w:t>
-            </w:r>
-            <w:r>
-              <w:rPr>
-                <w:rFonts w:ascii="Times New Roman" w:hAnsi="Times New Roman" w:cs="Times New Roman"/>
-              </w:rPr>
-              <w:t>where</w:t>
-            </w:r>
-            <w:r>
-              <w:rPr>
-                <w:rFonts w:ascii="Times New Roman" w:hAnsi="Times New Roman" w:cs="Times New Roman"/>
-              </w:rPr>
-              <w:t xml:space="preserve"> encoded</w:t>
-            </w:r>
-            <w:r>
-              <w:rPr>
-                <w:rFonts w:ascii="Times New Roman" w:hAnsi="Times New Roman" w:cs="Times New Roman"/>
-              </w:rPr>
-              <w:t xml:space="preserve"> image is to be saved</w:t>
-            </w:r>
-            <w:r>
-              <w:rPr>
-                <w:rFonts w:ascii="Times New Roman" w:hAnsi="Times New Roman" w:cs="Times New Roman"/>
-              </w:rPr>
-              <w:t xml:space="preserve"> and stored</w:t>
-            </w:r>
-          </w:p>
-        </w:tc>
-      </w:tr>
-      <w:tr>
-        <w:tc>
-          <w:tcPr>
-            <w:tcW w:w="445" w:type="dxa"/>
-          </w:tcPr>
-          <w:p>
-            <w:pPr>
-              <w:rPr>
-                <w:rFonts w:ascii="Times New Roman" w:hAnsi="Times New Roman" w:cs="Times New Roman"/>
-              </w:rPr>
-            </w:pPr>
-            <w:r>
-              <w:rPr>
-                <w:rFonts w:ascii="Times New Roman" w:hAnsi="Times New Roman" w:cs="Times New Roman"/>
-              </w:rPr>
-              <w:t>4</w:t>
-            </w:r>
-          </w:p>
-        </w:tc>
-        <w:tc>
-          <w:tcPr>
-            <w:tcW w:w="2700" w:type="dxa"/>
-          </w:tcPr>
-          <w:p>
-            <w:pPr>
-              <w:rPr>
-                <w:rFonts w:ascii="Times New Roman" w:hAnsi="Times New Roman" w:cs="Times New Roman"/>
-              </w:rPr>
-            </w:pPr>
-            <w:r>
-              <w:rPr>
-                <w:rFonts w:ascii="Times New Roman" w:hAnsi="Times New Roman" w:cs="Times New Roman"/>
-              </w:rPr>
-              <w:t>Decode image (See Table 2 row 5)</w:t>
-            </w:r>
-          </w:p>
-        </w:tc>
-        <w:tc>
-          <w:tcPr>
-            <w:tcW w:w="2970" w:type="dxa"/>
-          </w:tcPr>
-          <w:p>
-            <w:pPr>
-              <w:rPr>
-                <w:rFonts w:ascii="Times New Roman" w:hAnsi="Times New Roman" w:cs="Times New Roman"/>
-              </w:rPr>
-            </w:pPr>
-            <w:r>
-              <w:rPr>
-                <w:rFonts w:ascii="Times New Roman" w:hAnsi="Times New Roman" w:cs="Times New Roman"/>
-              </w:rPr>
-              <w:t xml:space="preserve">“Decode” Button is selected </w:t>
-            </w:r>
-          </w:p>
-        </w:tc>
-        <w:tc>
-          <w:tcPr>
-            <w:tcW w:w="3235" w:type="dxa"/>
-          </w:tcPr>
-          <w:p>
-            <w:pPr>
-              <w:rPr>
-                <w:rFonts w:ascii="Times New Roman" w:hAnsi="Times New Roman" w:cs="Times New Roman"/>
-              </w:rPr>
-            </w:pPr>
-            <w:r>
-              <w:rPr>
-                <w:rFonts w:ascii="Times New Roman" w:hAnsi="Times New Roman" w:cs="Times New Roman"/>
-              </w:rPr>
-              <w:t xml:space="preserve">- </w:t>
-            </w:r>
-            <w:r>
-              <w:rPr>
-                <w:rFonts w:ascii="Times New Roman" w:hAnsi="Times New Roman" w:cs="Times New Roman"/>
-              </w:rPr>
-              <w:t>Image is scanned for secret message. If secret message is found,</w:t>
-            </w:r>
-            <w:r>
-              <w:rPr>
-                <w:rFonts w:ascii="Times New Roman" w:hAnsi="Times New Roman" w:cs="Times New Roman"/>
-              </w:rPr>
-              <w:t xml:space="preserve"> </w:t>
-            </w:r>
-            <w:r>
-              <w:rPr>
-                <w:rFonts w:ascii="Times New Roman" w:hAnsi="Times New Roman" w:cs="Times New Roman"/>
-              </w:rPr>
-              <w:t>it is decoded,</w:t>
-            </w:r>
-            <w:r>
-              <w:rPr>
-                <w:rFonts w:ascii="Times New Roman" w:hAnsi="Times New Roman" w:cs="Times New Roman"/>
-              </w:rPr>
-              <w:t xml:space="preserve"> </w:t>
-            </w:r>
-            <w:r>
-              <w:rPr>
-                <w:rFonts w:ascii="Times New Roman" w:hAnsi="Times New Roman" w:cs="Times New Roman"/>
-              </w:rPr>
-              <w:t xml:space="preserve">and </w:t>
-            </w:r>
-            <w:r>
-              <w:rPr>
-                <w:rFonts w:ascii="Times New Roman" w:hAnsi="Times New Roman" w:cs="Times New Roman"/>
-              </w:rPr>
-              <w:t>decoded message</w:t>
-            </w:r>
-            <w:r>
-              <w:rPr>
-                <w:rFonts w:ascii="Times New Roman" w:hAnsi="Times New Roman" w:cs="Times New Roman"/>
-              </w:rPr>
-              <w:t xml:space="preserve"> is displayed on GUI</w:t>
+              <w:t>chosen path</w:t>
+            </w:r>
+          </w:p>
+          <w:p>
+            <w:pPr>
+              <w:rPr>
+                <w:rFonts w:ascii="Times New Roman" w:hAnsi="Times New Roman" w:cs="Times New Roman"/>
+              </w:rPr>
+            </w:pPr>
+          </w:p>
+          <w:p>
+            <w:pPr>
+              <w:rPr>
+                <w:rFonts w:ascii="Times New Roman" w:hAnsi="Times New Roman" w:cs="Times New Roman"/>
+              </w:rPr>
+            </w:pPr>
+            <w:r>
+              <w:rPr>
+                <w:rFonts w:ascii="Times New Roman" w:hAnsi="Times New Roman" w:cs="Times New Roman"/>
+              </w:rPr>
+              <w:t xml:space="preserve">- throw </w:t>
+            </w:r>
+            <w:r>
+              <w:rPr>
+                <w:rFonts w:ascii="Times New Roman" w:hAnsi="Times New Roman" w:cs="Times New Roman"/>
+              </w:rPr>
+              <w:t xml:space="preserve">exception </w:t>
+            </w:r>
+            <w:r>
+              <w:rPr>
+                <w:rFonts w:ascii="Times New Roman" w:hAnsi="Times New Roman" w:cs="Times New Roman"/>
+              </w:rPr>
+              <w:t xml:space="preserve">if </w:t>
+            </w:r>
+            <w:r>
+              <w:rPr>
+                <w:rFonts w:ascii="Times New Roman" w:hAnsi="Times New Roman" w:cs="Times New Roman"/>
+              </w:rPr>
+              <w:t>image is not properly saved (ex. user exits out of application while in the file explorer)</w:t>
             </w:r>
           </w:p>
         </w:tc>

</xml_diff>

<commit_message>
Added GUI/Reset and Delete Testplan
</commit_message>
<xml_diff>
--- a/documentation/Master Test Plan.docx
+++ b/documentation/Master Test Plan.docx
@@ -302,7 +302,33 @@
         <w:rPr>
           <w:rFonts w:ascii="Times New Roman" w:hAnsi="Times New Roman" w:cs="Times New Roman"/>
         </w:rPr>
-        <w:t>. Table 1 contains GUI tests, table 2 contains encoding and decoding tests, table 3 contains file I/O tests, and integration tests are contained in table 4.</w:t>
+        <w:t xml:space="preserve">. Table 1 contains GUI tests, table 2 contains encoding and decoding tests, table 3 contains file I/O tests, </w:t>
+      </w:r>
+      <w:r>
+        <w:rPr>
+          <w:rFonts w:ascii="Times New Roman" w:hAnsi="Times New Roman" w:cs="Times New Roman"/>
+          <w:color w:val="FF0000"/>
+        </w:rPr>
+        <w:t xml:space="preserve">table 4 contains reset image tests, </w:t>
+      </w:r>
+      <w:r>
+        <w:rPr>
+          <w:rFonts w:ascii="Times New Roman" w:hAnsi="Times New Roman" w:cs="Times New Roman"/>
+        </w:rPr>
+        <w:t xml:space="preserve">and integration tests are contained in table </w:t>
+      </w:r>
+      <w:r>
+        <w:rPr>
+          <w:rFonts w:ascii="Times New Roman" w:hAnsi="Times New Roman" w:cs="Times New Roman"/>
+          <w:color w:val="FF0000"/>
+        </w:rPr>
+        <w:t>5</w:t>
+      </w:r>
+      <w:r>
+        <w:rPr>
+          <w:rFonts w:ascii="Times New Roman" w:hAnsi="Times New Roman" w:cs="Times New Roman"/>
+        </w:rPr>
+        <w:t>.</w:t>
       </w:r>
     </w:p>
     <w:p>
@@ -340,6 +366,7 @@
       <w:pPr>
         <w:rPr>
           <w:rFonts w:ascii="Times New Roman" w:hAnsi="Times New Roman" w:cs="Times New Roman"/>
+          <w:color w:val="FF0000"/>
         </w:rPr>
       </w:pPr>
       <w:r>
@@ -347,6 +374,7 @@
           <w:rFonts w:ascii="Times New Roman" w:hAnsi="Times New Roman" w:cs="Times New Roman"/>
           <w:b/>
           <w:bCs/>
+          <w:color w:val="FF0000"/>
         </w:rPr>
         <w:t>Table 1</w:t>
       </w:r>
@@ -371,15 +399,15 @@
         <w:tblLook w:val="04A0" w:firstRow="1" w:lastRow="0" w:firstColumn="1" w:lastColumn="0" w:noHBand="0" w:noVBand="1"/>
       </w:tblPr>
       <w:tblGrid>
-        <w:gridCol w:w="445"/>
-        <w:gridCol w:w="2700"/>
-        <w:gridCol w:w="2970"/>
-        <w:gridCol w:w="3235"/>
+        <w:gridCol w:w="456"/>
+        <w:gridCol w:w="2694"/>
+        <w:gridCol w:w="2969"/>
+        <w:gridCol w:w="3231"/>
       </w:tblGrid>
       <w:tr>
         <w:tc>
           <w:tcPr>
-            <w:tcW w:w="445" w:type="dxa"/>
+            <w:tcW w:w="456" w:type="dxa"/>
           </w:tcPr>
           <w:p>
             <w:pPr>
@@ -402,7 +430,7 @@
         </w:tc>
         <w:tc>
           <w:tcPr>
-            <w:tcW w:w="2700" w:type="dxa"/>
+            <w:tcW w:w="2694" w:type="dxa"/>
           </w:tcPr>
           <w:p>
             <w:pPr>
@@ -425,7 +453,7 @@
         </w:tc>
         <w:tc>
           <w:tcPr>
-            <w:tcW w:w="2970" w:type="dxa"/>
+            <w:tcW w:w="2969" w:type="dxa"/>
           </w:tcPr>
           <w:p>
             <w:pPr>
@@ -448,7 +476,7 @@
         </w:tc>
         <w:tc>
           <w:tcPr>
-            <w:tcW w:w="3235" w:type="dxa"/>
+            <w:tcW w:w="3231" w:type="dxa"/>
           </w:tcPr>
           <w:p>
             <w:pPr>
@@ -473,7 +501,8 @@
       <w:tr>
         <w:tc>
           <w:tcPr>
-            <w:tcW w:w="445" w:type="dxa"/>
+            <w:tcW w:w="456" w:type="dxa"/>
+            <w:shd w:val="clear" w:color="auto" w:fill="auto"/>
           </w:tcPr>
           <w:p>
             <w:pPr>
@@ -492,55 +521,58 @@
         </w:tc>
         <w:tc>
           <w:tcPr>
-            <w:tcW w:w="2700" w:type="dxa"/>
-          </w:tcPr>
-          <w:p>
-            <w:pPr>
-              <w:rPr>
-                <w:rFonts w:ascii="Times New Roman" w:hAnsi="Times New Roman" w:cs="Times New Roman"/>
-              </w:rPr>
-            </w:pPr>
-            <w:r>
-              <w:rPr>
-                <w:rFonts w:ascii="Times New Roman" w:hAnsi="Times New Roman" w:cs="Times New Roman"/>
-              </w:rPr>
-              <w:t>What is being tested</w:t>
-            </w:r>
-          </w:p>
-        </w:tc>
-        <w:tc>
-          <w:tcPr>
-            <w:tcW w:w="2970" w:type="dxa"/>
-          </w:tcPr>
-          <w:p>
-            <w:pPr>
-              <w:rPr>
-                <w:rFonts w:ascii="Times New Roman" w:hAnsi="Times New Roman" w:cs="Times New Roman"/>
-              </w:rPr>
-            </w:pPr>
-            <w:r>
-              <w:rPr>
-                <w:rFonts w:ascii="Times New Roman" w:hAnsi="Times New Roman" w:cs="Times New Roman"/>
-              </w:rPr>
-              <w:t>How it will be tested</w:t>
-            </w:r>
-          </w:p>
-        </w:tc>
-        <w:tc>
-          <w:tcPr>
-            <w:tcW w:w="3235" w:type="dxa"/>
-          </w:tcPr>
-          <w:p>
-            <w:pPr>
-              <w:rPr>
-                <w:rFonts w:ascii="Times New Roman" w:hAnsi="Times New Roman" w:cs="Times New Roman"/>
-              </w:rPr>
-            </w:pPr>
-            <w:r>
-              <w:rPr>
-                <w:rFonts w:ascii="Times New Roman" w:hAnsi="Times New Roman" w:cs="Times New Roman"/>
-              </w:rPr>
-              <w:t>What you expect to see</w:t>
+            <w:tcW w:w="2694" w:type="dxa"/>
+            <w:shd w:val="clear" w:color="auto" w:fill="auto"/>
+          </w:tcPr>
+          <w:p>
+            <w:pPr>
+              <w:rPr>
+                <w:rFonts w:ascii="Times New Roman" w:hAnsi="Times New Roman" w:cs="Times New Roman"/>
+              </w:rPr>
+            </w:pPr>
+            <w:r>
+              <w:rPr>
+                <w:rFonts w:ascii="Times New Roman" w:hAnsi="Times New Roman" w:cs="Times New Roman"/>
+              </w:rPr>
+              <w:t>The title of the application</w:t>
+            </w:r>
+          </w:p>
+        </w:tc>
+        <w:tc>
+          <w:tcPr>
+            <w:tcW w:w="2969" w:type="dxa"/>
+            <w:shd w:val="clear" w:color="auto" w:fill="auto"/>
+          </w:tcPr>
+          <w:p>
+            <w:pPr>
+              <w:rPr>
+                <w:rFonts w:ascii="Times New Roman" w:hAnsi="Times New Roman" w:cs="Times New Roman"/>
+              </w:rPr>
+            </w:pPr>
+            <w:r>
+              <w:rPr>
+                <w:rFonts w:ascii="Times New Roman" w:hAnsi="Times New Roman" w:cs="Times New Roman"/>
+              </w:rPr>
+              <w:t>“Steganosaurus”</w:t>
+            </w:r>
+          </w:p>
+        </w:tc>
+        <w:tc>
+          <w:tcPr>
+            <w:tcW w:w="3231" w:type="dxa"/>
+            <w:shd w:val="clear" w:color="auto" w:fill="auto"/>
+          </w:tcPr>
+          <w:p>
+            <w:pPr>
+              <w:rPr>
+                <w:rFonts w:ascii="Times New Roman" w:hAnsi="Times New Roman" w:cs="Times New Roman"/>
+              </w:rPr>
+            </w:pPr>
+            <w:r>
+              <w:rPr>
+                <w:rFonts w:ascii="Times New Roman" w:hAnsi="Times New Roman" w:cs="Times New Roman"/>
+              </w:rPr>
+              <w:t>Displays “Steganosaurus”</w:t>
             </w:r>
           </w:p>
         </w:tc>
@@ -548,50 +580,1506 @@
       <w:tr>
         <w:tc>
           <w:tcPr>
-            <w:tcW w:w="445" w:type="dxa"/>
-          </w:tcPr>
-          <w:p>
-            <w:pPr>
-              <w:rPr>
-                <w:rFonts w:ascii="Times New Roman" w:hAnsi="Times New Roman" w:cs="Times New Roman"/>
-              </w:rPr>
-            </w:pPr>
-          </w:p>
-        </w:tc>
-        <w:tc>
-          <w:tcPr>
-            <w:tcW w:w="2700" w:type="dxa"/>
-          </w:tcPr>
-          <w:p>
-            <w:pPr>
-              <w:rPr>
-                <w:rFonts w:ascii="Times New Roman" w:hAnsi="Times New Roman" w:cs="Times New Roman"/>
-              </w:rPr>
-            </w:pPr>
-          </w:p>
-        </w:tc>
-        <w:tc>
-          <w:tcPr>
-            <w:tcW w:w="2970" w:type="dxa"/>
-          </w:tcPr>
-          <w:p>
-            <w:pPr>
-              <w:rPr>
-                <w:rFonts w:ascii="Times New Roman" w:hAnsi="Times New Roman" w:cs="Times New Roman"/>
-              </w:rPr>
-            </w:pPr>
-          </w:p>
-        </w:tc>
-        <w:tc>
-          <w:tcPr>
-            <w:tcW w:w="3235" w:type="dxa"/>
-          </w:tcPr>
-          <w:p>
-            <w:pPr>
-              <w:rPr>
-                <w:rFonts w:ascii="Times New Roman" w:hAnsi="Times New Roman" w:cs="Times New Roman"/>
-              </w:rPr>
-            </w:pPr>
+            <w:tcW w:w="456" w:type="dxa"/>
+            <w:shd w:val="clear" w:color="auto" w:fill="auto"/>
+          </w:tcPr>
+          <w:p>
+            <w:pPr>
+              <w:jc w:val="center"/>
+              <w:rPr>
+                <w:rFonts w:ascii="Times New Roman" w:hAnsi="Times New Roman" w:cs="Times New Roman"/>
+              </w:rPr>
+            </w:pPr>
+            <w:r>
+              <w:rPr>
+                <w:rFonts w:ascii="Times New Roman" w:hAnsi="Times New Roman" w:cs="Times New Roman"/>
+              </w:rPr>
+              <w:t>2</w:t>
+            </w:r>
+          </w:p>
+        </w:tc>
+        <w:tc>
+          <w:tcPr>
+            <w:tcW w:w="2694" w:type="dxa"/>
+            <w:shd w:val="clear" w:color="auto" w:fill="auto"/>
+          </w:tcPr>
+          <w:p>
+            <w:pPr>
+              <w:rPr>
+                <w:rFonts w:ascii="Times New Roman" w:hAnsi="Times New Roman" w:cs="Times New Roman"/>
+              </w:rPr>
+            </w:pPr>
+            <w:r>
+              <w:rPr>
+                <w:rFonts w:ascii="Times New Roman" w:hAnsi="Times New Roman" w:cs="Times New Roman"/>
+              </w:rPr>
+              <w:t>Image panel</w:t>
+            </w:r>
+          </w:p>
+        </w:tc>
+        <w:tc>
+          <w:tcPr>
+            <w:tcW w:w="2969" w:type="dxa"/>
+            <w:shd w:val="clear" w:color="auto" w:fill="auto"/>
+          </w:tcPr>
+          <w:p>
+            <w:pPr>
+              <w:rPr>
+                <w:rFonts w:ascii="Times New Roman" w:hAnsi="Times New Roman" w:cs="Times New Roman"/>
+              </w:rPr>
+            </w:pPr>
+            <w:r>
+              <w:rPr>
+                <w:rFonts w:ascii="Times New Roman" w:hAnsi="Times New Roman" w:cs="Times New Roman"/>
+              </w:rPr>
+              <w:t>N/A</w:t>
+            </w:r>
+          </w:p>
+        </w:tc>
+        <w:tc>
+          <w:tcPr>
+            <w:tcW w:w="3231" w:type="dxa"/>
+            <w:shd w:val="clear" w:color="auto" w:fill="auto"/>
+          </w:tcPr>
+          <w:p>
+            <w:pPr>
+              <w:rPr>
+                <w:rFonts w:ascii="Times New Roman" w:hAnsi="Times New Roman" w:cs="Times New Roman"/>
+              </w:rPr>
+            </w:pPr>
+            <w:r>
+              <w:rPr>
+                <w:rFonts w:ascii="Times New Roman" w:hAnsi="Times New Roman" w:cs="Times New Roman"/>
+              </w:rPr>
+              <w:t>Displays nothing</w:t>
+            </w:r>
+          </w:p>
+        </w:tc>
+      </w:tr>
+      <w:tr>
+        <w:tc>
+          <w:tcPr>
+            <w:tcW w:w="456" w:type="dxa"/>
+            <w:shd w:val="clear" w:color="auto" w:fill="auto"/>
+          </w:tcPr>
+          <w:p>
+            <w:pPr>
+              <w:jc w:val="center"/>
+              <w:rPr>
+                <w:rFonts w:ascii="Times New Roman" w:hAnsi="Times New Roman" w:cs="Times New Roman"/>
+              </w:rPr>
+            </w:pPr>
+            <w:r>
+              <w:rPr>
+                <w:rFonts w:ascii="Times New Roman" w:hAnsi="Times New Roman" w:cs="Times New Roman"/>
+              </w:rPr>
+              <w:t>3</w:t>
+            </w:r>
+          </w:p>
+        </w:tc>
+        <w:tc>
+          <w:tcPr>
+            <w:tcW w:w="2694" w:type="dxa"/>
+            <w:shd w:val="clear" w:color="auto" w:fill="auto"/>
+          </w:tcPr>
+          <w:p>
+            <w:pPr>
+              <w:rPr>
+                <w:rFonts w:ascii="Times New Roman" w:hAnsi="Times New Roman" w:cs="Times New Roman"/>
+              </w:rPr>
+            </w:pPr>
+            <w:r>
+              <w:rPr>
+                <w:rFonts w:ascii="Times New Roman" w:hAnsi="Times New Roman" w:cs="Times New Roman"/>
+              </w:rPr>
+              <w:t>Image panel</w:t>
+            </w:r>
+          </w:p>
+        </w:tc>
+        <w:tc>
+          <w:tcPr>
+            <w:tcW w:w="2969" w:type="dxa"/>
+            <w:shd w:val="clear" w:color="auto" w:fill="auto"/>
+          </w:tcPr>
+          <w:p>
+            <w:pPr>
+              <w:rPr>
+                <w:rFonts w:ascii="Times New Roman" w:hAnsi="Times New Roman" w:cs="Times New Roman"/>
+              </w:rPr>
+            </w:pPr>
+            <w:r>
+              <w:rPr>
+                <w:rFonts w:ascii="Times New Roman" w:hAnsi="Times New Roman" w:cs="Times New Roman"/>
+              </w:rPr>
+              <w:t>A valid image is uploaded</w:t>
+            </w:r>
+          </w:p>
+        </w:tc>
+        <w:tc>
+          <w:tcPr>
+            <w:tcW w:w="3231" w:type="dxa"/>
+            <w:shd w:val="clear" w:color="auto" w:fill="auto"/>
+          </w:tcPr>
+          <w:p>
+            <w:pPr>
+              <w:rPr>
+                <w:rFonts w:ascii="Times New Roman" w:hAnsi="Times New Roman" w:cs="Times New Roman"/>
+              </w:rPr>
+            </w:pPr>
+            <w:r>
+              <w:rPr>
+                <w:rFonts w:ascii="Times New Roman" w:hAnsi="Times New Roman" w:cs="Times New Roman"/>
+              </w:rPr>
+              <w:t>Displays the uploaded image</w:t>
+            </w:r>
+          </w:p>
+        </w:tc>
+      </w:tr>
+      <w:tr>
+        <w:tc>
+          <w:tcPr>
+            <w:tcW w:w="456" w:type="dxa"/>
+            <w:shd w:val="clear" w:color="auto" w:fill="auto"/>
+          </w:tcPr>
+          <w:p>
+            <w:pPr>
+              <w:jc w:val="center"/>
+              <w:rPr>
+                <w:rFonts w:ascii="Times New Roman" w:hAnsi="Times New Roman" w:cs="Times New Roman"/>
+              </w:rPr>
+            </w:pPr>
+            <w:r>
+              <w:rPr>
+                <w:rFonts w:ascii="Times New Roman" w:hAnsi="Times New Roman" w:cs="Times New Roman"/>
+              </w:rPr>
+              <w:t>4</w:t>
+            </w:r>
+          </w:p>
+        </w:tc>
+        <w:tc>
+          <w:tcPr>
+            <w:tcW w:w="2694" w:type="dxa"/>
+            <w:shd w:val="clear" w:color="auto" w:fill="auto"/>
+          </w:tcPr>
+          <w:p>
+            <w:pPr>
+              <w:rPr>
+                <w:rFonts w:ascii="Times New Roman" w:hAnsi="Times New Roman" w:cs="Times New Roman"/>
+              </w:rPr>
+            </w:pPr>
+            <w:r>
+              <w:rPr>
+                <w:rFonts w:ascii="Times New Roman" w:hAnsi="Times New Roman" w:cs="Times New Roman"/>
+              </w:rPr>
+              <w:t>Image panel</w:t>
+            </w:r>
+          </w:p>
+        </w:tc>
+        <w:tc>
+          <w:tcPr>
+            <w:tcW w:w="2969" w:type="dxa"/>
+            <w:shd w:val="clear" w:color="auto" w:fill="auto"/>
+          </w:tcPr>
+          <w:p>
+            <w:pPr>
+              <w:rPr>
+                <w:rFonts w:ascii="Times New Roman" w:hAnsi="Times New Roman" w:cs="Times New Roman"/>
+              </w:rPr>
+            </w:pPr>
+            <w:r>
+              <w:rPr>
+                <w:rFonts w:ascii="Times New Roman" w:hAnsi="Times New Roman" w:cs="Times New Roman"/>
+              </w:rPr>
+              <w:t>An invalid image is uploaded</w:t>
+            </w:r>
+          </w:p>
+        </w:tc>
+        <w:tc>
+          <w:tcPr>
+            <w:tcW w:w="3231" w:type="dxa"/>
+            <w:shd w:val="clear" w:color="auto" w:fill="auto"/>
+          </w:tcPr>
+          <w:p>
+            <w:pPr>
+              <w:rPr>
+                <w:rFonts w:ascii="Times New Roman" w:hAnsi="Times New Roman" w:cs="Times New Roman"/>
+              </w:rPr>
+            </w:pPr>
+            <w:r>
+              <w:rPr>
+                <w:rFonts w:ascii="Times New Roman" w:hAnsi="Times New Roman" w:cs="Times New Roman"/>
+              </w:rPr>
+              <w:t>Displays nothing</w:t>
+            </w:r>
+          </w:p>
+        </w:tc>
+      </w:tr>
+      <w:tr>
+        <w:tc>
+          <w:tcPr>
+            <w:tcW w:w="456" w:type="dxa"/>
+            <w:shd w:val="clear" w:color="auto" w:fill="auto"/>
+          </w:tcPr>
+          <w:p>
+            <w:pPr>
+              <w:jc w:val="center"/>
+              <w:rPr>
+                <w:rFonts w:ascii="Times New Roman" w:hAnsi="Times New Roman" w:cs="Times New Roman"/>
+              </w:rPr>
+            </w:pPr>
+            <w:r>
+              <w:rPr>
+                <w:rFonts w:ascii="Times New Roman" w:hAnsi="Times New Roman" w:cs="Times New Roman"/>
+              </w:rPr>
+              <w:t>5</w:t>
+            </w:r>
+          </w:p>
+        </w:tc>
+        <w:tc>
+          <w:tcPr>
+            <w:tcW w:w="2694" w:type="dxa"/>
+            <w:shd w:val="clear" w:color="auto" w:fill="auto"/>
+          </w:tcPr>
+          <w:p>
+            <w:pPr>
+              <w:rPr>
+                <w:rFonts w:ascii="Times New Roman" w:hAnsi="Times New Roman" w:cs="Times New Roman"/>
+              </w:rPr>
+            </w:pPr>
+            <w:r>
+              <w:rPr>
+                <w:rFonts w:ascii="Times New Roman" w:hAnsi="Times New Roman" w:cs="Times New Roman"/>
+              </w:rPr>
+              <w:t>TextField</w:t>
+            </w:r>
+          </w:p>
+        </w:tc>
+        <w:tc>
+          <w:tcPr>
+            <w:tcW w:w="2969" w:type="dxa"/>
+            <w:shd w:val="clear" w:color="auto" w:fill="auto"/>
+          </w:tcPr>
+          <w:p>
+            <w:pPr>
+              <w:rPr>
+                <w:rFonts w:ascii="Times New Roman" w:hAnsi="Times New Roman" w:cs="Times New Roman"/>
+              </w:rPr>
+            </w:pPr>
+            <w:r>
+              <w:rPr>
+                <w:rFonts w:ascii="Times New Roman" w:hAnsi="Times New Roman" w:cs="Times New Roman"/>
+              </w:rPr>
+              <w:t>N/A</w:t>
+            </w:r>
+          </w:p>
+        </w:tc>
+        <w:tc>
+          <w:tcPr>
+            <w:tcW w:w="3231" w:type="dxa"/>
+            <w:shd w:val="clear" w:color="auto" w:fill="auto"/>
+          </w:tcPr>
+          <w:p>
+            <w:pPr>
+              <w:rPr>
+                <w:rFonts w:ascii="Times New Roman" w:hAnsi="Times New Roman" w:cs="Times New Roman"/>
+              </w:rPr>
+            </w:pPr>
+            <w:r>
+              <w:rPr>
+                <w:rFonts w:ascii="Times New Roman" w:hAnsi="Times New Roman" w:cs="Times New Roman"/>
+              </w:rPr>
+              <w:t>Displays nothing</w:t>
+            </w:r>
+          </w:p>
+        </w:tc>
+      </w:tr>
+      <w:tr>
+        <w:tc>
+          <w:tcPr>
+            <w:tcW w:w="456" w:type="dxa"/>
+            <w:shd w:val="clear" w:color="auto" w:fill="auto"/>
+          </w:tcPr>
+          <w:p>
+            <w:pPr>
+              <w:jc w:val="center"/>
+              <w:rPr>
+                <w:rFonts w:ascii="Times New Roman" w:hAnsi="Times New Roman" w:cs="Times New Roman"/>
+              </w:rPr>
+            </w:pPr>
+            <w:r>
+              <w:rPr>
+                <w:rFonts w:ascii="Times New Roman" w:hAnsi="Times New Roman" w:cs="Times New Roman"/>
+              </w:rPr>
+              <w:t>6</w:t>
+            </w:r>
+          </w:p>
+        </w:tc>
+        <w:tc>
+          <w:tcPr>
+            <w:tcW w:w="2694" w:type="dxa"/>
+            <w:shd w:val="clear" w:color="auto" w:fill="auto"/>
+          </w:tcPr>
+          <w:p>
+            <w:pPr>
+              <w:rPr>
+                <w:rFonts w:ascii="Times New Roman" w:hAnsi="Times New Roman" w:cs="Times New Roman"/>
+              </w:rPr>
+            </w:pPr>
+            <w:r>
+              <w:rPr>
+                <w:rFonts w:ascii="Times New Roman" w:hAnsi="Times New Roman" w:cs="Times New Roman"/>
+              </w:rPr>
+              <w:t>TextField</w:t>
+            </w:r>
+          </w:p>
+        </w:tc>
+        <w:tc>
+          <w:tcPr>
+            <w:tcW w:w="2969" w:type="dxa"/>
+            <w:shd w:val="clear" w:color="auto" w:fill="auto"/>
+          </w:tcPr>
+          <w:p>
+            <w:pPr>
+              <w:pStyle w:val="ListParagraph"/>
+              <w:numPr>
+                <w:ilvl w:val="0"/>
+                <w:numId w:val="1"/>
+              </w:numPr>
+              <w:rPr>
+                <w:rFonts w:ascii="Times New Roman" w:hAnsi="Times New Roman" w:cs="Times New Roman"/>
+              </w:rPr>
+            </w:pPr>
+            <w:r>
+              <w:rPr>
+                <w:rFonts w:ascii="Times New Roman" w:hAnsi="Times New Roman" w:cs="Times New Roman"/>
+              </w:rPr>
+              <w:t>No image is displayed</w:t>
+            </w:r>
+          </w:p>
+          <w:p>
+            <w:pPr>
+              <w:pStyle w:val="ListParagraph"/>
+              <w:numPr>
+                <w:ilvl w:val="0"/>
+                <w:numId w:val="1"/>
+              </w:numPr>
+              <w:rPr>
+                <w:rFonts w:ascii="Times New Roman" w:hAnsi="Times New Roman" w:cs="Times New Roman"/>
+              </w:rPr>
+            </w:pPr>
+            <w:r>
+              <w:rPr>
+                <w:rFonts w:ascii="Times New Roman" w:hAnsi="Times New Roman" w:cs="Times New Roman"/>
+              </w:rPr>
+              <w:t>TextField input: “abcABC123#$%...”</w:t>
+            </w:r>
+          </w:p>
+        </w:tc>
+        <w:tc>
+          <w:tcPr>
+            <w:tcW w:w="3231" w:type="dxa"/>
+            <w:shd w:val="clear" w:color="auto" w:fill="auto"/>
+          </w:tcPr>
+          <w:p>
+            <w:pPr>
+              <w:rPr>
+                <w:rFonts w:ascii="Times New Roman" w:hAnsi="Times New Roman" w:cs="Times New Roman"/>
+              </w:rPr>
+            </w:pPr>
+            <w:r>
+              <w:rPr>
+                <w:rFonts w:ascii="Times New Roman" w:hAnsi="Times New Roman" w:cs="Times New Roman"/>
+              </w:rPr>
+              <w:t>Displays “abcABC123#$%...”</w:t>
+            </w:r>
+          </w:p>
+        </w:tc>
+      </w:tr>
+      <w:tr>
+        <w:tc>
+          <w:tcPr>
+            <w:tcW w:w="456" w:type="dxa"/>
+            <w:shd w:val="clear" w:color="auto" w:fill="auto"/>
+          </w:tcPr>
+          <w:p>
+            <w:pPr>
+              <w:jc w:val="center"/>
+              <w:rPr>
+                <w:rFonts w:ascii="Times New Roman" w:hAnsi="Times New Roman" w:cs="Times New Roman"/>
+              </w:rPr>
+            </w:pPr>
+            <w:r>
+              <w:rPr>
+                <w:rFonts w:ascii="Times New Roman" w:hAnsi="Times New Roman" w:cs="Times New Roman"/>
+              </w:rPr>
+              <w:t>7</w:t>
+            </w:r>
+          </w:p>
+        </w:tc>
+        <w:tc>
+          <w:tcPr>
+            <w:tcW w:w="2694" w:type="dxa"/>
+            <w:shd w:val="clear" w:color="auto" w:fill="auto"/>
+          </w:tcPr>
+          <w:p>
+            <w:pPr>
+              <w:rPr>
+                <w:rFonts w:ascii="Times New Roman" w:hAnsi="Times New Roman" w:cs="Times New Roman"/>
+              </w:rPr>
+            </w:pPr>
+            <w:r>
+              <w:rPr>
+                <w:rFonts w:ascii="Times New Roman" w:hAnsi="Times New Roman" w:cs="Times New Roman"/>
+              </w:rPr>
+              <w:t>TextField</w:t>
+            </w:r>
+          </w:p>
+        </w:tc>
+        <w:tc>
+          <w:tcPr>
+            <w:tcW w:w="2969" w:type="dxa"/>
+            <w:shd w:val="clear" w:color="auto" w:fill="auto"/>
+          </w:tcPr>
+          <w:p>
+            <w:pPr>
+              <w:pStyle w:val="ListParagraph"/>
+              <w:numPr>
+                <w:ilvl w:val="0"/>
+                <w:numId w:val="1"/>
+              </w:numPr>
+              <w:rPr>
+                <w:rFonts w:ascii="Times New Roman" w:hAnsi="Times New Roman" w:cs="Times New Roman"/>
+              </w:rPr>
+            </w:pPr>
+            <w:r>
+              <w:rPr>
+                <w:rFonts w:ascii="Times New Roman" w:hAnsi="Times New Roman" w:cs="Times New Roman"/>
+              </w:rPr>
+              <w:t>Image is displayed</w:t>
+            </w:r>
+          </w:p>
+          <w:p>
+            <w:pPr>
+              <w:pStyle w:val="ListParagraph"/>
+              <w:numPr>
+                <w:ilvl w:val="0"/>
+                <w:numId w:val="1"/>
+              </w:numPr>
+              <w:rPr>
+                <w:rFonts w:ascii="Times New Roman" w:hAnsi="Times New Roman" w:cs="Times New Roman"/>
+              </w:rPr>
+            </w:pPr>
+            <w:r>
+              <w:rPr>
+                <w:rFonts w:ascii="Times New Roman" w:hAnsi="Times New Roman" w:cs="Times New Roman"/>
+              </w:rPr>
+              <w:t>TextField input: N/A</w:t>
+            </w:r>
+          </w:p>
+        </w:tc>
+        <w:tc>
+          <w:tcPr>
+            <w:tcW w:w="3231" w:type="dxa"/>
+            <w:shd w:val="clear" w:color="auto" w:fill="auto"/>
+          </w:tcPr>
+          <w:p>
+            <w:pPr>
+              <w:rPr>
+                <w:rFonts w:ascii="Times New Roman" w:hAnsi="Times New Roman" w:cs="Times New Roman"/>
+              </w:rPr>
+            </w:pPr>
+            <w:r>
+              <w:rPr>
+                <w:rFonts w:ascii="Times New Roman" w:hAnsi="Times New Roman" w:cs="Times New Roman"/>
+              </w:rPr>
+              <w:t>Displays message “Remaining character is ‘num</w:t>
+            </w:r>
+            <w:r>
+              <w:rPr>
+                <w:rFonts w:ascii="Times New Roman" w:hAnsi="Times New Roman" w:cs="Times New Roman"/>
+              </w:rPr>
+              <w:t>ber</w:t>
+            </w:r>
+            <w:r>
+              <w:rPr>
+                <w:rFonts w:ascii="Times New Roman" w:hAnsi="Times New Roman" w:cs="Times New Roman"/>
+              </w:rPr>
+              <w:t>’</w:t>
+            </w:r>
+            <w:r>
+              <w:rPr>
+                <w:rFonts w:ascii="Times New Roman" w:hAnsi="Times New Roman" w:cs="Times New Roman"/>
+              </w:rPr>
+              <w:t>.</w:t>
+            </w:r>
+            <w:r>
+              <w:rPr>
+                <w:rFonts w:ascii="Times New Roman" w:hAnsi="Times New Roman" w:cs="Times New Roman"/>
+              </w:rPr>
+              <w:t>”</w:t>
+            </w:r>
+          </w:p>
+        </w:tc>
+      </w:tr>
+      <w:tr>
+        <w:tc>
+          <w:tcPr>
+            <w:tcW w:w="456" w:type="dxa"/>
+            <w:shd w:val="clear" w:color="auto" w:fill="auto"/>
+          </w:tcPr>
+          <w:p>
+            <w:pPr>
+              <w:jc w:val="center"/>
+              <w:rPr>
+                <w:rFonts w:ascii="Times New Roman" w:hAnsi="Times New Roman" w:cs="Times New Roman"/>
+              </w:rPr>
+            </w:pPr>
+            <w:r>
+              <w:rPr>
+                <w:rFonts w:ascii="Times New Roman" w:hAnsi="Times New Roman" w:cs="Times New Roman"/>
+              </w:rPr>
+              <w:t>8</w:t>
+            </w:r>
+          </w:p>
+        </w:tc>
+        <w:tc>
+          <w:tcPr>
+            <w:tcW w:w="2694" w:type="dxa"/>
+            <w:shd w:val="clear" w:color="auto" w:fill="auto"/>
+          </w:tcPr>
+          <w:p>
+            <w:pPr>
+              <w:rPr>
+                <w:rFonts w:ascii="Times New Roman" w:hAnsi="Times New Roman" w:cs="Times New Roman"/>
+              </w:rPr>
+            </w:pPr>
+            <w:r>
+              <w:rPr>
+                <w:rFonts w:ascii="Times New Roman" w:hAnsi="Times New Roman" w:cs="Times New Roman"/>
+              </w:rPr>
+              <w:t>TextField</w:t>
+            </w:r>
+          </w:p>
+        </w:tc>
+        <w:tc>
+          <w:tcPr>
+            <w:tcW w:w="2969" w:type="dxa"/>
+            <w:shd w:val="clear" w:color="auto" w:fill="auto"/>
+          </w:tcPr>
+          <w:p>
+            <w:pPr>
+              <w:pStyle w:val="ListParagraph"/>
+              <w:numPr>
+                <w:ilvl w:val="0"/>
+                <w:numId w:val="1"/>
+              </w:numPr>
+              <w:rPr>
+                <w:rFonts w:ascii="Times New Roman" w:hAnsi="Times New Roman" w:cs="Times New Roman"/>
+              </w:rPr>
+            </w:pPr>
+            <w:r>
+              <w:rPr>
+                <w:rFonts w:ascii="Times New Roman" w:hAnsi="Times New Roman" w:cs="Times New Roman"/>
+              </w:rPr>
+              <w:t>Image is displayed</w:t>
+            </w:r>
+          </w:p>
+          <w:p>
+            <w:pPr>
+              <w:pStyle w:val="ListParagraph"/>
+              <w:numPr>
+                <w:ilvl w:val="0"/>
+                <w:numId w:val="1"/>
+              </w:numPr>
+              <w:rPr>
+                <w:rFonts w:ascii="Times New Roman" w:hAnsi="Times New Roman" w:cs="Times New Roman"/>
+              </w:rPr>
+            </w:pPr>
+            <w:r>
+              <w:rPr>
+                <w:rFonts w:ascii="Times New Roman" w:hAnsi="Times New Roman" w:cs="Times New Roman"/>
+              </w:rPr>
+              <w:t>Remaining characters</w:t>
+            </w:r>
+            <w:r>
+              <w:rPr>
+                <w:rFonts w:ascii="Times New Roman" w:hAnsi="Times New Roman" w:cs="Times New Roman"/>
+              </w:rPr>
+              <w:t xml:space="preserve"> number is greater than or equal to 0</w:t>
+            </w:r>
+          </w:p>
+        </w:tc>
+        <w:tc>
+          <w:tcPr>
+            <w:tcW w:w="3231" w:type="dxa"/>
+            <w:shd w:val="clear" w:color="auto" w:fill="auto"/>
+          </w:tcPr>
+          <w:p>
+            <w:pPr>
+              <w:rPr>
+                <w:rFonts w:ascii="Times New Roman" w:hAnsi="Times New Roman" w:cs="Times New Roman"/>
+              </w:rPr>
+            </w:pPr>
+            <w:r>
+              <w:rPr>
+                <w:rFonts w:ascii="Times New Roman" w:hAnsi="Times New Roman" w:cs="Times New Roman"/>
+              </w:rPr>
+              <w:t>Displays ‘TextField input’</w:t>
+            </w:r>
+          </w:p>
+        </w:tc>
+      </w:tr>
+      <w:tr>
+        <w:tc>
+          <w:tcPr>
+            <w:tcW w:w="456" w:type="dxa"/>
+            <w:shd w:val="clear" w:color="auto" w:fill="auto"/>
+          </w:tcPr>
+          <w:p>
+            <w:pPr>
+              <w:jc w:val="center"/>
+              <w:rPr>
+                <w:rFonts w:ascii="Times New Roman" w:hAnsi="Times New Roman" w:cs="Times New Roman"/>
+              </w:rPr>
+            </w:pPr>
+            <w:r>
+              <w:rPr>
+                <w:rFonts w:ascii="Times New Roman" w:hAnsi="Times New Roman" w:cs="Times New Roman"/>
+              </w:rPr>
+              <w:t>9</w:t>
+            </w:r>
+          </w:p>
+        </w:tc>
+        <w:tc>
+          <w:tcPr>
+            <w:tcW w:w="2694" w:type="dxa"/>
+            <w:shd w:val="clear" w:color="auto" w:fill="auto"/>
+          </w:tcPr>
+          <w:p>
+            <w:pPr>
+              <w:rPr>
+                <w:rFonts w:ascii="Times New Roman" w:hAnsi="Times New Roman" w:cs="Times New Roman"/>
+              </w:rPr>
+            </w:pPr>
+            <w:r>
+              <w:rPr>
+                <w:rFonts w:ascii="Times New Roman" w:hAnsi="Times New Roman" w:cs="Times New Roman"/>
+              </w:rPr>
+              <w:t>TextField</w:t>
+            </w:r>
+          </w:p>
+        </w:tc>
+        <w:tc>
+          <w:tcPr>
+            <w:tcW w:w="2969" w:type="dxa"/>
+            <w:shd w:val="clear" w:color="auto" w:fill="auto"/>
+          </w:tcPr>
+          <w:p>
+            <w:pPr>
+              <w:pStyle w:val="ListParagraph"/>
+              <w:numPr>
+                <w:ilvl w:val="0"/>
+                <w:numId w:val="1"/>
+              </w:numPr>
+              <w:rPr>
+                <w:rFonts w:ascii="Times New Roman" w:hAnsi="Times New Roman" w:cs="Times New Roman"/>
+              </w:rPr>
+            </w:pPr>
+            <w:r>
+              <w:rPr>
+                <w:rFonts w:ascii="Times New Roman" w:hAnsi="Times New Roman" w:cs="Times New Roman"/>
+              </w:rPr>
+              <w:t>Image is displayed</w:t>
+            </w:r>
+          </w:p>
+          <w:p>
+            <w:pPr>
+              <w:pStyle w:val="ListParagraph"/>
+              <w:numPr>
+                <w:ilvl w:val="0"/>
+                <w:numId w:val="1"/>
+              </w:numPr>
+              <w:rPr>
+                <w:rFonts w:ascii="Times New Roman" w:hAnsi="Times New Roman" w:cs="Times New Roman"/>
+              </w:rPr>
+            </w:pPr>
+            <w:r>
+              <w:rPr>
+                <w:rFonts w:ascii="Times New Roman" w:hAnsi="Times New Roman" w:cs="Times New Roman"/>
+              </w:rPr>
+              <w:t>Remaining characters</w:t>
+            </w:r>
+            <w:r>
+              <w:rPr>
+                <w:rFonts w:ascii="Times New Roman" w:hAnsi="Times New Roman" w:cs="Times New Roman"/>
+              </w:rPr>
+              <w:t xml:space="preserve"> number is less than 0</w:t>
+            </w:r>
+          </w:p>
+        </w:tc>
+        <w:tc>
+          <w:tcPr>
+            <w:tcW w:w="3231" w:type="dxa"/>
+            <w:shd w:val="clear" w:color="auto" w:fill="auto"/>
+          </w:tcPr>
+          <w:p>
+            <w:pPr>
+              <w:rPr>
+                <w:rFonts w:ascii="Times New Roman" w:hAnsi="Times New Roman" w:cs="Times New Roman"/>
+              </w:rPr>
+            </w:pPr>
+            <w:r>
+              <w:rPr>
+                <w:rFonts w:ascii="Times New Roman" w:hAnsi="Times New Roman" w:cs="Times New Roman"/>
+              </w:rPr>
+              <w:t xml:space="preserve">Displays warning message “Invalid input. Exceeded </w:t>
+            </w:r>
+            <w:r>
+              <w:rPr>
+                <w:rFonts w:ascii="Times New Roman" w:hAnsi="Times New Roman" w:cs="Times New Roman"/>
+              </w:rPr>
+              <w:t xml:space="preserve">the maximum capacity </w:t>
+            </w:r>
+            <w:r>
+              <w:rPr>
+                <w:rFonts w:ascii="Times New Roman" w:hAnsi="Times New Roman" w:cs="Times New Roman"/>
+              </w:rPr>
+              <w:t>by ‘</w:t>
+            </w:r>
+            <w:r>
+              <w:rPr>
+                <w:rFonts w:ascii="Times New Roman" w:hAnsi="Times New Roman" w:cs="Times New Roman"/>
+              </w:rPr>
+              <w:t xml:space="preserve">number’ </w:t>
+            </w:r>
+            <w:r>
+              <w:rPr>
+                <w:rFonts w:ascii="Times New Roman" w:hAnsi="Times New Roman" w:cs="Times New Roman"/>
+              </w:rPr>
+              <w:t>characters.”</w:t>
+            </w:r>
+          </w:p>
+        </w:tc>
+      </w:tr>
+      <w:tr>
+        <w:tc>
+          <w:tcPr>
+            <w:tcW w:w="456" w:type="dxa"/>
+            <w:shd w:val="clear" w:color="auto" w:fill="auto"/>
+          </w:tcPr>
+          <w:p>
+            <w:pPr>
+              <w:jc w:val="center"/>
+              <w:rPr>
+                <w:rFonts w:ascii="Times New Roman" w:hAnsi="Times New Roman" w:cs="Times New Roman"/>
+              </w:rPr>
+            </w:pPr>
+            <w:r>
+              <w:rPr>
+                <w:rFonts w:ascii="Times New Roman" w:hAnsi="Times New Roman" w:cs="Times New Roman"/>
+              </w:rPr>
+              <w:t>10</w:t>
+            </w:r>
+          </w:p>
+        </w:tc>
+        <w:tc>
+          <w:tcPr>
+            <w:tcW w:w="2694" w:type="dxa"/>
+            <w:shd w:val="clear" w:color="auto" w:fill="auto"/>
+          </w:tcPr>
+          <w:p>
+            <w:pPr>
+              <w:rPr>
+                <w:rFonts w:ascii="Times New Roman" w:hAnsi="Times New Roman" w:cs="Times New Roman"/>
+              </w:rPr>
+            </w:pPr>
+            <w:r>
+              <w:rPr>
+                <w:rFonts w:ascii="Times New Roman" w:hAnsi="Times New Roman" w:cs="Times New Roman"/>
+              </w:rPr>
+              <w:t>“Open Image” button</w:t>
+            </w:r>
+          </w:p>
+        </w:tc>
+        <w:tc>
+          <w:tcPr>
+            <w:tcW w:w="2969" w:type="dxa"/>
+            <w:shd w:val="clear" w:color="auto" w:fill="auto"/>
+          </w:tcPr>
+          <w:p>
+            <w:pPr>
+              <w:rPr>
+                <w:rFonts w:ascii="Times New Roman" w:hAnsi="Times New Roman" w:cs="Times New Roman"/>
+              </w:rPr>
+            </w:pPr>
+            <w:r>
+              <w:rPr>
+                <w:rFonts w:ascii="Times New Roman" w:hAnsi="Times New Roman" w:cs="Times New Roman"/>
+              </w:rPr>
+              <w:t>“Open Image”</w:t>
+            </w:r>
+          </w:p>
+        </w:tc>
+        <w:tc>
+          <w:tcPr>
+            <w:tcW w:w="3231" w:type="dxa"/>
+            <w:shd w:val="clear" w:color="auto" w:fill="auto"/>
+          </w:tcPr>
+          <w:p>
+            <w:pPr>
+              <w:pStyle w:val="ListParagraph"/>
+              <w:numPr>
+                <w:ilvl w:val="0"/>
+                <w:numId w:val="1"/>
+              </w:numPr>
+              <w:rPr>
+                <w:rFonts w:ascii="Times New Roman" w:hAnsi="Times New Roman" w:cs="Times New Roman"/>
+              </w:rPr>
+            </w:pPr>
+            <w:r>
+              <w:rPr>
+                <w:rFonts w:ascii="Times New Roman" w:hAnsi="Times New Roman" w:cs="Times New Roman"/>
+              </w:rPr>
+              <w:t>Displays “Open Image”</w:t>
+            </w:r>
+          </w:p>
+          <w:p>
+            <w:pPr>
+              <w:pStyle w:val="ListParagraph"/>
+              <w:numPr>
+                <w:ilvl w:val="0"/>
+                <w:numId w:val="1"/>
+              </w:numPr>
+              <w:rPr>
+                <w:rFonts w:ascii="Times New Roman" w:hAnsi="Times New Roman" w:cs="Times New Roman"/>
+              </w:rPr>
+            </w:pPr>
+            <w:r>
+              <w:rPr>
+                <w:rFonts w:ascii="Times New Roman" w:hAnsi="Times New Roman" w:cs="Times New Roman"/>
+              </w:rPr>
+              <w:t>Button name is centered</w:t>
+            </w:r>
+          </w:p>
+          <w:p>
+            <w:pPr>
+              <w:pStyle w:val="ListParagraph"/>
+              <w:numPr>
+                <w:ilvl w:val="0"/>
+                <w:numId w:val="1"/>
+              </w:numPr>
+              <w:rPr>
+                <w:rFonts w:ascii="Times New Roman" w:hAnsi="Times New Roman" w:cs="Times New Roman"/>
+              </w:rPr>
+            </w:pPr>
+            <w:r>
+              <w:rPr>
+                <w:rFonts w:ascii="Times New Roman" w:hAnsi="Times New Roman" w:cs="Times New Roman"/>
+              </w:rPr>
+              <w:t>Button is enabled</w:t>
+            </w:r>
+          </w:p>
+        </w:tc>
+      </w:tr>
+      <w:tr>
+        <w:tc>
+          <w:tcPr>
+            <w:tcW w:w="456" w:type="dxa"/>
+            <w:shd w:val="clear" w:color="auto" w:fill="auto"/>
+          </w:tcPr>
+          <w:p>
+            <w:pPr>
+              <w:jc w:val="center"/>
+              <w:rPr>
+                <w:rFonts w:ascii="Times New Roman" w:hAnsi="Times New Roman" w:cs="Times New Roman"/>
+              </w:rPr>
+            </w:pPr>
+            <w:r>
+              <w:rPr>
+                <w:rFonts w:ascii="Times New Roman" w:hAnsi="Times New Roman" w:cs="Times New Roman"/>
+              </w:rPr>
+              <w:t>11</w:t>
+            </w:r>
+          </w:p>
+        </w:tc>
+        <w:tc>
+          <w:tcPr>
+            <w:tcW w:w="2694" w:type="dxa"/>
+            <w:shd w:val="clear" w:color="auto" w:fill="auto"/>
+          </w:tcPr>
+          <w:p>
+            <w:pPr>
+              <w:rPr>
+                <w:rFonts w:ascii="Times New Roman" w:hAnsi="Times New Roman" w:cs="Times New Roman"/>
+              </w:rPr>
+            </w:pPr>
+            <w:r>
+              <w:rPr>
+                <w:rFonts w:ascii="Times New Roman" w:hAnsi="Times New Roman" w:cs="Times New Roman"/>
+              </w:rPr>
+              <w:t>“Save Image” button</w:t>
+            </w:r>
+          </w:p>
+        </w:tc>
+        <w:tc>
+          <w:tcPr>
+            <w:tcW w:w="2969" w:type="dxa"/>
+            <w:shd w:val="clear" w:color="auto" w:fill="auto"/>
+          </w:tcPr>
+          <w:p>
+            <w:pPr>
+              <w:rPr>
+                <w:rFonts w:ascii="Times New Roman" w:hAnsi="Times New Roman" w:cs="Times New Roman"/>
+              </w:rPr>
+            </w:pPr>
+            <w:r>
+              <w:rPr>
+                <w:rFonts w:ascii="Times New Roman" w:hAnsi="Times New Roman" w:cs="Times New Roman"/>
+              </w:rPr>
+              <w:t>“Save Image”</w:t>
+            </w:r>
+          </w:p>
+        </w:tc>
+        <w:tc>
+          <w:tcPr>
+            <w:tcW w:w="3231" w:type="dxa"/>
+            <w:shd w:val="clear" w:color="auto" w:fill="auto"/>
+          </w:tcPr>
+          <w:p>
+            <w:pPr>
+              <w:pStyle w:val="ListParagraph"/>
+              <w:numPr>
+                <w:ilvl w:val="0"/>
+                <w:numId w:val="1"/>
+              </w:numPr>
+              <w:rPr>
+                <w:rFonts w:ascii="Times New Roman" w:hAnsi="Times New Roman" w:cs="Times New Roman"/>
+              </w:rPr>
+            </w:pPr>
+            <w:r>
+              <w:rPr>
+                <w:rFonts w:ascii="Times New Roman" w:hAnsi="Times New Roman" w:cs="Times New Roman"/>
+              </w:rPr>
+              <w:t>Displays “Save Image”</w:t>
+            </w:r>
+          </w:p>
+          <w:p>
+            <w:pPr>
+              <w:pStyle w:val="ListParagraph"/>
+              <w:numPr>
+                <w:ilvl w:val="0"/>
+                <w:numId w:val="1"/>
+              </w:numPr>
+              <w:rPr>
+                <w:rFonts w:ascii="Times New Roman" w:hAnsi="Times New Roman" w:cs="Times New Roman"/>
+              </w:rPr>
+            </w:pPr>
+            <w:r>
+              <w:rPr>
+                <w:rFonts w:ascii="Times New Roman" w:hAnsi="Times New Roman" w:cs="Times New Roman"/>
+              </w:rPr>
+              <w:t>Button name is centered</w:t>
+            </w:r>
+          </w:p>
+          <w:p>
+            <w:pPr>
+              <w:pStyle w:val="ListParagraph"/>
+              <w:numPr>
+                <w:ilvl w:val="0"/>
+                <w:numId w:val="1"/>
+              </w:numPr>
+              <w:rPr>
+                <w:rFonts w:ascii="Times New Roman" w:hAnsi="Times New Roman" w:cs="Times New Roman"/>
+              </w:rPr>
+            </w:pPr>
+            <w:r>
+              <w:rPr>
+                <w:rFonts w:ascii="Times New Roman" w:hAnsi="Times New Roman" w:cs="Times New Roman"/>
+              </w:rPr>
+              <w:t>Button is enabled</w:t>
+            </w:r>
+          </w:p>
+        </w:tc>
+      </w:tr>
+      <w:tr>
+        <w:tc>
+          <w:tcPr>
+            <w:tcW w:w="456" w:type="dxa"/>
+            <w:shd w:val="clear" w:color="auto" w:fill="auto"/>
+          </w:tcPr>
+          <w:p>
+            <w:pPr>
+              <w:jc w:val="center"/>
+              <w:rPr>
+                <w:rFonts w:ascii="Times New Roman" w:hAnsi="Times New Roman" w:cs="Times New Roman"/>
+              </w:rPr>
+            </w:pPr>
+            <w:r>
+              <w:rPr>
+                <w:rFonts w:ascii="Times New Roman" w:hAnsi="Times New Roman" w:cs="Times New Roman"/>
+              </w:rPr>
+              <w:t>12</w:t>
+            </w:r>
+          </w:p>
+        </w:tc>
+        <w:tc>
+          <w:tcPr>
+            <w:tcW w:w="2694" w:type="dxa"/>
+            <w:shd w:val="clear" w:color="auto" w:fill="auto"/>
+          </w:tcPr>
+          <w:p>
+            <w:pPr>
+              <w:rPr>
+                <w:rFonts w:ascii="Times New Roman" w:hAnsi="Times New Roman" w:cs="Times New Roman"/>
+              </w:rPr>
+            </w:pPr>
+            <w:r>
+              <w:rPr>
+                <w:rFonts w:ascii="Times New Roman" w:hAnsi="Times New Roman" w:cs="Times New Roman"/>
+              </w:rPr>
+              <w:t>“Encode Data” button</w:t>
+            </w:r>
+          </w:p>
+        </w:tc>
+        <w:tc>
+          <w:tcPr>
+            <w:tcW w:w="2969" w:type="dxa"/>
+            <w:shd w:val="clear" w:color="auto" w:fill="auto"/>
+          </w:tcPr>
+          <w:p>
+            <w:pPr>
+              <w:rPr>
+                <w:rFonts w:ascii="Times New Roman" w:hAnsi="Times New Roman" w:cs="Times New Roman"/>
+              </w:rPr>
+            </w:pPr>
+            <w:r>
+              <w:rPr>
+                <w:rFonts w:ascii="Times New Roman" w:hAnsi="Times New Roman" w:cs="Times New Roman"/>
+              </w:rPr>
+              <w:t>“Encode Data”</w:t>
+            </w:r>
+          </w:p>
+        </w:tc>
+        <w:tc>
+          <w:tcPr>
+            <w:tcW w:w="3231" w:type="dxa"/>
+            <w:shd w:val="clear" w:color="auto" w:fill="auto"/>
+          </w:tcPr>
+          <w:p>
+            <w:pPr>
+              <w:pStyle w:val="ListParagraph"/>
+              <w:numPr>
+                <w:ilvl w:val="0"/>
+                <w:numId w:val="1"/>
+              </w:numPr>
+              <w:rPr>
+                <w:rFonts w:ascii="Times New Roman" w:hAnsi="Times New Roman" w:cs="Times New Roman"/>
+              </w:rPr>
+            </w:pPr>
+            <w:r>
+              <w:rPr>
+                <w:rFonts w:ascii="Times New Roman" w:hAnsi="Times New Roman" w:cs="Times New Roman"/>
+              </w:rPr>
+              <w:t>Displays “Encode Data”</w:t>
+            </w:r>
+          </w:p>
+          <w:p>
+            <w:pPr>
+              <w:pStyle w:val="ListParagraph"/>
+              <w:numPr>
+                <w:ilvl w:val="0"/>
+                <w:numId w:val="1"/>
+              </w:numPr>
+              <w:rPr>
+                <w:rFonts w:ascii="Times New Roman" w:hAnsi="Times New Roman" w:cs="Times New Roman"/>
+              </w:rPr>
+            </w:pPr>
+            <w:r>
+              <w:rPr>
+                <w:rFonts w:ascii="Times New Roman" w:hAnsi="Times New Roman" w:cs="Times New Roman"/>
+              </w:rPr>
+              <w:t>Button name is centered</w:t>
+            </w:r>
+          </w:p>
+          <w:p>
+            <w:pPr>
+              <w:pStyle w:val="ListParagraph"/>
+              <w:numPr>
+                <w:ilvl w:val="0"/>
+                <w:numId w:val="1"/>
+              </w:numPr>
+              <w:rPr>
+                <w:rFonts w:ascii="Times New Roman" w:hAnsi="Times New Roman" w:cs="Times New Roman"/>
+              </w:rPr>
+            </w:pPr>
+            <w:r>
+              <w:rPr>
+                <w:rFonts w:ascii="Times New Roman" w:hAnsi="Times New Roman" w:cs="Times New Roman"/>
+              </w:rPr>
+              <w:t>Button is enabled</w:t>
+            </w:r>
+          </w:p>
+        </w:tc>
+      </w:tr>
+      <w:tr>
+        <w:tc>
+          <w:tcPr>
+            <w:tcW w:w="456" w:type="dxa"/>
+            <w:shd w:val="clear" w:color="auto" w:fill="auto"/>
+          </w:tcPr>
+          <w:p>
+            <w:pPr>
+              <w:jc w:val="center"/>
+              <w:rPr>
+                <w:rFonts w:ascii="Times New Roman" w:hAnsi="Times New Roman" w:cs="Times New Roman"/>
+              </w:rPr>
+            </w:pPr>
+            <w:r>
+              <w:rPr>
+                <w:rFonts w:ascii="Times New Roman" w:hAnsi="Times New Roman" w:cs="Times New Roman"/>
+              </w:rPr>
+              <w:t>13</w:t>
+            </w:r>
+          </w:p>
+        </w:tc>
+        <w:tc>
+          <w:tcPr>
+            <w:tcW w:w="2694" w:type="dxa"/>
+            <w:shd w:val="clear" w:color="auto" w:fill="auto"/>
+          </w:tcPr>
+          <w:p>
+            <w:pPr>
+              <w:rPr>
+                <w:rFonts w:ascii="Times New Roman" w:hAnsi="Times New Roman" w:cs="Times New Roman"/>
+              </w:rPr>
+            </w:pPr>
+            <w:r>
+              <w:rPr>
+                <w:rFonts w:ascii="Times New Roman" w:hAnsi="Times New Roman" w:cs="Times New Roman"/>
+              </w:rPr>
+              <w:t>“Decode Data” button</w:t>
+            </w:r>
+          </w:p>
+        </w:tc>
+        <w:tc>
+          <w:tcPr>
+            <w:tcW w:w="2969" w:type="dxa"/>
+            <w:shd w:val="clear" w:color="auto" w:fill="auto"/>
+          </w:tcPr>
+          <w:p>
+            <w:pPr>
+              <w:rPr>
+                <w:rFonts w:ascii="Times New Roman" w:hAnsi="Times New Roman" w:cs="Times New Roman"/>
+              </w:rPr>
+            </w:pPr>
+            <w:r>
+              <w:rPr>
+                <w:rFonts w:ascii="Times New Roman" w:hAnsi="Times New Roman" w:cs="Times New Roman"/>
+              </w:rPr>
+              <w:t>“Decode Data”</w:t>
+            </w:r>
+          </w:p>
+        </w:tc>
+        <w:tc>
+          <w:tcPr>
+            <w:tcW w:w="3231" w:type="dxa"/>
+            <w:shd w:val="clear" w:color="auto" w:fill="auto"/>
+          </w:tcPr>
+          <w:p>
+            <w:pPr>
+              <w:pStyle w:val="ListParagraph"/>
+              <w:numPr>
+                <w:ilvl w:val="0"/>
+                <w:numId w:val="1"/>
+              </w:numPr>
+              <w:rPr>
+                <w:rFonts w:ascii="Times New Roman" w:hAnsi="Times New Roman" w:cs="Times New Roman"/>
+              </w:rPr>
+            </w:pPr>
+            <w:r>
+              <w:rPr>
+                <w:rFonts w:ascii="Times New Roman" w:hAnsi="Times New Roman" w:cs="Times New Roman"/>
+              </w:rPr>
+              <w:t>Displays “Decode Data”</w:t>
+            </w:r>
+          </w:p>
+          <w:p>
+            <w:pPr>
+              <w:pStyle w:val="ListParagraph"/>
+              <w:numPr>
+                <w:ilvl w:val="0"/>
+                <w:numId w:val="1"/>
+              </w:numPr>
+              <w:rPr>
+                <w:rFonts w:ascii="Times New Roman" w:hAnsi="Times New Roman" w:cs="Times New Roman"/>
+              </w:rPr>
+            </w:pPr>
+            <w:r>
+              <w:rPr>
+                <w:rFonts w:ascii="Times New Roman" w:hAnsi="Times New Roman" w:cs="Times New Roman"/>
+              </w:rPr>
+              <w:t>Button name is centered</w:t>
+            </w:r>
+          </w:p>
+          <w:p>
+            <w:pPr>
+              <w:pStyle w:val="ListParagraph"/>
+              <w:numPr>
+                <w:ilvl w:val="0"/>
+                <w:numId w:val="1"/>
+              </w:numPr>
+              <w:rPr>
+                <w:rFonts w:ascii="Times New Roman" w:hAnsi="Times New Roman" w:cs="Times New Roman"/>
+              </w:rPr>
+            </w:pPr>
+            <w:r>
+              <w:rPr>
+                <w:rFonts w:ascii="Times New Roman" w:hAnsi="Times New Roman" w:cs="Times New Roman"/>
+              </w:rPr>
+              <w:t>Button is enabled</w:t>
+            </w:r>
+          </w:p>
+        </w:tc>
+      </w:tr>
+      <w:tr>
+        <w:tc>
+          <w:tcPr>
+            <w:tcW w:w="456" w:type="dxa"/>
+            <w:shd w:val="clear" w:color="auto" w:fill="auto"/>
+          </w:tcPr>
+          <w:p>
+            <w:pPr>
+              <w:jc w:val="center"/>
+              <w:rPr>
+                <w:rFonts w:ascii="Times New Roman" w:hAnsi="Times New Roman" w:cs="Times New Roman"/>
+              </w:rPr>
+            </w:pPr>
+            <w:r>
+              <w:rPr>
+                <w:rFonts w:ascii="Times New Roman" w:hAnsi="Times New Roman" w:cs="Times New Roman"/>
+              </w:rPr>
+              <w:t>14</w:t>
+            </w:r>
+          </w:p>
+        </w:tc>
+        <w:tc>
+          <w:tcPr>
+            <w:tcW w:w="2694" w:type="dxa"/>
+            <w:shd w:val="clear" w:color="auto" w:fill="auto"/>
+          </w:tcPr>
+          <w:p>
+            <w:pPr>
+              <w:rPr>
+                <w:rFonts w:ascii="Times New Roman" w:hAnsi="Times New Roman" w:cs="Times New Roman"/>
+              </w:rPr>
+            </w:pPr>
+            <w:r>
+              <w:rPr>
+                <w:rFonts w:ascii="Times New Roman" w:hAnsi="Times New Roman" w:cs="Times New Roman"/>
+              </w:rPr>
+              <w:t>“Reset Image” button</w:t>
+            </w:r>
+          </w:p>
+        </w:tc>
+        <w:tc>
+          <w:tcPr>
+            <w:tcW w:w="2969" w:type="dxa"/>
+            <w:shd w:val="clear" w:color="auto" w:fill="auto"/>
+          </w:tcPr>
+          <w:p>
+            <w:pPr>
+              <w:rPr>
+                <w:rFonts w:ascii="Times New Roman" w:hAnsi="Times New Roman" w:cs="Times New Roman"/>
+              </w:rPr>
+            </w:pPr>
+            <w:r>
+              <w:rPr>
+                <w:rFonts w:ascii="Times New Roman" w:hAnsi="Times New Roman" w:cs="Times New Roman"/>
+              </w:rPr>
+              <w:t>“Reset Image”</w:t>
+            </w:r>
+          </w:p>
+        </w:tc>
+        <w:tc>
+          <w:tcPr>
+            <w:tcW w:w="3231" w:type="dxa"/>
+            <w:shd w:val="clear" w:color="auto" w:fill="auto"/>
+          </w:tcPr>
+          <w:p>
+            <w:pPr>
+              <w:pStyle w:val="ListParagraph"/>
+              <w:numPr>
+                <w:ilvl w:val="0"/>
+                <w:numId w:val="1"/>
+              </w:numPr>
+              <w:rPr>
+                <w:rFonts w:ascii="Times New Roman" w:hAnsi="Times New Roman" w:cs="Times New Roman"/>
+              </w:rPr>
+            </w:pPr>
+            <w:r>
+              <w:rPr>
+                <w:rFonts w:ascii="Times New Roman" w:hAnsi="Times New Roman" w:cs="Times New Roman"/>
+              </w:rPr>
+              <w:t>Displays “Reset Image”</w:t>
+            </w:r>
+          </w:p>
+          <w:p>
+            <w:pPr>
+              <w:pStyle w:val="ListParagraph"/>
+              <w:numPr>
+                <w:ilvl w:val="0"/>
+                <w:numId w:val="1"/>
+              </w:numPr>
+              <w:rPr>
+                <w:rFonts w:ascii="Times New Roman" w:hAnsi="Times New Roman" w:cs="Times New Roman"/>
+              </w:rPr>
+            </w:pPr>
+            <w:r>
+              <w:rPr>
+                <w:rFonts w:ascii="Times New Roman" w:hAnsi="Times New Roman" w:cs="Times New Roman"/>
+              </w:rPr>
+              <w:t>Button name is centered</w:t>
+            </w:r>
+          </w:p>
+          <w:p>
+            <w:pPr>
+              <w:pStyle w:val="ListParagraph"/>
+              <w:numPr>
+                <w:ilvl w:val="0"/>
+                <w:numId w:val="1"/>
+              </w:numPr>
+              <w:rPr>
+                <w:rFonts w:ascii="Times New Roman" w:hAnsi="Times New Roman" w:cs="Times New Roman"/>
+              </w:rPr>
+            </w:pPr>
+            <w:r>
+              <w:rPr>
+                <w:rFonts w:ascii="Times New Roman" w:hAnsi="Times New Roman" w:cs="Times New Roman"/>
+              </w:rPr>
+              <w:lastRenderedPageBreak/>
+              <w:t>Button is enabled</w:t>
+            </w:r>
+          </w:p>
+        </w:tc>
+      </w:tr>
+      <w:tr>
+        <w:tc>
+          <w:tcPr>
+            <w:tcW w:w="456" w:type="dxa"/>
+            <w:shd w:val="clear" w:color="auto" w:fill="auto"/>
+          </w:tcPr>
+          <w:p>
+            <w:pPr>
+              <w:jc w:val="center"/>
+              <w:rPr>
+                <w:rFonts w:ascii="Times New Roman" w:hAnsi="Times New Roman" w:cs="Times New Roman"/>
+              </w:rPr>
+            </w:pPr>
+            <w:r>
+              <w:rPr>
+                <w:rFonts w:ascii="Times New Roman" w:hAnsi="Times New Roman" w:cs="Times New Roman"/>
+              </w:rPr>
+              <w:lastRenderedPageBreak/>
+              <w:t>15</w:t>
+            </w:r>
+          </w:p>
+        </w:tc>
+        <w:tc>
+          <w:tcPr>
+            <w:tcW w:w="2694" w:type="dxa"/>
+            <w:shd w:val="clear" w:color="auto" w:fill="auto"/>
+          </w:tcPr>
+          <w:p>
+            <w:pPr>
+              <w:rPr>
+                <w:rFonts w:ascii="Times New Roman" w:hAnsi="Times New Roman" w:cs="Times New Roman"/>
+              </w:rPr>
+            </w:pPr>
+            <w:r>
+              <w:rPr>
+                <w:rFonts w:ascii="Times New Roman" w:hAnsi="Times New Roman" w:cs="Times New Roman"/>
+              </w:rPr>
+              <w:t>“Delete Image” button</w:t>
+            </w:r>
+          </w:p>
+        </w:tc>
+        <w:tc>
+          <w:tcPr>
+            <w:tcW w:w="2969" w:type="dxa"/>
+            <w:shd w:val="clear" w:color="auto" w:fill="auto"/>
+          </w:tcPr>
+          <w:p>
+            <w:pPr>
+              <w:rPr>
+                <w:rFonts w:ascii="Times New Roman" w:hAnsi="Times New Roman" w:cs="Times New Roman"/>
+              </w:rPr>
+            </w:pPr>
+            <w:r>
+              <w:rPr>
+                <w:rFonts w:ascii="Times New Roman" w:hAnsi="Times New Roman" w:cs="Times New Roman"/>
+              </w:rPr>
+              <w:t>“Delete Image”</w:t>
+            </w:r>
+          </w:p>
+        </w:tc>
+        <w:tc>
+          <w:tcPr>
+            <w:tcW w:w="3231" w:type="dxa"/>
+            <w:shd w:val="clear" w:color="auto" w:fill="auto"/>
+          </w:tcPr>
+          <w:p>
+            <w:pPr>
+              <w:pStyle w:val="ListParagraph"/>
+              <w:numPr>
+                <w:ilvl w:val="0"/>
+                <w:numId w:val="1"/>
+              </w:numPr>
+              <w:rPr>
+                <w:rFonts w:ascii="Times New Roman" w:hAnsi="Times New Roman" w:cs="Times New Roman"/>
+              </w:rPr>
+            </w:pPr>
+            <w:r>
+              <w:rPr>
+                <w:rFonts w:ascii="Times New Roman" w:hAnsi="Times New Roman" w:cs="Times New Roman"/>
+              </w:rPr>
+              <w:t>Displays “Delete Image”</w:t>
+            </w:r>
+          </w:p>
+          <w:p>
+            <w:pPr>
+              <w:pStyle w:val="ListParagraph"/>
+              <w:numPr>
+                <w:ilvl w:val="0"/>
+                <w:numId w:val="1"/>
+              </w:numPr>
+              <w:rPr>
+                <w:rFonts w:ascii="Times New Roman" w:hAnsi="Times New Roman" w:cs="Times New Roman"/>
+              </w:rPr>
+            </w:pPr>
+            <w:r>
+              <w:rPr>
+                <w:rFonts w:ascii="Times New Roman" w:hAnsi="Times New Roman" w:cs="Times New Roman"/>
+              </w:rPr>
+              <w:t>Button name is centered</w:t>
+            </w:r>
+          </w:p>
+          <w:p>
+            <w:pPr>
+              <w:pStyle w:val="ListParagraph"/>
+              <w:numPr>
+                <w:ilvl w:val="0"/>
+                <w:numId w:val="1"/>
+              </w:numPr>
+              <w:rPr>
+                <w:rFonts w:ascii="Times New Roman" w:hAnsi="Times New Roman" w:cs="Times New Roman"/>
+              </w:rPr>
+            </w:pPr>
+            <w:r>
+              <w:rPr>
+                <w:rFonts w:ascii="Times New Roman" w:hAnsi="Times New Roman" w:cs="Times New Roman"/>
+              </w:rPr>
+              <w:t>Button is enabled</w:t>
+            </w:r>
           </w:p>
         </w:tc>
       </w:tr>
@@ -941,14 +2429,14 @@
               <w:rPr>
                 <w:rFonts w:ascii="Times New Roman" w:hAnsi="Times New Roman" w:cs="Times New Roman"/>
               </w:rPr>
-              <w:t xml:space="preserve">01010100 01101000 01100101 00100000 01110001 01110101 01101001 01100011 01101011 00100000 01100010 01110010 01101111 01110111 01101110 00100000 01100110 01101111 01111000 00100000 01101010 01110101 </w:t>
+              <w:t xml:space="preserve">01010100 01101000 01100101 00100000 01110001 01110101 01101001 01100011 01101011 00100000 01100010 01110010 01101111 01110111 01101110 00100000 01100110 01101111 01111000 00100000 01101010 01110101 01101101 01110000 01110011 00100000 01101111 01110110 01100101 01110010 00100000 01110100 01101000 01100101 00100000 01101100 01100001 01111010 01111001 00100000 </w:t>
             </w:r>
             <w:r>
               <w:rPr>
                 <w:rFonts w:ascii="Times New Roman" w:hAnsi="Times New Roman" w:cs="Times New Roman"/>
               </w:rPr>
               <w:lastRenderedPageBreak/>
-              <w:t>01101101 01110000 01110011 00100000 01101111 01110110 01100101 01110010 00100000 01110100 01101000 01100101 00100000 01101100 01100001 01111010 01111001 00100000 01100100 01101111 01100111</w:t>
+              <w:t>01100100 01101111 01100111</w:t>
             </w:r>
           </w:p>
         </w:tc>
@@ -1399,7 +2887,6 @@
           <w:b/>
           <w:bCs/>
         </w:rPr>
-        <w:lastRenderedPageBreak/>
         <w:t>Table 3</w:t>
       </w:r>
     </w:p>
@@ -1685,6 +3172,7 @@
               <w:rPr>
                 <w:rFonts w:ascii="Times New Roman" w:hAnsi="Times New Roman" w:cs="Times New Roman"/>
               </w:rPr>
+              <w:lastRenderedPageBreak/>
               <w:t>-</w:t>
             </w:r>
             <w:r>
@@ -1828,6 +3316,7 @@
               <w:rPr>
                 <w:rFonts w:ascii="Times New Roman" w:hAnsi="Times New Roman" w:cs="Times New Roman"/>
               </w:rPr>
+              <w:lastRenderedPageBreak/>
               <w:t>2</w:t>
             </w:r>
           </w:p>
@@ -1952,19 +3441,7 @@
               <w:rPr>
                 <w:rFonts w:ascii="Times New Roman" w:hAnsi="Times New Roman" w:cs="Times New Roman"/>
               </w:rPr>
-              <w:t xml:space="preserve">- throw </w:t>
-            </w:r>
-            <w:r>
-              <w:rPr>
-                <w:rFonts w:ascii="Times New Roman" w:hAnsi="Times New Roman" w:cs="Times New Roman"/>
-              </w:rPr>
-              <w:t xml:space="preserve">exception </w:t>
-            </w:r>
-            <w:r>
-              <w:rPr>
-                <w:rFonts w:ascii="Times New Roman" w:hAnsi="Times New Roman" w:cs="Times New Roman"/>
-              </w:rPr>
-              <w:t xml:space="preserve">if </w:t>
+              <w:t xml:space="preserve">- throw exception if </w:t>
             </w:r>
             <w:r>
               <w:rPr>
@@ -1987,6 +3464,343 @@
       <w:pPr>
         <w:rPr>
           <w:rFonts w:ascii="Times New Roman" w:hAnsi="Times New Roman" w:cs="Times New Roman"/>
+          <w:color w:val="FF0000"/>
+        </w:rPr>
+      </w:pPr>
+      <w:commentRangeStart w:id="0"/>
+      <w:r>
+        <w:rPr>
+          <w:rFonts w:ascii="Times New Roman" w:hAnsi="Times New Roman" w:cs="Times New Roman"/>
+          <w:color w:val="FF0000"/>
+        </w:rPr>
+        <w:t>Delete</w:t>
+      </w:r>
+      <w:r>
+        <w:rPr>
+          <w:rFonts w:ascii="Times New Roman" w:hAnsi="Times New Roman" w:cs="Times New Roman"/>
+          <w:color w:val="FF0000"/>
+        </w:rPr>
+        <w:t xml:space="preserve"> Image Tests</w:t>
+      </w:r>
+      <w:commentRangeEnd w:id="0"/>
+      <w:r>
+        <w:rPr>
+          <w:rStyle w:val="CommentReference"/>
+        </w:rPr>
+        <w:commentReference w:id="0"/>
+      </w:r>
+    </w:p>
+    <w:tbl>
+      <w:tblPr>
+        <w:tblStyle w:val="TableGrid"/>
+        <w:tblW w:w="0" w:type="auto"/>
+        <w:tblLook w:val="04A0" w:firstRow="1" w:lastRow="0" w:firstColumn="1" w:lastColumn="0" w:noHBand="0" w:noVBand="1"/>
+      </w:tblPr>
+      <w:tblGrid>
+        <w:gridCol w:w="445"/>
+        <w:gridCol w:w="2700"/>
+        <w:gridCol w:w="2970"/>
+        <w:gridCol w:w="3235"/>
+      </w:tblGrid>
+      <w:tr>
+        <w:tc>
+          <w:tcPr>
+            <w:tcW w:w="445" w:type="dxa"/>
+          </w:tcPr>
+          <w:p>
+            <w:pPr>
+              <w:rPr>
+                <w:rFonts w:ascii="Times New Roman" w:hAnsi="Times New Roman" w:cs="Times New Roman"/>
+              </w:rPr>
+            </w:pPr>
+            <w:r>
+              <w:rPr>
+                <w:rFonts w:ascii="Times New Roman" w:hAnsi="Times New Roman" w:cs="Times New Roman"/>
+              </w:rPr>
+              <w:t xml:space="preserve"> -</w:t>
+            </w:r>
+          </w:p>
+        </w:tc>
+        <w:tc>
+          <w:tcPr>
+            <w:tcW w:w="2700" w:type="dxa"/>
+          </w:tcPr>
+          <w:p>
+            <w:pPr>
+              <w:rPr>
+                <w:rFonts w:ascii="Times New Roman" w:hAnsi="Times New Roman" w:cs="Times New Roman"/>
+              </w:rPr>
+            </w:pPr>
+            <w:r>
+              <w:rPr>
+                <w:rFonts w:ascii="Times New Roman" w:hAnsi="Times New Roman" w:cs="Times New Roman"/>
+              </w:rPr>
+              <w:t>Delete image</w:t>
+            </w:r>
+          </w:p>
+        </w:tc>
+        <w:tc>
+          <w:tcPr>
+            <w:tcW w:w="2970" w:type="dxa"/>
+          </w:tcPr>
+          <w:p>
+            <w:pPr>
+              <w:rPr>
+                <w:rFonts w:ascii="Times New Roman" w:hAnsi="Times New Roman" w:cs="Times New Roman"/>
+              </w:rPr>
+            </w:pPr>
+            <w:r>
+              <w:rPr>
+                <w:rFonts w:ascii="Times New Roman" w:hAnsi="Times New Roman" w:cs="Times New Roman"/>
+              </w:rPr>
+              <w:t>N/A</w:t>
+            </w:r>
+          </w:p>
+        </w:tc>
+        <w:tc>
+          <w:tcPr>
+            <w:tcW w:w="3235" w:type="dxa"/>
+          </w:tcPr>
+          <w:p>
+            <w:pPr>
+              <w:rPr>
+                <w:rFonts w:ascii="Times New Roman" w:hAnsi="Times New Roman" w:cs="Times New Roman"/>
+              </w:rPr>
+            </w:pPr>
+            <w:r>
+              <w:rPr>
+                <w:rFonts w:ascii="Times New Roman" w:hAnsi="Times New Roman" w:cs="Times New Roman"/>
+              </w:rPr>
+              <w:t>Do nothing</w:t>
+            </w:r>
+          </w:p>
+        </w:tc>
+      </w:tr>
+      <w:tr>
+        <w:tc>
+          <w:tcPr>
+            <w:tcW w:w="445" w:type="dxa"/>
+          </w:tcPr>
+          <w:p>
+            <w:pPr>
+              <w:rPr>
+                <w:rFonts w:ascii="Times New Roman" w:hAnsi="Times New Roman" w:cs="Times New Roman"/>
+              </w:rPr>
+            </w:pPr>
+            <w:r>
+              <w:rPr>
+                <w:rFonts w:ascii="Times New Roman" w:hAnsi="Times New Roman" w:cs="Times New Roman"/>
+              </w:rPr>
+              <w:t xml:space="preserve"> -</w:t>
+            </w:r>
+          </w:p>
+        </w:tc>
+        <w:tc>
+          <w:tcPr>
+            <w:tcW w:w="2700" w:type="dxa"/>
+          </w:tcPr>
+          <w:p>
+            <w:pPr>
+              <w:rPr>
+                <w:rFonts w:ascii="Times New Roman" w:hAnsi="Times New Roman" w:cs="Times New Roman"/>
+              </w:rPr>
+            </w:pPr>
+            <w:r>
+              <w:rPr>
+                <w:rFonts w:ascii="Times New Roman" w:hAnsi="Times New Roman" w:cs="Times New Roman"/>
+              </w:rPr>
+              <w:t>Delete image</w:t>
+            </w:r>
+          </w:p>
+        </w:tc>
+        <w:tc>
+          <w:tcPr>
+            <w:tcW w:w="2970" w:type="dxa"/>
+          </w:tcPr>
+          <w:p>
+            <w:pPr>
+              <w:rPr>
+                <w:rFonts w:ascii="Times New Roman" w:hAnsi="Times New Roman" w:cs="Times New Roman"/>
+              </w:rPr>
+            </w:pPr>
+            <w:r>
+              <w:rPr>
+                <w:rFonts w:ascii="Times New Roman" w:hAnsi="Times New Roman" w:cs="Times New Roman"/>
+              </w:rPr>
+              <w:t>A valid image file is selected</w:t>
+            </w:r>
+          </w:p>
+        </w:tc>
+        <w:tc>
+          <w:tcPr>
+            <w:tcW w:w="3235" w:type="dxa"/>
+          </w:tcPr>
+          <w:p>
+            <w:pPr>
+              <w:rPr>
+                <w:rFonts w:ascii="Times New Roman" w:hAnsi="Times New Roman" w:cs="Times New Roman"/>
+              </w:rPr>
+            </w:pPr>
+            <w:r>
+              <w:rPr>
+                <w:rFonts w:ascii="Times New Roman" w:hAnsi="Times New Roman" w:cs="Times New Roman"/>
+              </w:rPr>
+              <w:t>- User’s default file explorer opened</w:t>
+            </w:r>
+          </w:p>
+          <w:p>
+            <w:pPr>
+              <w:rPr>
+                <w:rFonts w:ascii="Times New Roman" w:hAnsi="Times New Roman" w:cs="Times New Roman"/>
+              </w:rPr>
+            </w:pPr>
+            <w:r>
+              <w:rPr>
+                <w:rFonts w:ascii="Times New Roman" w:hAnsi="Times New Roman" w:cs="Times New Roman"/>
+              </w:rPr>
+              <w:t>- The</w:t>
+            </w:r>
+            <w:r>
+              <w:rPr>
+                <w:rFonts w:ascii="Times New Roman" w:hAnsi="Times New Roman" w:cs="Times New Roman"/>
+              </w:rPr>
+              <w:t xml:space="preserve"> selected image</w:t>
+            </w:r>
+            <w:r>
+              <w:rPr>
+                <w:rFonts w:ascii="Times New Roman" w:hAnsi="Times New Roman" w:cs="Times New Roman"/>
+              </w:rPr>
+              <w:t xml:space="preserve"> file is deleted</w:t>
+            </w:r>
+          </w:p>
+          <w:p>
+            <w:pPr>
+              <w:rPr>
+                <w:rFonts w:ascii="Times New Roman" w:hAnsi="Times New Roman" w:cs="Times New Roman"/>
+              </w:rPr>
+            </w:pPr>
+          </w:p>
+        </w:tc>
+      </w:tr>
+      <w:tr>
+        <w:tc>
+          <w:tcPr>
+            <w:tcW w:w="445" w:type="dxa"/>
+          </w:tcPr>
+          <w:p>
+            <w:pPr>
+              <w:rPr>
+                <w:rFonts w:ascii="Times New Roman" w:hAnsi="Times New Roman" w:cs="Times New Roman"/>
+              </w:rPr>
+            </w:pPr>
+            <w:r>
+              <w:rPr>
+                <w:rFonts w:ascii="Times New Roman" w:hAnsi="Times New Roman" w:cs="Times New Roman"/>
+              </w:rPr>
+              <w:t>-</w:t>
+            </w:r>
+          </w:p>
+        </w:tc>
+        <w:tc>
+          <w:tcPr>
+            <w:tcW w:w="2700" w:type="dxa"/>
+          </w:tcPr>
+          <w:p>
+            <w:pPr>
+              <w:rPr>
+                <w:rFonts w:ascii="Times New Roman" w:hAnsi="Times New Roman" w:cs="Times New Roman"/>
+              </w:rPr>
+            </w:pPr>
+            <w:r>
+              <w:rPr>
+                <w:rFonts w:ascii="Times New Roman" w:hAnsi="Times New Roman" w:cs="Times New Roman"/>
+              </w:rPr>
+              <w:t>Delete image</w:t>
+            </w:r>
+          </w:p>
+        </w:tc>
+        <w:tc>
+          <w:tcPr>
+            <w:tcW w:w="2970" w:type="dxa"/>
+          </w:tcPr>
+          <w:p>
+            <w:pPr>
+              <w:rPr>
+                <w:rFonts w:ascii="Times New Roman" w:hAnsi="Times New Roman" w:cs="Times New Roman"/>
+              </w:rPr>
+            </w:pPr>
+            <w:r>
+              <w:rPr>
+                <w:rFonts w:ascii="Times New Roman" w:hAnsi="Times New Roman" w:cs="Times New Roman"/>
+              </w:rPr>
+              <w:t>An invalid image file is selected</w:t>
+            </w:r>
+          </w:p>
+        </w:tc>
+        <w:tc>
+          <w:tcPr>
+            <w:tcW w:w="3235" w:type="dxa"/>
+          </w:tcPr>
+          <w:p>
+            <w:pPr>
+              <w:rPr>
+                <w:rFonts w:ascii="Times New Roman" w:hAnsi="Times New Roman" w:cs="Times New Roman"/>
+              </w:rPr>
+            </w:pPr>
+            <w:r>
+              <w:rPr>
+                <w:rFonts w:ascii="Times New Roman" w:hAnsi="Times New Roman" w:cs="Times New Roman"/>
+              </w:rPr>
+              <w:t>- User’s default file explorer opened</w:t>
+            </w:r>
+          </w:p>
+          <w:p>
+            <w:pPr>
+              <w:rPr>
+                <w:rFonts w:ascii="Times New Roman" w:hAnsi="Times New Roman" w:cs="Times New Roman"/>
+              </w:rPr>
+            </w:pPr>
+            <w:r>
+              <w:rPr>
+                <w:rFonts w:ascii="Times New Roman" w:hAnsi="Times New Roman" w:cs="Times New Roman"/>
+              </w:rPr>
+              <w:t xml:space="preserve">- </w:t>
+            </w:r>
+            <w:r>
+              <w:rPr>
+                <w:rFonts w:ascii="Times New Roman" w:hAnsi="Times New Roman" w:cs="Times New Roman"/>
+              </w:rPr>
+              <w:t>The invalid image file is not deleted</w:t>
+            </w:r>
+          </w:p>
+          <w:p>
+            <w:pPr>
+              <w:rPr>
+                <w:rFonts w:ascii="Times New Roman" w:hAnsi="Times New Roman" w:cs="Times New Roman"/>
+              </w:rPr>
+            </w:pPr>
+            <w:r>
+              <w:rPr>
+                <w:rFonts w:ascii="Times New Roman" w:hAnsi="Times New Roman" w:cs="Times New Roman"/>
+              </w:rPr>
+              <w:t>- Throw exception</w:t>
+            </w:r>
+          </w:p>
+        </w:tc>
+      </w:tr>
+    </w:tbl>
+    <w:p>
+      <w:pPr>
+        <w:rPr>
+          <w:rFonts w:ascii="Times New Roman" w:hAnsi="Times New Roman" w:cs="Times New Roman"/>
+        </w:rPr>
+      </w:pPr>
+    </w:p>
+    <w:p>
+      <w:pPr>
+        <w:rPr>
+          <w:rFonts w:ascii="Times New Roman" w:hAnsi="Times New Roman" w:cs="Times New Roman"/>
+          <w:color w:val="FF0000"/>
         </w:rPr>
       </w:pPr>
       <w:r>
@@ -1994,8 +3808,590 @@
           <w:rFonts w:ascii="Times New Roman" w:hAnsi="Times New Roman" w:cs="Times New Roman"/>
           <w:b/>
           <w:bCs/>
+          <w:color w:val="FF0000"/>
         </w:rPr>
         <w:t>Table 4</w:t>
+      </w:r>
+    </w:p>
+    <w:p>
+      <w:pPr>
+        <w:rPr>
+          <w:rFonts w:ascii="Times New Roman" w:hAnsi="Times New Roman" w:cs="Times New Roman"/>
+        </w:rPr>
+      </w:pPr>
+      <w:r>
+        <w:rPr>
+          <w:rFonts w:ascii="Times New Roman" w:hAnsi="Times New Roman" w:cs="Times New Roman"/>
+        </w:rPr>
+        <w:t>Reset Image Tests</w:t>
+      </w:r>
+    </w:p>
+    <w:tbl>
+      <w:tblPr>
+        <w:tblStyle w:val="TableGrid"/>
+        <w:tblW w:w="0" w:type="auto"/>
+        <w:tblLook w:val="04A0" w:firstRow="1" w:lastRow="0" w:firstColumn="1" w:lastColumn="0" w:noHBand="0" w:noVBand="1"/>
+      </w:tblPr>
+      <w:tblGrid>
+        <w:gridCol w:w="445"/>
+        <w:gridCol w:w="2700"/>
+        <w:gridCol w:w="2970"/>
+        <w:gridCol w:w="3235"/>
+      </w:tblGrid>
+      <w:tr>
+        <w:tc>
+          <w:tcPr>
+            <w:tcW w:w="445" w:type="dxa"/>
+          </w:tcPr>
+          <w:p>
+            <w:pPr>
+              <w:jc w:val="center"/>
+              <w:rPr>
+                <w:rFonts w:ascii="Times New Roman" w:hAnsi="Times New Roman" w:cs="Times New Roman"/>
+                <w:b/>
+                <w:bCs/>
+              </w:rPr>
+            </w:pPr>
+            <w:r>
+              <w:rPr>
+                <w:rFonts w:ascii="Times New Roman" w:hAnsi="Times New Roman" w:cs="Times New Roman"/>
+                <w:b/>
+                <w:bCs/>
+              </w:rPr>
+              <w:t>#</w:t>
+            </w:r>
+          </w:p>
+        </w:tc>
+        <w:tc>
+          <w:tcPr>
+            <w:tcW w:w="2700" w:type="dxa"/>
+          </w:tcPr>
+          <w:p>
+            <w:pPr>
+              <w:jc w:val="center"/>
+              <w:rPr>
+                <w:rFonts w:ascii="Times New Roman" w:hAnsi="Times New Roman" w:cs="Times New Roman"/>
+                <w:b/>
+                <w:bCs/>
+              </w:rPr>
+            </w:pPr>
+            <w:r>
+              <w:rPr>
+                <w:rFonts w:ascii="Times New Roman" w:hAnsi="Times New Roman" w:cs="Times New Roman"/>
+                <w:b/>
+                <w:bCs/>
+              </w:rPr>
+              <w:t>Function</w:t>
+            </w:r>
+          </w:p>
+        </w:tc>
+        <w:tc>
+          <w:tcPr>
+            <w:tcW w:w="2970" w:type="dxa"/>
+          </w:tcPr>
+          <w:p>
+            <w:pPr>
+              <w:jc w:val="center"/>
+              <w:rPr>
+                <w:rFonts w:ascii="Times New Roman" w:hAnsi="Times New Roman" w:cs="Times New Roman"/>
+                <w:b/>
+                <w:bCs/>
+              </w:rPr>
+            </w:pPr>
+            <w:r>
+              <w:rPr>
+                <w:rFonts w:ascii="Times New Roman" w:hAnsi="Times New Roman" w:cs="Times New Roman"/>
+                <w:b/>
+                <w:bCs/>
+              </w:rPr>
+              <w:t>Test Input</w:t>
+            </w:r>
+          </w:p>
+        </w:tc>
+        <w:tc>
+          <w:tcPr>
+            <w:tcW w:w="3235" w:type="dxa"/>
+          </w:tcPr>
+          <w:p>
+            <w:pPr>
+              <w:jc w:val="center"/>
+              <w:rPr>
+                <w:rFonts w:ascii="Times New Roman" w:hAnsi="Times New Roman" w:cs="Times New Roman"/>
+                <w:b/>
+                <w:bCs/>
+              </w:rPr>
+            </w:pPr>
+            <w:r>
+              <w:rPr>
+                <w:rFonts w:ascii="Times New Roman" w:hAnsi="Times New Roman" w:cs="Times New Roman"/>
+                <w:b/>
+                <w:bCs/>
+              </w:rPr>
+              <w:t>Expected Output</w:t>
+            </w:r>
+          </w:p>
+        </w:tc>
+      </w:tr>
+      <w:tr>
+        <w:tc>
+          <w:tcPr>
+            <w:tcW w:w="445" w:type="dxa"/>
+          </w:tcPr>
+          <w:p>
+            <w:pPr>
+              <w:jc w:val="center"/>
+              <w:rPr>
+                <w:rFonts w:ascii="Times New Roman" w:hAnsi="Times New Roman" w:cs="Times New Roman"/>
+              </w:rPr>
+            </w:pPr>
+            <w:r>
+              <w:rPr>
+                <w:rFonts w:ascii="Times New Roman" w:hAnsi="Times New Roman" w:cs="Times New Roman"/>
+              </w:rPr>
+              <w:t>1</w:t>
+            </w:r>
+          </w:p>
+        </w:tc>
+        <w:tc>
+          <w:tcPr>
+            <w:tcW w:w="2700" w:type="dxa"/>
+          </w:tcPr>
+          <w:p>
+            <w:pPr>
+              <w:rPr>
+                <w:rFonts w:ascii="Times New Roman" w:hAnsi="Times New Roman" w:cs="Times New Roman"/>
+              </w:rPr>
+            </w:pPr>
+            <w:r>
+              <w:rPr>
+                <w:rFonts w:ascii="Times New Roman" w:hAnsi="Times New Roman" w:cs="Times New Roman"/>
+              </w:rPr>
+              <w:t>Reset image</w:t>
+            </w:r>
+          </w:p>
+        </w:tc>
+        <w:tc>
+          <w:tcPr>
+            <w:tcW w:w="2970" w:type="dxa"/>
+          </w:tcPr>
+          <w:p>
+            <w:pPr>
+              <w:rPr>
+                <w:rFonts w:ascii="Times New Roman" w:hAnsi="Times New Roman" w:cs="Times New Roman"/>
+              </w:rPr>
+            </w:pPr>
+            <w:r>
+              <w:rPr>
+                <w:rFonts w:ascii="Times New Roman" w:hAnsi="Times New Roman" w:cs="Times New Roman"/>
+              </w:rPr>
+              <w:t>N/A</w:t>
+            </w:r>
+          </w:p>
+        </w:tc>
+        <w:tc>
+          <w:tcPr>
+            <w:tcW w:w="3235" w:type="dxa"/>
+          </w:tcPr>
+          <w:p>
+            <w:pPr>
+              <w:rPr>
+                <w:rFonts w:ascii="Times New Roman" w:hAnsi="Times New Roman" w:cs="Times New Roman"/>
+              </w:rPr>
+            </w:pPr>
+            <w:r>
+              <w:rPr>
+                <w:rFonts w:ascii="Times New Roman" w:hAnsi="Times New Roman" w:cs="Times New Roman"/>
+              </w:rPr>
+              <w:t>Do nothing</w:t>
+            </w:r>
+          </w:p>
+        </w:tc>
+      </w:tr>
+      <w:tr>
+        <w:tc>
+          <w:tcPr>
+            <w:tcW w:w="445" w:type="dxa"/>
+          </w:tcPr>
+          <w:p>
+            <w:pPr>
+              <w:jc w:val="center"/>
+              <w:rPr>
+                <w:rFonts w:ascii="Times New Roman" w:hAnsi="Times New Roman" w:cs="Times New Roman"/>
+              </w:rPr>
+            </w:pPr>
+            <w:r>
+              <w:rPr>
+                <w:rFonts w:ascii="Times New Roman" w:hAnsi="Times New Roman" w:cs="Times New Roman"/>
+              </w:rPr>
+              <w:t>2</w:t>
+            </w:r>
+          </w:p>
+        </w:tc>
+        <w:tc>
+          <w:tcPr>
+            <w:tcW w:w="2700" w:type="dxa"/>
+          </w:tcPr>
+          <w:p>
+            <w:pPr>
+              <w:rPr>
+                <w:rFonts w:ascii="Times New Roman" w:hAnsi="Times New Roman" w:cs="Times New Roman"/>
+              </w:rPr>
+            </w:pPr>
+            <w:r>
+              <w:rPr>
+                <w:rFonts w:ascii="Times New Roman" w:hAnsi="Times New Roman" w:cs="Times New Roman"/>
+              </w:rPr>
+              <w:t>Reset image</w:t>
+            </w:r>
+          </w:p>
+        </w:tc>
+        <w:tc>
+          <w:tcPr>
+            <w:tcW w:w="2970" w:type="dxa"/>
+          </w:tcPr>
+          <w:p>
+            <w:pPr>
+              <w:pStyle w:val="ListParagraph"/>
+              <w:numPr>
+                <w:ilvl w:val="0"/>
+                <w:numId w:val="1"/>
+              </w:numPr>
+              <w:rPr>
+                <w:rFonts w:ascii="Times New Roman" w:hAnsi="Times New Roman" w:cs="Times New Roman"/>
+              </w:rPr>
+            </w:pPr>
+            <w:r>
+              <w:rPr>
+                <w:rFonts w:ascii="Times New Roman" w:hAnsi="Times New Roman" w:cs="Times New Roman"/>
+              </w:rPr>
+              <w:t>A valid image is uploaded</w:t>
+            </w:r>
+          </w:p>
+          <w:p>
+            <w:pPr>
+              <w:pStyle w:val="ListParagraph"/>
+              <w:numPr>
+                <w:ilvl w:val="0"/>
+                <w:numId w:val="1"/>
+              </w:numPr>
+              <w:rPr>
+                <w:rFonts w:ascii="Times New Roman" w:hAnsi="Times New Roman" w:cs="Times New Roman"/>
+              </w:rPr>
+            </w:pPr>
+            <w:r>
+              <w:rPr>
+                <w:rFonts w:ascii="Times New Roman" w:hAnsi="Times New Roman" w:cs="Times New Roman"/>
+              </w:rPr>
+              <w:t>Data is not encoded</w:t>
+            </w:r>
+          </w:p>
+          <w:p>
+            <w:pPr>
+              <w:pStyle w:val="ListParagraph"/>
+              <w:numPr>
+                <w:ilvl w:val="0"/>
+                <w:numId w:val="1"/>
+              </w:numPr>
+              <w:rPr>
+                <w:rFonts w:ascii="Times New Roman" w:hAnsi="Times New Roman" w:cs="Times New Roman"/>
+              </w:rPr>
+            </w:pPr>
+            <w:r>
+              <w:rPr>
+                <w:rFonts w:ascii="Times New Roman" w:hAnsi="Times New Roman" w:cs="Times New Roman"/>
+              </w:rPr>
+              <w:t>Data is not decoded</w:t>
+            </w:r>
+          </w:p>
+        </w:tc>
+        <w:tc>
+          <w:tcPr>
+            <w:tcW w:w="3235" w:type="dxa"/>
+          </w:tcPr>
+          <w:p>
+            <w:pPr>
+              <w:rPr>
+                <w:rFonts w:ascii="Times New Roman" w:hAnsi="Times New Roman" w:cs="Times New Roman"/>
+              </w:rPr>
+            </w:pPr>
+            <w:r>
+              <w:rPr>
+                <w:rFonts w:ascii="Times New Roman" w:hAnsi="Times New Roman" w:cs="Times New Roman"/>
+              </w:rPr>
+              <w:t>Do nothing</w:t>
+            </w:r>
+          </w:p>
+        </w:tc>
+      </w:tr>
+      <w:tr>
+        <w:tc>
+          <w:tcPr>
+            <w:tcW w:w="445" w:type="dxa"/>
+          </w:tcPr>
+          <w:p>
+            <w:pPr>
+              <w:jc w:val="center"/>
+              <w:rPr>
+                <w:rFonts w:ascii="Times New Roman" w:hAnsi="Times New Roman" w:cs="Times New Roman"/>
+              </w:rPr>
+            </w:pPr>
+            <w:r>
+              <w:rPr>
+                <w:rFonts w:ascii="Times New Roman" w:hAnsi="Times New Roman" w:cs="Times New Roman"/>
+              </w:rPr>
+              <w:t>3</w:t>
+            </w:r>
+          </w:p>
+        </w:tc>
+        <w:tc>
+          <w:tcPr>
+            <w:tcW w:w="2700" w:type="dxa"/>
+          </w:tcPr>
+          <w:p>
+            <w:pPr>
+              <w:rPr>
+                <w:rFonts w:ascii="Times New Roman" w:hAnsi="Times New Roman" w:cs="Times New Roman"/>
+              </w:rPr>
+            </w:pPr>
+            <w:r>
+              <w:rPr>
+                <w:rFonts w:ascii="Times New Roman" w:hAnsi="Times New Roman" w:cs="Times New Roman"/>
+              </w:rPr>
+              <w:t>Reset image</w:t>
+            </w:r>
+          </w:p>
+        </w:tc>
+        <w:tc>
+          <w:tcPr>
+            <w:tcW w:w="2970" w:type="dxa"/>
+          </w:tcPr>
+          <w:p>
+            <w:pPr>
+              <w:pStyle w:val="ListParagraph"/>
+              <w:numPr>
+                <w:ilvl w:val="0"/>
+                <w:numId w:val="1"/>
+              </w:numPr>
+              <w:rPr>
+                <w:rFonts w:ascii="Times New Roman" w:hAnsi="Times New Roman" w:cs="Times New Roman"/>
+              </w:rPr>
+            </w:pPr>
+            <w:r>
+              <w:rPr>
+                <w:rFonts w:ascii="Times New Roman" w:hAnsi="Times New Roman" w:cs="Times New Roman"/>
+              </w:rPr>
+              <w:t>A valid image is uploaded</w:t>
+            </w:r>
+          </w:p>
+          <w:p>
+            <w:pPr>
+              <w:pStyle w:val="ListParagraph"/>
+              <w:numPr>
+                <w:ilvl w:val="0"/>
+                <w:numId w:val="1"/>
+              </w:numPr>
+              <w:rPr>
+                <w:rFonts w:ascii="Times New Roman" w:hAnsi="Times New Roman" w:cs="Times New Roman"/>
+              </w:rPr>
+            </w:pPr>
+            <w:r>
+              <w:rPr>
+                <w:rFonts w:ascii="Times New Roman" w:hAnsi="Times New Roman" w:cs="Times New Roman"/>
+              </w:rPr>
+              <w:t>Data is encoded</w:t>
+            </w:r>
+          </w:p>
+        </w:tc>
+        <w:tc>
+          <w:tcPr>
+            <w:tcW w:w="3235" w:type="dxa"/>
+          </w:tcPr>
+          <w:p>
+            <w:pPr>
+              <w:pStyle w:val="ListParagraph"/>
+              <w:numPr>
+                <w:ilvl w:val="0"/>
+                <w:numId w:val="1"/>
+              </w:numPr>
+              <w:rPr>
+                <w:rFonts w:ascii="Times New Roman" w:hAnsi="Times New Roman" w:cs="Times New Roman"/>
+              </w:rPr>
+            </w:pPr>
+            <w:r>
+              <w:rPr>
+                <w:rFonts w:ascii="Times New Roman" w:hAnsi="Times New Roman" w:cs="Times New Roman"/>
+              </w:rPr>
+              <w:t>Each byte of the reset image equals the original image</w:t>
+            </w:r>
+          </w:p>
+          <w:p>
+            <w:pPr>
+              <w:pStyle w:val="ListParagraph"/>
+              <w:numPr>
+                <w:ilvl w:val="0"/>
+                <w:numId w:val="1"/>
+              </w:numPr>
+              <w:rPr>
+                <w:rFonts w:ascii="Times New Roman" w:hAnsi="Times New Roman" w:cs="Times New Roman"/>
+              </w:rPr>
+            </w:pPr>
+            <w:r>
+              <w:rPr>
+                <w:rFonts w:ascii="Times New Roman" w:hAnsi="Times New Roman" w:cs="Times New Roman"/>
+              </w:rPr>
+              <w:t>Data variable equals an empty string</w:t>
+            </w:r>
+          </w:p>
+        </w:tc>
+      </w:tr>
+      <w:tr>
+        <w:tc>
+          <w:tcPr>
+            <w:tcW w:w="445" w:type="dxa"/>
+          </w:tcPr>
+          <w:p>
+            <w:pPr>
+              <w:jc w:val="center"/>
+              <w:rPr>
+                <w:rFonts w:ascii="Times New Roman" w:hAnsi="Times New Roman" w:cs="Times New Roman"/>
+              </w:rPr>
+            </w:pPr>
+            <w:r>
+              <w:rPr>
+                <w:rFonts w:ascii="Times New Roman" w:hAnsi="Times New Roman" w:cs="Times New Roman"/>
+              </w:rPr>
+              <w:lastRenderedPageBreak/>
+              <w:t>4</w:t>
+            </w:r>
+          </w:p>
+        </w:tc>
+        <w:tc>
+          <w:tcPr>
+            <w:tcW w:w="2700" w:type="dxa"/>
+          </w:tcPr>
+          <w:p>
+            <w:pPr>
+              <w:rPr>
+                <w:rFonts w:ascii="Times New Roman" w:hAnsi="Times New Roman" w:cs="Times New Roman"/>
+              </w:rPr>
+            </w:pPr>
+            <w:r>
+              <w:rPr>
+                <w:rFonts w:ascii="Times New Roman" w:hAnsi="Times New Roman" w:cs="Times New Roman"/>
+              </w:rPr>
+              <w:t>Reset image</w:t>
+            </w:r>
+          </w:p>
+        </w:tc>
+        <w:tc>
+          <w:tcPr>
+            <w:tcW w:w="2970" w:type="dxa"/>
+          </w:tcPr>
+          <w:p>
+            <w:pPr>
+              <w:pStyle w:val="ListParagraph"/>
+              <w:numPr>
+                <w:ilvl w:val="0"/>
+                <w:numId w:val="1"/>
+              </w:numPr>
+              <w:rPr>
+                <w:rFonts w:ascii="Times New Roman" w:hAnsi="Times New Roman" w:cs="Times New Roman"/>
+              </w:rPr>
+            </w:pPr>
+            <w:r>
+              <w:rPr>
+                <w:rFonts w:ascii="Times New Roman" w:hAnsi="Times New Roman" w:cs="Times New Roman"/>
+              </w:rPr>
+              <w:t>A valid image is uploaded</w:t>
+            </w:r>
+          </w:p>
+          <w:p>
+            <w:pPr>
+              <w:pStyle w:val="ListParagraph"/>
+              <w:numPr>
+                <w:ilvl w:val="0"/>
+                <w:numId w:val="1"/>
+              </w:numPr>
+              <w:rPr>
+                <w:rFonts w:ascii="Times New Roman" w:hAnsi="Times New Roman" w:cs="Times New Roman"/>
+              </w:rPr>
+            </w:pPr>
+            <w:r>
+              <w:rPr>
+                <w:rFonts w:ascii="Times New Roman" w:hAnsi="Times New Roman" w:cs="Times New Roman"/>
+              </w:rPr>
+              <w:t xml:space="preserve">Data is </w:t>
+            </w:r>
+            <w:r>
+              <w:rPr>
+                <w:rFonts w:ascii="Times New Roman" w:hAnsi="Times New Roman" w:cs="Times New Roman"/>
+              </w:rPr>
+              <w:t>de</w:t>
+            </w:r>
+            <w:r>
+              <w:rPr>
+                <w:rFonts w:ascii="Times New Roman" w:hAnsi="Times New Roman" w:cs="Times New Roman"/>
+              </w:rPr>
+              <w:t>coded</w:t>
+            </w:r>
+          </w:p>
+        </w:tc>
+        <w:tc>
+          <w:tcPr>
+            <w:tcW w:w="3235" w:type="dxa"/>
+          </w:tcPr>
+          <w:p>
+            <w:pPr>
+              <w:rPr>
+                <w:rFonts w:ascii="Times New Roman" w:hAnsi="Times New Roman" w:cs="Times New Roman"/>
+              </w:rPr>
+            </w:pPr>
+            <w:r>
+              <w:rPr>
+                <w:rFonts w:ascii="Times New Roman" w:hAnsi="Times New Roman" w:cs="Times New Roman"/>
+              </w:rPr>
+              <w:t>Do nothing</w:t>
+            </w:r>
+          </w:p>
+        </w:tc>
+      </w:tr>
+    </w:tbl>
+    <w:p>
+      <w:pPr>
+        <w:rPr>
+          <w:rFonts w:ascii="Times New Roman" w:hAnsi="Times New Roman" w:cs="Times New Roman"/>
+        </w:rPr>
+      </w:pPr>
+    </w:p>
+    <w:p>
+      <w:pPr>
+        <w:rPr>
+          <w:rFonts w:ascii="Times New Roman" w:hAnsi="Times New Roman" w:cs="Times New Roman"/>
+        </w:rPr>
+      </w:pPr>
+    </w:p>
+    <w:p>
+      <w:pPr>
+        <w:rPr>
+          <w:rFonts w:ascii="Times New Roman" w:hAnsi="Times New Roman" w:cs="Times New Roman"/>
+        </w:rPr>
+      </w:pPr>
+      <w:r>
+        <w:rPr>
+          <w:rFonts w:ascii="Times New Roman" w:hAnsi="Times New Roman" w:cs="Times New Roman"/>
+          <w:b/>
+          <w:bCs/>
+        </w:rPr>
+        <w:t xml:space="preserve">Table </w:t>
+      </w:r>
+      <w:r>
+        <w:rPr>
+          <w:rFonts w:ascii="Times New Roman" w:hAnsi="Times New Roman" w:cs="Times New Roman"/>
+          <w:b/>
+          <w:bCs/>
+          <w:color w:val="FF0000"/>
+        </w:rPr>
+        <w:t>5</w:t>
       </w:r>
     </w:p>
     <w:p>
@@ -2251,9 +4647,9 @@
       </w:pPr>
     </w:p>
     <w:sectPr>
-      <w:headerReference w:type="even" r:id="rId6"/>
-      <w:headerReference w:type="default" r:id="rId7"/>
-      <w:headerReference w:type="first" r:id="rId8"/>
+      <w:headerReference w:type="even" r:id="rId11"/>
+      <w:headerReference w:type="default" r:id="rId12"/>
+      <w:headerReference w:type="first" r:id="rId13"/>
       <w:pgSz w:w="12240" w:h="15840"/>
       <w:pgMar w:top="1440" w:right="1440" w:bottom="1440" w:left="1440" w:header="720" w:footer="720" w:gutter="0"/>
       <w:cols w:space="720"/>
@@ -2262,6 +4658,47 @@
     </w:sectPr>
   </w:body>
 </w:document>
+</file>
+
+<file path=word/comments.xml><?xml version="1.0" encoding="utf-8"?>
+<w:comments xmlns:wpc="http://schemas.microsoft.com/office/word/2010/wordprocessingCanvas" xmlns:cx="http://schemas.microsoft.com/office/drawing/2014/chartex" xmlns:cx1="http://schemas.microsoft.com/office/drawing/2015/9/8/chartex" xmlns:cx2="http://schemas.microsoft.com/office/drawing/2015/10/21/chartex" xmlns:cx3="http://schemas.microsoft.com/office/drawing/2016/5/9/chartex" xmlns:cx4="http://schemas.microsoft.com/office/drawing/2016/5/10/chartex" xmlns:cx5="http://schemas.microsoft.com/office/drawing/2016/5/11/chartex" xmlns:cx6="http://schemas.microsoft.com/office/drawing/2016/5/12/chartex" xmlns:cx7="http://schemas.microsoft.com/office/drawing/2016/5/13/chartex" xmlns:cx8="http://schemas.microsoft.com/office/drawing/2016/5/14/chartex" xmlns:mc="http://schemas.openxmlformats.org/markup-compatibility/2006" xmlns:aink="http://schemas.microsoft.com/office/drawing/2016/ink" xmlns:am3d="http://schemas.microsoft.com/office/drawing/2017/model3d" xmlns:o="urn:schemas-microsoft-com:office:office" xmlns:r="http://schemas.openxmlformats.org/officeDocument/2006/relationships" xmlns:m="http://schemas.openxmlformats.org/officeDocument/2006/math" xmlns:v="urn:schemas-microsoft-com:vml" xmlns:wp14="http://schemas.microsoft.com/office/word/2010/wordprocessingDrawing" xmlns:wp="http://schemas.openxmlformats.org/drawingml/2006/wordprocessingDrawing" xmlns:w10="urn:schemas-microsoft-com:office:word" xmlns:w="http://schemas.openxmlformats.org/wordprocessingml/2006/main" xmlns:w14="http://schemas.microsoft.com/office/word/2010/wordml" xmlns:w15="http://schemas.microsoft.com/office/word/2012/wordml" xmlns:w16cex="http://schemas.microsoft.com/office/word/2018/wordml/cex" xmlns:w16cid="http://schemas.microsoft.com/office/word/2016/wordml/cid" xmlns:w16="http://schemas.microsoft.com/office/word/2018/wordml" xmlns:w16sdtdh="http://schemas.microsoft.com/office/word/2020/wordml/sdtdatahash" xmlns:w16se="http://schemas.microsoft.com/office/word/2015/wordml/symex" xmlns:wpg="http://schemas.microsoft.com/office/word/2010/wordprocessingGroup" xmlns:wpi="http://schemas.microsoft.com/office/word/2010/wordprocessingInk" xmlns:wne="http://schemas.microsoft.com/office/word/2006/wordml" xmlns:wps="http://schemas.microsoft.com/office/word/2010/wordprocessingShape" mc:Ignorable="w14 w15 w16se w16cid w16 w16cex w16sdtdh wp14">
+  <w:comment w:id="0" w:author="Zhihua Zheng" w:date="2022-03-28T23:05:00Z" w:initials="ZZ">
+    <w:p>
+      <w:r>
+        <w:rPr>
+          <w:rStyle w:val="CommentReference"/>
+        </w:rPr>
+        <w:annotationRef/>
+      </w:r>
+      <w:r>
+        <w:rPr>
+          <w:rFonts w:hint="eastAsia"/>
+          <w:sz w:val="20"/>
+          <w:szCs w:val="20"/>
+        </w:rPr>
+        <w:t>※“delete Image” test should be combined to File I/O test.</w:t>
+      </w:r>
+    </w:p>
+  </w:comment>
+</w:comments>
+</file>
+
+<file path=word/commentsExtended.xml><?xml version="1.0" encoding="utf-8"?>
+<w15:commentsEx xmlns:wpc="http://schemas.microsoft.com/office/word/2010/wordprocessingCanvas" xmlns:cx="http://schemas.microsoft.com/office/drawing/2014/chartex" xmlns:cx1="http://schemas.microsoft.com/office/drawing/2015/9/8/chartex" xmlns:cx2="http://schemas.microsoft.com/office/drawing/2015/10/21/chartex" xmlns:cx3="http://schemas.microsoft.com/office/drawing/2016/5/9/chartex" xmlns:cx4="http://schemas.microsoft.com/office/drawing/2016/5/10/chartex" xmlns:cx5="http://schemas.microsoft.com/office/drawing/2016/5/11/chartex" xmlns:cx6="http://schemas.microsoft.com/office/drawing/2016/5/12/chartex" xmlns:cx7="http://schemas.microsoft.com/office/drawing/2016/5/13/chartex" xmlns:cx8="http://schemas.microsoft.com/office/drawing/2016/5/14/chartex" xmlns:mc="http://schemas.openxmlformats.org/markup-compatibility/2006" xmlns:aink="http://schemas.microsoft.com/office/drawing/2016/ink" xmlns:am3d="http://schemas.microsoft.com/office/drawing/2017/model3d" xmlns:o="urn:schemas-microsoft-com:office:office" xmlns:r="http://schemas.openxmlformats.org/officeDocument/2006/relationships" xmlns:m="http://schemas.openxmlformats.org/officeDocument/2006/math" xmlns:v="urn:schemas-microsoft-com:vml" xmlns:wp14="http://schemas.microsoft.com/office/word/2010/wordprocessingDrawing" xmlns:wp="http://schemas.openxmlformats.org/drawingml/2006/wordprocessingDrawing" xmlns:w10="urn:schemas-microsoft-com:office:word" xmlns:w="http://schemas.openxmlformats.org/wordprocessingml/2006/main" xmlns:w14="http://schemas.microsoft.com/office/word/2010/wordml" xmlns:w15="http://schemas.microsoft.com/office/word/2012/wordml" xmlns:w16cex="http://schemas.microsoft.com/office/word/2018/wordml/cex" xmlns:w16cid="http://schemas.microsoft.com/office/word/2016/wordml/cid" xmlns:w16="http://schemas.microsoft.com/office/word/2018/wordml" xmlns:w16sdtdh="http://schemas.microsoft.com/office/word/2020/wordml/sdtdatahash" xmlns:w16se="http://schemas.microsoft.com/office/word/2015/wordml/symex" xmlns:wpg="http://schemas.microsoft.com/office/word/2010/wordprocessingGroup" xmlns:wpi="http://schemas.microsoft.com/office/word/2010/wordprocessingInk" xmlns:wne="http://schemas.microsoft.com/office/word/2006/wordml" xmlns:wps="http://schemas.microsoft.com/office/word/2010/wordprocessingShape" mc:Ignorable="w14 w15 w16se w16cid w16 w16cex w16sdtdh wp14">
+  <w15:commentEx w15:paraId="1BDBCDE7" w15:done="0"/>
+</w15:commentsEx>
+</file>
+
+<file path=word/commentsExtensible.xml><?xml version="1.0" encoding="utf-8"?>
+<w16cex:commentsExtensible xmlns:wpc="http://schemas.microsoft.com/office/word/2010/wordprocessingCanvas" xmlns:cx="http://schemas.microsoft.com/office/drawing/2014/chartex" xmlns:cx1="http://schemas.microsoft.com/office/drawing/2015/9/8/chartex" xmlns:cx2="http://schemas.microsoft.com/office/drawing/2015/10/21/chartex" xmlns:cx3="http://schemas.microsoft.com/office/drawing/2016/5/9/chartex" xmlns:cx4="http://schemas.microsoft.com/office/drawing/2016/5/10/chartex" xmlns:cx5="http://schemas.microsoft.com/office/drawing/2016/5/11/chartex" xmlns:cx6="http://schemas.microsoft.com/office/drawing/2016/5/12/chartex" xmlns:cx7="http://schemas.microsoft.com/office/drawing/2016/5/13/chartex" xmlns:cx8="http://schemas.microsoft.com/office/drawing/2016/5/14/chartex" xmlns:mc="http://schemas.openxmlformats.org/markup-compatibility/2006" xmlns:aink="http://schemas.microsoft.com/office/drawing/2016/ink" xmlns:am3d="http://schemas.microsoft.com/office/drawing/2017/model3d" xmlns:o="urn:schemas-microsoft-com:office:office" xmlns:r="http://schemas.openxmlformats.org/officeDocument/2006/relationships" xmlns:m="http://schemas.openxmlformats.org/officeDocument/2006/math" xmlns:v="urn:schemas-microsoft-com:vml" xmlns:wp14="http://schemas.microsoft.com/office/word/2010/wordprocessingDrawing" xmlns:wp="http://schemas.openxmlformats.org/drawingml/2006/wordprocessingDrawing" xmlns:w10="urn:schemas-microsoft-com:office:word" xmlns:w="http://schemas.openxmlformats.org/wordprocessingml/2006/main" xmlns:w14="http://schemas.microsoft.com/office/word/2010/wordml" xmlns:w15="http://schemas.microsoft.com/office/word/2012/wordml" xmlns:w16cex="http://schemas.microsoft.com/office/word/2018/wordml/cex" xmlns:w16cid="http://schemas.microsoft.com/office/word/2016/wordml/cid" xmlns:w16="http://schemas.microsoft.com/office/word/2018/wordml" xmlns:w16sdtdh="http://schemas.microsoft.com/office/word/2020/wordml/sdtdatahash" xmlns:w16se="http://schemas.microsoft.com/office/word/2015/wordml/symex" xmlns:wpg="http://schemas.microsoft.com/office/word/2010/wordprocessingGroup" xmlns:wpi="http://schemas.microsoft.com/office/word/2010/wordprocessingInk" xmlns:wne="http://schemas.microsoft.com/office/word/2006/wordml" xmlns:wps="http://schemas.microsoft.com/office/word/2010/wordprocessingShape" mc:Ignorable="w14 w15 w16se w16cid w16 w16cex w16sdtdh wp14">
+  <w16cex:commentExtensible w16cex:durableId="25ECBD9E" w16cex:dateUtc="2022-03-28T21:05:00Z"/>
+</w16cex:commentsExtensible>
+</file>
+
+<file path=word/commentsIds.xml><?xml version="1.0" encoding="utf-8"?>
+<w16cid:commentsIds xmlns:wpc="http://schemas.microsoft.com/office/word/2010/wordprocessingCanvas" xmlns:cx="http://schemas.microsoft.com/office/drawing/2014/chartex" xmlns:cx1="http://schemas.microsoft.com/office/drawing/2015/9/8/chartex" xmlns:cx2="http://schemas.microsoft.com/office/drawing/2015/10/21/chartex" xmlns:cx3="http://schemas.microsoft.com/office/drawing/2016/5/9/chartex" xmlns:cx4="http://schemas.microsoft.com/office/drawing/2016/5/10/chartex" xmlns:cx5="http://schemas.microsoft.com/office/drawing/2016/5/11/chartex" xmlns:cx6="http://schemas.microsoft.com/office/drawing/2016/5/12/chartex" xmlns:cx7="http://schemas.microsoft.com/office/drawing/2016/5/13/chartex" xmlns:cx8="http://schemas.microsoft.com/office/drawing/2016/5/14/chartex" xmlns:mc="http://schemas.openxmlformats.org/markup-compatibility/2006" xmlns:aink="http://schemas.microsoft.com/office/drawing/2016/ink" xmlns:am3d="http://schemas.microsoft.com/office/drawing/2017/model3d" xmlns:o="urn:schemas-microsoft-com:office:office" xmlns:r="http://schemas.openxmlformats.org/officeDocument/2006/relationships" xmlns:m="http://schemas.openxmlformats.org/officeDocument/2006/math" xmlns:v="urn:schemas-microsoft-com:vml" xmlns:wp14="http://schemas.microsoft.com/office/word/2010/wordprocessingDrawing" xmlns:wp="http://schemas.openxmlformats.org/drawingml/2006/wordprocessingDrawing" xmlns:w10="urn:schemas-microsoft-com:office:word" xmlns:w="http://schemas.openxmlformats.org/wordprocessingml/2006/main" xmlns:w14="http://schemas.microsoft.com/office/word/2010/wordml" xmlns:w15="http://schemas.microsoft.com/office/word/2012/wordml" xmlns:w16cex="http://schemas.microsoft.com/office/word/2018/wordml/cex" xmlns:w16cid="http://schemas.microsoft.com/office/word/2016/wordml/cid" xmlns:w16="http://schemas.microsoft.com/office/word/2018/wordml" xmlns:w16sdtdh="http://schemas.microsoft.com/office/word/2020/wordml/sdtdatahash" xmlns:w16se="http://schemas.microsoft.com/office/word/2015/wordml/symex" xmlns:wpg="http://schemas.microsoft.com/office/word/2010/wordprocessingGroup" xmlns:wpi="http://schemas.microsoft.com/office/word/2010/wordprocessingInk" xmlns:wne="http://schemas.microsoft.com/office/word/2006/wordml" xmlns:wps="http://schemas.microsoft.com/office/word/2010/wordprocessingShape" mc:Ignorable="w14 w15 w16se w16cid w16 w16cex w16sdtdh wp14">
+  <w16cid:commentId w16cid:paraId="1BDBCDE7" w16cid:durableId="25ECBD9E"/>
+</w16cid:commentsIds>
 </file>
 
 <file path=word/endnotes.xml><?xml version="1.0" encoding="utf-8"?>
@@ -2461,6 +4898,135 @@
     </w:r>
   </w:p>
 </w:hdr>
+</file>
+
+<file path=word/numbering.xml><?xml version="1.0" encoding="utf-8"?>
+<w:numbering xmlns:wpc="http://schemas.microsoft.com/office/word/2010/wordprocessingCanvas" xmlns:cx="http://schemas.microsoft.com/office/drawing/2014/chartex" xmlns:cx1="http://schemas.microsoft.com/office/drawing/2015/9/8/chartex" xmlns:cx2="http://schemas.microsoft.com/office/drawing/2015/10/21/chartex" xmlns:cx3="http://schemas.microsoft.com/office/drawing/2016/5/9/chartex" xmlns:cx4="http://schemas.microsoft.com/office/drawing/2016/5/10/chartex" xmlns:cx5="http://schemas.microsoft.com/office/drawing/2016/5/11/chartex" xmlns:cx6="http://schemas.microsoft.com/office/drawing/2016/5/12/chartex" xmlns:cx7="http://schemas.microsoft.com/office/drawing/2016/5/13/chartex" xmlns:cx8="http://schemas.microsoft.com/office/drawing/2016/5/14/chartex" xmlns:mc="http://schemas.openxmlformats.org/markup-compatibility/2006" xmlns:aink="http://schemas.microsoft.com/office/drawing/2016/ink" xmlns:am3d="http://schemas.microsoft.com/office/drawing/2017/model3d" xmlns:o="urn:schemas-microsoft-com:office:office" xmlns:r="http://schemas.openxmlformats.org/officeDocument/2006/relationships" xmlns:m="http://schemas.openxmlformats.org/officeDocument/2006/math" xmlns:v="urn:schemas-microsoft-com:vml" xmlns:wp14="http://schemas.microsoft.com/office/word/2010/wordprocessingDrawing" xmlns:wp="http://schemas.openxmlformats.org/drawingml/2006/wordprocessingDrawing" xmlns:w10="urn:schemas-microsoft-com:office:word" xmlns:w="http://schemas.openxmlformats.org/wordprocessingml/2006/main" xmlns:w14="http://schemas.microsoft.com/office/word/2010/wordml" xmlns:w15="http://schemas.microsoft.com/office/word/2012/wordml" xmlns:w16cex="http://schemas.microsoft.com/office/word/2018/wordml/cex" xmlns:w16cid="http://schemas.microsoft.com/office/word/2016/wordml/cid" xmlns:w16="http://schemas.microsoft.com/office/word/2018/wordml" xmlns:w16sdtdh="http://schemas.microsoft.com/office/word/2020/wordml/sdtdatahash" xmlns:w16se="http://schemas.microsoft.com/office/word/2015/wordml/symex" xmlns:wpg="http://schemas.microsoft.com/office/word/2010/wordprocessingGroup" xmlns:wpi="http://schemas.microsoft.com/office/word/2010/wordprocessingInk" xmlns:wne="http://schemas.microsoft.com/office/word/2006/wordml" xmlns:wps="http://schemas.microsoft.com/office/word/2010/wordprocessingShape" mc:Ignorable="w14 w15 w16se w16cid w16 w16cex w16sdtdh wp14">
+  <w:abstractNum w:abstractNumId="0" w15:restartNumberingAfterBreak="0">
+    <w:nsid w:val="39E53E5E"/>
+    <w:multiLevelType w:val="hybridMultilevel"/>
+    <w:tmpl w:val="41D2835C"/>
+    <w:lvl w:ilvl="0" w:tplc="AD369C44">
+      <w:start w:val="1"/>
+      <w:numFmt w:val="bullet"/>
+      <w:lvlText w:val="-"/>
+      <w:lvlJc w:val="left"/>
+      <w:pPr>
+        <w:ind w:left="360" w:hanging="360"/>
+      </w:pPr>
+      <w:rPr>
+        <w:rFonts w:ascii="Times New Roman" w:eastAsiaTheme="minorHAnsi" w:hAnsi="Times New Roman" w:cs="Times New Roman" w:hint="default"/>
+      </w:rPr>
+    </w:lvl>
+    <w:lvl w:ilvl="1" w:tplc="08090003" w:tentative="1">
+      <w:start w:val="1"/>
+      <w:numFmt w:val="bullet"/>
+      <w:lvlText w:val="o"/>
+      <w:lvlJc w:val="left"/>
+      <w:pPr>
+        <w:ind w:left="1080" w:hanging="360"/>
+      </w:pPr>
+      <w:rPr>
+        <w:rFonts w:ascii="Courier New" w:hAnsi="Courier New" w:cs="Courier New" w:hint="default"/>
+      </w:rPr>
+    </w:lvl>
+    <w:lvl w:ilvl="2" w:tplc="08090005" w:tentative="1">
+      <w:start w:val="1"/>
+      <w:numFmt w:val="bullet"/>
+      <w:lvlText w:val=""/>
+      <w:lvlJc w:val="left"/>
+      <w:pPr>
+        <w:ind w:left="1800" w:hanging="360"/>
+      </w:pPr>
+      <w:rPr>
+        <w:rFonts w:ascii="Wingdings" w:hAnsi="Wingdings" w:hint="default"/>
+      </w:rPr>
+    </w:lvl>
+    <w:lvl w:ilvl="3" w:tplc="08090001" w:tentative="1">
+      <w:start w:val="1"/>
+      <w:numFmt w:val="bullet"/>
+      <w:lvlText w:val=""/>
+      <w:lvlJc w:val="left"/>
+      <w:pPr>
+        <w:ind w:left="2520" w:hanging="360"/>
+      </w:pPr>
+      <w:rPr>
+        <w:rFonts w:ascii="Symbol" w:hAnsi="Symbol" w:hint="default"/>
+      </w:rPr>
+    </w:lvl>
+    <w:lvl w:ilvl="4" w:tplc="08090003" w:tentative="1">
+      <w:start w:val="1"/>
+      <w:numFmt w:val="bullet"/>
+      <w:lvlText w:val="o"/>
+      <w:lvlJc w:val="left"/>
+      <w:pPr>
+        <w:ind w:left="3240" w:hanging="360"/>
+      </w:pPr>
+      <w:rPr>
+        <w:rFonts w:ascii="Courier New" w:hAnsi="Courier New" w:cs="Courier New" w:hint="default"/>
+      </w:rPr>
+    </w:lvl>
+    <w:lvl w:ilvl="5" w:tplc="08090005" w:tentative="1">
+      <w:start w:val="1"/>
+      <w:numFmt w:val="bullet"/>
+      <w:lvlText w:val=""/>
+      <w:lvlJc w:val="left"/>
+      <w:pPr>
+        <w:ind w:left="3960" w:hanging="360"/>
+      </w:pPr>
+      <w:rPr>
+        <w:rFonts w:ascii="Wingdings" w:hAnsi="Wingdings" w:hint="default"/>
+      </w:rPr>
+    </w:lvl>
+    <w:lvl w:ilvl="6" w:tplc="08090001" w:tentative="1">
+      <w:start w:val="1"/>
+      <w:numFmt w:val="bullet"/>
+      <w:lvlText w:val=""/>
+      <w:lvlJc w:val="left"/>
+      <w:pPr>
+        <w:ind w:left="4680" w:hanging="360"/>
+      </w:pPr>
+      <w:rPr>
+        <w:rFonts w:ascii="Symbol" w:hAnsi="Symbol" w:hint="default"/>
+      </w:rPr>
+    </w:lvl>
+    <w:lvl w:ilvl="7" w:tplc="08090003" w:tentative="1">
+      <w:start w:val="1"/>
+      <w:numFmt w:val="bullet"/>
+      <w:lvlText w:val="o"/>
+      <w:lvlJc w:val="left"/>
+      <w:pPr>
+        <w:ind w:left="5400" w:hanging="360"/>
+      </w:pPr>
+      <w:rPr>
+        <w:rFonts w:ascii="Courier New" w:hAnsi="Courier New" w:cs="Courier New" w:hint="default"/>
+      </w:rPr>
+    </w:lvl>
+    <w:lvl w:ilvl="8" w:tplc="08090005" w:tentative="1">
+      <w:start w:val="1"/>
+      <w:numFmt w:val="bullet"/>
+      <w:lvlText w:val=""/>
+      <w:lvlJc w:val="left"/>
+      <w:pPr>
+        <w:ind w:left="6120" w:hanging="360"/>
+      </w:pPr>
+      <w:rPr>
+        <w:rFonts w:ascii="Wingdings" w:hAnsi="Wingdings" w:hint="default"/>
+      </w:rPr>
+    </w:lvl>
+  </w:abstractNum>
+  <w:num w:numId="1" w16cid:durableId="320617391">
+    <w:abstractNumId w:val="0"/>
+  </w:num>
+</w:numbering>
+</file>
+
+<file path=word/people.xml><?xml version="1.0" encoding="utf-8"?>
+<w15:people xmlns:wpc="http://schemas.microsoft.com/office/word/2010/wordprocessingCanvas" xmlns:cx="http://schemas.microsoft.com/office/drawing/2014/chartex" xmlns:cx1="http://schemas.microsoft.com/office/drawing/2015/9/8/chartex" xmlns:cx2="http://schemas.microsoft.com/office/drawing/2015/10/21/chartex" xmlns:cx3="http://schemas.microsoft.com/office/drawing/2016/5/9/chartex" xmlns:cx4="http://schemas.microsoft.com/office/drawing/2016/5/10/chartex" xmlns:cx5="http://schemas.microsoft.com/office/drawing/2016/5/11/chartex" xmlns:cx6="http://schemas.microsoft.com/office/drawing/2016/5/12/chartex" xmlns:cx7="http://schemas.microsoft.com/office/drawing/2016/5/13/chartex" xmlns:cx8="http://schemas.microsoft.com/office/drawing/2016/5/14/chartex" xmlns:mc="http://schemas.openxmlformats.org/markup-compatibility/2006" xmlns:aink="http://schemas.microsoft.com/office/drawing/2016/ink" xmlns:am3d="http://schemas.microsoft.com/office/drawing/2017/model3d" xmlns:o="urn:schemas-microsoft-com:office:office" xmlns:r="http://schemas.openxmlformats.org/officeDocument/2006/relationships" xmlns:m="http://schemas.openxmlformats.org/officeDocument/2006/math" xmlns:v="urn:schemas-microsoft-com:vml" xmlns:wp14="http://schemas.microsoft.com/office/word/2010/wordprocessingDrawing" xmlns:wp="http://schemas.openxmlformats.org/drawingml/2006/wordprocessingDrawing" xmlns:w10="urn:schemas-microsoft-com:office:word" xmlns:w="http://schemas.openxmlformats.org/wordprocessingml/2006/main" xmlns:w14="http://schemas.microsoft.com/office/word/2010/wordml" xmlns:w15="http://schemas.microsoft.com/office/word/2012/wordml" xmlns:w16cex="http://schemas.microsoft.com/office/word/2018/wordml/cex" xmlns:w16cid="http://schemas.microsoft.com/office/word/2016/wordml/cid" xmlns:w16="http://schemas.microsoft.com/office/word/2018/wordml" xmlns:w16sdtdh="http://schemas.microsoft.com/office/word/2020/wordml/sdtdatahash" xmlns:w16se="http://schemas.microsoft.com/office/word/2015/wordml/symex" xmlns:wpg="http://schemas.microsoft.com/office/word/2010/wordprocessingGroup" xmlns:wpi="http://schemas.microsoft.com/office/word/2010/wordprocessingInk" xmlns:wne="http://schemas.microsoft.com/office/word/2006/wordml" xmlns:wps="http://schemas.microsoft.com/office/word/2010/wordprocessingShape" mc:Ignorable="w14 w15 w16se w16cid w16 w16cex w16sdtdh wp14">
+  <w15:person w15:author="Zhihua Zheng">
+    <w15:presenceInfo w15:providerId="AD" w15:userId="S::zzheng@student.umgc.edu::2eb0847a-6c90-4c24-9292-ccb5a6634594"/>
+  </w15:person>
+</w15:people>
 </file>
 
 <file path=word/styles.xml><?xml version="1.0" encoding="utf-8"?>
@@ -2962,6 +5528,18 @@
       <w:contextualSpacing/>
     </w:pPr>
   </w:style>
+  <w:style w:type="character" w:styleId="CommentReference">
+    <w:name w:val="annotation reference"/>
+    <w:basedOn w:val="DefaultParagraphFont"/>
+    <w:uiPriority w:val="99"/>
+    <w:semiHidden/>
+    <w:unhideWhenUsed/>
+    <w:rsid w:val="00F028EA"/>
+    <w:rPr>
+      <w:sz w:val="16"/>
+      <w:szCs w:val="16"/>
+    </w:rPr>
+  </w:style>
 </w:styles>
 </file>
 

</xml_diff>

<commit_message>
I/O test plan update #3
</commit_message>
<xml_diff>
--- a/documentation/Master Test Plan.docx
+++ b/documentation/Master Test Plan.docx
@@ -2879,14 +2879,96 @@
       <w:pPr>
         <w:rPr>
           <w:rFonts w:ascii="Times New Roman" w:hAnsi="Times New Roman" w:cs="Times New Roman"/>
-        </w:rPr>
-      </w:pPr>
-      <w:r>
-        <w:rPr>
-          <w:rFonts w:ascii="Times New Roman" w:hAnsi="Times New Roman" w:cs="Times New Roman"/>
           <w:b/>
           <w:bCs/>
         </w:rPr>
+      </w:pPr>
+    </w:p>
+    <w:p>
+      <w:pPr>
+        <w:rPr>
+          <w:rFonts w:ascii="Times New Roman" w:hAnsi="Times New Roman" w:cs="Times New Roman"/>
+          <w:b/>
+          <w:bCs/>
+        </w:rPr>
+      </w:pPr>
+    </w:p>
+    <w:p>
+      <w:pPr>
+        <w:rPr>
+          <w:rFonts w:ascii="Times New Roman" w:hAnsi="Times New Roman" w:cs="Times New Roman"/>
+          <w:b/>
+          <w:bCs/>
+        </w:rPr>
+      </w:pPr>
+    </w:p>
+    <w:p>
+      <w:pPr>
+        <w:rPr>
+          <w:rFonts w:ascii="Times New Roman" w:hAnsi="Times New Roman" w:cs="Times New Roman"/>
+          <w:b/>
+          <w:bCs/>
+        </w:rPr>
+      </w:pPr>
+    </w:p>
+    <w:p>
+      <w:pPr>
+        <w:rPr>
+          <w:rFonts w:ascii="Times New Roman" w:hAnsi="Times New Roman" w:cs="Times New Roman"/>
+          <w:b/>
+          <w:bCs/>
+        </w:rPr>
+      </w:pPr>
+    </w:p>
+    <w:p>
+      <w:pPr>
+        <w:rPr>
+          <w:rFonts w:ascii="Times New Roman" w:hAnsi="Times New Roman" w:cs="Times New Roman"/>
+          <w:b/>
+          <w:bCs/>
+        </w:rPr>
+      </w:pPr>
+    </w:p>
+    <w:p>
+      <w:pPr>
+        <w:rPr>
+          <w:rFonts w:ascii="Times New Roman" w:hAnsi="Times New Roman" w:cs="Times New Roman"/>
+          <w:b/>
+          <w:bCs/>
+        </w:rPr>
+      </w:pPr>
+    </w:p>
+    <w:p>
+      <w:pPr>
+        <w:rPr>
+          <w:rFonts w:ascii="Times New Roman" w:hAnsi="Times New Roman" w:cs="Times New Roman"/>
+          <w:b/>
+          <w:bCs/>
+        </w:rPr>
+      </w:pPr>
+    </w:p>
+    <w:p>
+      <w:pPr>
+        <w:rPr>
+          <w:rFonts w:ascii="Times New Roman" w:hAnsi="Times New Roman" w:cs="Times New Roman"/>
+          <w:b/>
+          <w:bCs/>
+        </w:rPr>
+      </w:pPr>
+    </w:p>
+    <w:p>
+      <w:pPr>
+        <w:rPr>
+          <w:rFonts w:ascii="Times New Roman" w:hAnsi="Times New Roman" w:cs="Times New Roman"/>
+        </w:rPr>
+      </w:pPr>
+      <w:r>
+        <w:rPr>
+          <w:rFonts w:ascii="Times New Roman" w:hAnsi="Times New Roman" w:cs="Times New Roman"/>
+          <w:b/>
+          <w:bCs/>
+        </w:rPr>
+        <w:lastRenderedPageBreak/>
         <w:t>Table 3</w:t>
       </w:r>
     </w:p>
@@ -3078,7 +3160,7 @@
               <w:rPr>
                 <w:rFonts w:ascii="Times New Roman" w:hAnsi="Times New Roman" w:cs="Times New Roman"/>
               </w:rPr>
-              <w:t>image file chooser</w:t>
+              <w:t>Choose Image</w:t>
             </w:r>
           </w:p>
         </w:tc>
@@ -3096,7 +3178,25 @@
               <w:rPr>
                 <w:rFonts w:ascii="Times New Roman" w:hAnsi="Times New Roman" w:cs="Times New Roman"/>
               </w:rPr>
-              <w:t>No input, no parameters</w:t>
+              <w:t>s</w:t>
+            </w:r>
+            <w:r>
+              <w:rPr>
+                <w:rFonts w:ascii="Times New Roman" w:hAnsi="Times New Roman" w:cs="Times New Roman"/>
+              </w:rPr>
+              <w:t>ample</w:t>
+            </w:r>
+            <w:r>
+              <w:rPr>
+                <w:rFonts w:ascii="Times New Roman" w:hAnsi="Times New Roman" w:cs="Times New Roman"/>
+              </w:rPr>
+              <w:t>_</w:t>
+            </w:r>
+            <w:r>
+              <w:rPr>
+                <w:rFonts w:ascii="Times New Roman" w:hAnsi="Times New Roman" w:cs="Times New Roman"/>
+              </w:rPr>
+              <w:t>image.jpg</w:t>
             </w:r>
           </w:p>
         </w:tc>
@@ -3152,145 +3252,173 @@
               <w:rPr>
                 <w:rFonts w:ascii="Times New Roman" w:hAnsi="Times New Roman" w:cs="Times New Roman"/>
               </w:rPr>
-              <w:t>- user selects file</w:t>
-            </w:r>
-          </w:p>
-          <w:p>
-            <w:pPr>
-              <w:rPr>
-                <w:rFonts w:ascii="Times New Roman" w:hAnsi="Times New Roman" w:cs="Times New Roman"/>
-              </w:rPr>
-            </w:pPr>
-          </w:p>
-          <w:p>
-            <w:pPr>
-              <w:rPr>
-                <w:rFonts w:ascii="Times New Roman" w:hAnsi="Times New Roman" w:cs="Times New Roman"/>
-              </w:rPr>
-            </w:pPr>
-            <w:r>
-              <w:rPr>
-                <w:rFonts w:ascii="Times New Roman" w:hAnsi="Times New Roman" w:cs="Times New Roman"/>
-              </w:rPr>
-              <w:lastRenderedPageBreak/>
+              <w:t xml:space="preserve">- user selects </w:t>
+            </w:r>
+            <w:r>
+              <w:rPr>
+                <w:rFonts w:ascii="Times New Roman" w:hAnsi="Times New Roman" w:cs="Times New Roman"/>
+              </w:rPr>
+              <w:t>sample</w:t>
+            </w:r>
+            <w:r>
+              <w:rPr>
+                <w:rFonts w:ascii="Times New Roman" w:hAnsi="Times New Roman" w:cs="Times New Roman"/>
+              </w:rPr>
+              <w:t>_</w:t>
+            </w:r>
+            <w:r>
+              <w:rPr>
+                <w:rFonts w:ascii="Times New Roman" w:hAnsi="Times New Roman" w:cs="Times New Roman"/>
+              </w:rPr>
+              <w:t>image.jpg</w:t>
+            </w:r>
+          </w:p>
+          <w:p>
+            <w:pPr>
+              <w:rPr>
+                <w:rFonts w:ascii="Times New Roman" w:hAnsi="Times New Roman" w:cs="Times New Roman"/>
+              </w:rPr>
+            </w:pPr>
+          </w:p>
+          <w:p>
+            <w:pPr>
+              <w:rPr>
+                <w:rFonts w:ascii="Times New Roman" w:hAnsi="Times New Roman" w:cs="Times New Roman"/>
+                <w:b/>
+                <w:bCs/>
+                <w:i/>
+                <w:iCs/>
+                <w:color w:val="4472C4" w:themeColor="accent1"/>
+              </w:rPr>
+            </w:pPr>
+            <w:r>
+              <w:rPr>
+                <w:rFonts w:ascii="Times New Roman" w:hAnsi="Times New Roman" w:cs="Times New Roman"/>
+                <w:b/>
+                <w:bCs/>
+                <w:i/>
+                <w:iCs/>
+                <w:color w:val="4472C4" w:themeColor="accent1"/>
+              </w:rPr>
               <w:t>-</w:t>
             </w:r>
             <w:r>
               <w:rPr>
                 <w:rFonts w:ascii="Times New Roman" w:hAnsi="Times New Roman" w:cs="Times New Roman"/>
+                <w:b/>
+                <w:bCs/>
+                <w:i/>
+                <w:iCs/>
+                <w:color w:val="4472C4" w:themeColor="accent1"/>
               </w:rPr>
               <w:t xml:space="preserve"> </w:t>
             </w:r>
             <w:r>
               <w:rPr>
                 <w:rFonts w:ascii="Times New Roman" w:hAnsi="Times New Roman" w:cs="Times New Roman"/>
-              </w:rPr>
-              <w:t xml:space="preserve">if </w:t>
-            </w:r>
-            <w:r>
-              <w:rPr>
-                <w:rFonts w:ascii="Times New Roman" w:hAnsi="Times New Roman" w:cs="Times New Roman"/>
-              </w:rPr>
-              <w:t xml:space="preserve">the </w:t>
-            </w:r>
-            <w:r>
-              <w:rPr>
-                <w:rFonts w:ascii="Times New Roman" w:hAnsi="Times New Roman" w:cs="Times New Roman"/>
-              </w:rPr>
-              <w:t xml:space="preserve">file </w:t>
-            </w:r>
-            <w:r>
-              <w:rPr>
-                <w:rFonts w:ascii="Times New Roman" w:hAnsi="Times New Roman" w:cs="Times New Roman"/>
-              </w:rPr>
-              <w:t>is</w:t>
-            </w:r>
-            <w:r>
-              <w:rPr>
-                <w:rFonts w:ascii="Times New Roman" w:hAnsi="Times New Roman" w:cs="Times New Roman"/>
-              </w:rPr>
-              <w:t xml:space="preserve"> an</w:t>
-            </w:r>
-            <w:r>
-              <w:rPr>
-                <w:rFonts w:ascii="Times New Roman" w:hAnsi="Times New Roman" w:cs="Times New Roman"/>
+                <w:b/>
+                <w:bCs/>
+                <w:i/>
+                <w:iCs/>
+                <w:color w:val="4472C4" w:themeColor="accent1"/>
+              </w:rPr>
+              <w:t>continue (</w:t>
+            </w:r>
+            <w:r>
+              <w:rPr>
+                <w:rFonts w:ascii="Times New Roman" w:hAnsi="Times New Roman" w:cs="Times New Roman"/>
+                <w:b/>
+                <w:bCs/>
+                <w:i/>
+                <w:iCs/>
+                <w:color w:val="4472C4" w:themeColor="accent1"/>
+              </w:rPr>
+              <w:t>make a copy of image</w:t>
+            </w:r>
+            <w:r>
+              <w:rPr>
+                <w:rFonts w:ascii="Times New Roman" w:hAnsi="Times New Roman" w:cs="Times New Roman"/>
+                <w:b/>
+                <w:bCs/>
+                <w:i/>
+                <w:iCs/>
+                <w:color w:val="4472C4" w:themeColor="accent1"/>
+              </w:rPr>
+              <w:t xml:space="preserve"> for resetting purposes</w:t>
+            </w:r>
+            <w:r>
+              <w:rPr>
+                <w:rFonts w:ascii="Times New Roman" w:hAnsi="Times New Roman" w:cs="Times New Roman"/>
+                <w:b/>
+                <w:bCs/>
+                <w:i/>
+                <w:iCs/>
+                <w:color w:val="4472C4" w:themeColor="accent1"/>
+              </w:rPr>
+              <w:t xml:space="preserve"> and store </w:t>
+            </w:r>
+            <w:r>
+              <w:rPr>
+                <w:rFonts w:ascii="Times New Roman" w:hAnsi="Times New Roman" w:cs="Times New Roman"/>
+                <w:b/>
+                <w:bCs/>
+                <w:i/>
+                <w:iCs/>
+                <w:color w:val="4472C4" w:themeColor="accent1"/>
+              </w:rPr>
+              <w:t>both images</w:t>
+            </w:r>
+            <w:r>
+              <w:rPr>
+                <w:rFonts w:ascii="Times New Roman" w:hAnsi="Times New Roman" w:cs="Times New Roman"/>
+                <w:b/>
+                <w:bCs/>
+                <w:i/>
+                <w:iCs/>
+                <w:color w:val="4472C4" w:themeColor="accent1"/>
+              </w:rPr>
+              <w:t xml:space="preserve"> in code</w:t>
+            </w:r>
+            <w:r>
+              <w:rPr>
+                <w:rFonts w:ascii="Times New Roman" w:hAnsi="Times New Roman" w:cs="Times New Roman"/>
+                <w:b/>
+                <w:bCs/>
+                <w:i/>
+                <w:iCs/>
+                <w:color w:val="4472C4" w:themeColor="accent1"/>
               </w:rPr>
               <w:t xml:space="preserve"> </w:t>
             </w:r>
             <w:r>
               <w:rPr>
                 <w:rFonts w:ascii="Times New Roman" w:hAnsi="Times New Roman" w:cs="Times New Roman"/>
-              </w:rPr>
-              <w:t xml:space="preserve">image file (.png, .jpg, etc.), </w:t>
-            </w:r>
-            <w:r>
-              <w:rPr>
-                <w:rFonts w:ascii="Times New Roman" w:hAnsi="Times New Roman" w:cs="Times New Roman"/>
-              </w:rPr>
-              <w:t>assign</w:t>
-            </w:r>
-            <w:r>
-              <w:rPr>
-                <w:rFonts w:ascii="Times New Roman" w:hAnsi="Times New Roman" w:cs="Times New Roman"/>
-              </w:rPr>
-              <w:t xml:space="preserve"> the image file to an </w:t>
-            </w:r>
-            <w:r>
-              <w:rPr>
-                <w:rFonts w:ascii="Times New Roman" w:hAnsi="Times New Roman" w:cs="Times New Roman"/>
-              </w:rPr>
-              <w:t xml:space="preserve">image </w:t>
-            </w:r>
-            <w:r>
-              <w:rPr>
-                <w:rFonts w:ascii="Times New Roman" w:hAnsi="Times New Roman" w:cs="Times New Roman"/>
-              </w:rPr>
-              <w:t>object variable in code</w:t>
-            </w:r>
-            <w:r>
-              <w:rPr>
-                <w:rFonts w:ascii="Times New Roman" w:hAnsi="Times New Roman" w:cs="Times New Roman"/>
-              </w:rPr>
-              <w:t xml:space="preserve"> for further processing</w:t>
-            </w:r>
-          </w:p>
-          <w:p>
-            <w:pPr>
-              <w:rPr>
-                <w:rFonts w:ascii="Times New Roman" w:hAnsi="Times New Roman" w:cs="Times New Roman"/>
-              </w:rPr>
-            </w:pPr>
-          </w:p>
-          <w:p>
-            <w:pPr>
-              <w:rPr>
-                <w:rFonts w:ascii="Times New Roman" w:hAnsi="Times New Roman" w:cs="Times New Roman"/>
-              </w:rPr>
-            </w:pPr>
-            <w:r>
-              <w:rPr>
-                <w:rFonts w:ascii="Times New Roman" w:hAnsi="Times New Roman" w:cs="Times New Roman"/>
-              </w:rPr>
-              <w:t>-</w:t>
-            </w:r>
-            <w:r>
-              <w:rPr>
-                <w:rFonts w:ascii="Times New Roman" w:hAnsi="Times New Roman" w:cs="Times New Roman"/>
-              </w:rPr>
-              <w:t xml:space="preserve"> </w:t>
-            </w:r>
-            <w:r>
-              <w:rPr>
-                <w:rFonts w:ascii="Times New Roman" w:hAnsi="Times New Roman" w:cs="Times New Roman"/>
-              </w:rPr>
-              <w:t xml:space="preserve">else </w:t>
-            </w:r>
-            <w:r>
-              <w:rPr>
-                <w:rFonts w:ascii="Times New Roman" w:hAnsi="Times New Roman" w:cs="Times New Roman"/>
-              </w:rPr>
-              <w:t>throw exception (ex. dialog pop up)</w:t>
-            </w:r>
+                <w:b/>
+                <w:bCs/>
+                <w:i/>
+                <w:iCs/>
+                <w:color w:val="4472C4" w:themeColor="accent1"/>
+              </w:rPr>
+              <w:t>for further processing</w:t>
+            </w:r>
+            <w:r>
+              <w:rPr>
+                <w:rFonts w:ascii="Times New Roman" w:hAnsi="Times New Roman" w:cs="Times New Roman"/>
+                <w:b/>
+                <w:bCs/>
+                <w:i/>
+                <w:iCs/>
+                <w:color w:val="4472C4" w:themeColor="accent1"/>
+              </w:rPr>
+              <w:t>, etc.)</w:t>
+            </w:r>
+          </w:p>
+          <w:p>
+            <w:pPr>
+              <w:rPr>
+                <w:rFonts w:ascii="Times New Roman" w:hAnsi="Times New Roman" w:cs="Times New Roman"/>
+              </w:rPr>
+            </w:pPr>
           </w:p>
           <w:p>
             <w:pPr>
@@ -3316,7 +3444,6 @@
               <w:rPr>
                 <w:rFonts w:ascii="Times New Roman" w:hAnsi="Times New Roman" w:cs="Times New Roman"/>
               </w:rPr>
-              <w:lastRenderedPageBreak/>
               <w:t>2</w:t>
             </w:r>
           </w:p>
@@ -3335,7 +3462,7 @@
               <w:rPr>
                 <w:rFonts w:ascii="Times New Roman" w:hAnsi="Times New Roman" w:cs="Times New Roman"/>
               </w:rPr>
-              <w:t>save image</w:t>
+              <w:t>Choose Image</w:t>
             </w:r>
           </w:p>
         </w:tc>
@@ -3353,7 +3480,7 @@
               <w:rPr>
                 <w:rFonts w:ascii="Times New Roman" w:hAnsi="Times New Roman" w:cs="Times New Roman"/>
               </w:rPr>
-              <w:t>image object</w:t>
+              <w:t>invalid_file.txt</w:t>
             </w:r>
           </w:p>
         </w:tc>
@@ -3403,51 +3530,494 @@
               <w:rPr>
                 <w:rFonts w:ascii="Times New Roman" w:hAnsi="Times New Roman" w:cs="Times New Roman"/>
               </w:rPr>
-              <w:t xml:space="preserve">- save </w:t>
-            </w:r>
-            <w:r>
-              <w:rPr>
-                <w:rFonts w:ascii="Times New Roman" w:hAnsi="Times New Roman" w:cs="Times New Roman"/>
-              </w:rPr>
-              <w:t xml:space="preserve">image </w:t>
-            </w:r>
-            <w:r>
-              <w:rPr>
-                <w:rFonts w:ascii="Times New Roman" w:hAnsi="Times New Roman" w:cs="Times New Roman"/>
-              </w:rPr>
-              <w:t xml:space="preserve">to </w:t>
-            </w:r>
-            <w:r>
-              <w:rPr>
-                <w:rFonts w:ascii="Times New Roman" w:hAnsi="Times New Roman" w:cs="Times New Roman"/>
-              </w:rPr>
-              <w:t>chosen path</w:t>
-            </w:r>
-          </w:p>
-          <w:p>
-            <w:pPr>
-              <w:rPr>
-                <w:rFonts w:ascii="Times New Roman" w:hAnsi="Times New Roman" w:cs="Times New Roman"/>
-              </w:rPr>
-            </w:pPr>
-          </w:p>
-          <w:p>
-            <w:pPr>
-              <w:rPr>
-                <w:rFonts w:ascii="Times New Roman" w:hAnsi="Times New Roman" w:cs="Times New Roman"/>
-              </w:rPr>
-            </w:pPr>
-            <w:r>
-              <w:rPr>
-                <w:rFonts w:ascii="Times New Roman" w:hAnsi="Times New Roman" w:cs="Times New Roman"/>
-              </w:rPr>
-              <w:t xml:space="preserve">- throw exception if </w:t>
-            </w:r>
-            <w:r>
-              <w:rPr>
-                <w:rFonts w:ascii="Times New Roman" w:hAnsi="Times New Roman" w:cs="Times New Roman"/>
-              </w:rPr>
-              <w:t>image is not properly saved (ex. user exits out of application while in the file explorer)</w:t>
+              <w:t>- user selects invalid_file.txt</w:t>
+            </w:r>
+          </w:p>
+          <w:p>
+            <w:pPr>
+              <w:rPr>
+                <w:rFonts w:ascii="Times New Roman" w:hAnsi="Times New Roman" w:cs="Times New Roman"/>
+              </w:rPr>
+            </w:pPr>
+          </w:p>
+          <w:p>
+            <w:pPr>
+              <w:rPr>
+                <w:rFonts w:ascii="Times New Roman" w:hAnsi="Times New Roman" w:cs="Times New Roman"/>
+              </w:rPr>
+            </w:pPr>
+            <w:r>
+              <w:rPr>
+                <w:rFonts w:ascii="Times New Roman" w:hAnsi="Times New Roman" w:cs="Times New Roman"/>
+              </w:rPr>
+              <w:t xml:space="preserve">- </w:t>
+            </w:r>
+            <w:r>
+              <w:rPr>
+                <w:rFonts w:ascii="Times New Roman" w:hAnsi="Times New Roman" w:cs="Times New Roman"/>
+              </w:rPr>
+              <w:t xml:space="preserve">throw </w:t>
+            </w:r>
+            <w:r>
+              <w:rPr>
+                <w:rFonts w:ascii="Times New Roman" w:hAnsi="Times New Roman" w:cs="Times New Roman"/>
+              </w:rPr>
+              <w:t>exception</w:t>
+            </w:r>
+            <w:r>
+              <w:rPr>
+                <w:rFonts w:ascii="Times New Roman" w:hAnsi="Times New Roman" w:cs="Times New Roman"/>
+              </w:rPr>
+              <w:t xml:space="preserve"> thrown for invalid file type</w:t>
+            </w:r>
+            <w:r>
+              <w:rPr>
+                <w:rFonts w:ascii="Times New Roman" w:hAnsi="Times New Roman" w:cs="Times New Roman"/>
+              </w:rPr>
+              <w:t xml:space="preserve"> (ex. dialog pop up)</w:t>
+            </w:r>
+          </w:p>
+          <w:p>
+            <w:pPr>
+              <w:rPr>
+                <w:rFonts w:ascii="Times New Roman" w:hAnsi="Times New Roman" w:cs="Times New Roman"/>
+              </w:rPr>
+            </w:pPr>
+            <w:r>
+              <w:rPr>
+                <w:rFonts w:ascii="Times New Roman" w:hAnsi="Times New Roman" w:cs="Times New Roman"/>
+              </w:rPr>
+              <w:t>- return to caller</w:t>
+            </w:r>
+          </w:p>
+        </w:tc>
+      </w:tr>
+      <w:tr>
+        <w:tc>
+          <w:tcPr>
+            <w:tcW w:w="445" w:type="dxa"/>
+          </w:tcPr>
+          <w:p>
+            <w:pPr>
+              <w:rPr>
+                <w:rFonts w:ascii="Times New Roman" w:hAnsi="Times New Roman" w:cs="Times New Roman"/>
+              </w:rPr>
+            </w:pPr>
+            <w:r>
+              <w:rPr>
+                <w:rFonts w:ascii="Times New Roman" w:hAnsi="Times New Roman" w:cs="Times New Roman"/>
+              </w:rPr>
+              <w:t>3</w:t>
+            </w:r>
+          </w:p>
+        </w:tc>
+        <w:tc>
+          <w:tcPr>
+            <w:tcW w:w="2700" w:type="dxa"/>
+          </w:tcPr>
+          <w:p>
+            <w:pPr>
+              <w:rPr>
+                <w:rFonts w:ascii="Times New Roman" w:hAnsi="Times New Roman" w:cs="Times New Roman"/>
+              </w:rPr>
+            </w:pPr>
+            <w:r>
+              <w:rPr>
+                <w:rFonts w:ascii="Times New Roman" w:hAnsi="Times New Roman" w:cs="Times New Roman"/>
+              </w:rPr>
+              <w:t>Save image</w:t>
+            </w:r>
+          </w:p>
+        </w:tc>
+        <w:tc>
+          <w:tcPr>
+            <w:tcW w:w="2970" w:type="dxa"/>
+          </w:tcPr>
+          <w:p>
+            <w:pPr>
+              <w:rPr>
+                <w:rFonts w:ascii="Times New Roman" w:hAnsi="Times New Roman" w:cs="Times New Roman"/>
+              </w:rPr>
+            </w:pPr>
+            <w:r>
+              <w:rPr>
+                <w:rFonts w:ascii="Times New Roman" w:hAnsi="Times New Roman" w:cs="Times New Roman"/>
+              </w:rPr>
+              <w:t>sample_image.jpg</w:t>
+            </w:r>
+          </w:p>
+        </w:tc>
+        <w:tc>
+          <w:tcPr>
+            <w:tcW w:w="3235" w:type="dxa"/>
+          </w:tcPr>
+          <w:p>
+            <w:pPr>
+              <w:rPr>
+                <w:rFonts w:ascii="Times New Roman" w:hAnsi="Times New Roman" w:cs="Times New Roman"/>
+              </w:rPr>
+            </w:pPr>
+            <w:r>
+              <w:rPr>
+                <w:rFonts w:ascii="Times New Roman" w:hAnsi="Times New Roman" w:cs="Times New Roman"/>
+              </w:rPr>
+              <w:t>- save image to chosen path</w:t>
+            </w:r>
+          </w:p>
+          <w:p>
+            <w:pPr>
+              <w:rPr>
+                <w:rFonts w:ascii="Times New Roman" w:hAnsi="Times New Roman" w:cs="Times New Roman"/>
+              </w:rPr>
+            </w:pPr>
+          </w:p>
+          <w:p>
+            <w:pPr>
+              <w:rPr>
+                <w:rFonts w:ascii="Times New Roman" w:hAnsi="Times New Roman" w:cs="Times New Roman"/>
+              </w:rPr>
+            </w:pPr>
+            <w:r>
+              <w:rPr>
+                <w:rFonts w:ascii="Times New Roman" w:hAnsi="Times New Roman" w:cs="Times New Roman"/>
+              </w:rPr>
+              <w:t>- throw exception if image is not properly saved (ex. user exits out of application while in the file explorer)</w:t>
+            </w:r>
+          </w:p>
+        </w:tc>
+      </w:tr>
+      <w:tr>
+        <w:tc>
+          <w:tcPr>
+            <w:tcW w:w="445" w:type="dxa"/>
+          </w:tcPr>
+          <w:p>
+            <w:pPr>
+              <w:rPr>
+                <w:rFonts w:ascii="Times New Roman" w:hAnsi="Times New Roman" w:cs="Times New Roman"/>
+              </w:rPr>
+            </w:pPr>
+            <w:r>
+              <w:rPr>
+                <w:rFonts w:ascii="Times New Roman" w:hAnsi="Times New Roman" w:cs="Times New Roman"/>
+              </w:rPr>
+              <w:t>4</w:t>
+            </w:r>
+          </w:p>
+        </w:tc>
+        <w:tc>
+          <w:tcPr>
+            <w:tcW w:w="2700" w:type="dxa"/>
+          </w:tcPr>
+          <w:p>
+            <w:pPr>
+              <w:rPr>
+                <w:rFonts w:ascii="Times New Roman" w:hAnsi="Times New Roman" w:cs="Times New Roman"/>
+              </w:rPr>
+            </w:pPr>
+            <w:r>
+              <w:rPr>
+                <w:rFonts w:ascii="Times New Roman" w:hAnsi="Times New Roman" w:cs="Times New Roman"/>
+              </w:rPr>
+              <w:t>Save image</w:t>
+            </w:r>
+          </w:p>
+        </w:tc>
+        <w:tc>
+          <w:tcPr>
+            <w:tcW w:w="2970" w:type="dxa"/>
+          </w:tcPr>
+          <w:p>
+            <w:pPr>
+              <w:rPr>
+                <w:rFonts w:ascii="Times New Roman" w:hAnsi="Times New Roman" w:cs="Times New Roman"/>
+              </w:rPr>
+            </w:pPr>
+            <w:r>
+              <w:rPr>
+                <w:rFonts w:ascii="Times New Roman" w:hAnsi="Times New Roman" w:cs="Times New Roman"/>
+              </w:rPr>
+              <w:t>No image previously chosen or stored in code</w:t>
+            </w:r>
+          </w:p>
+        </w:tc>
+        <w:tc>
+          <w:tcPr>
+            <w:tcW w:w="3235" w:type="dxa"/>
+          </w:tcPr>
+          <w:p>
+            <w:pPr>
+              <w:rPr>
+                <w:rFonts w:ascii="Times New Roman" w:hAnsi="Times New Roman" w:cs="Times New Roman"/>
+              </w:rPr>
+            </w:pPr>
+            <w:r>
+              <w:rPr>
+                <w:rFonts w:ascii="Times New Roman" w:hAnsi="Times New Roman" w:cs="Times New Roman"/>
+              </w:rPr>
+              <w:t xml:space="preserve">- throw exception thrown for </w:t>
+            </w:r>
+            <w:r>
+              <w:rPr>
+                <w:rFonts w:ascii="Times New Roman" w:hAnsi="Times New Roman" w:cs="Times New Roman"/>
+              </w:rPr>
+              <w:t>nonexistent image</w:t>
+            </w:r>
+            <w:r>
+              <w:rPr>
+                <w:rFonts w:ascii="Times New Roman" w:hAnsi="Times New Roman" w:cs="Times New Roman"/>
+              </w:rPr>
+              <w:t xml:space="preserve"> file</w:t>
+            </w:r>
+            <w:r>
+              <w:rPr>
+                <w:rFonts w:ascii="Times New Roman" w:hAnsi="Times New Roman" w:cs="Times New Roman"/>
+              </w:rPr>
+              <w:t xml:space="preserve"> </w:t>
+            </w:r>
+            <w:r>
+              <w:rPr>
+                <w:rFonts w:ascii="Times New Roman" w:hAnsi="Times New Roman" w:cs="Times New Roman"/>
+              </w:rPr>
+              <w:t>(ex. dialog pop up)</w:t>
+            </w:r>
+          </w:p>
+          <w:p>
+            <w:pPr>
+              <w:rPr>
+                <w:rFonts w:ascii="Times New Roman" w:hAnsi="Times New Roman" w:cs="Times New Roman"/>
+              </w:rPr>
+            </w:pPr>
+            <w:r>
+              <w:rPr>
+                <w:rFonts w:ascii="Times New Roman" w:hAnsi="Times New Roman" w:cs="Times New Roman"/>
+              </w:rPr>
+              <w:t>- return to caller</w:t>
+            </w:r>
+          </w:p>
+        </w:tc>
+      </w:tr>
+      <w:tr>
+        <w:tc>
+          <w:tcPr>
+            <w:tcW w:w="445" w:type="dxa"/>
+          </w:tcPr>
+          <w:p>
+            <w:pPr>
+              <w:rPr>
+                <w:rFonts w:ascii="Times New Roman" w:hAnsi="Times New Roman" w:cs="Times New Roman"/>
+              </w:rPr>
+            </w:pPr>
+            <w:r>
+              <w:rPr>
+                <w:rFonts w:ascii="Times New Roman" w:hAnsi="Times New Roman" w:cs="Times New Roman"/>
+              </w:rPr>
+              <w:t>5</w:t>
+            </w:r>
+          </w:p>
+        </w:tc>
+        <w:tc>
+          <w:tcPr>
+            <w:tcW w:w="2700" w:type="dxa"/>
+          </w:tcPr>
+          <w:p>
+            <w:pPr>
+              <w:rPr>
+                <w:rFonts w:ascii="Times New Roman" w:hAnsi="Times New Roman" w:cs="Times New Roman"/>
+              </w:rPr>
+            </w:pPr>
+            <w:r>
+              <w:rPr>
+                <w:rFonts w:ascii="Times New Roman" w:hAnsi="Times New Roman" w:cs="Times New Roman"/>
+              </w:rPr>
+              <w:t>Delete image</w:t>
+            </w:r>
+          </w:p>
+        </w:tc>
+        <w:tc>
+          <w:tcPr>
+            <w:tcW w:w="2970" w:type="dxa"/>
+          </w:tcPr>
+          <w:p>
+            <w:pPr>
+              <w:rPr>
+                <w:rFonts w:ascii="Times New Roman" w:hAnsi="Times New Roman" w:cs="Times New Roman"/>
+              </w:rPr>
+            </w:pPr>
+            <w:r>
+              <w:rPr>
+                <w:rFonts w:ascii="Times New Roman" w:hAnsi="Times New Roman" w:cs="Times New Roman"/>
+              </w:rPr>
+              <w:t>sample_image.jpg</w:t>
+            </w:r>
+          </w:p>
+        </w:tc>
+        <w:tc>
+          <w:tcPr>
+            <w:tcW w:w="3235" w:type="dxa"/>
+          </w:tcPr>
+          <w:p>
+            <w:pPr>
+              <w:rPr>
+                <w:rFonts w:ascii="Times New Roman" w:hAnsi="Times New Roman" w:cs="Times New Roman"/>
+              </w:rPr>
+            </w:pPr>
+            <w:r>
+              <w:rPr>
+                <w:rFonts w:ascii="Times New Roman" w:hAnsi="Times New Roman" w:cs="Times New Roman"/>
+              </w:rPr>
+              <w:t>- User’s default file explorer opened</w:t>
+            </w:r>
+          </w:p>
+          <w:p>
+            <w:pPr>
+              <w:rPr>
+                <w:rFonts w:ascii="Times New Roman" w:hAnsi="Times New Roman" w:cs="Times New Roman"/>
+              </w:rPr>
+            </w:pPr>
+            <w:r>
+              <w:rPr>
+                <w:rFonts w:ascii="Times New Roman" w:hAnsi="Times New Roman" w:cs="Times New Roman"/>
+              </w:rPr>
+              <w:t>- The</w:t>
+            </w:r>
+            <w:r>
+              <w:rPr>
+                <w:rFonts w:ascii="Times New Roman" w:hAnsi="Times New Roman" w:cs="Times New Roman"/>
+              </w:rPr>
+              <w:t xml:space="preserve"> selected image</w:t>
+            </w:r>
+            <w:r>
+              <w:rPr>
+                <w:rFonts w:ascii="Times New Roman" w:hAnsi="Times New Roman" w:cs="Times New Roman"/>
+              </w:rPr>
+              <w:t xml:space="preserve"> file is deleted</w:t>
+            </w:r>
+          </w:p>
+          <w:p>
+            <w:pPr>
+              <w:rPr>
+                <w:rFonts w:ascii="Times New Roman" w:hAnsi="Times New Roman" w:cs="Times New Roman"/>
+              </w:rPr>
+            </w:pPr>
+          </w:p>
+        </w:tc>
+      </w:tr>
+      <w:tr>
+        <w:tc>
+          <w:tcPr>
+            <w:tcW w:w="445" w:type="dxa"/>
+          </w:tcPr>
+          <w:p>
+            <w:pPr>
+              <w:rPr>
+                <w:rFonts w:ascii="Times New Roman" w:hAnsi="Times New Roman" w:cs="Times New Roman"/>
+              </w:rPr>
+            </w:pPr>
+            <w:r>
+              <w:rPr>
+                <w:rFonts w:ascii="Times New Roman" w:hAnsi="Times New Roman" w:cs="Times New Roman"/>
+              </w:rPr>
+              <w:t>6</w:t>
+            </w:r>
+          </w:p>
+        </w:tc>
+        <w:tc>
+          <w:tcPr>
+            <w:tcW w:w="2700" w:type="dxa"/>
+          </w:tcPr>
+          <w:p>
+            <w:pPr>
+              <w:rPr>
+                <w:rFonts w:ascii="Times New Roman" w:hAnsi="Times New Roman" w:cs="Times New Roman"/>
+              </w:rPr>
+            </w:pPr>
+            <w:r>
+              <w:rPr>
+                <w:rFonts w:ascii="Times New Roman" w:hAnsi="Times New Roman" w:cs="Times New Roman"/>
+              </w:rPr>
+              <w:t>Delete image</w:t>
+            </w:r>
+          </w:p>
+        </w:tc>
+        <w:tc>
+          <w:tcPr>
+            <w:tcW w:w="2970" w:type="dxa"/>
+          </w:tcPr>
+          <w:p>
+            <w:pPr>
+              <w:rPr>
+                <w:rFonts w:ascii="Times New Roman" w:hAnsi="Times New Roman" w:cs="Times New Roman"/>
+              </w:rPr>
+            </w:pPr>
+            <w:r>
+              <w:rPr>
+                <w:rFonts w:ascii="Times New Roman" w:hAnsi="Times New Roman" w:cs="Times New Roman"/>
+              </w:rPr>
+              <w:t>An invalid image file is selected</w:t>
+            </w:r>
+          </w:p>
+        </w:tc>
+        <w:tc>
+          <w:tcPr>
+            <w:tcW w:w="3235" w:type="dxa"/>
+          </w:tcPr>
+          <w:p>
+            <w:pPr>
+              <w:rPr>
+                <w:rFonts w:ascii="Times New Roman" w:hAnsi="Times New Roman" w:cs="Times New Roman"/>
+              </w:rPr>
+            </w:pPr>
+            <w:r>
+              <w:rPr>
+                <w:rFonts w:ascii="Times New Roman" w:hAnsi="Times New Roman" w:cs="Times New Roman"/>
+              </w:rPr>
+              <w:t>- User’s default file explorer opened</w:t>
+            </w:r>
+          </w:p>
+          <w:p>
+            <w:pPr>
+              <w:rPr>
+                <w:rFonts w:ascii="Times New Roman" w:hAnsi="Times New Roman" w:cs="Times New Roman"/>
+              </w:rPr>
+            </w:pPr>
+            <w:r>
+              <w:rPr>
+                <w:rFonts w:ascii="Times New Roman" w:hAnsi="Times New Roman" w:cs="Times New Roman"/>
+              </w:rPr>
+              <w:t xml:space="preserve">- </w:t>
+            </w:r>
+            <w:r>
+              <w:rPr>
+                <w:rFonts w:ascii="Times New Roman" w:hAnsi="Times New Roman" w:cs="Times New Roman"/>
+              </w:rPr>
+              <w:t>The invalid image file is not deleted</w:t>
+            </w:r>
+          </w:p>
+          <w:p>
+            <w:pPr>
+              <w:rPr>
+                <w:rFonts w:ascii="Times New Roman" w:hAnsi="Times New Roman" w:cs="Times New Roman"/>
+              </w:rPr>
+            </w:pPr>
+            <w:r>
+              <w:rPr>
+                <w:rFonts w:ascii="Times New Roman" w:hAnsi="Times New Roman" w:cs="Times New Roman"/>
+              </w:rPr>
+              <w:t>- Throw exception</w:t>
+            </w:r>
+          </w:p>
+          <w:p>
+            <w:pPr>
+              <w:rPr>
+                <w:rFonts w:ascii="Times New Roman" w:hAnsi="Times New Roman" w:cs="Times New Roman"/>
+              </w:rPr>
+            </w:pPr>
+            <w:r>
+              <w:rPr>
+                <w:rFonts w:ascii="Times New Roman" w:hAnsi="Times New Roman" w:cs="Times New Roman"/>
+              </w:rPr>
+              <w:t>- return to caller</w:t>
             </w:r>
           </w:p>
         </w:tc>
@@ -3464,30 +4034,44 @@
       <w:pPr>
         <w:rPr>
           <w:rFonts w:ascii="Times New Roman" w:hAnsi="Times New Roman" w:cs="Times New Roman"/>
+        </w:rPr>
+      </w:pPr>
+    </w:p>
+    <w:p>
+      <w:pPr>
+        <w:rPr>
+          <w:rFonts w:ascii="Times New Roman" w:hAnsi="Times New Roman" w:cs="Times New Roman"/>
+        </w:rPr>
+      </w:pPr>
+    </w:p>
+    <w:p>
+      <w:pPr>
+        <w:rPr>
+          <w:rFonts w:ascii="Times New Roman" w:hAnsi="Times New Roman" w:cs="Times New Roman"/>
           <w:color w:val="FF0000"/>
         </w:rPr>
       </w:pPr>
-      <w:commentRangeStart w:id="0"/>
       <w:r>
         <w:rPr>
           <w:rFonts w:ascii="Times New Roman" w:hAnsi="Times New Roman" w:cs="Times New Roman"/>
+          <w:b/>
+          <w:bCs/>
           <w:color w:val="FF0000"/>
         </w:rPr>
-        <w:t>Delete</w:t>
+        <w:t>Table 4</w:t>
       </w:r>
+    </w:p>
+    <w:p>
+      <w:pPr>
+        <w:rPr>
+          <w:rFonts w:ascii="Times New Roman" w:hAnsi="Times New Roman" w:cs="Times New Roman"/>
+        </w:rPr>
+      </w:pPr>
       <w:r>
         <w:rPr>
           <w:rFonts w:ascii="Times New Roman" w:hAnsi="Times New Roman" w:cs="Times New Roman"/>
-          <w:color w:val="FF0000"/>
-        </w:rPr>
-        <w:t xml:space="preserve"> Image Tests</w:t>
-      </w:r>
-      <w:commentRangeEnd w:id="0"/>
-      <w:r>
-        <w:rPr>
-          <w:rStyle w:val="CommentReference"/>
-        </w:rPr>
-        <w:commentReference w:id="0"/>
+        </w:rPr>
+        <w:t>Reset Image Tests</w:t>
       </w:r>
     </w:p>
     <w:tbl>
@@ -3509,15 +4093,20 @@
           </w:tcPr>
           <w:p>
             <w:pPr>
-              <w:rPr>
-                <w:rFonts w:ascii="Times New Roman" w:hAnsi="Times New Roman" w:cs="Times New Roman"/>
-              </w:rPr>
-            </w:pPr>
-            <w:r>
-              <w:rPr>
-                <w:rFonts w:ascii="Times New Roman" w:hAnsi="Times New Roman" w:cs="Times New Roman"/>
-              </w:rPr>
-              <w:t xml:space="preserve"> -</w:t>
+              <w:jc w:val="center"/>
+              <w:rPr>
+                <w:rFonts w:ascii="Times New Roman" w:hAnsi="Times New Roman" w:cs="Times New Roman"/>
+                <w:b/>
+                <w:bCs/>
+              </w:rPr>
+            </w:pPr>
+            <w:r>
+              <w:rPr>
+                <w:rFonts w:ascii="Times New Roman" w:hAnsi="Times New Roman" w:cs="Times New Roman"/>
+                <w:b/>
+                <w:bCs/>
+              </w:rPr>
+              <w:t>#</w:t>
             </w:r>
           </w:p>
         </w:tc>
@@ -3527,15 +4116,20 @@
           </w:tcPr>
           <w:p>
             <w:pPr>
-              <w:rPr>
-                <w:rFonts w:ascii="Times New Roman" w:hAnsi="Times New Roman" w:cs="Times New Roman"/>
-              </w:rPr>
-            </w:pPr>
-            <w:r>
-              <w:rPr>
-                <w:rFonts w:ascii="Times New Roman" w:hAnsi="Times New Roman" w:cs="Times New Roman"/>
-              </w:rPr>
-              <w:t>Delete image</w:t>
+              <w:jc w:val="center"/>
+              <w:rPr>
+                <w:rFonts w:ascii="Times New Roman" w:hAnsi="Times New Roman" w:cs="Times New Roman"/>
+                <w:b/>
+                <w:bCs/>
+              </w:rPr>
+            </w:pPr>
+            <w:r>
+              <w:rPr>
+                <w:rFonts w:ascii="Times New Roman" w:hAnsi="Times New Roman" w:cs="Times New Roman"/>
+                <w:b/>
+                <w:bCs/>
+              </w:rPr>
+              <w:t>Function</w:t>
             </w:r>
           </w:p>
         </w:tc>
@@ -3545,15 +4139,20 @@
           </w:tcPr>
           <w:p>
             <w:pPr>
-              <w:rPr>
-                <w:rFonts w:ascii="Times New Roman" w:hAnsi="Times New Roman" w:cs="Times New Roman"/>
-              </w:rPr>
-            </w:pPr>
-            <w:r>
-              <w:rPr>
-                <w:rFonts w:ascii="Times New Roman" w:hAnsi="Times New Roman" w:cs="Times New Roman"/>
-              </w:rPr>
-              <w:t>N/A</w:t>
+              <w:jc w:val="center"/>
+              <w:rPr>
+                <w:rFonts w:ascii="Times New Roman" w:hAnsi="Times New Roman" w:cs="Times New Roman"/>
+                <w:b/>
+                <w:bCs/>
+              </w:rPr>
+            </w:pPr>
+            <w:r>
+              <w:rPr>
+                <w:rFonts w:ascii="Times New Roman" w:hAnsi="Times New Roman" w:cs="Times New Roman"/>
+                <w:b/>
+                <w:bCs/>
+              </w:rPr>
+              <w:t>Test Input</w:t>
             </w:r>
           </w:p>
         </w:tc>
@@ -3563,15 +4162,20 @@
           </w:tcPr>
           <w:p>
             <w:pPr>
-              <w:rPr>
-                <w:rFonts w:ascii="Times New Roman" w:hAnsi="Times New Roman" w:cs="Times New Roman"/>
-              </w:rPr>
-            </w:pPr>
-            <w:r>
-              <w:rPr>
-                <w:rFonts w:ascii="Times New Roman" w:hAnsi="Times New Roman" w:cs="Times New Roman"/>
-              </w:rPr>
-              <w:t>Do nothing</w:t>
+              <w:jc w:val="center"/>
+              <w:rPr>
+                <w:rFonts w:ascii="Times New Roman" w:hAnsi="Times New Roman" w:cs="Times New Roman"/>
+                <w:b/>
+                <w:bCs/>
+              </w:rPr>
+            </w:pPr>
+            <w:r>
+              <w:rPr>
+                <w:rFonts w:ascii="Times New Roman" w:hAnsi="Times New Roman" w:cs="Times New Roman"/>
+                <w:b/>
+                <w:bCs/>
+              </w:rPr>
+              <w:t>Expected Output</w:t>
             </w:r>
           </w:p>
         </w:tc>
@@ -3583,15 +4187,16 @@
           </w:tcPr>
           <w:p>
             <w:pPr>
-              <w:rPr>
-                <w:rFonts w:ascii="Times New Roman" w:hAnsi="Times New Roman" w:cs="Times New Roman"/>
-              </w:rPr>
-            </w:pPr>
-            <w:r>
-              <w:rPr>
-                <w:rFonts w:ascii="Times New Roman" w:hAnsi="Times New Roman" w:cs="Times New Roman"/>
-              </w:rPr>
-              <w:t xml:space="preserve"> -</w:t>
+              <w:jc w:val="center"/>
+              <w:rPr>
+                <w:rFonts w:ascii="Times New Roman" w:hAnsi="Times New Roman" w:cs="Times New Roman"/>
+              </w:rPr>
+            </w:pPr>
+            <w:r>
+              <w:rPr>
+                <w:rFonts w:ascii="Times New Roman" w:hAnsi="Times New Roman" w:cs="Times New Roman"/>
+              </w:rPr>
+              <w:t>1</w:t>
             </w:r>
           </w:p>
         </w:tc>
@@ -3609,7 +4214,7 @@
               <w:rPr>
                 <w:rFonts w:ascii="Times New Roman" w:hAnsi="Times New Roman" w:cs="Times New Roman"/>
               </w:rPr>
-              <w:t>Delete image</w:t>
+              <w:t>Reset image</w:t>
             </w:r>
           </w:p>
         </w:tc>
@@ -3627,7 +4232,7 @@
               <w:rPr>
                 <w:rFonts w:ascii="Times New Roman" w:hAnsi="Times New Roman" w:cs="Times New Roman"/>
               </w:rPr>
-              <w:t>A valid image file is selected</w:t>
+              <w:t>N/A</w:t>
             </w:r>
           </w:p>
         </w:tc>
@@ -3645,40 +4250,8 @@
               <w:rPr>
                 <w:rFonts w:ascii="Times New Roman" w:hAnsi="Times New Roman" w:cs="Times New Roman"/>
               </w:rPr>
-              <w:t>- User’s default file explorer opened</w:t>
-            </w:r>
-          </w:p>
-          <w:p>
-            <w:pPr>
-              <w:rPr>
-                <w:rFonts w:ascii="Times New Roman" w:hAnsi="Times New Roman" w:cs="Times New Roman"/>
-              </w:rPr>
-            </w:pPr>
-            <w:r>
-              <w:rPr>
-                <w:rFonts w:ascii="Times New Roman" w:hAnsi="Times New Roman" w:cs="Times New Roman"/>
-              </w:rPr>
-              <w:t>- The</w:t>
-            </w:r>
-            <w:r>
-              <w:rPr>
-                <w:rFonts w:ascii="Times New Roman" w:hAnsi="Times New Roman" w:cs="Times New Roman"/>
-              </w:rPr>
-              <w:t xml:space="preserve"> selected image</w:t>
-            </w:r>
-            <w:r>
-              <w:rPr>
-                <w:rFonts w:ascii="Times New Roman" w:hAnsi="Times New Roman" w:cs="Times New Roman"/>
-              </w:rPr>
-              <w:t xml:space="preserve"> file is deleted</w:t>
-            </w:r>
-          </w:p>
-          <w:p>
-            <w:pPr>
-              <w:rPr>
-                <w:rFonts w:ascii="Times New Roman" w:hAnsi="Times New Roman" w:cs="Times New Roman"/>
-              </w:rPr>
-            </w:pPr>
+              <w:t>Do nothing</w:t>
+            </w:r>
           </w:p>
         </w:tc>
       </w:tr>
@@ -3689,15 +4262,16 @@
           </w:tcPr>
           <w:p>
             <w:pPr>
-              <w:rPr>
-                <w:rFonts w:ascii="Times New Roman" w:hAnsi="Times New Roman" w:cs="Times New Roman"/>
-              </w:rPr>
-            </w:pPr>
-            <w:r>
-              <w:rPr>
-                <w:rFonts w:ascii="Times New Roman" w:hAnsi="Times New Roman" w:cs="Times New Roman"/>
-              </w:rPr>
-              <w:t>-</w:t>
+              <w:jc w:val="center"/>
+              <w:rPr>
+                <w:rFonts w:ascii="Times New Roman" w:hAnsi="Times New Roman" w:cs="Times New Roman"/>
+              </w:rPr>
+            </w:pPr>
+            <w:r>
+              <w:rPr>
+                <w:rFonts w:ascii="Times New Roman" w:hAnsi="Times New Roman" w:cs="Times New Roman"/>
+              </w:rPr>
+              <w:t>2</w:t>
             </w:r>
           </w:p>
         </w:tc>
@@ -3715,7 +4289,7 @@
               <w:rPr>
                 <w:rFonts w:ascii="Times New Roman" w:hAnsi="Times New Roman" w:cs="Times New Roman"/>
               </w:rPr>
-              <w:t>Delete image</w:t>
+              <w:t>Reset image</w:t>
             </w:r>
           </w:p>
         </w:tc>
@@ -3725,15 +4299,56 @@
           </w:tcPr>
           <w:p>
             <w:pPr>
-              <w:rPr>
-                <w:rFonts w:ascii="Times New Roman" w:hAnsi="Times New Roman" w:cs="Times New Roman"/>
-              </w:rPr>
-            </w:pPr>
-            <w:r>
-              <w:rPr>
-                <w:rFonts w:ascii="Times New Roman" w:hAnsi="Times New Roman" w:cs="Times New Roman"/>
-              </w:rPr>
-              <w:t>An invalid image file is selected</w:t>
+              <w:pStyle w:val="ListParagraph"/>
+              <w:numPr>
+                <w:ilvl w:val="0"/>
+                <w:numId w:val="1"/>
+              </w:numPr>
+              <w:rPr>
+                <w:rFonts w:ascii="Times New Roman" w:hAnsi="Times New Roman" w:cs="Times New Roman"/>
+              </w:rPr>
+            </w:pPr>
+            <w:r>
+              <w:rPr>
+                <w:rFonts w:ascii="Times New Roman" w:hAnsi="Times New Roman" w:cs="Times New Roman"/>
+              </w:rPr>
+              <w:t>A valid image is uploaded</w:t>
+            </w:r>
+          </w:p>
+          <w:p>
+            <w:pPr>
+              <w:pStyle w:val="ListParagraph"/>
+              <w:numPr>
+                <w:ilvl w:val="0"/>
+                <w:numId w:val="1"/>
+              </w:numPr>
+              <w:rPr>
+                <w:rFonts w:ascii="Times New Roman" w:hAnsi="Times New Roman" w:cs="Times New Roman"/>
+              </w:rPr>
+            </w:pPr>
+            <w:r>
+              <w:rPr>
+                <w:rFonts w:ascii="Times New Roman" w:hAnsi="Times New Roman" w:cs="Times New Roman"/>
+              </w:rPr>
+              <w:t>Data is not encoded</w:t>
+            </w:r>
+          </w:p>
+          <w:p>
+            <w:pPr>
+              <w:pStyle w:val="ListParagraph"/>
+              <w:numPr>
+                <w:ilvl w:val="0"/>
+                <w:numId w:val="1"/>
+              </w:numPr>
+              <w:rPr>
+                <w:rFonts w:ascii="Times New Roman" w:hAnsi="Times New Roman" w:cs="Times New Roman"/>
+              </w:rPr>
+            </w:pPr>
+            <w:r>
+              <w:rPr>
+                <w:rFonts w:ascii="Times New Roman" w:hAnsi="Times New Roman" w:cs="Times New Roman"/>
+              </w:rPr>
+              <w:t>Data is not decoded</w:t>
             </w:r>
           </w:p>
         </w:tc>
@@ -3751,39 +4366,261 @@
               <w:rPr>
                 <w:rFonts w:ascii="Times New Roman" w:hAnsi="Times New Roman" w:cs="Times New Roman"/>
               </w:rPr>
-              <w:t>- User’s default file explorer opened</w:t>
-            </w:r>
-          </w:p>
-          <w:p>
-            <w:pPr>
-              <w:rPr>
-                <w:rFonts w:ascii="Times New Roman" w:hAnsi="Times New Roman" w:cs="Times New Roman"/>
-              </w:rPr>
-            </w:pPr>
-            <w:r>
-              <w:rPr>
-                <w:rFonts w:ascii="Times New Roman" w:hAnsi="Times New Roman" w:cs="Times New Roman"/>
-              </w:rPr>
-              <w:t xml:space="preserve">- </w:t>
-            </w:r>
-            <w:r>
-              <w:rPr>
-                <w:rFonts w:ascii="Times New Roman" w:hAnsi="Times New Roman" w:cs="Times New Roman"/>
-              </w:rPr>
-              <w:t>The invalid image file is not deleted</w:t>
-            </w:r>
-          </w:p>
-          <w:p>
-            <w:pPr>
-              <w:rPr>
-                <w:rFonts w:ascii="Times New Roman" w:hAnsi="Times New Roman" w:cs="Times New Roman"/>
-              </w:rPr>
-            </w:pPr>
-            <w:r>
-              <w:rPr>
-                <w:rFonts w:ascii="Times New Roman" w:hAnsi="Times New Roman" w:cs="Times New Roman"/>
-              </w:rPr>
-              <w:t>- Throw exception</w:t>
+              <w:t>Do nothing</w:t>
+            </w:r>
+          </w:p>
+        </w:tc>
+      </w:tr>
+      <w:tr>
+        <w:tc>
+          <w:tcPr>
+            <w:tcW w:w="445" w:type="dxa"/>
+          </w:tcPr>
+          <w:p>
+            <w:pPr>
+              <w:jc w:val="center"/>
+              <w:rPr>
+                <w:rFonts w:ascii="Times New Roman" w:hAnsi="Times New Roman" w:cs="Times New Roman"/>
+              </w:rPr>
+            </w:pPr>
+            <w:r>
+              <w:rPr>
+                <w:rFonts w:ascii="Times New Roman" w:hAnsi="Times New Roman" w:cs="Times New Roman"/>
+              </w:rPr>
+              <w:t>3</w:t>
+            </w:r>
+          </w:p>
+        </w:tc>
+        <w:tc>
+          <w:tcPr>
+            <w:tcW w:w="2700" w:type="dxa"/>
+          </w:tcPr>
+          <w:p>
+            <w:pPr>
+              <w:rPr>
+                <w:rFonts w:ascii="Times New Roman" w:hAnsi="Times New Roman" w:cs="Times New Roman"/>
+              </w:rPr>
+            </w:pPr>
+            <w:r>
+              <w:rPr>
+                <w:rFonts w:ascii="Times New Roman" w:hAnsi="Times New Roman" w:cs="Times New Roman"/>
+              </w:rPr>
+              <w:t>Reset image</w:t>
+            </w:r>
+          </w:p>
+        </w:tc>
+        <w:tc>
+          <w:tcPr>
+            <w:tcW w:w="2970" w:type="dxa"/>
+          </w:tcPr>
+          <w:p>
+            <w:pPr>
+              <w:pStyle w:val="ListParagraph"/>
+              <w:numPr>
+                <w:ilvl w:val="0"/>
+                <w:numId w:val="1"/>
+              </w:numPr>
+              <w:rPr>
+                <w:rFonts w:ascii="Times New Roman" w:hAnsi="Times New Roman" w:cs="Times New Roman"/>
+              </w:rPr>
+            </w:pPr>
+            <w:r>
+              <w:rPr>
+                <w:rFonts w:ascii="Times New Roman" w:hAnsi="Times New Roman" w:cs="Times New Roman"/>
+              </w:rPr>
+              <w:t>A valid image is uploaded</w:t>
+            </w:r>
+          </w:p>
+          <w:p>
+            <w:pPr>
+              <w:pStyle w:val="ListParagraph"/>
+              <w:numPr>
+                <w:ilvl w:val="0"/>
+                <w:numId w:val="1"/>
+              </w:numPr>
+              <w:rPr>
+                <w:rFonts w:ascii="Times New Roman" w:hAnsi="Times New Roman" w:cs="Times New Roman"/>
+              </w:rPr>
+            </w:pPr>
+            <w:r>
+              <w:rPr>
+                <w:rFonts w:ascii="Times New Roman" w:hAnsi="Times New Roman" w:cs="Times New Roman"/>
+              </w:rPr>
+              <w:t>Data is encoded</w:t>
+            </w:r>
+          </w:p>
+        </w:tc>
+        <w:tc>
+          <w:tcPr>
+            <w:tcW w:w="3235" w:type="dxa"/>
+          </w:tcPr>
+          <w:p>
+            <w:pPr>
+              <w:pStyle w:val="ListParagraph"/>
+              <w:numPr>
+                <w:ilvl w:val="0"/>
+                <w:numId w:val="1"/>
+              </w:numPr>
+              <w:rPr>
+                <w:rFonts w:ascii="Times New Roman" w:hAnsi="Times New Roman" w:cs="Times New Roman"/>
+              </w:rPr>
+            </w:pPr>
+            <w:r>
+              <w:rPr>
+                <w:rFonts w:ascii="Times New Roman" w:hAnsi="Times New Roman" w:cs="Times New Roman"/>
+              </w:rPr>
+              <w:t>Each byte of the reset image equals the original image</w:t>
+            </w:r>
+          </w:p>
+          <w:p>
+            <w:pPr>
+              <w:pStyle w:val="ListParagraph"/>
+              <w:numPr>
+                <w:ilvl w:val="0"/>
+                <w:numId w:val="1"/>
+              </w:numPr>
+              <w:rPr>
+                <w:rFonts w:ascii="Times New Roman" w:hAnsi="Times New Roman" w:cs="Times New Roman"/>
+              </w:rPr>
+            </w:pPr>
+            <w:r>
+              <w:rPr>
+                <w:rFonts w:ascii="Times New Roman" w:hAnsi="Times New Roman" w:cs="Times New Roman"/>
+              </w:rPr>
+              <w:t>Data variable equals an empty string</w:t>
+            </w:r>
+          </w:p>
+          <w:p>
+            <w:pPr>
+              <w:pStyle w:val="ListParagraph"/>
+              <w:numPr>
+                <w:ilvl w:val="0"/>
+                <w:numId w:val="1"/>
+              </w:numPr>
+              <w:rPr>
+                <w:rFonts w:ascii="Times New Roman" w:hAnsi="Times New Roman" w:cs="Times New Roman"/>
+              </w:rPr>
+            </w:pPr>
+            <w:r>
+              <w:rPr>
+                <w:rFonts w:ascii="Times New Roman" w:hAnsi="Times New Roman" w:cs="Times New Roman"/>
+                <w:b/>
+                <w:bCs/>
+                <w:i/>
+                <w:iCs/>
+                <w:color w:val="4472C4" w:themeColor="accent1"/>
+              </w:rPr>
+              <w:t>Discard encoded image. Retrieve and return previously stored copy</w:t>
+            </w:r>
+          </w:p>
+        </w:tc>
+      </w:tr>
+      <w:tr>
+        <w:tc>
+          <w:tcPr>
+            <w:tcW w:w="445" w:type="dxa"/>
+          </w:tcPr>
+          <w:p>
+            <w:pPr>
+              <w:jc w:val="center"/>
+              <w:rPr>
+                <w:rFonts w:ascii="Times New Roman" w:hAnsi="Times New Roman" w:cs="Times New Roman"/>
+              </w:rPr>
+            </w:pPr>
+            <w:r>
+              <w:rPr>
+                <w:rFonts w:ascii="Times New Roman" w:hAnsi="Times New Roman" w:cs="Times New Roman"/>
+              </w:rPr>
+              <w:t>4</w:t>
+            </w:r>
+          </w:p>
+        </w:tc>
+        <w:tc>
+          <w:tcPr>
+            <w:tcW w:w="2700" w:type="dxa"/>
+          </w:tcPr>
+          <w:p>
+            <w:pPr>
+              <w:rPr>
+                <w:rFonts w:ascii="Times New Roman" w:hAnsi="Times New Roman" w:cs="Times New Roman"/>
+              </w:rPr>
+            </w:pPr>
+            <w:r>
+              <w:rPr>
+                <w:rFonts w:ascii="Times New Roman" w:hAnsi="Times New Roman" w:cs="Times New Roman"/>
+              </w:rPr>
+              <w:t>Reset image</w:t>
+            </w:r>
+          </w:p>
+        </w:tc>
+        <w:tc>
+          <w:tcPr>
+            <w:tcW w:w="2970" w:type="dxa"/>
+          </w:tcPr>
+          <w:p>
+            <w:pPr>
+              <w:pStyle w:val="ListParagraph"/>
+              <w:numPr>
+                <w:ilvl w:val="0"/>
+                <w:numId w:val="1"/>
+              </w:numPr>
+              <w:rPr>
+                <w:rFonts w:ascii="Times New Roman" w:hAnsi="Times New Roman" w:cs="Times New Roman"/>
+              </w:rPr>
+            </w:pPr>
+            <w:r>
+              <w:rPr>
+                <w:rFonts w:ascii="Times New Roman" w:hAnsi="Times New Roman" w:cs="Times New Roman"/>
+              </w:rPr>
+              <w:t>A valid image is uploaded</w:t>
+            </w:r>
+          </w:p>
+          <w:p>
+            <w:pPr>
+              <w:pStyle w:val="ListParagraph"/>
+              <w:numPr>
+                <w:ilvl w:val="0"/>
+                <w:numId w:val="1"/>
+              </w:numPr>
+              <w:rPr>
+                <w:rFonts w:ascii="Times New Roman" w:hAnsi="Times New Roman" w:cs="Times New Roman"/>
+              </w:rPr>
+            </w:pPr>
+            <w:r>
+              <w:rPr>
+                <w:rFonts w:ascii="Times New Roman" w:hAnsi="Times New Roman" w:cs="Times New Roman"/>
+              </w:rPr>
+              <w:t xml:space="preserve">Data is </w:t>
+            </w:r>
+            <w:r>
+              <w:rPr>
+                <w:rFonts w:ascii="Times New Roman" w:hAnsi="Times New Roman" w:cs="Times New Roman"/>
+              </w:rPr>
+              <w:t>de</w:t>
+            </w:r>
+            <w:r>
+              <w:rPr>
+                <w:rFonts w:ascii="Times New Roman" w:hAnsi="Times New Roman" w:cs="Times New Roman"/>
+              </w:rPr>
+              <w:t>coded</w:t>
+            </w:r>
+          </w:p>
+        </w:tc>
+        <w:tc>
+          <w:tcPr>
+            <w:tcW w:w="3235" w:type="dxa"/>
+          </w:tcPr>
+          <w:p>
+            <w:pPr>
+              <w:rPr>
+                <w:rFonts w:ascii="Times New Roman" w:hAnsi="Times New Roman" w:cs="Times New Roman"/>
+              </w:rPr>
+            </w:pPr>
+            <w:r>
+              <w:rPr>
+                <w:rFonts w:ascii="Times New Roman" w:hAnsi="Times New Roman" w:cs="Times New Roman"/>
+              </w:rPr>
+              <w:t>Do nothing</w:t>
             </w:r>
           </w:p>
         </w:tc>
@@ -3800,9 +4637,23 @@
       <w:pPr>
         <w:rPr>
           <w:rFonts w:ascii="Times New Roman" w:hAnsi="Times New Roman" w:cs="Times New Roman"/>
-          <w:color w:val="FF0000"/>
-        </w:rPr>
-      </w:pPr>
+        </w:rPr>
+      </w:pPr>
+    </w:p>
+    <w:p>
+      <w:pPr>
+        <w:rPr>
+          <w:rFonts w:ascii="Times New Roman" w:hAnsi="Times New Roman" w:cs="Times New Roman"/>
+        </w:rPr>
+      </w:pPr>
+      <w:r>
+        <w:rPr>
+          <w:rFonts w:ascii="Times New Roman" w:hAnsi="Times New Roman" w:cs="Times New Roman"/>
+          <w:b/>
+          <w:bCs/>
+        </w:rPr>
+        <w:t xml:space="preserve">Table </w:t>
+      </w:r>
       <w:r>
         <w:rPr>
           <w:rFonts w:ascii="Times New Roman" w:hAnsi="Times New Roman" w:cs="Times New Roman"/>
@@ -3810,7 +4661,7 @@
           <w:bCs/>
           <w:color w:val="FF0000"/>
         </w:rPr>
-        <w:t>Table 4</w:t>
+        <w:t>5</w:t>
       </w:r>
     </w:p>
     <w:p>
@@ -3823,7 +4674,7 @@
         <w:rPr>
           <w:rFonts w:ascii="Times New Roman" w:hAnsi="Times New Roman" w:cs="Times New Roman"/>
         </w:rPr>
-        <w:t>Reset Image Tests</w:t>
+        <w:t>Integration Tests</w:t>
       </w:r>
     </w:p>
     <w:tbl>
@@ -3966,7 +4817,7 @@
               <w:rPr>
                 <w:rFonts w:ascii="Times New Roman" w:hAnsi="Times New Roman" w:cs="Times New Roman"/>
               </w:rPr>
-              <w:t>Reset image</w:t>
+              <w:t>What is being tested</w:t>
             </w:r>
           </w:p>
         </w:tc>
@@ -3984,7 +4835,7 @@
               <w:rPr>
                 <w:rFonts w:ascii="Times New Roman" w:hAnsi="Times New Roman" w:cs="Times New Roman"/>
               </w:rPr>
-              <w:t>N/A</w:t>
+              <w:t>How it will be tested</w:t>
             </w:r>
           </w:p>
         </w:tc>
@@ -4002,7 +4853,7 @@
               <w:rPr>
                 <w:rFonts w:ascii="Times New Roman" w:hAnsi="Times New Roman" w:cs="Times New Roman"/>
               </w:rPr>
-              <w:t>Do nothing</w:t>
+              <w:t>What you expect to see</w:t>
             </w:r>
           </w:p>
         </w:tc>
@@ -4014,17 +4865,10 @@
           </w:tcPr>
           <w:p>
             <w:pPr>
-              <w:jc w:val="center"/>
-              <w:rPr>
-                <w:rFonts w:ascii="Times New Roman" w:hAnsi="Times New Roman" w:cs="Times New Roman"/>
-              </w:rPr>
-            </w:pPr>
-            <w:r>
-              <w:rPr>
-                <w:rFonts w:ascii="Times New Roman" w:hAnsi="Times New Roman" w:cs="Times New Roman"/>
-              </w:rPr>
-              <w:t>2</w:t>
-            </w:r>
+              <w:rPr>
+                <w:rFonts w:ascii="Times New Roman" w:hAnsi="Times New Roman" w:cs="Times New Roman"/>
+              </w:rPr>
+            </w:pPr>
           </w:p>
         </w:tc>
         <w:tc>
@@ -4037,12 +4881,6 @@
                 <w:rFonts w:ascii="Times New Roman" w:hAnsi="Times New Roman" w:cs="Times New Roman"/>
               </w:rPr>
             </w:pPr>
-            <w:r>
-              <w:rPr>
-                <w:rFonts w:ascii="Times New Roman" w:hAnsi="Times New Roman" w:cs="Times New Roman"/>
-              </w:rPr>
-              <w:t>Reset image</w:t>
-            </w:r>
           </w:p>
         </w:tc>
         <w:tc>
@@ -4051,57 +4889,10 @@
           </w:tcPr>
           <w:p>
             <w:pPr>
-              <w:pStyle w:val="ListParagraph"/>
-              <w:numPr>
-                <w:ilvl w:val="0"/>
-                <w:numId w:val="1"/>
-              </w:numPr>
-              <w:rPr>
-                <w:rFonts w:ascii="Times New Roman" w:hAnsi="Times New Roman" w:cs="Times New Roman"/>
-              </w:rPr>
-            </w:pPr>
-            <w:r>
-              <w:rPr>
-                <w:rFonts w:ascii="Times New Roman" w:hAnsi="Times New Roman" w:cs="Times New Roman"/>
-              </w:rPr>
-              <w:t>A valid image is uploaded</w:t>
-            </w:r>
-          </w:p>
-          <w:p>
-            <w:pPr>
-              <w:pStyle w:val="ListParagraph"/>
-              <w:numPr>
-                <w:ilvl w:val="0"/>
-                <w:numId w:val="1"/>
-              </w:numPr>
-              <w:rPr>
-                <w:rFonts w:ascii="Times New Roman" w:hAnsi="Times New Roman" w:cs="Times New Roman"/>
-              </w:rPr>
-            </w:pPr>
-            <w:r>
-              <w:rPr>
-                <w:rFonts w:ascii="Times New Roman" w:hAnsi="Times New Roman" w:cs="Times New Roman"/>
-              </w:rPr>
-              <w:t>Data is not encoded</w:t>
-            </w:r>
-          </w:p>
-          <w:p>
-            <w:pPr>
-              <w:pStyle w:val="ListParagraph"/>
-              <w:numPr>
-                <w:ilvl w:val="0"/>
-                <w:numId w:val="1"/>
-              </w:numPr>
-              <w:rPr>
-                <w:rFonts w:ascii="Times New Roman" w:hAnsi="Times New Roman" w:cs="Times New Roman"/>
-              </w:rPr>
-            </w:pPr>
-            <w:r>
-              <w:rPr>
-                <w:rFonts w:ascii="Times New Roman" w:hAnsi="Times New Roman" w:cs="Times New Roman"/>
-              </w:rPr>
-              <w:t>Data is not decoded</w:t>
-            </w:r>
+              <w:rPr>
+                <w:rFonts w:ascii="Times New Roman" w:hAnsi="Times New Roman" w:cs="Times New Roman"/>
+              </w:rPr>
+            </w:pPr>
           </w:p>
         </w:tc>
         <w:tc>
@@ -4114,244 +4905,6 @@
                 <w:rFonts w:ascii="Times New Roman" w:hAnsi="Times New Roman" w:cs="Times New Roman"/>
               </w:rPr>
             </w:pPr>
-            <w:r>
-              <w:rPr>
-                <w:rFonts w:ascii="Times New Roman" w:hAnsi="Times New Roman" w:cs="Times New Roman"/>
-              </w:rPr>
-              <w:t>Do nothing</w:t>
-            </w:r>
-          </w:p>
-        </w:tc>
-      </w:tr>
-      <w:tr>
-        <w:tc>
-          <w:tcPr>
-            <w:tcW w:w="445" w:type="dxa"/>
-          </w:tcPr>
-          <w:p>
-            <w:pPr>
-              <w:jc w:val="center"/>
-              <w:rPr>
-                <w:rFonts w:ascii="Times New Roman" w:hAnsi="Times New Roman" w:cs="Times New Roman"/>
-              </w:rPr>
-            </w:pPr>
-            <w:r>
-              <w:rPr>
-                <w:rFonts w:ascii="Times New Roman" w:hAnsi="Times New Roman" w:cs="Times New Roman"/>
-              </w:rPr>
-              <w:t>3</w:t>
-            </w:r>
-          </w:p>
-        </w:tc>
-        <w:tc>
-          <w:tcPr>
-            <w:tcW w:w="2700" w:type="dxa"/>
-          </w:tcPr>
-          <w:p>
-            <w:pPr>
-              <w:rPr>
-                <w:rFonts w:ascii="Times New Roman" w:hAnsi="Times New Roman" w:cs="Times New Roman"/>
-              </w:rPr>
-            </w:pPr>
-            <w:r>
-              <w:rPr>
-                <w:rFonts w:ascii="Times New Roman" w:hAnsi="Times New Roman" w:cs="Times New Roman"/>
-              </w:rPr>
-              <w:t>Reset image</w:t>
-            </w:r>
-          </w:p>
-        </w:tc>
-        <w:tc>
-          <w:tcPr>
-            <w:tcW w:w="2970" w:type="dxa"/>
-          </w:tcPr>
-          <w:p>
-            <w:pPr>
-              <w:pStyle w:val="ListParagraph"/>
-              <w:numPr>
-                <w:ilvl w:val="0"/>
-                <w:numId w:val="1"/>
-              </w:numPr>
-              <w:rPr>
-                <w:rFonts w:ascii="Times New Roman" w:hAnsi="Times New Roman" w:cs="Times New Roman"/>
-              </w:rPr>
-            </w:pPr>
-            <w:r>
-              <w:rPr>
-                <w:rFonts w:ascii="Times New Roman" w:hAnsi="Times New Roman" w:cs="Times New Roman"/>
-              </w:rPr>
-              <w:t>A valid image is uploaded</w:t>
-            </w:r>
-          </w:p>
-          <w:p>
-            <w:pPr>
-              <w:pStyle w:val="ListParagraph"/>
-              <w:numPr>
-                <w:ilvl w:val="0"/>
-                <w:numId w:val="1"/>
-              </w:numPr>
-              <w:rPr>
-                <w:rFonts w:ascii="Times New Roman" w:hAnsi="Times New Roman" w:cs="Times New Roman"/>
-              </w:rPr>
-            </w:pPr>
-            <w:r>
-              <w:rPr>
-                <w:rFonts w:ascii="Times New Roman" w:hAnsi="Times New Roman" w:cs="Times New Roman"/>
-              </w:rPr>
-              <w:t>Data is encoded</w:t>
-            </w:r>
-          </w:p>
-        </w:tc>
-        <w:tc>
-          <w:tcPr>
-            <w:tcW w:w="3235" w:type="dxa"/>
-          </w:tcPr>
-          <w:p>
-            <w:pPr>
-              <w:pStyle w:val="ListParagraph"/>
-              <w:numPr>
-                <w:ilvl w:val="0"/>
-                <w:numId w:val="1"/>
-              </w:numPr>
-              <w:rPr>
-                <w:rFonts w:ascii="Times New Roman" w:hAnsi="Times New Roman" w:cs="Times New Roman"/>
-              </w:rPr>
-            </w:pPr>
-            <w:r>
-              <w:rPr>
-                <w:rFonts w:ascii="Times New Roman" w:hAnsi="Times New Roman" w:cs="Times New Roman"/>
-              </w:rPr>
-              <w:t>Each byte of the reset image equals the original image</w:t>
-            </w:r>
-          </w:p>
-          <w:p>
-            <w:pPr>
-              <w:pStyle w:val="ListParagraph"/>
-              <w:numPr>
-                <w:ilvl w:val="0"/>
-                <w:numId w:val="1"/>
-              </w:numPr>
-              <w:rPr>
-                <w:rFonts w:ascii="Times New Roman" w:hAnsi="Times New Roman" w:cs="Times New Roman"/>
-              </w:rPr>
-            </w:pPr>
-            <w:r>
-              <w:rPr>
-                <w:rFonts w:ascii="Times New Roman" w:hAnsi="Times New Roman" w:cs="Times New Roman"/>
-              </w:rPr>
-              <w:t>Data variable equals an empty string</w:t>
-            </w:r>
-          </w:p>
-        </w:tc>
-      </w:tr>
-      <w:tr>
-        <w:tc>
-          <w:tcPr>
-            <w:tcW w:w="445" w:type="dxa"/>
-          </w:tcPr>
-          <w:p>
-            <w:pPr>
-              <w:jc w:val="center"/>
-              <w:rPr>
-                <w:rFonts w:ascii="Times New Roman" w:hAnsi="Times New Roman" w:cs="Times New Roman"/>
-              </w:rPr>
-            </w:pPr>
-            <w:r>
-              <w:rPr>
-                <w:rFonts w:ascii="Times New Roman" w:hAnsi="Times New Roman" w:cs="Times New Roman"/>
-              </w:rPr>
-              <w:lastRenderedPageBreak/>
-              <w:t>4</w:t>
-            </w:r>
-          </w:p>
-        </w:tc>
-        <w:tc>
-          <w:tcPr>
-            <w:tcW w:w="2700" w:type="dxa"/>
-          </w:tcPr>
-          <w:p>
-            <w:pPr>
-              <w:rPr>
-                <w:rFonts w:ascii="Times New Roman" w:hAnsi="Times New Roman" w:cs="Times New Roman"/>
-              </w:rPr>
-            </w:pPr>
-            <w:r>
-              <w:rPr>
-                <w:rFonts w:ascii="Times New Roman" w:hAnsi="Times New Roman" w:cs="Times New Roman"/>
-              </w:rPr>
-              <w:t>Reset image</w:t>
-            </w:r>
-          </w:p>
-        </w:tc>
-        <w:tc>
-          <w:tcPr>
-            <w:tcW w:w="2970" w:type="dxa"/>
-          </w:tcPr>
-          <w:p>
-            <w:pPr>
-              <w:pStyle w:val="ListParagraph"/>
-              <w:numPr>
-                <w:ilvl w:val="0"/>
-                <w:numId w:val="1"/>
-              </w:numPr>
-              <w:rPr>
-                <w:rFonts w:ascii="Times New Roman" w:hAnsi="Times New Roman" w:cs="Times New Roman"/>
-              </w:rPr>
-            </w:pPr>
-            <w:r>
-              <w:rPr>
-                <w:rFonts w:ascii="Times New Roman" w:hAnsi="Times New Roman" w:cs="Times New Roman"/>
-              </w:rPr>
-              <w:t>A valid image is uploaded</w:t>
-            </w:r>
-          </w:p>
-          <w:p>
-            <w:pPr>
-              <w:pStyle w:val="ListParagraph"/>
-              <w:numPr>
-                <w:ilvl w:val="0"/>
-                <w:numId w:val="1"/>
-              </w:numPr>
-              <w:rPr>
-                <w:rFonts w:ascii="Times New Roman" w:hAnsi="Times New Roman" w:cs="Times New Roman"/>
-              </w:rPr>
-            </w:pPr>
-            <w:r>
-              <w:rPr>
-                <w:rFonts w:ascii="Times New Roman" w:hAnsi="Times New Roman" w:cs="Times New Roman"/>
-              </w:rPr>
-              <w:t xml:space="preserve">Data is </w:t>
-            </w:r>
-            <w:r>
-              <w:rPr>
-                <w:rFonts w:ascii="Times New Roman" w:hAnsi="Times New Roman" w:cs="Times New Roman"/>
-              </w:rPr>
-              <w:t>de</w:t>
-            </w:r>
-            <w:r>
-              <w:rPr>
-                <w:rFonts w:ascii="Times New Roman" w:hAnsi="Times New Roman" w:cs="Times New Roman"/>
-              </w:rPr>
-              <w:t>coded</w:t>
-            </w:r>
-          </w:p>
-        </w:tc>
-        <w:tc>
-          <w:tcPr>
-            <w:tcW w:w="3235" w:type="dxa"/>
-          </w:tcPr>
-          <w:p>
-            <w:pPr>
-              <w:rPr>
-                <w:rFonts w:ascii="Times New Roman" w:hAnsi="Times New Roman" w:cs="Times New Roman"/>
-              </w:rPr>
-            </w:pPr>
-            <w:r>
-              <w:rPr>
-                <w:rFonts w:ascii="Times New Roman" w:hAnsi="Times New Roman" w:cs="Times New Roman"/>
-              </w:rPr>
-              <w:t>Do nothing</w:t>
-            </w:r>
           </w:p>
         </w:tc>
       </w:tr>
@@ -4363,293 +4916,10 @@
         </w:rPr>
       </w:pPr>
     </w:p>
-    <w:p>
-      <w:pPr>
-        <w:rPr>
-          <w:rFonts w:ascii="Times New Roman" w:hAnsi="Times New Roman" w:cs="Times New Roman"/>
-        </w:rPr>
-      </w:pPr>
-    </w:p>
-    <w:p>
-      <w:pPr>
-        <w:rPr>
-          <w:rFonts w:ascii="Times New Roman" w:hAnsi="Times New Roman" w:cs="Times New Roman"/>
-        </w:rPr>
-      </w:pPr>
-      <w:r>
-        <w:rPr>
-          <w:rFonts w:ascii="Times New Roman" w:hAnsi="Times New Roman" w:cs="Times New Roman"/>
-          <w:b/>
-          <w:bCs/>
-        </w:rPr>
-        <w:t xml:space="preserve">Table </w:t>
-      </w:r>
-      <w:r>
-        <w:rPr>
-          <w:rFonts w:ascii="Times New Roman" w:hAnsi="Times New Roman" w:cs="Times New Roman"/>
-          <w:b/>
-          <w:bCs/>
-          <w:color w:val="FF0000"/>
-        </w:rPr>
-        <w:t>5</w:t>
-      </w:r>
-    </w:p>
-    <w:p>
-      <w:pPr>
-        <w:rPr>
-          <w:rFonts w:ascii="Times New Roman" w:hAnsi="Times New Roman" w:cs="Times New Roman"/>
-        </w:rPr>
-      </w:pPr>
-      <w:r>
-        <w:rPr>
-          <w:rFonts w:ascii="Times New Roman" w:hAnsi="Times New Roman" w:cs="Times New Roman"/>
-        </w:rPr>
-        <w:t>Integration Tests</w:t>
-      </w:r>
-    </w:p>
-    <w:tbl>
-      <w:tblPr>
-        <w:tblStyle w:val="TableGrid"/>
-        <w:tblW w:w="0" w:type="auto"/>
-        <w:tblLook w:val="04A0" w:firstRow="1" w:lastRow="0" w:firstColumn="1" w:lastColumn="0" w:noHBand="0" w:noVBand="1"/>
-      </w:tblPr>
-      <w:tblGrid>
-        <w:gridCol w:w="445"/>
-        <w:gridCol w:w="2700"/>
-        <w:gridCol w:w="2970"/>
-        <w:gridCol w:w="3235"/>
-      </w:tblGrid>
-      <w:tr>
-        <w:tc>
-          <w:tcPr>
-            <w:tcW w:w="445" w:type="dxa"/>
-          </w:tcPr>
-          <w:p>
-            <w:pPr>
-              <w:jc w:val="center"/>
-              <w:rPr>
-                <w:rFonts w:ascii="Times New Roman" w:hAnsi="Times New Roman" w:cs="Times New Roman"/>
-                <w:b/>
-                <w:bCs/>
-              </w:rPr>
-            </w:pPr>
-            <w:r>
-              <w:rPr>
-                <w:rFonts w:ascii="Times New Roman" w:hAnsi="Times New Roman" w:cs="Times New Roman"/>
-                <w:b/>
-                <w:bCs/>
-              </w:rPr>
-              <w:t>#</w:t>
-            </w:r>
-          </w:p>
-        </w:tc>
-        <w:tc>
-          <w:tcPr>
-            <w:tcW w:w="2700" w:type="dxa"/>
-          </w:tcPr>
-          <w:p>
-            <w:pPr>
-              <w:jc w:val="center"/>
-              <w:rPr>
-                <w:rFonts w:ascii="Times New Roman" w:hAnsi="Times New Roman" w:cs="Times New Roman"/>
-                <w:b/>
-                <w:bCs/>
-              </w:rPr>
-            </w:pPr>
-            <w:r>
-              <w:rPr>
-                <w:rFonts w:ascii="Times New Roman" w:hAnsi="Times New Roman" w:cs="Times New Roman"/>
-                <w:b/>
-                <w:bCs/>
-              </w:rPr>
-              <w:t>Function</w:t>
-            </w:r>
-          </w:p>
-        </w:tc>
-        <w:tc>
-          <w:tcPr>
-            <w:tcW w:w="2970" w:type="dxa"/>
-          </w:tcPr>
-          <w:p>
-            <w:pPr>
-              <w:jc w:val="center"/>
-              <w:rPr>
-                <w:rFonts w:ascii="Times New Roman" w:hAnsi="Times New Roman" w:cs="Times New Roman"/>
-                <w:b/>
-                <w:bCs/>
-              </w:rPr>
-            </w:pPr>
-            <w:r>
-              <w:rPr>
-                <w:rFonts w:ascii="Times New Roman" w:hAnsi="Times New Roman" w:cs="Times New Roman"/>
-                <w:b/>
-                <w:bCs/>
-              </w:rPr>
-              <w:t>Test Input</w:t>
-            </w:r>
-          </w:p>
-        </w:tc>
-        <w:tc>
-          <w:tcPr>
-            <w:tcW w:w="3235" w:type="dxa"/>
-          </w:tcPr>
-          <w:p>
-            <w:pPr>
-              <w:jc w:val="center"/>
-              <w:rPr>
-                <w:rFonts w:ascii="Times New Roman" w:hAnsi="Times New Roman" w:cs="Times New Roman"/>
-                <w:b/>
-                <w:bCs/>
-              </w:rPr>
-            </w:pPr>
-            <w:r>
-              <w:rPr>
-                <w:rFonts w:ascii="Times New Roman" w:hAnsi="Times New Roman" w:cs="Times New Roman"/>
-                <w:b/>
-                <w:bCs/>
-              </w:rPr>
-              <w:t>Expected Output</w:t>
-            </w:r>
-          </w:p>
-        </w:tc>
-      </w:tr>
-      <w:tr>
-        <w:tc>
-          <w:tcPr>
-            <w:tcW w:w="445" w:type="dxa"/>
-          </w:tcPr>
-          <w:p>
-            <w:pPr>
-              <w:jc w:val="center"/>
-              <w:rPr>
-                <w:rFonts w:ascii="Times New Roman" w:hAnsi="Times New Roman" w:cs="Times New Roman"/>
-              </w:rPr>
-            </w:pPr>
-            <w:r>
-              <w:rPr>
-                <w:rFonts w:ascii="Times New Roman" w:hAnsi="Times New Roman" w:cs="Times New Roman"/>
-              </w:rPr>
-              <w:t>1</w:t>
-            </w:r>
-          </w:p>
-        </w:tc>
-        <w:tc>
-          <w:tcPr>
-            <w:tcW w:w="2700" w:type="dxa"/>
-          </w:tcPr>
-          <w:p>
-            <w:pPr>
-              <w:rPr>
-                <w:rFonts w:ascii="Times New Roman" w:hAnsi="Times New Roman" w:cs="Times New Roman"/>
-              </w:rPr>
-            </w:pPr>
-            <w:r>
-              <w:rPr>
-                <w:rFonts w:ascii="Times New Roman" w:hAnsi="Times New Roman" w:cs="Times New Roman"/>
-              </w:rPr>
-              <w:t>What is being tested</w:t>
-            </w:r>
-          </w:p>
-        </w:tc>
-        <w:tc>
-          <w:tcPr>
-            <w:tcW w:w="2970" w:type="dxa"/>
-          </w:tcPr>
-          <w:p>
-            <w:pPr>
-              <w:rPr>
-                <w:rFonts w:ascii="Times New Roman" w:hAnsi="Times New Roman" w:cs="Times New Roman"/>
-              </w:rPr>
-            </w:pPr>
-            <w:r>
-              <w:rPr>
-                <w:rFonts w:ascii="Times New Roman" w:hAnsi="Times New Roman" w:cs="Times New Roman"/>
-              </w:rPr>
-              <w:t>How it will be tested</w:t>
-            </w:r>
-          </w:p>
-        </w:tc>
-        <w:tc>
-          <w:tcPr>
-            <w:tcW w:w="3235" w:type="dxa"/>
-          </w:tcPr>
-          <w:p>
-            <w:pPr>
-              <w:rPr>
-                <w:rFonts w:ascii="Times New Roman" w:hAnsi="Times New Roman" w:cs="Times New Roman"/>
-              </w:rPr>
-            </w:pPr>
-            <w:r>
-              <w:rPr>
-                <w:rFonts w:ascii="Times New Roman" w:hAnsi="Times New Roman" w:cs="Times New Roman"/>
-              </w:rPr>
-              <w:t>What you expect to see</w:t>
-            </w:r>
-          </w:p>
-        </w:tc>
-      </w:tr>
-      <w:tr>
-        <w:tc>
-          <w:tcPr>
-            <w:tcW w:w="445" w:type="dxa"/>
-          </w:tcPr>
-          <w:p>
-            <w:pPr>
-              <w:rPr>
-                <w:rFonts w:ascii="Times New Roman" w:hAnsi="Times New Roman" w:cs="Times New Roman"/>
-              </w:rPr>
-            </w:pPr>
-          </w:p>
-        </w:tc>
-        <w:tc>
-          <w:tcPr>
-            <w:tcW w:w="2700" w:type="dxa"/>
-          </w:tcPr>
-          <w:p>
-            <w:pPr>
-              <w:rPr>
-                <w:rFonts w:ascii="Times New Roman" w:hAnsi="Times New Roman" w:cs="Times New Roman"/>
-              </w:rPr>
-            </w:pPr>
-          </w:p>
-        </w:tc>
-        <w:tc>
-          <w:tcPr>
-            <w:tcW w:w="2970" w:type="dxa"/>
-          </w:tcPr>
-          <w:p>
-            <w:pPr>
-              <w:rPr>
-                <w:rFonts w:ascii="Times New Roman" w:hAnsi="Times New Roman" w:cs="Times New Roman"/>
-              </w:rPr>
-            </w:pPr>
-          </w:p>
-        </w:tc>
-        <w:tc>
-          <w:tcPr>
-            <w:tcW w:w="3235" w:type="dxa"/>
-          </w:tcPr>
-          <w:p>
-            <w:pPr>
-              <w:rPr>
-                <w:rFonts w:ascii="Times New Roman" w:hAnsi="Times New Roman" w:cs="Times New Roman"/>
-              </w:rPr>
-            </w:pPr>
-          </w:p>
-        </w:tc>
-      </w:tr>
-    </w:tbl>
-    <w:p>
-      <w:pPr>
-        <w:rPr>
-          <w:rFonts w:ascii="Times New Roman" w:hAnsi="Times New Roman" w:cs="Times New Roman"/>
-        </w:rPr>
-      </w:pPr>
-    </w:p>
     <w:sectPr>
-      <w:headerReference w:type="even" r:id="rId11"/>
-      <w:headerReference w:type="default" r:id="rId12"/>
-      <w:headerReference w:type="first" r:id="rId13"/>
+      <w:headerReference w:type="even" r:id="rId7"/>
+      <w:headerReference w:type="default" r:id="rId8"/>
+      <w:headerReference w:type="first" r:id="rId9"/>
       <w:pgSz w:w="12240" w:h="15840"/>
       <w:pgMar w:top="1440" w:right="1440" w:bottom="1440" w:left="1440" w:header="720" w:footer="720" w:gutter="0"/>
       <w:cols w:space="720"/>
@@ -4658,47 +4928,6 @@
     </w:sectPr>
   </w:body>
 </w:document>
-</file>
-
-<file path=word/comments.xml><?xml version="1.0" encoding="utf-8"?>
-<w:comments xmlns:wpc="http://schemas.microsoft.com/office/word/2010/wordprocessingCanvas" xmlns:cx="http://schemas.microsoft.com/office/drawing/2014/chartex" xmlns:cx1="http://schemas.microsoft.com/office/drawing/2015/9/8/chartex" xmlns:cx2="http://schemas.microsoft.com/office/drawing/2015/10/21/chartex" xmlns:cx3="http://schemas.microsoft.com/office/drawing/2016/5/9/chartex" xmlns:cx4="http://schemas.microsoft.com/office/drawing/2016/5/10/chartex" xmlns:cx5="http://schemas.microsoft.com/office/drawing/2016/5/11/chartex" xmlns:cx6="http://schemas.microsoft.com/office/drawing/2016/5/12/chartex" xmlns:cx7="http://schemas.microsoft.com/office/drawing/2016/5/13/chartex" xmlns:cx8="http://schemas.microsoft.com/office/drawing/2016/5/14/chartex" xmlns:mc="http://schemas.openxmlformats.org/markup-compatibility/2006" xmlns:aink="http://schemas.microsoft.com/office/drawing/2016/ink" xmlns:am3d="http://schemas.microsoft.com/office/drawing/2017/model3d" xmlns:o="urn:schemas-microsoft-com:office:office" xmlns:r="http://schemas.openxmlformats.org/officeDocument/2006/relationships" xmlns:m="http://schemas.openxmlformats.org/officeDocument/2006/math" xmlns:v="urn:schemas-microsoft-com:vml" xmlns:wp14="http://schemas.microsoft.com/office/word/2010/wordprocessingDrawing" xmlns:wp="http://schemas.openxmlformats.org/drawingml/2006/wordprocessingDrawing" xmlns:w10="urn:schemas-microsoft-com:office:word" xmlns:w="http://schemas.openxmlformats.org/wordprocessingml/2006/main" xmlns:w14="http://schemas.microsoft.com/office/word/2010/wordml" xmlns:w15="http://schemas.microsoft.com/office/word/2012/wordml" xmlns:w16cex="http://schemas.microsoft.com/office/word/2018/wordml/cex" xmlns:w16cid="http://schemas.microsoft.com/office/word/2016/wordml/cid" xmlns:w16="http://schemas.microsoft.com/office/word/2018/wordml" xmlns:w16sdtdh="http://schemas.microsoft.com/office/word/2020/wordml/sdtdatahash" xmlns:w16se="http://schemas.microsoft.com/office/word/2015/wordml/symex" xmlns:wpg="http://schemas.microsoft.com/office/word/2010/wordprocessingGroup" xmlns:wpi="http://schemas.microsoft.com/office/word/2010/wordprocessingInk" xmlns:wne="http://schemas.microsoft.com/office/word/2006/wordml" xmlns:wps="http://schemas.microsoft.com/office/word/2010/wordprocessingShape" mc:Ignorable="w14 w15 w16se w16cid w16 w16cex w16sdtdh wp14">
-  <w:comment w:id="0" w:author="Zhihua Zheng" w:date="2022-03-28T23:05:00Z" w:initials="ZZ">
-    <w:p>
-      <w:r>
-        <w:rPr>
-          <w:rStyle w:val="CommentReference"/>
-        </w:rPr>
-        <w:annotationRef/>
-      </w:r>
-      <w:r>
-        <w:rPr>
-          <w:rFonts w:hint="eastAsia"/>
-          <w:sz w:val="20"/>
-          <w:szCs w:val="20"/>
-        </w:rPr>
-        <w:t>※“delete Image” test should be combined to File I/O test.</w:t>
-      </w:r>
-    </w:p>
-  </w:comment>
-</w:comments>
-</file>
-
-<file path=word/commentsExtended.xml><?xml version="1.0" encoding="utf-8"?>
-<w15:commentsEx xmlns:wpc="http://schemas.microsoft.com/office/word/2010/wordprocessingCanvas" xmlns:cx="http://schemas.microsoft.com/office/drawing/2014/chartex" xmlns:cx1="http://schemas.microsoft.com/office/drawing/2015/9/8/chartex" xmlns:cx2="http://schemas.microsoft.com/office/drawing/2015/10/21/chartex" xmlns:cx3="http://schemas.microsoft.com/office/drawing/2016/5/9/chartex" xmlns:cx4="http://schemas.microsoft.com/office/drawing/2016/5/10/chartex" xmlns:cx5="http://schemas.microsoft.com/office/drawing/2016/5/11/chartex" xmlns:cx6="http://schemas.microsoft.com/office/drawing/2016/5/12/chartex" xmlns:cx7="http://schemas.microsoft.com/office/drawing/2016/5/13/chartex" xmlns:cx8="http://schemas.microsoft.com/office/drawing/2016/5/14/chartex" xmlns:mc="http://schemas.openxmlformats.org/markup-compatibility/2006" xmlns:aink="http://schemas.microsoft.com/office/drawing/2016/ink" xmlns:am3d="http://schemas.microsoft.com/office/drawing/2017/model3d" xmlns:o="urn:schemas-microsoft-com:office:office" xmlns:r="http://schemas.openxmlformats.org/officeDocument/2006/relationships" xmlns:m="http://schemas.openxmlformats.org/officeDocument/2006/math" xmlns:v="urn:schemas-microsoft-com:vml" xmlns:wp14="http://schemas.microsoft.com/office/word/2010/wordprocessingDrawing" xmlns:wp="http://schemas.openxmlformats.org/drawingml/2006/wordprocessingDrawing" xmlns:w10="urn:schemas-microsoft-com:office:word" xmlns:w="http://schemas.openxmlformats.org/wordprocessingml/2006/main" xmlns:w14="http://schemas.microsoft.com/office/word/2010/wordml" xmlns:w15="http://schemas.microsoft.com/office/word/2012/wordml" xmlns:w16cex="http://schemas.microsoft.com/office/word/2018/wordml/cex" xmlns:w16cid="http://schemas.microsoft.com/office/word/2016/wordml/cid" xmlns:w16="http://schemas.microsoft.com/office/word/2018/wordml" xmlns:w16sdtdh="http://schemas.microsoft.com/office/word/2020/wordml/sdtdatahash" xmlns:w16se="http://schemas.microsoft.com/office/word/2015/wordml/symex" xmlns:wpg="http://schemas.microsoft.com/office/word/2010/wordprocessingGroup" xmlns:wpi="http://schemas.microsoft.com/office/word/2010/wordprocessingInk" xmlns:wne="http://schemas.microsoft.com/office/word/2006/wordml" xmlns:wps="http://schemas.microsoft.com/office/word/2010/wordprocessingShape" mc:Ignorable="w14 w15 w16se w16cid w16 w16cex w16sdtdh wp14">
-  <w15:commentEx w15:paraId="1BDBCDE7" w15:done="0"/>
-</w15:commentsEx>
-</file>
-
-<file path=word/commentsExtensible.xml><?xml version="1.0" encoding="utf-8"?>
-<w16cex:commentsExtensible xmlns:wpc="http://schemas.microsoft.com/office/word/2010/wordprocessingCanvas" xmlns:cx="http://schemas.microsoft.com/office/drawing/2014/chartex" xmlns:cx1="http://schemas.microsoft.com/office/drawing/2015/9/8/chartex" xmlns:cx2="http://schemas.microsoft.com/office/drawing/2015/10/21/chartex" xmlns:cx3="http://schemas.microsoft.com/office/drawing/2016/5/9/chartex" xmlns:cx4="http://schemas.microsoft.com/office/drawing/2016/5/10/chartex" xmlns:cx5="http://schemas.microsoft.com/office/drawing/2016/5/11/chartex" xmlns:cx6="http://schemas.microsoft.com/office/drawing/2016/5/12/chartex" xmlns:cx7="http://schemas.microsoft.com/office/drawing/2016/5/13/chartex" xmlns:cx8="http://schemas.microsoft.com/office/drawing/2016/5/14/chartex" xmlns:mc="http://schemas.openxmlformats.org/markup-compatibility/2006" xmlns:aink="http://schemas.microsoft.com/office/drawing/2016/ink" xmlns:am3d="http://schemas.microsoft.com/office/drawing/2017/model3d" xmlns:o="urn:schemas-microsoft-com:office:office" xmlns:r="http://schemas.openxmlformats.org/officeDocument/2006/relationships" xmlns:m="http://schemas.openxmlformats.org/officeDocument/2006/math" xmlns:v="urn:schemas-microsoft-com:vml" xmlns:wp14="http://schemas.microsoft.com/office/word/2010/wordprocessingDrawing" xmlns:wp="http://schemas.openxmlformats.org/drawingml/2006/wordprocessingDrawing" xmlns:w10="urn:schemas-microsoft-com:office:word" xmlns:w="http://schemas.openxmlformats.org/wordprocessingml/2006/main" xmlns:w14="http://schemas.microsoft.com/office/word/2010/wordml" xmlns:w15="http://schemas.microsoft.com/office/word/2012/wordml" xmlns:w16cex="http://schemas.microsoft.com/office/word/2018/wordml/cex" xmlns:w16cid="http://schemas.microsoft.com/office/word/2016/wordml/cid" xmlns:w16="http://schemas.microsoft.com/office/word/2018/wordml" xmlns:w16sdtdh="http://schemas.microsoft.com/office/word/2020/wordml/sdtdatahash" xmlns:w16se="http://schemas.microsoft.com/office/word/2015/wordml/symex" xmlns:wpg="http://schemas.microsoft.com/office/word/2010/wordprocessingGroup" xmlns:wpi="http://schemas.microsoft.com/office/word/2010/wordprocessingInk" xmlns:wne="http://schemas.microsoft.com/office/word/2006/wordml" xmlns:wps="http://schemas.microsoft.com/office/word/2010/wordprocessingShape" mc:Ignorable="w14 w15 w16se w16cid w16 w16cex w16sdtdh wp14">
-  <w16cex:commentExtensible w16cex:durableId="25ECBD9E" w16cex:dateUtc="2022-03-28T21:05:00Z"/>
-</w16cex:commentsExtensible>
-</file>
-
-<file path=word/commentsIds.xml><?xml version="1.0" encoding="utf-8"?>
-<w16cid:commentsIds xmlns:wpc="http://schemas.microsoft.com/office/word/2010/wordprocessingCanvas" xmlns:cx="http://schemas.microsoft.com/office/drawing/2014/chartex" xmlns:cx1="http://schemas.microsoft.com/office/drawing/2015/9/8/chartex" xmlns:cx2="http://schemas.microsoft.com/office/drawing/2015/10/21/chartex" xmlns:cx3="http://schemas.microsoft.com/office/drawing/2016/5/9/chartex" xmlns:cx4="http://schemas.microsoft.com/office/drawing/2016/5/10/chartex" xmlns:cx5="http://schemas.microsoft.com/office/drawing/2016/5/11/chartex" xmlns:cx6="http://schemas.microsoft.com/office/drawing/2016/5/12/chartex" xmlns:cx7="http://schemas.microsoft.com/office/drawing/2016/5/13/chartex" xmlns:cx8="http://schemas.microsoft.com/office/drawing/2016/5/14/chartex" xmlns:mc="http://schemas.openxmlformats.org/markup-compatibility/2006" xmlns:aink="http://schemas.microsoft.com/office/drawing/2016/ink" xmlns:am3d="http://schemas.microsoft.com/office/drawing/2017/model3d" xmlns:o="urn:schemas-microsoft-com:office:office" xmlns:r="http://schemas.openxmlformats.org/officeDocument/2006/relationships" xmlns:m="http://schemas.openxmlformats.org/officeDocument/2006/math" xmlns:v="urn:schemas-microsoft-com:vml" xmlns:wp14="http://schemas.microsoft.com/office/word/2010/wordprocessingDrawing" xmlns:wp="http://schemas.openxmlformats.org/drawingml/2006/wordprocessingDrawing" xmlns:w10="urn:schemas-microsoft-com:office:word" xmlns:w="http://schemas.openxmlformats.org/wordprocessingml/2006/main" xmlns:w14="http://schemas.microsoft.com/office/word/2010/wordml" xmlns:w15="http://schemas.microsoft.com/office/word/2012/wordml" xmlns:w16cex="http://schemas.microsoft.com/office/word/2018/wordml/cex" xmlns:w16cid="http://schemas.microsoft.com/office/word/2016/wordml/cid" xmlns:w16="http://schemas.microsoft.com/office/word/2018/wordml" xmlns:w16sdtdh="http://schemas.microsoft.com/office/word/2020/wordml/sdtdatahash" xmlns:w16se="http://schemas.microsoft.com/office/word/2015/wordml/symex" xmlns:wpg="http://schemas.microsoft.com/office/word/2010/wordprocessingGroup" xmlns:wpi="http://schemas.microsoft.com/office/word/2010/wordprocessingInk" xmlns:wne="http://schemas.microsoft.com/office/word/2006/wordml" xmlns:wps="http://schemas.microsoft.com/office/word/2010/wordprocessingShape" mc:Ignorable="w14 w15 w16se w16cid w16 w16cex w16sdtdh wp14">
-  <w16cid:commentId w16cid:paraId="1BDBCDE7" w16cid:durableId="25ECBD9E"/>
-</w16cid:commentsIds>
 </file>
 
 <file path=word/endnotes.xml><?xml version="1.0" encoding="utf-8"?>
@@ -5015,18 +5244,10 @@
       </w:rPr>
     </w:lvl>
   </w:abstractNum>
-  <w:num w:numId="1" w16cid:durableId="320617391">
+  <w:num w:numId="1">
     <w:abstractNumId w:val="0"/>
   </w:num>
 </w:numbering>
-</file>
-
-<file path=word/people.xml><?xml version="1.0" encoding="utf-8"?>
-<w15:people xmlns:wpc="http://schemas.microsoft.com/office/word/2010/wordprocessingCanvas" xmlns:cx="http://schemas.microsoft.com/office/drawing/2014/chartex" xmlns:cx1="http://schemas.microsoft.com/office/drawing/2015/9/8/chartex" xmlns:cx2="http://schemas.microsoft.com/office/drawing/2015/10/21/chartex" xmlns:cx3="http://schemas.microsoft.com/office/drawing/2016/5/9/chartex" xmlns:cx4="http://schemas.microsoft.com/office/drawing/2016/5/10/chartex" xmlns:cx5="http://schemas.microsoft.com/office/drawing/2016/5/11/chartex" xmlns:cx6="http://schemas.microsoft.com/office/drawing/2016/5/12/chartex" xmlns:cx7="http://schemas.microsoft.com/office/drawing/2016/5/13/chartex" xmlns:cx8="http://schemas.microsoft.com/office/drawing/2016/5/14/chartex" xmlns:mc="http://schemas.openxmlformats.org/markup-compatibility/2006" xmlns:aink="http://schemas.microsoft.com/office/drawing/2016/ink" xmlns:am3d="http://schemas.microsoft.com/office/drawing/2017/model3d" xmlns:o="urn:schemas-microsoft-com:office:office" xmlns:r="http://schemas.openxmlformats.org/officeDocument/2006/relationships" xmlns:m="http://schemas.openxmlformats.org/officeDocument/2006/math" xmlns:v="urn:schemas-microsoft-com:vml" xmlns:wp14="http://schemas.microsoft.com/office/word/2010/wordprocessingDrawing" xmlns:wp="http://schemas.openxmlformats.org/drawingml/2006/wordprocessingDrawing" xmlns:w10="urn:schemas-microsoft-com:office:word" xmlns:w="http://schemas.openxmlformats.org/wordprocessingml/2006/main" xmlns:w14="http://schemas.microsoft.com/office/word/2010/wordml" xmlns:w15="http://schemas.microsoft.com/office/word/2012/wordml" xmlns:w16cex="http://schemas.microsoft.com/office/word/2018/wordml/cex" xmlns:w16cid="http://schemas.microsoft.com/office/word/2016/wordml/cid" xmlns:w16="http://schemas.microsoft.com/office/word/2018/wordml" xmlns:w16sdtdh="http://schemas.microsoft.com/office/word/2020/wordml/sdtdatahash" xmlns:w16se="http://schemas.microsoft.com/office/word/2015/wordml/symex" xmlns:wpg="http://schemas.microsoft.com/office/word/2010/wordprocessingGroup" xmlns:wpi="http://schemas.microsoft.com/office/word/2010/wordprocessingInk" xmlns:wne="http://schemas.microsoft.com/office/word/2006/wordml" xmlns:wps="http://schemas.microsoft.com/office/word/2010/wordprocessingShape" mc:Ignorable="w14 w15 w16se w16cid w16 w16cex w16sdtdh wp14">
-  <w15:person w15:author="Zhihua Zheng">
-    <w15:presenceInfo w15:providerId="AD" w15:userId="S::zzheng@student.umgc.edu::2eb0847a-6c90-4c24-9292-ccb5a6634594"/>
-  </w15:person>
-</w15:people>
 </file>
 
 <file path=word/styles.xml><?xml version="1.0" encoding="utf-8"?>
@@ -5540,6 +5761,29 @@
       <w:szCs w:val="16"/>
     </w:rPr>
   </w:style>
+  <w:style w:type="paragraph" w:styleId="CommentText">
+    <w:name w:val="annotation text"/>
+    <w:basedOn w:val="Normal"/>
+    <w:link w:val="CommentTextChar"/>
+    <w:uiPriority w:val="99"/>
+    <w:semiHidden/>
+    <w:unhideWhenUsed/>
+    <w:rPr>
+      <w:sz w:val="20"/>
+      <w:szCs w:val="20"/>
+    </w:rPr>
+  </w:style>
+  <w:style w:type="character" w:customStyle="1" w:styleId="CommentTextChar">
+    <w:name w:val="Comment Text Char"/>
+    <w:basedOn w:val="DefaultParagraphFont"/>
+    <w:link w:val="CommentText"/>
+    <w:uiPriority w:val="99"/>
+    <w:semiHidden/>
+    <w:rPr>
+      <w:sz w:val="20"/>
+      <w:szCs w:val="20"/>
+    </w:rPr>
+  </w:style>
 </w:styles>
 </file>
 

</xml_diff>

<commit_message>
Revised reset & deleted delete function
</commit_message>
<xml_diff>
--- a/documentation/Master Test Plan.docx
+++ b/documentation/Master Test Plan.docx
@@ -284,6 +284,7 @@
       <w:pPr>
         <w:rPr>
           <w:rFonts w:ascii="Times New Roman" w:hAnsi="Times New Roman" w:cs="Times New Roman"/>
+          <w:color w:val="000000" w:themeColor="text1"/>
         </w:rPr>
       </w:pPr>
       <w:r>
@@ -302,31 +303,40 @@
         <w:rPr>
           <w:rFonts w:ascii="Times New Roman" w:hAnsi="Times New Roman" w:cs="Times New Roman"/>
         </w:rPr>
-        <w:t xml:space="preserve">. Table 1 contains GUI tests, table 2 contains encoding and decoding tests, table 3 contains file I/O tests, </w:t>
+        <w:t>. Table 1 contains GUI tests, table 2 contains encoding and decoding tests, table 3 contains file I/O tests</w:t>
       </w:r>
       <w:r>
         <w:rPr>
           <w:rFonts w:ascii="Times New Roman" w:hAnsi="Times New Roman" w:cs="Times New Roman"/>
-          <w:color w:val="FF0000"/>
+          <w:color w:val="000000" w:themeColor="text1"/>
+        </w:rPr>
+        <w:t xml:space="preserve">, </w:t>
+      </w:r>
+      <w:r>
+        <w:rPr>
+          <w:rFonts w:ascii="Times New Roman" w:hAnsi="Times New Roman" w:cs="Times New Roman"/>
+          <w:color w:val="000000" w:themeColor="text1"/>
         </w:rPr>
         <w:t xml:space="preserve">table 4 contains reset image tests, </w:t>
       </w:r>
       <w:r>
         <w:rPr>
           <w:rFonts w:ascii="Times New Roman" w:hAnsi="Times New Roman" w:cs="Times New Roman"/>
+          <w:color w:val="000000" w:themeColor="text1"/>
         </w:rPr>
         <w:t xml:space="preserve">and integration tests are contained in table </w:t>
       </w:r>
       <w:r>
         <w:rPr>
           <w:rFonts w:ascii="Times New Roman" w:hAnsi="Times New Roman" w:cs="Times New Roman"/>
-          <w:color w:val="FF0000"/>
+          <w:color w:val="000000" w:themeColor="text1"/>
         </w:rPr>
         <w:t>5</w:t>
       </w:r>
       <w:r>
         <w:rPr>
           <w:rFonts w:ascii="Times New Roman" w:hAnsi="Times New Roman" w:cs="Times New Roman"/>
+          <w:color w:val="000000" w:themeColor="text1"/>
         </w:rPr>
         <w:t>.</w:t>
       </w:r>
@@ -366,7 +376,7 @@
       <w:pPr>
         <w:rPr>
           <w:rFonts w:ascii="Times New Roman" w:hAnsi="Times New Roman" w:cs="Times New Roman"/>
-          <w:color w:val="FF0000"/>
+          <w:color w:val="000000" w:themeColor="text1"/>
         </w:rPr>
       </w:pPr>
       <w:r>
@@ -374,7 +384,7 @@
           <w:rFonts w:ascii="Times New Roman" w:hAnsi="Times New Roman" w:cs="Times New Roman"/>
           <w:b/>
           <w:bCs/>
-          <w:color w:val="FF0000"/>
+          <w:color w:val="000000" w:themeColor="text1"/>
         </w:rPr>
         <w:t>Table 1</w:t>
       </w:r>
@@ -3258,19 +3268,7 @@
               <w:rPr>
                 <w:rFonts w:ascii="Times New Roman" w:hAnsi="Times New Roman" w:cs="Times New Roman"/>
               </w:rPr>
-              <w:t>sample</w:t>
-            </w:r>
-            <w:r>
-              <w:rPr>
-                <w:rFonts w:ascii="Times New Roman" w:hAnsi="Times New Roman" w:cs="Times New Roman"/>
-              </w:rPr>
-              <w:t>_</w:t>
-            </w:r>
-            <w:r>
-              <w:rPr>
-                <w:rFonts w:ascii="Times New Roman" w:hAnsi="Times New Roman" w:cs="Times New Roman"/>
-              </w:rPr>
-              <w:t>image.jpg</w:t>
+              <w:t>sample_image.jpg</w:t>
             </w:r>
           </w:p>
           <w:p>
@@ -3333,7 +3331,7 @@
                 <w:iCs/>
                 <w:color w:val="4472C4" w:themeColor="accent1"/>
               </w:rPr>
-              <w:t>make a copy of image</w:t>
+              <w:t xml:space="preserve">make a copy of image for resetting purposes and store both images in code </w:t>
             </w:r>
             <w:r>
               <w:rPr>
@@ -3344,7 +3342,7 @@
                 <w:iCs/>
                 <w:color w:val="4472C4" w:themeColor="accent1"/>
               </w:rPr>
-              <w:t xml:space="preserve"> for resetting purposes</w:t>
+              <w:t>for further processing</w:t>
             </w:r>
             <w:r>
               <w:rPr>
@@ -3355,61 +3353,6 @@
                 <w:iCs/>
                 <w:color w:val="4472C4" w:themeColor="accent1"/>
               </w:rPr>
-              <w:t xml:space="preserve"> and store </w:t>
-            </w:r>
-            <w:r>
-              <w:rPr>
-                <w:rFonts w:ascii="Times New Roman" w:hAnsi="Times New Roman" w:cs="Times New Roman"/>
-                <w:b/>
-                <w:bCs/>
-                <w:i/>
-                <w:iCs/>
-                <w:color w:val="4472C4" w:themeColor="accent1"/>
-              </w:rPr>
-              <w:t>both images</w:t>
-            </w:r>
-            <w:r>
-              <w:rPr>
-                <w:rFonts w:ascii="Times New Roman" w:hAnsi="Times New Roman" w:cs="Times New Roman"/>
-                <w:b/>
-                <w:bCs/>
-                <w:i/>
-                <w:iCs/>
-                <w:color w:val="4472C4" w:themeColor="accent1"/>
-              </w:rPr>
-              <w:t xml:space="preserve"> in code</w:t>
-            </w:r>
-            <w:r>
-              <w:rPr>
-                <w:rFonts w:ascii="Times New Roman" w:hAnsi="Times New Roman" w:cs="Times New Roman"/>
-                <w:b/>
-                <w:bCs/>
-                <w:i/>
-                <w:iCs/>
-                <w:color w:val="4472C4" w:themeColor="accent1"/>
-              </w:rPr>
-              <w:t xml:space="preserve"> </w:t>
-            </w:r>
-            <w:r>
-              <w:rPr>
-                <w:rFonts w:ascii="Times New Roman" w:hAnsi="Times New Roman" w:cs="Times New Roman"/>
-                <w:b/>
-                <w:bCs/>
-                <w:i/>
-                <w:iCs/>
-                <w:color w:val="4472C4" w:themeColor="accent1"/>
-              </w:rPr>
-              <w:t>for further processing</w:t>
-            </w:r>
-            <w:r>
-              <w:rPr>
-                <w:rFonts w:ascii="Times New Roman" w:hAnsi="Times New Roman" w:cs="Times New Roman"/>
-                <w:b/>
-                <w:bCs/>
-                <w:i/>
-                <w:iCs/>
-                <w:color w:val="4472C4" w:themeColor="accent1"/>
-              </w:rPr>
               <w:t>, etc.)</w:t>
             </w:r>
           </w:p>
@@ -3755,31 +3698,7 @@
               <w:rPr>
                 <w:rFonts w:ascii="Times New Roman" w:hAnsi="Times New Roman" w:cs="Times New Roman"/>
               </w:rPr>
-              <w:t xml:space="preserve">- throw exception thrown for </w:t>
-            </w:r>
-            <w:r>
-              <w:rPr>
-                <w:rFonts w:ascii="Times New Roman" w:hAnsi="Times New Roman" w:cs="Times New Roman"/>
-              </w:rPr>
-              <w:t>nonexistent image</w:t>
-            </w:r>
-            <w:r>
-              <w:rPr>
-                <w:rFonts w:ascii="Times New Roman" w:hAnsi="Times New Roman" w:cs="Times New Roman"/>
-              </w:rPr>
-              <w:t xml:space="preserve"> file</w:t>
-            </w:r>
-            <w:r>
-              <w:rPr>
-                <w:rFonts w:ascii="Times New Roman" w:hAnsi="Times New Roman" w:cs="Times New Roman"/>
-              </w:rPr>
-              <w:t xml:space="preserve"> </w:t>
-            </w:r>
-            <w:r>
-              <w:rPr>
-                <w:rFonts w:ascii="Times New Roman" w:hAnsi="Times New Roman" w:cs="Times New Roman"/>
-              </w:rPr>
-              <w:t>(ex. dialog pop up)</w:t>
+              <w:t>- throw exception thrown for nonexistent image file (ex. dialog pop up)</w:t>
             </w:r>
           </w:p>
           <w:p>
@@ -3806,11 +3725,13 @@
             <w:pPr>
               <w:rPr>
                 <w:rFonts w:ascii="Times New Roman" w:hAnsi="Times New Roman" w:cs="Times New Roman"/>
-              </w:rPr>
-            </w:pPr>
-            <w:r>
-              <w:rPr>
-                <w:rFonts w:ascii="Times New Roman" w:hAnsi="Times New Roman" w:cs="Times New Roman"/>
+                <w:strike/>
+              </w:rPr>
+            </w:pPr>
+            <w:r>
+              <w:rPr>
+                <w:rFonts w:ascii="Times New Roman" w:hAnsi="Times New Roman" w:cs="Times New Roman"/>
+                <w:strike/>
               </w:rPr>
               <w:t>5</w:t>
             </w:r>
@@ -3824,11 +3745,13 @@
             <w:pPr>
               <w:rPr>
                 <w:rFonts w:ascii="Times New Roman" w:hAnsi="Times New Roman" w:cs="Times New Roman"/>
-              </w:rPr>
-            </w:pPr>
-            <w:r>
-              <w:rPr>
-                <w:rFonts w:ascii="Times New Roman" w:hAnsi="Times New Roman" w:cs="Times New Roman"/>
+                <w:strike/>
+              </w:rPr>
+            </w:pPr>
+            <w:r>
+              <w:rPr>
+                <w:rFonts w:ascii="Times New Roman" w:hAnsi="Times New Roman" w:cs="Times New Roman"/>
+                <w:strike/>
               </w:rPr>
               <w:t>Delete image</w:t>
             </w:r>
@@ -3842,11 +3765,13 @@
             <w:pPr>
               <w:rPr>
                 <w:rFonts w:ascii="Times New Roman" w:hAnsi="Times New Roman" w:cs="Times New Roman"/>
-              </w:rPr>
-            </w:pPr>
-            <w:r>
-              <w:rPr>
-                <w:rFonts w:ascii="Times New Roman" w:hAnsi="Times New Roman" w:cs="Times New Roman"/>
+                <w:strike/>
+              </w:rPr>
+            </w:pPr>
+            <w:r>
+              <w:rPr>
+                <w:rFonts w:ascii="Times New Roman" w:hAnsi="Times New Roman" w:cs="Times New Roman"/>
+                <w:strike/>
               </w:rPr>
               <w:t>sample_image.jpg</w:t>
             </w:r>
@@ -3860,11 +3785,13 @@
             <w:pPr>
               <w:rPr>
                 <w:rFonts w:ascii="Times New Roman" w:hAnsi="Times New Roman" w:cs="Times New Roman"/>
-              </w:rPr>
-            </w:pPr>
-            <w:r>
-              <w:rPr>
-                <w:rFonts w:ascii="Times New Roman" w:hAnsi="Times New Roman" w:cs="Times New Roman"/>
+                <w:strike/>
+              </w:rPr>
+            </w:pPr>
+            <w:r>
+              <w:rPr>
+                <w:rFonts w:ascii="Times New Roman" w:hAnsi="Times New Roman" w:cs="Times New Roman"/>
+                <w:strike/>
               </w:rPr>
               <w:t>- User’s default file explorer opened</w:t>
             </w:r>
@@ -3873,31 +3800,22 @@
             <w:pPr>
               <w:rPr>
                 <w:rFonts w:ascii="Times New Roman" w:hAnsi="Times New Roman" w:cs="Times New Roman"/>
-              </w:rPr>
-            </w:pPr>
-            <w:r>
-              <w:rPr>
-                <w:rFonts w:ascii="Times New Roman" w:hAnsi="Times New Roman" w:cs="Times New Roman"/>
-              </w:rPr>
-              <w:t>- The</w:t>
-            </w:r>
-            <w:r>
-              <w:rPr>
-                <w:rFonts w:ascii="Times New Roman" w:hAnsi="Times New Roman" w:cs="Times New Roman"/>
-              </w:rPr>
-              <w:t xml:space="preserve"> selected image</w:t>
-            </w:r>
-            <w:r>
-              <w:rPr>
-                <w:rFonts w:ascii="Times New Roman" w:hAnsi="Times New Roman" w:cs="Times New Roman"/>
-              </w:rPr>
-              <w:t xml:space="preserve"> file is deleted</w:t>
-            </w:r>
-          </w:p>
-          <w:p>
-            <w:pPr>
-              <w:rPr>
-                <w:rFonts w:ascii="Times New Roman" w:hAnsi="Times New Roman" w:cs="Times New Roman"/>
+                <w:strike/>
+              </w:rPr>
+            </w:pPr>
+            <w:r>
+              <w:rPr>
+                <w:rFonts w:ascii="Times New Roman" w:hAnsi="Times New Roman" w:cs="Times New Roman"/>
+                <w:strike/>
+              </w:rPr>
+              <w:t>- The selected image file is deleted</w:t>
+            </w:r>
+          </w:p>
+          <w:p>
+            <w:pPr>
+              <w:rPr>
+                <w:rFonts w:ascii="Times New Roman" w:hAnsi="Times New Roman" w:cs="Times New Roman"/>
+                <w:strike/>
               </w:rPr>
             </w:pPr>
           </w:p>
@@ -3912,11 +3830,13 @@
             <w:pPr>
               <w:rPr>
                 <w:rFonts w:ascii="Times New Roman" w:hAnsi="Times New Roman" w:cs="Times New Roman"/>
-              </w:rPr>
-            </w:pPr>
-            <w:r>
-              <w:rPr>
-                <w:rFonts w:ascii="Times New Roman" w:hAnsi="Times New Roman" w:cs="Times New Roman"/>
+                <w:strike/>
+              </w:rPr>
+            </w:pPr>
+            <w:r>
+              <w:rPr>
+                <w:rFonts w:ascii="Times New Roman" w:hAnsi="Times New Roman" w:cs="Times New Roman"/>
+                <w:strike/>
               </w:rPr>
               <w:t>6</w:t>
             </w:r>
@@ -3930,11 +3850,13 @@
             <w:pPr>
               <w:rPr>
                 <w:rFonts w:ascii="Times New Roman" w:hAnsi="Times New Roman" w:cs="Times New Roman"/>
-              </w:rPr>
-            </w:pPr>
-            <w:r>
-              <w:rPr>
-                <w:rFonts w:ascii="Times New Roman" w:hAnsi="Times New Roman" w:cs="Times New Roman"/>
+                <w:strike/>
+              </w:rPr>
+            </w:pPr>
+            <w:r>
+              <w:rPr>
+                <w:rFonts w:ascii="Times New Roman" w:hAnsi="Times New Roman" w:cs="Times New Roman"/>
+                <w:strike/>
               </w:rPr>
               <w:t>Delete image</w:t>
             </w:r>
@@ -3948,11 +3870,13 @@
             <w:pPr>
               <w:rPr>
                 <w:rFonts w:ascii="Times New Roman" w:hAnsi="Times New Roman" w:cs="Times New Roman"/>
-              </w:rPr>
-            </w:pPr>
-            <w:r>
-              <w:rPr>
-                <w:rFonts w:ascii="Times New Roman" w:hAnsi="Times New Roman" w:cs="Times New Roman"/>
+                <w:strike/>
+              </w:rPr>
+            </w:pPr>
+            <w:r>
+              <w:rPr>
+                <w:rFonts w:ascii="Times New Roman" w:hAnsi="Times New Roman" w:cs="Times New Roman"/>
+                <w:strike/>
               </w:rPr>
               <w:t>An invalid image file is selected</w:t>
             </w:r>
@@ -3966,11 +3890,13 @@
             <w:pPr>
               <w:rPr>
                 <w:rFonts w:ascii="Times New Roman" w:hAnsi="Times New Roman" w:cs="Times New Roman"/>
-              </w:rPr>
-            </w:pPr>
-            <w:r>
-              <w:rPr>
-                <w:rFonts w:ascii="Times New Roman" w:hAnsi="Times New Roman" w:cs="Times New Roman"/>
+                <w:strike/>
+              </w:rPr>
+            </w:pPr>
+            <w:r>
+              <w:rPr>
+                <w:rFonts w:ascii="Times New Roman" w:hAnsi="Times New Roman" w:cs="Times New Roman"/>
+                <w:strike/>
               </w:rPr>
               <w:t>- User’s default file explorer opened</w:t>
             </w:r>
@@ -3979,30 +3905,28 @@
             <w:pPr>
               <w:rPr>
                 <w:rFonts w:ascii="Times New Roman" w:hAnsi="Times New Roman" w:cs="Times New Roman"/>
-              </w:rPr>
-            </w:pPr>
-            <w:r>
-              <w:rPr>
-                <w:rFonts w:ascii="Times New Roman" w:hAnsi="Times New Roman" w:cs="Times New Roman"/>
-              </w:rPr>
-              <w:t xml:space="preserve">- </w:t>
-            </w:r>
-            <w:r>
-              <w:rPr>
-                <w:rFonts w:ascii="Times New Roman" w:hAnsi="Times New Roman" w:cs="Times New Roman"/>
-              </w:rPr>
-              <w:t>The invalid image file is not deleted</w:t>
-            </w:r>
-          </w:p>
-          <w:p>
-            <w:pPr>
-              <w:rPr>
-                <w:rFonts w:ascii="Times New Roman" w:hAnsi="Times New Roman" w:cs="Times New Roman"/>
-              </w:rPr>
-            </w:pPr>
-            <w:r>
-              <w:rPr>
-                <w:rFonts w:ascii="Times New Roman" w:hAnsi="Times New Roman" w:cs="Times New Roman"/>
+                <w:strike/>
+              </w:rPr>
+            </w:pPr>
+            <w:r>
+              <w:rPr>
+                <w:rFonts w:ascii="Times New Roman" w:hAnsi="Times New Roman" w:cs="Times New Roman"/>
+                <w:strike/>
+              </w:rPr>
+              <w:t>- The invalid image file is not deleted</w:t>
+            </w:r>
+          </w:p>
+          <w:p>
+            <w:pPr>
+              <w:rPr>
+                <w:rFonts w:ascii="Times New Roman" w:hAnsi="Times New Roman" w:cs="Times New Roman"/>
+                <w:strike/>
+              </w:rPr>
+            </w:pPr>
+            <w:r>
+              <w:rPr>
+                <w:rFonts w:ascii="Times New Roman" w:hAnsi="Times New Roman" w:cs="Times New Roman"/>
+                <w:strike/>
               </w:rPr>
               <w:t>- Throw exception</w:t>
             </w:r>
@@ -4011,11 +3935,13 @@
             <w:pPr>
               <w:rPr>
                 <w:rFonts w:ascii="Times New Roman" w:hAnsi="Times New Roman" w:cs="Times New Roman"/>
-              </w:rPr>
-            </w:pPr>
-            <w:r>
-              <w:rPr>
-                <w:rFonts w:ascii="Times New Roman" w:hAnsi="Times New Roman" w:cs="Times New Roman"/>
+                <w:strike/>
+              </w:rPr>
+            </w:pPr>
+            <w:r>
+              <w:rPr>
+                <w:rFonts w:ascii="Times New Roman" w:hAnsi="Times New Roman" w:cs="Times New Roman"/>
+                <w:strike/>
               </w:rPr>
               <w:t>- return to caller</w:t>
             </w:r>
@@ -4048,7 +3974,7 @@
       <w:pPr>
         <w:rPr>
           <w:rFonts w:ascii="Times New Roman" w:hAnsi="Times New Roman" w:cs="Times New Roman"/>
-          <w:color w:val="FF0000"/>
+          <w:color w:val="000000" w:themeColor="text1"/>
         </w:rPr>
       </w:pPr>
       <w:r>
@@ -4056,7 +3982,7 @@
           <w:rFonts w:ascii="Times New Roman" w:hAnsi="Times New Roman" w:cs="Times New Roman"/>
           <w:b/>
           <w:bCs/>
-          <w:color w:val="FF0000"/>
+          <w:color w:val="000000" w:themeColor="text1"/>
         </w:rPr>
         <w:t>Table 4</w:t>
       </w:r>
@@ -4469,7 +4395,7 @@
               <w:rPr>
                 <w:rFonts w:ascii="Times New Roman" w:hAnsi="Times New Roman" w:cs="Times New Roman"/>
               </w:rPr>
-              <w:t>Each byte of the reset image equals the original image</w:t>
+              <w:t>Data variable equals an empty string</w:t>
             </w:r>
           </w:p>
           <w:p>
@@ -4486,10 +4412,59 @@
             <w:r>
               <w:rPr>
                 <w:rFonts w:ascii="Times New Roman" w:hAnsi="Times New Roman" w:cs="Times New Roman"/>
-              </w:rPr>
-              <w:t>Data variable equals an empty string</w:t>
-            </w:r>
-          </w:p>
+                <w:b/>
+                <w:bCs/>
+                <w:i/>
+                <w:iCs/>
+                <w:color w:val="4472C4" w:themeColor="accent1"/>
+              </w:rPr>
+              <w:t>Discard encoded image. Retrieve and return previously stored copy</w:t>
+            </w:r>
+          </w:p>
+        </w:tc>
+      </w:tr>
+      <w:tr>
+        <w:tc>
+          <w:tcPr>
+            <w:tcW w:w="445" w:type="dxa"/>
+          </w:tcPr>
+          <w:p>
+            <w:pPr>
+              <w:jc w:val="center"/>
+              <w:rPr>
+                <w:rFonts w:ascii="Times New Roman" w:hAnsi="Times New Roman" w:cs="Times New Roman"/>
+              </w:rPr>
+            </w:pPr>
+            <w:r>
+              <w:rPr>
+                <w:rFonts w:ascii="Times New Roman" w:hAnsi="Times New Roman" w:cs="Times New Roman"/>
+              </w:rPr>
+              <w:t>4</w:t>
+            </w:r>
+          </w:p>
+        </w:tc>
+        <w:tc>
+          <w:tcPr>
+            <w:tcW w:w="2700" w:type="dxa"/>
+          </w:tcPr>
+          <w:p>
+            <w:pPr>
+              <w:rPr>
+                <w:rFonts w:ascii="Times New Roman" w:hAnsi="Times New Roman" w:cs="Times New Roman"/>
+              </w:rPr>
+            </w:pPr>
+            <w:r>
+              <w:rPr>
+                <w:rFonts w:ascii="Times New Roman" w:hAnsi="Times New Roman" w:cs="Times New Roman"/>
+              </w:rPr>
+              <w:t>Reset image</w:t>
+            </w:r>
+          </w:p>
+        </w:tc>
+        <w:tc>
+          <w:tcPr>
+            <w:tcW w:w="2970" w:type="dxa"/>
+          </w:tcPr>
           <w:p>
             <w:pPr>
               <w:pStyle w:val="ListParagraph"/>
@@ -4504,59 +4479,10 @@
             <w:r>
               <w:rPr>
                 <w:rFonts w:ascii="Times New Roman" w:hAnsi="Times New Roman" w:cs="Times New Roman"/>
-                <w:b/>
-                <w:bCs/>
-                <w:i/>
-                <w:iCs/>
-                <w:color w:val="4472C4" w:themeColor="accent1"/>
-              </w:rPr>
-              <w:t>Discard encoded image. Retrieve and return previously stored copy</w:t>
-            </w:r>
-          </w:p>
-        </w:tc>
-      </w:tr>
-      <w:tr>
-        <w:tc>
-          <w:tcPr>
-            <w:tcW w:w="445" w:type="dxa"/>
-          </w:tcPr>
-          <w:p>
-            <w:pPr>
-              <w:jc w:val="center"/>
-              <w:rPr>
-                <w:rFonts w:ascii="Times New Roman" w:hAnsi="Times New Roman" w:cs="Times New Roman"/>
-              </w:rPr>
-            </w:pPr>
-            <w:r>
-              <w:rPr>
-                <w:rFonts w:ascii="Times New Roman" w:hAnsi="Times New Roman" w:cs="Times New Roman"/>
-              </w:rPr>
-              <w:t>4</w:t>
-            </w:r>
-          </w:p>
-        </w:tc>
-        <w:tc>
-          <w:tcPr>
-            <w:tcW w:w="2700" w:type="dxa"/>
-          </w:tcPr>
-          <w:p>
-            <w:pPr>
-              <w:rPr>
-                <w:rFonts w:ascii="Times New Roman" w:hAnsi="Times New Roman" w:cs="Times New Roman"/>
-              </w:rPr>
-            </w:pPr>
-            <w:r>
-              <w:rPr>
-                <w:rFonts w:ascii="Times New Roman" w:hAnsi="Times New Roman" w:cs="Times New Roman"/>
-              </w:rPr>
-              <w:t>Reset image</w:t>
-            </w:r>
-          </w:p>
-        </w:tc>
-        <w:tc>
-          <w:tcPr>
-            <w:tcW w:w="2970" w:type="dxa"/>
-          </w:tcPr>
+              </w:rPr>
+              <w:t>A valid image is uploaded</w:t>
+            </w:r>
+          </w:p>
           <w:p>
             <w:pPr>
               <w:pStyle w:val="ListParagraph"/>
@@ -4572,24 +4498,6 @@
               <w:rPr>
                 <w:rFonts w:ascii="Times New Roman" w:hAnsi="Times New Roman" w:cs="Times New Roman"/>
               </w:rPr>
-              <w:t>A valid image is uploaded</w:t>
-            </w:r>
-          </w:p>
-          <w:p>
-            <w:pPr>
-              <w:pStyle w:val="ListParagraph"/>
-              <w:numPr>
-                <w:ilvl w:val="0"/>
-                <w:numId w:val="1"/>
-              </w:numPr>
-              <w:rPr>
-                <w:rFonts w:ascii="Times New Roman" w:hAnsi="Times New Roman" w:cs="Times New Roman"/>
-              </w:rPr>
-            </w:pPr>
-            <w:r>
-              <w:rPr>
-                <w:rFonts w:ascii="Times New Roman" w:hAnsi="Times New Roman" w:cs="Times New Roman"/>
-              </w:rPr>
               <w:t xml:space="preserve">Data is </w:t>
             </w:r>
             <w:r>
@@ -4644,6 +4552,7 @@
       <w:pPr>
         <w:rPr>
           <w:rFonts w:ascii="Times New Roman" w:hAnsi="Times New Roman" w:cs="Times New Roman"/>
+          <w:color w:val="000000" w:themeColor="text1"/>
         </w:rPr>
       </w:pPr>
       <w:r>
@@ -4651,6 +4560,7 @@
           <w:rFonts w:ascii="Times New Roman" w:hAnsi="Times New Roman" w:cs="Times New Roman"/>
           <w:b/>
           <w:bCs/>
+          <w:color w:val="000000" w:themeColor="text1"/>
         </w:rPr>
         <w:t xml:space="preserve">Table </w:t>
       </w:r>
@@ -4659,7 +4569,7 @@
           <w:rFonts w:ascii="Times New Roman" w:hAnsi="Times New Roman" w:cs="Times New Roman"/>
           <w:b/>
           <w:bCs/>
-          <w:color w:val="FF0000"/>
+          <w:color w:val="000000" w:themeColor="text1"/>
         </w:rPr>
         <w:t>5</w:t>
       </w:r>
@@ -5244,7 +5154,7 @@
       </w:rPr>
     </w:lvl>
   </w:abstractNum>
-  <w:num w:numId="1">
+  <w:num w:numId="1" w16cid:durableId="1371489301">
     <w:abstractNumId w:val="0"/>
   </w:num>
 </w:numbering>

</xml_diff>

<commit_message>
Updated Mater Test Plan
</commit_message>
<xml_diff>
--- a/documentation/Master Test Plan.docx
+++ b/documentation/Master Test Plan.docx
@@ -3216,16 +3216,15 @@
           </w:tcPr>
           <w:p>
             <w:pPr>
-              <w:rPr>
-                <w:rFonts w:ascii="Times New Roman" w:hAnsi="Times New Roman" w:cs="Times New Roman"/>
-              </w:rPr>
-            </w:pPr>
-            <w:r>
-              <w:rPr>
-                <w:rFonts w:ascii="Times New Roman" w:hAnsi="Times New Roman" w:cs="Times New Roman"/>
-              </w:rPr>
-              <w:t xml:space="preserve">- </w:t>
-            </w:r>
+              <w:pStyle w:val="ListParagraph"/>
+              <w:numPr>
+                <w:ilvl w:val="0"/>
+                <w:numId w:val="1"/>
+              </w:numPr>
+              <w:rPr>
+                <w:rFonts w:ascii="Times New Roman" w:hAnsi="Times New Roman" w:cs="Times New Roman"/>
+              </w:rPr>
+            </w:pPr>
             <w:r>
               <w:rPr>
                 <w:rFonts w:ascii="Times New Roman" w:hAnsi="Times New Roman" w:cs="Times New Roman"/>
@@ -3247,22 +3246,20 @@
           </w:p>
           <w:p>
             <w:pPr>
-              <w:rPr>
-                <w:rFonts w:ascii="Times New Roman" w:hAnsi="Times New Roman" w:cs="Times New Roman"/>
-              </w:rPr>
-            </w:pPr>
-          </w:p>
-          <w:p>
-            <w:pPr>
-              <w:rPr>
-                <w:rFonts w:ascii="Times New Roman" w:hAnsi="Times New Roman" w:cs="Times New Roman"/>
-              </w:rPr>
-            </w:pPr>
-            <w:r>
-              <w:rPr>
-                <w:rFonts w:ascii="Times New Roman" w:hAnsi="Times New Roman" w:cs="Times New Roman"/>
-              </w:rPr>
-              <w:t xml:space="preserve">- user selects </w:t>
+              <w:pStyle w:val="ListParagraph"/>
+              <w:numPr>
+                <w:ilvl w:val="0"/>
+                <w:numId w:val="1"/>
+              </w:numPr>
+              <w:rPr>
+                <w:rFonts w:ascii="Times New Roman" w:hAnsi="Times New Roman" w:cs="Times New Roman"/>
+              </w:rPr>
+            </w:pPr>
+            <w:r>
+              <w:rPr>
+                <w:rFonts w:ascii="Times New Roman" w:hAnsi="Times New Roman" w:cs="Times New Roman"/>
+              </w:rPr>
+              <w:t xml:space="preserve">user selects </w:t>
             </w:r>
             <w:r>
               <w:rPr>
@@ -3273,102 +3270,44 @@
           </w:p>
           <w:p>
             <w:pPr>
-              <w:rPr>
-                <w:rFonts w:ascii="Times New Roman" w:hAnsi="Times New Roman" w:cs="Times New Roman"/>
-              </w:rPr>
-            </w:pPr>
-          </w:p>
-          <w:p>
-            <w:pPr>
-              <w:rPr>
-                <w:rFonts w:ascii="Times New Roman" w:hAnsi="Times New Roman" w:cs="Times New Roman"/>
-                <w:b/>
-                <w:bCs/>
-                <w:i/>
-                <w:iCs/>
-                <w:color w:val="4472C4" w:themeColor="accent1"/>
-              </w:rPr>
-            </w:pPr>
-            <w:r>
-              <w:rPr>
-                <w:rFonts w:ascii="Times New Roman" w:hAnsi="Times New Roman" w:cs="Times New Roman"/>
-                <w:b/>
-                <w:bCs/>
-                <w:i/>
-                <w:iCs/>
-                <w:color w:val="4472C4" w:themeColor="accent1"/>
-              </w:rPr>
-              <w:t>-</w:t>
-            </w:r>
-            <w:r>
-              <w:rPr>
-                <w:rFonts w:ascii="Times New Roman" w:hAnsi="Times New Roman" w:cs="Times New Roman"/>
-                <w:b/>
-                <w:bCs/>
-                <w:i/>
-                <w:iCs/>
-                <w:color w:val="4472C4" w:themeColor="accent1"/>
-              </w:rPr>
-              <w:t xml:space="preserve"> </w:t>
-            </w:r>
-            <w:r>
-              <w:rPr>
-                <w:rFonts w:ascii="Times New Roman" w:hAnsi="Times New Roman" w:cs="Times New Roman"/>
-                <w:b/>
-                <w:bCs/>
-                <w:i/>
-                <w:iCs/>
-                <w:color w:val="4472C4" w:themeColor="accent1"/>
+              <w:pStyle w:val="ListParagraph"/>
+              <w:numPr>
+                <w:ilvl w:val="0"/>
+                <w:numId w:val="1"/>
+              </w:numPr>
+              <w:rPr>
+                <w:rFonts w:ascii="Times New Roman" w:hAnsi="Times New Roman" w:cs="Times New Roman"/>
+                <w:color w:val="000000" w:themeColor="text1"/>
+              </w:rPr>
+            </w:pPr>
+            <w:r>
+              <w:rPr>
+                <w:rFonts w:ascii="Times New Roman" w:hAnsi="Times New Roman" w:cs="Times New Roman"/>
+                <w:color w:val="000000" w:themeColor="text1"/>
               </w:rPr>
               <w:t>continue (</w:t>
             </w:r>
             <w:r>
               <w:rPr>
                 <w:rFonts w:ascii="Times New Roman" w:hAnsi="Times New Roman" w:cs="Times New Roman"/>
-                <w:b/>
-                <w:bCs/>
-                <w:i/>
-                <w:iCs/>
-                <w:color w:val="4472C4" w:themeColor="accent1"/>
+                <w:color w:val="000000" w:themeColor="text1"/>
               </w:rPr>
               <w:t xml:space="preserve">make a copy of image for resetting purposes and store both images in code </w:t>
             </w:r>
             <w:r>
               <w:rPr>
                 <w:rFonts w:ascii="Times New Roman" w:hAnsi="Times New Roman" w:cs="Times New Roman"/>
-                <w:b/>
-                <w:bCs/>
-                <w:i/>
-                <w:iCs/>
-                <w:color w:val="4472C4" w:themeColor="accent1"/>
+                <w:color w:val="000000" w:themeColor="text1"/>
               </w:rPr>
               <w:t>for further processing</w:t>
             </w:r>
             <w:r>
               <w:rPr>
                 <w:rFonts w:ascii="Times New Roman" w:hAnsi="Times New Roman" w:cs="Times New Roman"/>
-                <w:b/>
-                <w:bCs/>
-                <w:i/>
-                <w:iCs/>
-                <w:color w:val="4472C4" w:themeColor="accent1"/>
+                <w:color w:val="000000" w:themeColor="text1"/>
               </w:rPr>
               <w:t>, etc.)</w:t>
             </w:r>
-          </w:p>
-          <w:p>
-            <w:pPr>
-              <w:rPr>
-                <w:rFonts w:ascii="Times New Roman" w:hAnsi="Times New Roman" w:cs="Times New Roman"/>
-              </w:rPr>
-            </w:pPr>
-          </w:p>
-          <w:p>
-            <w:pPr>
-              <w:rPr>
-                <w:rFonts w:ascii="Times New Roman" w:hAnsi="Times New Roman" w:cs="Times New Roman"/>
-              </w:rPr>
-            </w:pPr>
           </w:p>
         </w:tc>
       </w:tr>
@@ -3433,16 +3372,15 @@
           </w:tcPr>
           <w:p>
             <w:pPr>
-              <w:rPr>
-                <w:rFonts w:ascii="Times New Roman" w:hAnsi="Times New Roman" w:cs="Times New Roman"/>
-              </w:rPr>
-            </w:pPr>
-            <w:r>
-              <w:rPr>
-                <w:rFonts w:ascii="Times New Roman" w:hAnsi="Times New Roman" w:cs="Times New Roman"/>
-              </w:rPr>
-              <w:t xml:space="preserve">- </w:t>
-            </w:r>
+              <w:pStyle w:val="ListParagraph"/>
+              <w:numPr>
+                <w:ilvl w:val="0"/>
+                <w:numId w:val="1"/>
+              </w:numPr>
+              <w:rPr>
+                <w:rFonts w:ascii="Times New Roman" w:hAnsi="Times New Roman" w:cs="Times New Roman"/>
+              </w:rPr>
+            </w:pPr>
             <w:r>
               <w:rPr>
                 <w:rFonts w:ascii="Times New Roman" w:hAnsi="Times New Roman" w:cs="Times New Roman"/>
@@ -3458,43 +3396,33 @@
           </w:p>
           <w:p>
             <w:pPr>
-              <w:rPr>
-                <w:rFonts w:ascii="Times New Roman" w:hAnsi="Times New Roman" w:cs="Times New Roman"/>
-              </w:rPr>
-            </w:pPr>
-          </w:p>
-          <w:p>
-            <w:pPr>
-              <w:rPr>
-                <w:rFonts w:ascii="Times New Roman" w:hAnsi="Times New Roman" w:cs="Times New Roman"/>
-              </w:rPr>
-            </w:pPr>
-            <w:r>
-              <w:rPr>
-                <w:rFonts w:ascii="Times New Roman" w:hAnsi="Times New Roman" w:cs="Times New Roman"/>
-              </w:rPr>
-              <w:t>- user selects invalid_file.txt</w:t>
-            </w:r>
-          </w:p>
-          <w:p>
-            <w:pPr>
-              <w:rPr>
-                <w:rFonts w:ascii="Times New Roman" w:hAnsi="Times New Roman" w:cs="Times New Roman"/>
-              </w:rPr>
-            </w:pPr>
-          </w:p>
-          <w:p>
-            <w:pPr>
-              <w:rPr>
-                <w:rFonts w:ascii="Times New Roman" w:hAnsi="Times New Roman" w:cs="Times New Roman"/>
-              </w:rPr>
-            </w:pPr>
-            <w:r>
-              <w:rPr>
-                <w:rFonts w:ascii="Times New Roman" w:hAnsi="Times New Roman" w:cs="Times New Roman"/>
-              </w:rPr>
-              <w:t xml:space="preserve">- </w:t>
-            </w:r>
+              <w:pStyle w:val="ListParagraph"/>
+              <w:numPr>
+                <w:ilvl w:val="0"/>
+                <w:numId w:val="1"/>
+              </w:numPr>
+              <w:rPr>
+                <w:rFonts w:ascii="Times New Roman" w:hAnsi="Times New Roman" w:cs="Times New Roman"/>
+              </w:rPr>
+            </w:pPr>
+            <w:r>
+              <w:rPr>
+                <w:rFonts w:ascii="Times New Roman" w:hAnsi="Times New Roman" w:cs="Times New Roman"/>
+              </w:rPr>
+              <w:t>user selects invalid_file.txt</w:t>
+            </w:r>
+          </w:p>
+          <w:p>
+            <w:pPr>
+              <w:pStyle w:val="ListParagraph"/>
+              <w:numPr>
+                <w:ilvl w:val="0"/>
+                <w:numId w:val="1"/>
+              </w:numPr>
+              <w:rPr>
+                <w:rFonts w:ascii="Times New Roman" w:hAnsi="Times New Roman" w:cs="Times New Roman"/>
+              </w:rPr>
+            </w:pPr>
             <w:r>
               <w:rPr>
                 <w:rFonts w:ascii="Times New Roman" w:hAnsi="Times New Roman" w:cs="Times New Roman"/>
@@ -3522,15 +3450,20 @@
           </w:p>
           <w:p>
             <w:pPr>
-              <w:rPr>
-                <w:rFonts w:ascii="Times New Roman" w:hAnsi="Times New Roman" w:cs="Times New Roman"/>
-              </w:rPr>
-            </w:pPr>
-            <w:r>
-              <w:rPr>
-                <w:rFonts w:ascii="Times New Roman" w:hAnsi="Times New Roman" w:cs="Times New Roman"/>
-              </w:rPr>
-              <w:t>- return to caller</w:t>
+              <w:pStyle w:val="ListParagraph"/>
+              <w:numPr>
+                <w:ilvl w:val="0"/>
+                <w:numId w:val="1"/>
+              </w:numPr>
+              <w:rPr>
+                <w:rFonts w:ascii="Times New Roman" w:hAnsi="Times New Roman" w:cs="Times New Roman"/>
+              </w:rPr>
+            </w:pPr>
+            <w:r>
+              <w:rPr>
+                <w:rFonts w:ascii="Times New Roman" w:hAnsi="Times New Roman" w:cs="Times New Roman"/>
+              </w:rPr>
+              <w:t>return to caller</w:t>
             </w:r>
           </w:p>
         </w:tc>
@@ -3596,35 +3529,38 @@
           </w:tcPr>
           <w:p>
             <w:pPr>
-              <w:rPr>
-                <w:rFonts w:ascii="Times New Roman" w:hAnsi="Times New Roman" w:cs="Times New Roman"/>
-              </w:rPr>
-            </w:pPr>
-            <w:r>
-              <w:rPr>
-                <w:rFonts w:ascii="Times New Roman" w:hAnsi="Times New Roman" w:cs="Times New Roman"/>
-              </w:rPr>
-              <w:t>- save image to chosen path</w:t>
-            </w:r>
-          </w:p>
-          <w:p>
-            <w:pPr>
-              <w:rPr>
-                <w:rFonts w:ascii="Times New Roman" w:hAnsi="Times New Roman" w:cs="Times New Roman"/>
-              </w:rPr>
-            </w:pPr>
-          </w:p>
-          <w:p>
-            <w:pPr>
-              <w:rPr>
-                <w:rFonts w:ascii="Times New Roman" w:hAnsi="Times New Roman" w:cs="Times New Roman"/>
-              </w:rPr>
-            </w:pPr>
-            <w:r>
-              <w:rPr>
-                <w:rFonts w:ascii="Times New Roman" w:hAnsi="Times New Roman" w:cs="Times New Roman"/>
-              </w:rPr>
-              <w:t>- throw exception if image is not properly saved (ex. user exits out of application while in the file explorer)</w:t>
+              <w:pStyle w:val="ListParagraph"/>
+              <w:numPr>
+                <w:ilvl w:val="0"/>
+                <w:numId w:val="1"/>
+              </w:numPr>
+              <w:rPr>
+                <w:rFonts w:ascii="Times New Roman" w:hAnsi="Times New Roman" w:cs="Times New Roman"/>
+              </w:rPr>
+            </w:pPr>
+            <w:r>
+              <w:rPr>
+                <w:rFonts w:ascii="Times New Roman" w:hAnsi="Times New Roman" w:cs="Times New Roman"/>
+              </w:rPr>
+              <w:t>save image to chosen path</w:t>
+            </w:r>
+          </w:p>
+          <w:p>
+            <w:pPr>
+              <w:pStyle w:val="ListParagraph"/>
+              <w:numPr>
+                <w:ilvl w:val="0"/>
+                <w:numId w:val="1"/>
+              </w:numPr>
+              <w:rPr>
+                <w:rFonts w:ascii="Times New Roman" w:hAnsi="Times New Roman" w:cs="Times New Roman"/>
+              </w:rPr>
+            </w:pPr>
+            <w:r>
+              <w:rPr>
+                <w:rFonts w:ascii="Times New Roman" w:hAnsi="Times New Roman" w:cs="Times New Roman"/>
+              </w:rPr>
+              <w:t>throw exception if image is not properly saved (ex. user exits out of application while in the file explorer)</w:t>
             </w:r>
           </w:p>
         </w:tc>
@@ -3690,28 +3626,38 @@
           </w:tcPr>
           <w:p>
             <w:pPr>
-              <w:rPr>
-                <w:rFonts w:ascii="Times New Roman" w:hAnsi="Times New Roman" w:cs="Times New Roman"/>
-              </w:rPr>
-            </w:pPr>
-            <w:r>
-              <w:rPr>
-                <w:rFonts w:ascii="Times New Roman" w:hAnsi="Times New Roman" w:cs="Times New Roman"/>
-              </w:rPr>
-              <w:t>- throw exception thrown for nonexistent image file (ex. dialog pop up)</w:t>
-            </w:r>
-          </w:p>
-          <w:p>
-            <w:pPr>
-              <w:rPr>
-                <w:rFonts w:ascii="Times New Roman" w:hAnsi="Times New Roman" w:cs="Times New Roman"/>
-              </w:rPr>
-            </w:pPr>
-            <w:r>
-              <w:rPr>
-                <w:rFonts w:ascii="Times New Roman" w:hAnsi="Times New Roman" w:cs="Times New Roman"/>
-              </w:rPr>
-              <w:t>- return to caller</w:t>
+              <w:pStyle w:val="ListParagraph"/>
+              <w:numPr>
+                <w:ilvl w:val="0"/>
+                <w:numId w:val="1"/>
+              </w:numPr>
+              <w:rPr>
+                <w:rFonts w:ascii="Times New Roman" w:hAnsi="Times New Roman" w:cs="Times New Roman"/>
+              </w:rPr>
+            </w:pPr>
+            <w:r>
+              <w:rPr>
+                <w:rFonts w:ascii="Times New Roman" w:hAnsi="Times New Roman" w:cs="Times New Roman"/>
+              </w:rPr>
+              <w:t>throw exception thrown for nonexistent image file (ex. dialog pop up)</w:t>
+            </w:r>
+          </w:p>
+          <w:p>
+            <w:pPr>
+              <w:pStyle w:val="ListParagraph"/>
+              <w:numPr>
+                <w:ilvl w:val="0"/>
+                <w:numId w:val="1"/>
+              </w:numPr>
+              <w:rPr>
+                <w:rFonts w:ascii="Times New Roman" w:hAnsi="Times New Roman" w:cs="Times New Roman"/>
+              </w:rPr>
+            </w:pPr>
+            <w:r>
+              <w:rPr>
+                <w:rFonts w:ascii="Times New Roman" w:hAnsi="Times New Roman" w:cs="Times New Roman"/>
+              </w:rPr>
+              <w:t>return to caller</w:t>
             </w:r>
           </w:p>
         </w:tc>
@@ -4122,6 +4068,7 @@
               <w:rPr>
                 <w:rFonts w:ascii="Times New Roman" w:hAnsi="Times New Roman" w:cs="Times New Roman"/>
               </w:rPr>
+              <w:lastRenderedPageBreak/>
               <w:t>1</w:t>
             </w:r>
           </w:p>
@@ -4412,11 +4359,7 @@
             <w:r>
               <w:rPr>
                 <w:rFonts w:ascii="Times New Roman" w:hAnsi="Times New Roman" w:cs="Times New Roman"/>
-                <w:b/>
-                <w:bCs/>
-                <w:i/>
-                <w:iCs/>
-                <w:color w:val="4472C4" w:themeColor="accent1"/>
+                <w:color w:val="000000" w:themeColor="text1"/>
               </w:rPr>
               <w:t>Discard encoded image. Retrieve and return previously stored copy</w:t>
             </w:r>
@@ -5154,8 +5097,240 @@
       </w:rPr>
     </w:lvl>
   </w:abstractNum>
+  <w:abstractNum w:abstractNumId="1" w15:restartNumberingAfterBreak="0">
+    <w:nsid w:val="5BD425CA"/>
+    <w:multiLevelType w:val="hybridMultilevel"/>
+    <w:tmpl w:val="2F786180"/>
+    <w:lvl w:ilvl="0" w:tplc="2892F136">
+      <w:start w:val="1"/>
+      <w:numFmt w:val="bullet"/>
+      <w:lvlText w:val=""/>
+      <w:lvlJc w:val="left"/>
+      <w:pPr>
+        <w:ind w:left="720" w:hanging="360"/>
+      </w:pPr>
+      <w:rPr>
+        <w:rFonts w:ascii="Wingdings" w:eastAsiaTheme="minorHAnsi" w:hAnsi="Wingdings" w:cs="Times New Roman" w:hint="default"/>
+      </w:rPr>
+    </w:lvl>
+    <w:lvl w:ilvl="1" w:tplc="08090003" w:tentative="1">
+      <w:start w:val="1"/>
+      <w:numFmt w:val="bullet"/>
+      <w:lvlText w:val="o"/>
+      <w:lvlJc w:val="left"/>
+      <w:pPr>
+        <w:ind w:left="1440" w:hanging="360"/>
+      </w:pPr>
+      <w:rPr>
+        <w:rFonts w:ascii="Courier New" w:hAnsi="Courier New" w:cs="Courier New" w:hint="default"/>
+      </w:rPr>
+    </w:lvl>
+    <w:lvl w:ilvl="2" w:tplc="08090005" w:tentative="1">
+      <w:start w:val="1"/>
+      <w:numFmt w:val="bullet"/>
+      <w:lvlText w:val=""/>
+      <w:lvlJc w:val="left"/>
+      <w:pPr>
+        <w:ind w:left="2160" w:hanging="360"/>
+      </w:pPr>
+      <w:rPr>
+        <w:rFonts w:ascii="Wingdings" w:hAnsi="Wingdings" w:hint="default"/>
+      </w:rPr>
+    </w:lvl>
+    <w:lvl w:ilvl="3" w:tplc="08090001" w:tentative="1">
+      <w:start w:val="1"/>
+      <w:numFmt w:val="bullet"/>
+      <w:lvlText w:val=""/>
+      <w:lvlJc w:val="left"/>
+      <w:pPr>
+        <w:ind w:left="2880" w:hanging="360"/>
+      </w:pPr>
+      <w:rPr>
+        <w:rFonts w:ascii="Symbol" w:hAnsi="Symbol" w:hint="default"/>
+      </w:rPr>
+    </w:lvl>
+    <w:lvl w:ilvl="4" w:tplc="08090003" w:tentative="1">
+      <w:start w:val="1"/>
+      <w:numFmt w:val="bullet"/>
+      <w:lvlText w:val="o"/>
+      <w:lvlJc w:val="left"/>
+      <w:pPr>
+        <w:ind w:left="3600" w:hanging="360"/>
+      </w:pPr>
+      <w:rPr>
+        <w:rFonts w:ascii="Courier New" w:hAnsi="Courier New" w:cs="Courier New" w:hint="default"/>
+      </w:rPr>
+    </w:lvl>
+    <w:lvl w:ilvl="5" w:tplc="08090005" w:tentative="1">
+      <w:start w:val="1"/>
+      <w:numFmt w:val="bullet"/>
+      <w:lvlText w:val=""/>
+      <w:lvlJc w:val="left"/>
+      <w:pPr>
+        <w:ind w:left="4320" w:hanging="360"/>
+      </w:pPr>
+      <w:rPr>
+        <w:rFonts w:ascii="Wingdings" w:hAnsi="Wingdings" w:hint="default"/>
+      </w:rPr>
+    </w:lvl>
+    <w:lvl w:ilvl="6" w:tplc="08090001" w:tentative="1">
+      <w:start w:val="1"/>
+      <w:numFmt w:val="bullet"/>
+      <w:lvlText w:val=""/>
+      <w:lvlJc w:val="left"/>
+      <w:pPr>
+        <w:ind w:left="5040" w:hanging="360"/>
+      </w:pPr>
+      <w:rPr>
+        <w:rFonts w:ascii="Symbol" w:hAnsi="Symbol" w:hint="default"/>
+      </w:rPr>
+    </w:lvl>
+    <w:lvl w:ilvl="7" w:tplc="08090003" w:tentative="1">
+      <w:start w:val="1"/>
+      <w:numFmt w:val="bullet"/>
+      <w:lvlText w:val="o"/>
+      <w:lvlJc w:val="left"/>
+      <w:pPr>
+        <w:ind w:left="5760" w:hanging="360"/>
+      </w:pPr>
+      <w:rPr>
+        <w:rFonts w:ascii="Courier New" w:hAnsi="Courier New" w:cs="Courier New" w:hint="default"/>
+      </w:rPr>
+    </w:lvl>
+    <w:lvl w:ilvl="8" w:tplc="08090005" w:tentative="1">
+      <w:start w:val="1"/>
+      <w:numFmt w:val="bullet"/>
+      <w:lvlText w:val=""/>
+      <w:lvlJc w:val="left"/>
+      <w:pPr>
+        <w:ind w:left="6480" w:hanging="360"/>
+      </w:pPr>
+      <w:rPr>
+        <w:rFonts w:ascii="Wingdings" w:hAnsi="Wingdings" w:hint="default"/>
+      </w:rPr>
+    </w:lvl>
+  </w:abstractNum>
+  <w:abstractNum w:abstractNumId="2" w15:restartNumberingAfterBreak="0">
+    <w:nsid w:val="74496677"/>
+    <w:multiLevelType w:val="hybridMultilevel"/>
+    <w:tmpl w:val="133A1298"/>
+    <w:lvl w:ilvl="0" w:tplc="D3109DBE">
+      <w:start w:val="1"/>
+      <w:numFmt w:val="bullet"/>
+      <w:lvlText w:val=""/>
+      <w:lvlJc w:val="left"/>
+      <w:pPr>
+        <w:ind w:left="720" w:hanging="360"/>
+      </w:pPr>
+      <w:rPr>
+        <w:rFonts w:ascii="Wingdings" w:eastAsiaTheme="minorHAnsi" w:hAnsi="Wingdings" w:cs="Times New Roman" w:hint="default"/>
+      </w:rPr>
+    </w:lvl>
+    <w:lvl w:ilvl="1" w:tplc="08090003" w:tentative="1">
+      <w:start w:val="1"/>
+      <w:numFmt w:val="bullet"/>
+      <w:lvlText w:val="o"/>
+      <w:lvlJc w:val="left"/>
+      <w:pPr>
+        <w:ind w:left="1440" w:hanging="360"/>
+      </w:pPr>
+      <w:rPr>
+        <w:rFonts w:ascii="Courier New" w:hAnsi="Courier New" w:cs="Courier New" w:hint="default"/>
+      </w:rPr>
+    </w:lvl>
+    <w:lvl w:ilvl="2" w:tplc="08090005" w:tentative="1">
+      <w:start w:val="1"/>
+      <w:numFmt w:val="bullet"/>
+      <w:lvlText w:val=""/>
+      <w:lvlJc w:val="left"/>
+      <w:pPr>
+        <w:ind w:left="2160" w:hanging="360"/>
+      </w:pPr>
+      <w:rPr>
+        <w:rFonts w:ascii="Wingdings" w:hAnsi="Wingdings" w:hint="default"/>
+      </w:rPr>
+    </w:lvl>
+    <w:lvl w:ilvl="3" w:tplc="08090001" w:tentative="1">
+      <w:start w:val="1"/>
+      <w:numFmt w:val="bullet"/>
+      <w:lvlText w:val=""/>
+      <w:lvlJc w:val="left"/>
+      <w:pPr>
+        <w:ind w:left="2880" w:hanging="360"/>
+      </w:pPr>
+      <w:rPr>
+        <w:rFonts w:ascii="Symbol" w:hAnsi="Symbol" w:hint="default"/>
+      </w:rPr>
+    </w:lvl>
+    <w:lvl w:ilvl="4" w:tplc="08090003" w:tentative="1">
+      <w:start w:val="1"/>
+      <w:numFmt w:val="bullet"/>
+      <w:lvlText w:val="o"/>
+      <w:lvlJc w:val="left"/>
+      <w:pPr>
+        <w:ind w:left="3600" w:hanging="360"/>
+      </w:pPr>
+      <w:rPr>
+        <w:rFonts w:ascii="Courier New" w:hAnsi="Courier New" w:cs="Courier New" w:hint="default"/>
+      </w:rPr>
+    </w:lvl>
+    <w:lvl w:ilvl="5" w:tplc="08090005" w:tentative="1">
+      <w:start w:val="1"/>
+      <w:numFmt w:val="bullet"/>
+      <w:lvlText w:val=""/>
+      <w:lvlJc w:val="left"/>
+      <w:pPr>
+        <w:ind w:left="4320" w:hanging="360"/>
+      </w:pPr>
+      <w:rPr>
+        <w:rFonts w:ascii="Wingdings" w:hAnsi="Wingdings" w:hint="default"/>
+      </w:rPr>
+    </w:lvl>
+    <w:lvl w:ilvl="6" w:tplc="08090001" w:tentative="1">
+      <w:start w:val="1"/>
+      <w:numFmt w:val="bullet"/>
+      <w:lvlText w:val=""/>
+      <w:lvlJc w:val="left"/>
+      <w:pPr>
+        <w:ind w:left="5040" w:hanging="360"/>
+      </w:pPr>
+      <w:rPr>
+        <w:rFonts w:ascii="Symbol" w:hAnsi="Symbol" w:hint="default"/>
+      </w:rPr>
+    </w:lvl>
+    <w:lvl w:ilvl="7" w:tplc="08090003" w:tentative="1">
+      <w:start w:val="1"/>
+      <w:numFmt w:val="bullet"/>
+      <w:lvlText w:val="o"/>
+      <w:lvlJc w:val="left"/>
+      <w:pPr>
+        <w:ind w:left="5760" w:hanging="360"/>
+      </w:pPr>
+      <w:rPr>
+        <w:rFonts w:ascii="Courier New" w:hAnsi="Courier New" w:cs="Courier New" w:hint="default"/>
+      </w:rPr>
+    </w:lvl>
+    <w:lvl w:ilvl="8" w:tplc="08090005" w:tentative="1">
+      <w:start w:val="1"/>
+      <w:numFmt w:val="bullet"/>
+      <w:lvlText w:val=""/>
+      <w:lvlJc w:val="left"/>
+      <w:pPr>
+        <w:ind w:left="6480" w:hanging="360"/>
+      </w:pPr>
+      <w:rPr>
+        <w:rFonts w:ascii="Wingdings" w:hAnsi="Wingdings" w:hint="default"/>
+      </w:rPr>
+    </w:lvl>
+  </w:abstractNum>
   <w:num w:numId="1" w16cid:durableId="1371489301">
     <w:abstractNumId w:val="0"/>
+  </w:num>
+  <w:num w:numId="2" w16cid:durableId="929393743">
+    <w:abstractNumId w:val="2"/>
+  </w:num>
+  <w:num w:numId="3" w16cid:durableId="1810198862">
+    <w:abstractNumId w:val="1"/>
   </w:num>
 </w:numbering>
 </file>

</xml_diff>

<commit_message>
Added Integration test cases
</commit_message>
<xml_diff>
--- a/documentation/Master Test Plan.docx
+++ b/documentation/Master Test Plan.docx
@@ -4662,15 +4662,62 @@
           </w:tcPr>
           <w:p>
             <w:pPr>
-              <w:rPr>
-                <w:rFonts w:ascii="Times New Roman" w:hAnsi="Times New Roman" w:cs="Times New Roman"/>
-              </w:rPr>
-            </w:pPr>
-            <w:r>
-              <w:rPr>
-                <w:rFonts w:ascii="Times New Roman" w:hAnsi="Times New Roman" w:cs="Times New Roman"/>
-              </w:rPr>
-              <w:t>What is being tested</w:t>
+              <w:pStyle w:val="ListParagraph"/>
+              <w:numPr>
+                <w:ilvl w:val="0"/>
+                <w:numId w:val="1"/>
+              </w:numPr>
+              <w:rPr>
+                <w:rFonts w:ascii="Times New Roman" w:hAnsi="Times New Roman" w:cs="Times New Roman"/>
+              </w:rPr>
+            </w:pPr>
+            <w:r>
+              <w:rPr>
+                <w:rFonts w:ascii="Times New Roman" w:hAnsi="Times New Roman" w:cs="Times New Roman"/>
+              </w:rPr>
+              <w:t>Open Image</w:t>
+            </w:r>
+            <w:r>
+              <w:rPr>
+                <w:rFonts w:ascii="Times New Roman" w:hAnsi="Times New Roman" w:cs="Times New Roman"/>
+              </w:rPr>
+              <w:t xml:space="preserve"> </w:t>
+            </w:r>
+          </w:p>
+          <w:p>
+            <w:pPr>
+              <w:pStyle w:val="ListParagraph"/>
+              <w:numPr>
+                <w:ilvl w:val="0"/>
+                <w:numId w:val="1"/>
+              </w:numPr>
+              <w:rPr>
+                <w:rFonts w:ascii="Times New Roman" w:hAnsi="Times New Roman" w:cs="Times New Roman"/>
+              </w:rPr>
+            </w:pPr>
+            <w:r>
+              <w:rPr>
+                <w:rFonts w:ascii="Times New Roman" w:hAnsi="Times New Roman" w:cs="Times New Roman"/>
+              </w:rPr>
+              <w:t>Encode Image</w:t>
+            </w:r>
+          </w:p>
+          <w:p>
+            <w:pPr>
+              <w:pStyle w:val="ListParagraph"/>
+              <w:numPr>
+                <w:ilvl w:val="0"/>
+                <w:numId w:val="1"/>
+              </w:numPr>
+              <w:rPr>
+                <w:rFonts w:ascii="Times New Roman" w:hAnsi="Times New Roman" w:cs="Times New Roman"/>
+              </w:rPr>
+            </w:pPr>
+            <w:r>
+              <w:rPr>
+                <w:rFonts w:ascii="Times New Roman" w:hAnsi="Times New Roman" w:cs="Times New Roman"/>
+              </w:rPr>
+              <w:t>Save Image</w:t>
             </w:r>
           </w:p>
         </w:tc>
@@ -4680,15 +4727,76 @@
           </w:tcPr>
           <w:p>
             <w:pPr>
-              <w:rPr>
-                <w:rFonts w:ascii="Times New Roman" w:hAnsi="Times New Roman" w:cs="Times New Roman"/>
-              </w:rPr>
-            </w:pPr>
-            <w:r>
-              <w:rPr>
-                <w:rFonts w:ascii="Times New Roman" w:hAnsi="Times New Roman" w:cs="Times New Roman"/>
-              </w:rPr>
-              <w:t>How it will be tested</w:t>
+              <w:pStyle w:val="ListParagraph"/>
+              <w:numPr>
+                <w:ilvl w:val="0"/>
+                <w:numId w:val="1"/>
+              </w:numPr>
+              <w:rPr>
+                <w:rFonts w:ascii="Times New Roman" w:hAnsi="Times New Roman" w:cs="Times New Roman"/>
+              </w:rPr>
+            </w:pPr>
+            <w:r>
+              <w:rPr>
+                <w:rFonts w:ascii="Times New Roman" w:hAnsi="Times New Roman" w:cs="Times New Roman"/>
+              </w:rPr>
+              <w:t xml:space="preserve">A valid image is </w:t>
+            </w:r>
+            <w:r>
+              <w:rPr>
+                <w:rFonts w:ascii="Times New Roman" w:hAnsi="Times New Roman" w:cs="Times New Roman"/>
+              </w:rPr>
+              <w:t>selected</w:t>
+            </w:r>
+          </w:p>
+          <w:p>
+            <w:pPr>
+              <w:pStyle w:val="ListParagraph"/>
+              <w:numPr>
+                <w:ilvl w:val="0"/>
+                <w:numId w:val="1"/>
+              </w:numPr>
+              <w:rPr>
+                <w:rFonts w:ascii="Times New Roman" w:hAnsi="Times New Roman" w:cs="Times New Roman"/>
+              </w:rPr>
+            </w:pPr>
+            <w:proofErr w:type="spellStart"/>
+            <w:r>
+              <w:rPr>
+                <w:rFonts w:ascii="Times New Roman" w:hAnsi="Times New Roman" w:cs="Times New Roman"/>
+              </w:rPr>
+              <w:t>TextField</w:t>
+            </w:r>
+            <w:proofErr w:type="spellEnd"/>
+            <w:r>
+              <w:rPr>
+                <w:rFonts w:ascii="Times New Roman" w:hAnsi="Times New Roman" w:cs="Times New Roman"/>
+              </w:rPr>
+              <w:t xml:space="preserve"> </w:t>
+            </w:r>
+            <w:r>
+              <w:rPr>
+                <w:rFonts w:ascii="Times New Roman" w:hAnsi="Times New Roman" w:cs="Times New Roman"/>
+              </w:rPr>
+              <w:t>i</w:t>
+            </w:r>
+            <w:r>
+              <w:rPr>
+                <w:rFonts w:ascii="Times New Roman" w:hAnsi="Times New Roman" w:cs="Times New Roman"/>
+              </w:rPr>
+              <w:t xml:space="preserve">nput: </w:t>
+            </w:r>
+            <w:r>
+              <w:rPr>
+                <w:rFonts w:ascii="Times New Roman" w:hAnsi="Times New Roman" w:cs="Times New Roman"/>
+              </w:rPr>
+              <w:t>Remaining characters</w:t>
+            </w:r>
+            <w:r>
+              <w:rPr>
+                <w:rFonts w:ascii="Times New Roman" w:hAnsi="Times New Roman" w:cs="Times New Roman"/>
+              </w:rPr>
+              <w:t xml:space="preserve"> number is greater than or equal to 0</w:t>
             </w:r>
           </w:p>
         </w:tc>
@@ -4698,15 +4806,176 @@
           </w:tcPr>
           <w:p>
             <w:pPr>
-              <w:rPr>
-                <w:rFonts w:ascii="Times New Roman" w:hAnsi="Times New Roman" w:cs="Times New Roman"/>
-              </w:rPr>
-            </w:pPr>
-            <w:r>
-              <w:rPr>
-                <w:rFonts w:ascii="Times New Roman" w:hAnsi="Times New Roman" w:cs="Times New Roman"/>
-              </w:rPr>
-              <w:t>What you expect to see</w:t>
+              <w:pStyle w:val="ListParagraph"/>
+              <w:numPr>
+                <w:ilvl w:val="0"/>
+                <w:numId w:val="1"/>
+              </w:numPr>
+              <w:rPr>
+                <w:rFonts w:ascii="Times New Roman" w:hAnsi="Times New Roman" w:cs="Times New Roman"/>
+              </w:rPr>
+            </w:pPr>
+            <w:r>
+              <w:rPr>
+                <w:rFonts w:ascii="Times New Roman" w:hAnsi="Times New Roman" w:cs="Times New Roman"/>
+              </w:rPr>
+              <w:t>User’s default file explorer opened</w:t>
+            </w:r>
+          </w:p>
+          <w:p>
+            <w:pPr>
+              <w:pStyle w:val="ListParagraph"/>
+              <w:numPr>
+                <w:ilvl w:val="0"/>
+                <w:numId w:val="1"/>
+              </w:numPr>
+              <w:rPr>
+                <w:rFonts w:ascii="Times New Roman" w:hAnsi="Times New Roman" w:cs="Times New Roman"/>
+              </w:rPr>
+            </w:pPr>
+            <w:r>
+              <w:rPr>
+                <w:rFonts w:ascii="Times New Roman" w:hAnsi="Times New Roman" w:cs="Times New Roman"/>
+              </w:rPr>
+              <w:t xml:space="preserve">GUI displays </w:t>
+            </w:r>
+            <w:r>
+              <w:rPr>
+                <w:rFonts w:ascii="Times New Roman" w:hAnsi="Times New Roman" w:cs="Times New Roman"/>
+              </w:rPr>
+              <w:t>selected</w:t>
+            </w:r>
+            <w:r>
+              <w:rPr>
+                <w:rFonts w:ascii="Times New Roman" w:hAnsi="Times New Roman" w:cs="Times New Roman"/>
+              </w:rPr>
+              <w:t xml:space="preserve"> image</w:t>
+            </w:r>
+          </w:p>
+          <w:p>
+            <w:pPr>
+              <w:pStyle w:val="ListParagraph"/>
+              <w:numPr>
+                <w:ilvl w:val="0"/>
+                <w:numId w:val="1"/>
+              </w:numPr>
+              <w:rPr>
+                <w:rFonts w:ascii="Times New Roman" w:hAnsi="Times New Roman" w:cs="Times New Roman"/>
+              </w:rPr>
+            </w:pPr>
+            <w:r>
+              <w:rPr>
+                <w:rFonts w:ascii="Times New Roman" w:hAnsi="Times New Roman" w:cs="Times New Roman"/>
+              </w:rPr>
+              <w:t>A</w:t>
+            </w:r>
+            <w:r>
+              <w:rPr>
+                <w:rFonts w:ascii="Times New Roman" w:hAnsi="Times New Roman" w:cs="Times New Roman"/>
+              </w:rPr>
+              <w:t>n</w:t>
+            </w:r>
+            <w:r>
+              <w:rPr>
+                <w:rFonts w:ascii="Times New Roman" w:hAnsi="Times New Roman" w:cs="Times New Roman"/>
+              </w:rPr>
+              <w:t xml:space="preserve"> image with the encoded data is generated</w:t>
+            </w:r>
+          </w:p>
+          <w:p>
+            <w:pPr>
+              <w:pStyle w:val="ListParagraph"/>
+              <w:numPr>
+                <w:ilvl w:val="0"/>
+                <w:numId w:val="1"/>
+              </w:numPr>
+              <w:rPr>
+                <w:rFonts w:ascii="Times New Roman" w:hAnsi="Times New Roman" w:cs="Times New Roman"/>
+              </w:rPr>
+            </w:pPr>
+            <w:r>
+              <w:rPr>
+                <w:rFonts w:ascii="Times New Roman" w:hAnsi="Times New Roman" w:cs="Times New Roman"/>
+              </w:rPr>
+              <w:t>A dialog pops up with the message “Successfully encoded the message!”</w:t>
+            </w:r>
+          </w:p>
+          <w:p>
+            <w:pPr>
+              <w:pStyle w:val="ListParagraph"/>
+              <w:numPr>
+                <w:ilvl w:val="0"/>
+                <w:numId w:val="1"/>
+              </w:numPr>
+              <w:rPr>
+                <w:rFonts w:ascii="Times New Roman" w:hAnsi="Times New Roman" w:cs="Times New Roman"/>
+              </w:rPr>
+            </w:pPr>
+            <w:r>
+              <w:rPr>
+                <w:rFonts w:ascii="Times New Roman" w:hAnsi="Times New Roman" w:cs="Times New Roman"/>
+              </w:rPr>
+              <w:t>The image</w:t>
+            </w:r>
+            <w:r>
+              <w:rPr>
+                <w:rFonts w:ascii="Times New Roman" w:hAnsi="Times New Roman" w:cs="Times New Roman"/>
+              </w:rPr>
+              <w:t xml:space="preserve"> with the encoded data</w:t>
+            </w:r>
+            <w:r>
+              <w:rPr>
+                <w:rFonts w:ascii="Times New Roman" w:hAnsi="Times New Roman" w:cs="Times New Roman"/>
+              </w:rPr>
+              <w:t xml:space="preserve"> is saved to the chosen path</w:t>
+            </w:r>
+          </w:p>
+          <w:p>
+            <w:pPr>
+              <w:pStyle w:val="ListParagraph"/>
+              <w:numPr>
+                <w:ilvl w:val="0"/>
+                <w:numId w:val="1"/>
+              </w:numPr>
+              <w:rPr>
+                <w:rFonts w:ascii="Times New Roman" w:hAnsi="Times New Roman" w:cs="Times New Roman"/>
+              </w:rPr>
+            </w:pPr>
+            <w:r>
+              <w:rPr>
+                <w:rFonts w:ascii="Times New Roman" w:hAnsi="Times New Roman" w:cs="Times New Roman"/>
+              </w:rPr>
+              <w:t>The original image is deleted</w:t>
+            </w:r>
+          </w:p>
+          <w:p>
+            <w:pPr>
+              <w:pStyle w:val="ListParagraph"/>
+              <w:numPr>
+                <w:ilvl w:val="0"/>
+                <w:numId w:val="1"/>
+              </w:numPr>
+              <w:rPr>
+                <w:rFonts w:ascii="Times New Roman" w:hAnsi="Times New Roman" w:cs="Times New Roman"/>
+              </w:rPr>
+            </w:pPr>
+            <w:r>
+              <w:rPr>
+                <w:rFonts w:ascii="Times New Roman" w:hAnsi="Times New Roman" w:cs="Times New Roman"/>
+              </w:rPr>
+              <w:t xml:space="preserve">No </w:t>
+            </w:r>
+            <w:r>
+              <w:rPr>
+                <w:rFonts w:ascii="Times New Roman" w:hAnsi="Times New Roman" w:cs="Times New Roman"/>
+              </w:rPr>
+              <w:t>error occur</w:t>
+            </w:r>
+            <w:r>
+              <w:rPr>
+                <w:rFonts w:ascii="Times New Roman" w:hAnsi="Times New Roman" w:cs="Times New Roman"/>
+              </w:rPr>
+              <w:t>s throughout the test</w:t>
             </w:r>
           </w:p>
         </w:tc>
@@ -4722,6 +4991,12 @@
                 <w:rFonts w:ascii="Times New Roman" w:hAnsi="Times New Roman" w:cs="Times New Roman"/>
               </w:rPr>
             </w:pPr>
+            <w:r>
+              <w:rPr>
+                <w:rFonts w:ascii="Times New Roman" w:hAnsi="Times New Roman" w:cs="Times New Roman"/>
+              </w:rPr>
+              <w:t>2</w:t>
+            </w:r>
           </w:p>
         </w:tc>
         <w:tc>
@@ -4730,10 +5005,51 @@
           </w:tcPr>
           <w:p>
             <w:pPr>
-              <w:rPr>
-                <w:rFonts w:ascii="Times New Roman" w:hAnsi="Times New Roman" w:cs="Times New Roman"/>
-              </w:rPr>
-            </w:pPr>
+              <w:pStyle w:val="ListParagraph"/>
+              <w:numPr>
+                <w:ilvl w:val="0"/>
+                <w:numId w:val="1"/>
+              </w:numPr>
+              <w:rPr>
+                <w:rFonts w:ascii="Times New Roman" w:hAnsi="Times New Roman" w:cs="Times New Roman"/>
+              </w:rPr>
+            </w:pPr>
+            <w:r>
+              <w:rPr>
+                <w:rFonts w:ascii="Times New Roman" w:hAnsi="Times New Roman" w:cs="Times New Roman"/>
+              </w:rPr>
+              <w:t>Open Image</w:t>
+            </w:r>
+            <w:r>
+              <w:rPr>
+                <w:rFonts w:ascii="Times New Roman" w:hAnsi="Times New Roman" w:cs="Times New Roman"/>
+              </w:rPr>
+              <w:t xml:space="preserve"> </w:t>
+            </w:r>
+          </w:p>
+          <w:p>
+            <w:pPr>
+              <w:pStyle w:val="ListParagraph"/>
+              <w:numPr>
+                <w:ilvl w:val="0"/>
+                <w:numId w:val="1"/>
+              </w:numPr>
+              <w:rPr>
+                <w:rFonts w:ascii="Times New Roman" w:hAnsi="Times New Roman" w:cs="Times New Roman"/>
+              </w:rPr>
+            </w:pPr>
+            <w:r>
+              <w:rPr>
+                <w:rFonts w:ascii="Times New Roman" w:hAnsi="Times New Roman" w:cs="Times New Roman"/>
+              </w:rPr>
+              <w:t>De</w:t>
+            </w:r>
+            <w:r>
+              <w:rPr>
+                <w:rFonts w:ascii="Times New Roman" w:hAnsi="Times New Roman" w:cs="Times New Roman"/>
+              </w:rPr>
+              <w:t>code Image</w:t>
+            </w:r>
           </w:p>
         </w:tc>
         <w:tc>
@@ -4742,10 +5058,60 @@
           </w:tcPr>
           <w:p>
             <w:pPr>
-              <w:rPr>
-                <w:rFonts w:ascii="Times New Roman" w:hAnsi="Times New Roman" w:cs="Times New Roman"/>
-              </w:rPr>
-            </w:pPr>
+              <w:pStyle w:val="ListParagraph"/>
+              <w:numPr>
+                <w:ilvl w:val="0"/>
+                <w:numId w:val="1"/>
+              </w:numPr>
+              <w:rPr>
+                <w:rFonts w:ascii="Times New Roman" w:hAnsi="Times New Roman" w:cs="Times New Roman"/>
+              </w:rPr>
+            </w:pPr>
+            <w:r>
+              <w:rPr>
+                <w:rFonts w:ascii="Times New Roman" w:hAnsi="Times New Roman" w:cs="Times New Roman"/>
+              </w:rPr>
+              <w:t>A</w:t>
+            </w:r>
+            <w:r>
+              <w:rPr>
+                <w:rFonts w:ascii="Times New Roman" w:hAnsi="Times New Roman" w:cs="Times New Roman"/>
+              </w:rPr>
+              <w:t xml:space="preserve"> valid image</w:t>
+            </w:r>
+            <w:r>
+              <w:rPr>
+                <w:rFonts w:ascii="Times New Roman" w:hAnsi="Times New Roman" w:cs="Times New Roman"/>
+              </w:rPr>
+              <w:t xml:space="preserve"> </w:t>
+            </w:r>
+            <w:r>
+              <w:rPr>
+                <w:rFonts w:ascii="Times New Roman" w:hAnsi="Times New Roman" w:cs="Times New Roman"/>
+              </w:rPr>
+              <w:t>with the encoded data</w:t>
+            </w:r>
+            <w:r>
+              <w:rPr>
+                <w:rFonts w:ascii="Times New Roman" w:hAnsi="Times New Roman" w:cs="Times New Roman"/>
+              </w:rPr>
+              <w:t xml:space="preserve"> is selected</w:t>
+            </w:r>
+          </w:p>
+          <w:p>
+            <w:pPr>
+              <w:pStyle w:val="ListParagraph"/>
+              <w:ind w:left="360"/>
+              <w:rPr>
+                <w:rFonts w:ascii="Times New Roman" w:hAnsi="Times New Roman" w:cs="Times New Roman"/>
+              </w:rPr>
+            </w:pPr>
+            <w:r>
+              <w:rPr>
+                <w:rFonts w:ascii="Times New Roman" w:hAnsi="Times New Roman" w:cs="Times New Roman"/>
+              </w:rPr>
+              <w:t>(The image generated from test 1 can be used)</w:t>
+            </w:r>
           </w:p>
         </w:tc>
         <w:tc>
@@ -4754,10 +5120,832 @@
           </w:tcPr>
           <w:p>
             <w:pPr>
-              <w:rPr>
-                <w:rFonts w:ascii="Times New Roman" w:hAnsi="Times New Roman" w:cs="Times New Roman"/>
-              </w:rPr>
-            </w:pPr>
+              <w:pStyle w:val="ListParagraph"/>
+              <w:numPr>
+                <w:ilvl w:val="0"/>
+                <w:numId w:val="1"/>
+              </w:numPr>
+              <w:rPr>
+                <w:rFonts w:ascii="Times New Roman" w:hAnsi="Times New Roman" w:cs="Times New Roman"/>
+              </w:rPr>
+            </w:pPr>
+            <w:r>
+              <w:rPr>
+                <w:rFonts w:ascii="Times New Roman" w:hAnsi="Times New Roman" w:cs="Times New Roman"/>
+              </w:rPr>
+              <w:t>User’s default file explorer opened</w:t>
+            </w:r>
+          </w:p>
+          <w:p>
+            <w:pPr>
+              <w:pStyle w:val="ListParagraph"/>
+              <w:numPr>
+                <w:ilvl w:val="0"/>
+                <w:numId w:val="1"/>
+              </w:numPr>
+              <w:rPr>
+                <w:rFonts w:ascii="Times New Roman" w:hAnsi="Times New Roman" w:cs="Times New Roman"/>
+              </w:rPr>
+            </w:pPr>
+            <w:r>
+              <w:rPr>
+                <w:rFonts w:ascii="Times New Roman" w:hAnsi="Times New Roman" w:cs="Times New Roman"/>
+              </w:rPr>
+              <w:t>GUI displays selected image</w:t>
+            </w:r>
+          </w:p>
+          <w:p>
+            <w:pPr>
+              <w:pStyle w:val="ListParagraph"/>
+              <w:numPr>
+                <w:ilvl w:val="0"/>
+                <w:numId w:val="1"/>
+              </w:numPr>
+              <w:rPr>
+                <w:rFonts w:ascii="Times New Roman" w:hAnsi="Times New Roman" w:cs="Times New Roman"/>
+              </w:rPr>
+            </w:pPr>
+            <w:r>
+              <w:rPr>
+                <w:rFonts w:ascii="Times New Roman" w:hAnsi="Times New Roman" w:cs="Times New Roman"/>
+              </w:rPr>
+              <w:t xml:space="preserve">A dialog pops up with the </w:t>
+            </w:r>
+            <w:r>
+              <w:rPr>
+                <w:rFonts w:ascii="Times New Roman" w:hAnsi="Times New Roman" w:cs="Times New Roman"/>
+              </w:rPr>
+              <w:t>message</w:t>
+            </w:r>
+            <w:r>
+              <w:rPr>
+                <w:rFonts w:ascii="Times New Roman" w:hAnsi="Times New Roman" w:cs="Times New Roman"/>
+              </w:rPr>
+              <w:t xml:space="preserve"> “Successfully </w:t>
+            </w:r>
+            <w:r>
+              <w:rPr>
+                <w:rFonts w:ascii="Times New Roman" w:hAnsi="Times New Roman" w:cs="Times New Roman"/>
+              </w:rPr>
+              <w:t>decoded</w:t>
+            </w:r>
+            <w:r>
+              <w:rPr>
+                <w:rFonts w:ascii="Times New Roman" w:hAnsi="Times New Roman" w:cs="Times New Roman"/>
+              </w:rPr>
+              <w:t xml:space="preserve"> the message!”</w:t>
+            </w:r>
+          </w:p>
+          <w:p>
+            <w:pPr>
+              <w:pStyle w:val="ListParagraph"/>
+              <w:numPr>
+                <w:ilvl w:val="0"/>
+                <w:numId w:val="1"/>
+              </w:numPr>
+              <w:rPr>
+                <w:rFonts w:ascii="Times New Roman" w:hAnsi="Times New Roman" w:cs="Times New Roman"/>
+              </w:rPr>
+            </w:pPr>
+            <w:proofErr w:type="spellStart"/>
+            <w:r>
+              <w:rPr>
+                <w:rFonts w:ascii="Times New Roman" w:hAnsi="Times New Roman" w:cs="Times New Roman"/>
+              </w:rPr>
+              <w:t>TextField</w:t>
+            </w:r>
+            <w:proofErr w:type="spellEnd"/>
+            <w:r>
+              <w:rPr>
+                <w:rFonts w:ascii="Times New Roman" w:hAnsi="Times New Roman" w:cs="Times New Roman"/>
+              </w:rPr>
+              <w:t xml:space="preserve"> displays the decoded message</w:t>
+            </w:r>
+          </w:p>
+          <w:p>
+            <w:pPr>
+              <w:pStyle w:val="ListParagraph"/>
+              <w:numPr>
+                <w:ilvl w:val="0"/>
+                <w:numId w:val="1"/>
+              </w:numPr>
+              <w:rPr>
+                <w:rFonts w:ascii="Times New Roman" w:hAnsi="Times New Roman" w:cs="Times New Roman"/>
+              </w:rPr>
+            </w:pPr>
+            <w:r>
+              <w:rPr>
+                <w:rFonts w:ascii="Times New Roman" w:hAnsi="Times New Roman" w:cs="Times New Roman"/>
+              </w:rPr>
+              <w:t xml:space="preserve">No </w:t>
+            </w:r>
+            <w:r>
+              <w:rPr>
+                <w:rFonts w:ascii="Times New Roman" w:hAnsi="Times New Roman" w:cs="Times New Roman"/>
+              </w:rPr>
+              <w:t>error occur</w:t>
+            </w:r>
+            <w:r>
+              <w:rPr>
+                <w:rFonts w:ascii="Times New Roman" w:hAnsi="Times New Roman" w:cs="Times New Roman"/>
+              </w:rPr>
+              <w:t>s throughout the test</w:t>
+            </w:r>
+          </w:p>
+        </w:tc>
+      </w:tr>
+      <w:tr>
+        <w:tc>
+          <w:tcPr>
+            <w:tcW w:w="445" w:type="dxa"/>
+          </w:tcPr>
+          <w:p>
+            <w:pPr>
+              <w:rPr>
+                <w:rFonts w:ascii="Times New Roman" w:hAnsi="Times New Roman" w:cs="Times New Roman"/>
+              </w:rPr>
+            </w:pPr>
+            <w:r>
+              <w:rPr>
+                <w:rFonts w:ascii="Times New Roman" w:hAnsi="Times New Roman" w:cs="Times New Roman"/>
+              </w:rPr>
+              <w:lastRenderedPageBreak/>
+              <w:t>3</w:t>
+            </w:r>
+          </w:p>
+        </w:tc>
+        <w:tc>
+          <w:tcPr>
+            <w:tcW w:w="2700" w:type="dxa"/>
+          </w:tcPr>
+          <w:p>
+            <w:pPr>
+              <w:pStyle w:val="ListParagraph"/>
+              <w:numPr>
+                <w:ilvl w:val="0"/>
+                <w:numId w:val="1"/>
+              </w:numPr>
+              <w:rPr>
+                <w:rFonts w:ascii="Times New Roman" w:hAnsi="Times New Roman" w:cs="Times New Roman"/>
+              </w:rPr>
+            </w:pPr>
+            <w:r>
+              <w:rPr>
+                <w:rFonts w:ascii="Times New Roman" w:hAnsi="Times New Roman" w:cs="Times New Roman"/>
+              </w:rPr>
+              <w:t>Open Image</w:t>
+            </w:r>
+            <w:r>
+              <w:rPr>
+                <w:rFonts w:ascii="Times New Roman" w:hAnsi="Times New Roman" w:cs="Times New Roman"/>
+              </w:rPr>
+              <w:t xml:space="preserve"> </w:t>
+            </w:r>
+          </w:p>
+          <w:p>
+            <w:pPr>
+              <w:pStyle w:val="ListParagraph"/>
+              <w:numPr>
+                <w:ilvl w:val="0"/>
+                <w:numId w:val="1"/>
+              </w:numPr>
+              <w:rPr>
+                <w:rFonts w:ascii="Times New Roman" w:hAnsi="Times New Roman" w:cs="Times New Roman"/>
+              </w:rPr>
+            </w:pPr>
+            <w:r>
+              <w:rPr>
+                <w:rFonts w:ascii="Times New Roman" w:hAnsi="Times New Roman" w:cs="Times New Roman"/>
+              </w:rPr>
+              <w:t>Encode Image</w:t>
+            </w:r>
+          </w:p>
+          <w:p>
+            <w:pPr>
+              <w:pStyle w:val="ListParagraph"/>
+              <w:numPr>
+                <w:ilvl w:val="0"/>
+                <w:numId w:val="1"/>
+              </w:numPr>
+              <w:rPr>
+                <w:rFonts w:ascii="Times New Roman" w:hAnsi="Times New Roman" w:cs="Times New Roman"/>
+              </w:rPr>
+            </w:pPr>
+            <w:r>
+              <w:rPr>
+                <w:rFonts w:ascii="Times New Roman" w:hAnsi="Times New Roman" w:cs="Times New Roman"/>
+              </w:rPr>
+              <w:t>Reset</w:t>
+            </w:r>
+            <w:r>
+              <w:rPr>
+                <w:rFonts w:ascii="Times New Roman" w:hAnsi="Times New Roman" w:cs="Times New Roman"/>
+              </w:rPr>
+              <w:t xml:space="preserve"> Image</w:t>
+            </w:r>
+          </w:p>
+        </w:tc>
+        <w:tc>
+          <w:tcPr>
+            <w:tcW w:w="2970" w:type="dxa"/>
+          </w:tcPr>
+          <w:p>
+            <w:pPr>
+              <w:pStyle w:val="ListParagraph"/>
+              <w:numPr>
+                <w:ilvl w:val="0"/>
+                <w:numId w:val="1"/>
+              </w:numPr>
+              <w:rPr>
+                <w:rFonts w:ascii="Times New Roman" w:hAnsi="Times New Roman" w:cs="Times New Roman"/>
+              </w:rPr>
+            </w:pPr>
+            <w:r>
+              <w:rPr>
+                <w:rFonts w:ascii="Times New Roman" w:hAnsi="Times New Roman" w:cs="Times New Roman"/>
+              </w:rPr>
+              <w:t>A valid image is selected</w:t>
+            </w:r>
+          </w:p>
+          <w:p>
+            <w:pPr>
+              <w:pStyle w:val="ListParagraph"/>
+              <w:numPr>
+                <w:ilvl w:val="0"/>
+                <w:numId w:val="1"/>
+              </w:numPr>
+              <w:rPr>
+                <w:rFonts w:ascii="Times New Roman" w:hAnsi="Times New Roman" w:cs="Times New Roman"/>
+              </w:rPr>
+            </w:pPr>
+            <w:proofErr w:type="spellStart"/>
+            <w:r>
+              <w:rPr>
+                <w:rFonts w:ascii="Times New Roman" w:hAnsi="Times New Roman" w:cs="Times New Roman"/>
+              </w:rPr>
+              <w:t>TextField</w:t>
+            </w:r>
+            <w:proofErr w:type="spellEnd"/>
+            <w:r>
+              <w:rPr>
+                <w:rFonts w:ascii="Times New Roman" w:hAnsi="Times New Roman" w:cs="Times New Roman"/>
+              </w:rPr>
+              <w:t xml:space="preserve"> </w:t>
+            </w:r>
+            <w:r>
+              <w:rPr>
+                <w:rFonts w:ascii="Times New Roman" w:hAnsi="Times New Roman" w:cs="Times New Roman"/>
+              </w:rPr>
+              <w:t>input: Remaining characters number is greater than or equal to 0</w:t>
+            </w:r>
+          </w:p>
+        </w:tc>
+        <w:tc>
+          <w:tcPr>
+            <w:tcW w:w="3235" w:type="dxa"/>
+          </w:tcPr>
+          <w:p>
+            <w:pPr>
+              <w:pStyle w:val="ListParagraph"/>
+              <w:numPr>
+                <w:ilvl w:val="0"/>
+                <w:numId w:val="1"/>
+              </w:numPr>
+              <w:rPr>
+                <w:rFonts w:ascii="Times New Roman" w:hAnsi="Times New Roman" w:cs="Times New Roman"/>
+              </w:rPr>
+            </w:pPr>
+            <w:r>
+              <w:rPr>
+                <w:rFonts w:ascii="Times New Roman" w:hAnsi="Times New Roman" w:cs="Times New Roman"/>
+              </w:rPr>
+              <w:t>User’s default file explorer opened</w:t>
+            </w:r>
+          </w:p>
+          <w:p>
+            <w:pPr>
+              <w:pStyle w:val="ListParagraph"/>
+              <w:numPr>
+                <w:ilvl w:val="0"/>
+                <w:numId w:val="1"/>
+              </w:numPr>
+              <w:rPr>
+                <w:rFonts w:ascii="Times New Roman" w:hAnsi="Times New Roman" w:cs="Times New Roman"/>
+              </w:rPr>
+            </w:pPr>
+            <w:r>
+              <w:rPr>
+                <w:rFonts w:ascii="Times New Roman" w:hAnsi="Times New Roman" w:cs="Times New Roman"/>
+              </w:rPr>
+              <w:t>GUI displays selected image</w:t>
+            </w:r>
+          </w:p>
+          <w:p>
+            <w:pPr>
+              <w:pStyle w:val="ListParagraph"/>
+              <w:numPr>
+                <w:ilvl w:val="0"/>
+                <w:numId w:val="1"/>
+              </w:numPr>
+              <w:rPr>
+                <w:rFonts w:ascii="Times New Roman" w:hAnsi="Times New Roman" w:cs="Times New Roman"/>
+              </w:rPr>
+            </w:pPr>
+            <w:r>
+              <w:rPr>
+                <w:rFonts w:ascii="Times New Roman" w:hAnsi="Times New Roman" w:cs="Times New Roman"/>
+              </w:rPr>
+              <w:t>An image with the encoded data is generated</w:t>
+            </w:r>
+          </w:p>
+          <w:p>
+            <w:pPr>
+              <w:pStyle w:val="ListParagraph"/>
+              <w:numPr>
+                <w:ilvl w:val="0"/>
+                <w:numId w:val="1"/>
+              </w:numPr>
+              <w:rPr>
+                <w:rFonts w:ascii="Times New Roman" w:hAnsi="Times New Roman" w:cs="Times New Roman"/>
+              </w:rPr>
+            </w:pPr>
+            <w:r>
+              <w:rPr>
+                <w:rFonts w:ascii="Times New Roman" w:hAnsi="Times New Roman" w:cs="Times New Roman"/>
+              </w:rPr>
+              <w:t>A dialog pops up with the message “Successfully encoded the message!”</w:t>
+            </w:r>
+          </w:p>
+          <w:p>
+            <w:pPr>
+              <w:pStyle w:val="ListParagraph"/>
+              <w:numPr>
+                <w:ilvl w:val="0"/>
+                <w:numId w:val="1"/>
+              </w:numPr>
+              <w:rPr>
+                <w:rFonts w:ascii="Times New Roman" w:hAnsi="Times New Roman" w:cs="Times New Roman"/>
+              </w:rPr>
+            </w:pPr>
+            <w:r>
+              <w:rPr>
+                <w:rFonts w:ascii="Times New Roman" w:hAnsi="Times New Roman" w:cs="Times New Roman"/>
+              </w:rPr>
+              <w:t xml:space="preserve">The image with the encoded data is </w:t>
+            </w:r>
+            <w:r>
+              <w:rPr>
+                <w:rFonts w:ascii="Times New Roman" w:hAnsi="Times New Roman" w:cs="Times New Roman"/>
+              </w:rPr>
+              <w:t>deleted</w:t>
+            </w:r>
+          </w:p>
+          <w:p>
+            <w:pPr>
+              <w:pStyle w:val="ListParagraph"/>
+              <w:numPr>
+                <w:ilvl w:val="0"/>
+                <w:numId w:val="1"/>
+              </w:numPr>
+              <w:rPr>
+                <w:rFonts w:ascii="Times New Roman" w:hAnsi="Times New Roman" w:cs="Times New Roman"/>
+              </w:rPr>
+            </w:pPr>
+            <w:r>
+              <w:rPr>
+                <w:rFonts w:ascii="Times New Roman" w:hAnsi="Times New Roman" w:cs="Times New Roman"/>
+              </w:rPr>
+              <w:t>The original image is not deleted</w:t>
+            </w:r>
+          </w:p>
+          <w:p>
+            <w:pPr>
+              <w:pStyle w:val="ListParagraph"/>
+              <w:numPr>
+                <w:ilvl w:val="0"/>
+                <w:numId w:val="1"/>
+              </w:numPr>
+              <w:rPr>
+                <w:rFonts w:ascii="Times New Roman" w:hAnsi="Times New Roman" w:cs="Times New Roman"/>
+              </w:rPr>
+            </w:pPr>
+            <w:r>
+              <w:rPr>
+                <w:rFonts w:ascii="Times New Roman" w:hAnsi="Times New Roman" w:cs="Times New Roman"/>
+              </w:rPr>
+              <w:t xml:space="preserve">No </w:t>
+            </w:r>
+            <w:r>
+              <w:rPr>
+                <w:rFonts w:ascii="Times New Roman" w:hAnsi="Times New Roman" w:cs="Times New Roman"/>
+              </w:rPr>
+              <w:t>error occur</w:t>
+            </w:r>
+            <w:r>
+              <w:rPr>
+                <w:rFonts w:ascii="Times New Roman" w:hAnsi="Times New Roman" w:cs="Times New Roman"/>
+              </w:rPr>
+              <w:t>s throughout the test</w:t>
+            </w:r>
+          </w:p>
+        </w:tc>
+      </w:tr>
+      <w:tr>
+        <w:tc>
+          <w:tcPr>
+            <w:tcW w:w="445" w:type="dxa"/>
+          </w:tcPr>
+          <w:p>
+            <w:pPr>
+              <w:rPr>
+                <w:rFonts w:ascii="Times New Roman" w:hAnsi="Times New Roman" w:cs="Times New Roman"/>
+              </w:rPr>
+            </w:pPr>
+            <w:r>
+              <w:rPr>
+                <w:rFonts w:ascii="Times New Roman" w:hAnsi="Times New Roman" w:cs="Times New Roman"/>
+              </w:rPr>
+              <w:t>4</w:t>
+            </w:r>
+          </w:p>
+        </w:tc>
+        <w:tc>
+          <w:tcPr>
+            <w:tcW w:w="2700" w:type="dxa"/>
+          </w:tcPr>
+          <w:p>
+            <w:pPr>
+              <w:pStyle w:val="ListParagraph"/>
+              <w:numPr>
+                <w:ilvl w:val="0"/>
+                <w:numId w:val="1"/>
+              </w:numPr>
+              <w:rPr>
+                <w:rFonts w:ascii="Times New Roman" w:hAnsi="Times New Roman" w:cs="Times New Roman"/>
+              </w:rPr>
+            </w:pPr>
+            <w:r>
+              <w:rPr>
+                <w:rFonts w:ascii="Times New Roman" w:hAnsi="Times New Roman" w:cs="Times New Roman"/>
+              </w:rPr>
+              <w:t>Open Image</w:t>
+            </w:r>
+            <w:r>
+              <w:rPr>
+                <w:rFonts w:ascii="Times New Roman" w:hAnsi="Times New Roman" w:cs="Times New Roman"/>
+              </w:rPr>
+              <w:t xml:space="preserve"> </w:t>
+            </w:r>
+          </w:p>
+          <w:p>
+            <w:pPr>
+              <w:pStyle w:val="ListParagraph"/>
+              <w:numPr>
+                <w:ilvl w:val="0"/>
+                <w:numId w:val="1"/>
+              </w:numPr>
+              <w:rPr>
+                <w:rFonts w:ascii="Times New Roman" w:hAnsi="Times New Roman" w:cs="Times New Roman"/>
+              </w:rPr>
+            </w:pPr>
+            <w:r>
+              <w:rPr>
+                <w:rFonts w:ascii="Times New Roman" w:hAnsi="Times New Roman" w:cs="Times New Roman"/>
+              </w:rPr>
+              <w:t>Encode Image</w:t>
+            </w:r>
+          </w:p>
+          <w:p>
+            <w:pPr>
+              <w:pStyle w:val="ListParagraph"/>
+              <w:numPr>
+                <w:ilvl w:val="0"/>
+                <w:numId w:val="1"/>
+              </w:numPr>
+              <w:rPr>
+                <w:rFonts w:ascii="Times New Roman" w:hAnsi="Times New Roman" w:cs="Times New Roman"/>
+              </w:rPr>
+            </w:pPr>
+            <w:r>
+              <w:rPr>
+                <w:rFonts w:ascii="Times New Roman" w:hAnsi="Times New Roman" w:cs="Times New Roman"/>
+              </w:rPr>
+              <w:t>Save Image</w:t>
+            </w:r>
+          </w:p>
+        </w:tc>
+        <w:tc>
+          <w:tcPr>
+            <w:tcW w:w="2970" w:type="dxa"/>
+          </w:tcPr>
+          <w:p>
+            <w:pPr>
+              <w:pStyle w:val="ListParagraph"/>
+              <w:numPr>
+                <w:ilvl w:val="0"/>
+                <w:numId w:val="1"/>
+              </w:numPr>
+              <w:rPr>
+                <w:rFonts w:ascii="Times New Roman" w:hAnsi="Times New Roman" w:cs="Times New Roman"/>
+              </w:rPr>
+            </w:pPr>
+            <w:r>
+              <w:rPr>
+                <w:rFonts w:ascii="Times New Roman" w:hAnsi="Times New Roman" w:cs="Times New Roman"/>
+              </w:rPr>
+              <w:t>Initially an</w:t>
+            </w:r>
+            <w:r>
+              <w:rPr>
+                <w:rFonts w:ascii="Times New Roman" w:hAnsi="Times New Roman" w:cs="Times New Roman"/>
+              </w:rPr>
+              <w:t xml:space="preserve"> </w:t>
+            </w:r>
+            <w:r>
+              <w:rPr>
+                <w:rFonts w:ascii="Times New Roman" w:hAnsi="Times New Roman" w:cs="Times New Roman"/>
+              </w:rPr>
+              <w:t>in</w:t>
+            </w:r>
+            <w:r>
+              <w:rPr>
+                <w:rFonts w:ascii="Times New Roman" w:hAnsi="Times New Roman" w:cs="Times New Roman"/>
+              </w:rPr>
+              <w:t>valid image is selected</w:t>
+            </w:r>
+            <w:r>
+              <w:rPr>
+                <w:rFonts w:ascii="Times New Roman" w:hAnsi="Times New Roman" w:cs="Times New Roman"/>
+              </w:rPr>
+              <w:t>, then select a valid image to upload</w:t>
+            </w:r>
+          </w:p>
+          <w:p>
+            <w:pPr>
+              <w:pStyle w:val="ListParagraph"/>
+              <w:numPr>
+                <w:ilvl w:val="0"/>
+                <w:numId w:val="1"/>
+              </w:numPr>
+              <w:rPr>
+                <w:rFonts w:ascii="Times New Roman" w:hAnsi="Times New Roman" w:cs="Times New Roman"/>
+              </w:rPr>
+            </w:pPr>
+            <w:r>
+              <w:rPr>
+                <w:rFonts w:ascii="Times New Roman" w:hAnsi="Times New Roman" w:cs="Times New Roman"/>
+              </w:rPr>
+              <w:t xml:space="preserve">Initial </w:t>
+            </w:r>
+            <w:r>
+              <w:rPr>
+                <w:rFonts w:ascii="Times New Roman" w:hAnsi="Times New Roman" w:cs="Times New Roman"/>
+              </w:rPr>
+              <w:t xml:space="preserve">enter an invalid </w:t>
+            </w:r>
+            <w:proofErr w:type="spellStart"/>
+            <w:r>
+              <w:rPr>
+                <w:rFonts w:ascii="Times New Roman" w:hAnsi="Times New Roman" w:cs="Times New Roman"/>
+              </w:rPr>
+              <w:t>TextField</w:t>
+            </w:r>
+            <w:proofErr w:type="spellEnd"/>
+            <w:r>
+              <w:rPr>
+                <w:rFonts w:ascii="Times New Roman" w:hAnsi="Times New Roman" w:cs="Times New Roman"/>
+              </w:rPr>
+              <w:t xml:space="preserve"> input, then </w:t>
+            </w:r>
+            <w:r>
+              <w:rPr>
+                <w:rFonts w:ascii="Times New Roman" w:hAnsi="Times New Roman" w:cs="Times New Roman"/>
+              </w:rPr>
+              <w:t>e</w:t>
+            </w:r>
+            <w:r>
+              <w:rPr>
+                <w:rFonts w:ascii="Times New Roman" w:hAnsi="Times New Roman" w:cs="Times New Roman"/>
+              </w:rPr>
+              <w:t>nter</w:t>
+            </w:r>
+            <w:r>
+              <w:rPr>
+                <w:rFonts w:ascii="Times New Roman" w:hAnsi="Times New Roman" w:cs="Times New Roman"/>
+              </w:rPr>
+              <w:t xml:space="preserve"> a</w:t>
+            </w:r>
+            <w:r>
+              <w:rPr>
+                <w:rFonts w:ascii="Times New Roman" w:hAnsi="Times New Roman" w:cs="Times New Roman"/>
+              </w:rPr>
+              <w:t xml:space="preserve"> valid </w:t>
+            </w:r>
+            <w:proofErr w:type="spellStart"/>
+            <w:r>
+              <w:rPr>
+                <w:rFonts w:ascii="Times New Roman" w:hAnsi="Times New Roman" w:cs="Times New Roman"/>
+              </w:rPr>
+              <w:t>TextField</w:t>
+            </w:r>
+            <w:proofErr w:type="spellEnd"/>
+            <w:r>
+              <w:rPr>
+                <w:rFonts w:ascii="Times New Roman" w:hAnsi="Times New Roman" w:cs="Times New Roman"/>
+              </w:rPr>
+              <w:t xml:space="preserve"> input</w:t>
+            </w:r>
+          </w:p>
+        </w:tc>
+        <w:tc>
+          <w:tcPr>
+            <w:tcW w:w="3235" w:type="dxa"/>
+          </w:tcPr>
+          <w:p>
+            <w:pPr>
+              <w:pStyle w:val="ListParagraph"/>
+              <w:numPr>
+                <w:ilvl w:val="0"/>
+                <w:numId w:val="1"/>
+              </w:numPr>
+              <w:rPr>
+                <w:rFonts w:ascii="Times New Roman" w:hAnsi="Times New Roman" w:cs="Times New Roman"/>
+              </w:rPr>
+            </w:pPr>
+            <w:r>
+              <w:rPr>
+                <w:rFonts w:ascii="Times New Roman" w:hAnsi="Times New Roman" w:cs="Times New Roman"/>
+              </w:rPr>
+              <w:t>User’s default file explorer opened</w:t>
+            </w:r>
+          </w:p>
+          <w:p>
+            <w:pPr>
+              <w:pStyle w:val="ListParagraph"/>
+              <w:numPr>
+                <w:ilvl w:val="0"/>
+                <w:numId w:val="1"/>
+              </w:numPr>
+              <w:rPr>
+                <w:rFonts w:ascii="Times New Roman" w:hAnsi="Times New Roman" w:cs="Times New Roman"/>
+              </w:rPr>
+            </w:pPr>
+            <w:r>
+              <w:rPr>
+                <w:rFonts w:ascii="Times New Roman" w:hAnsi="Times New Roman" w:cs="Times New Roman"/>
+              </w:rPr>
+              <w:t>A dialog pops up with the warning message “</w:t>
+            </w:r>
+            <w:r>
+              <w:rPr>
+                <w:rFonts w:ascii="Times New Roman" w:hAnsi="Times New Roman" w:cs="Times New Roman"/>
+              </w:rPr>
+              <w:t>Failed to open the image, please check the image file</w:t>
+            </w:r>
+            <w:r>
+              <w:rPr>
+                <w:rFonts w:ascii="Times New Roman" w:hAnsi="Times New Roman" w:cs="Times New Roman"/>
+              </w:rPr>
+              <w:t>.</w:t>
+            </w:r>
+            <w:r>
+              <w:rPr>
+                <w:rFonts w:ascii="Times New Roman" w:hAnsi="Times New Roman" w:cs="Times New Roman"/>
+              </w:rPr>
+              <w:t>”</w:t>
+            </w:r>
+          </w:p>
+          <w:p>
+            <w:pPr>
+              <w:pStyle w:val="ListParagraph"/>
+              <w:numPr>
+                <w:ilvl w:val="0"/>
+                <w:numId w:val="1"/>
+              </w:numPr>
+              <w:rPr>
+                <w:rFonts w:ascii="Times New Roman" w:hAnsi="Times New Roman" w:cs="Times New Roman"/>
+              </w:rPr>
+            </w:pPr>
+            <w:r>
+              <w:rPr>
+                <w:rFonts w:ascii="Times New Roman" w:hAnsi="Times New Roman" w:cs="Times New Roman"/>
+              </w:rPr>
+              <w:t>GUI displays selected image</w:t>
+            </w:r>
+          </w:p>
+          <w:p>
+            <w:pPr>
+              <w:pStyle w:val="ListParagraph"/>
+              <w:numPr>
+                <w:ilvl w:val="0"/>
+                <w:numId w:val="1"/>
+              </w:numPr>
+              <w:rPr>
+                <w:rFonts w:ascii="Times New Roman" w:hAnsi="Times New Roman" w:cs="Times New Roman"/>
+              </w:rPr>
+            </w:pPr>
+            <w:r>
+              <w:rPr>
+                <w:rFonts w:ascii="Times New Roman" w:hAnsi="Times New Roman" w:cs="Times New Roman"/>
+              </w:rPr>
+              <w:t xml:space="preserve">Displays warning message “Invalid input. Exceeded </w:t>
+            </w:r>
+            <w:r>
+              <w:rPr>
+                <w:rFonts w:ascii="Times New Roman" w:hAnsi="Times New Roman" w:cs="Times New Roman"/>
+              </w:rPr>
+              <w:t xml:space="preserve">the maximum capacity </w:t>
+            </w:r>
+            <w:r>
+              <w:rPr>
+                <w:rFonts w:ascii="Times New Roman" w:hAnsi="Times New Roman" w:cs="Times New Roman"/>
+              </w:rPr>
+              <w:t>by ‘</w:t>
+            </w:r>
+            <w:r>
+              <w:rPr>
+                <w:rFonts w:ascii="Times New Roman" w:hAnsi="Times New Roman" w:cs="Times New Roman"/>
+              </w:rPr>
+              <w:t xml:space="preserve">number’ </w:t>
+            </w:r>
+            <w:r>
+              <w:rPr>
+                <w:rFonts w:ascii="Times New Roman" w:hAnsi="Times New Roman" w:cs="Times New Roman"/>
+              </w:rPr>
+              <w:t>characters.”</w:t>
+            </w:r>
+          </w:p>
+          <w:p>
+            <w:pPr>
+              <w:pStyle w:val="ListParagraph"/>
+              <w:numPr>
+                <w:ilvl w:val="0"/>
+                <w:numId w:val="1"/>
+              </w:numPr>
+              <w:rPr>
+                <w:rFonts w:ascii="Times New Roman" w:hAnsi="Times New Roman" w:cs="Times New Roman"/>
+              </w:rPr>
+            </w:pPr>
+            <w:r>
+              <w:rPr>
+                <w:rFonts w:ascii="Times New Roman" w:hAnsi="Times New Roman" w:cs="Times New Roman"/>
+              </w:rPr>
+              <w:t>An image with the encoded data is generated</w:t>
+            </w:r>
+          </w:p>
+          <w:p>
+            <w:pPr>
+              <w:pStyle w:val="ListParagraph"/>
+              <w:numPr>
+                <w:ilvl w:val="0"/>
+                <w:numId w:val="1"/>
+              </w:numPr>
+              <w:rPr>
+                <w:rFonts w:ascii="Times New Roman" w:hAnsi="Times New Roman" w:cs="Times New Roman"/>
+              </w:rPr>
+            </w:pPr>
+            <w:r>
+              <w:rPr>
+                <w:rFonts w:ascii="Times New Roman" w:hAnsi="Times New Roman" w:cs="Times New Roman"/>
+              </w:rPr>
+              <w:t>A dialog pops up with the message “Successfully encoded the message!”</w:t>
+            </w:r>
+          </w:p>
+          <w:p>
+            <w:pPr>
+              <w:pStyle w:val="ListParagraph"/>
+              <w:numPr>
+                <w:ilvl w:val="0"/>
+                <w:numId w:val="1"/>
+              </w:numPr>
+              <w:rPr>
+                <w:rFonts w:ascii="Times New Roman" w:hAnsi="Times New Roman" w:cs="Times New Roman"/>
+              </w:rPr>
+            </w:pPr>
+            <w:r>
+              <w:rPr>
+                <w:rFonts w:ascii="Times New Roman" w:hAnsi="Times New Roman" w:cs="Times New Roman"/>
+              </w:rPr>
+              <w:t>The image with the encoded data is deleted</w:t>
+            </w:r>
+          </w:p>
+          <w:p>
+            <w:pPr>
+              <w:pStyle w:val="ListParagraph"/>
+              <w:numPr>
+                <w:ilvl w:val="0"/>
+                <w:numId w:val="1"/>
+              </w:numPr>
+              <w:rPr>
+                <w:rFonts w:ascii="Times New Roman" w:hAnsi="Times New Roman" w:cs="Times New Roman"/>
+              </w:rPr>
+            </w:pPr>
+            <w:r>
+              <w:rPr>
+                <w:rFonts w:ascii="Times New Roman" w:hAnsi="Times New Roman" w:cs="Times New Roman"/>
+              </w:rPr>
+              <w:t>The original image is not deleted</w:t>
+            </w:r>
           </w:p>
         </w:tc>
       </w:tr>

</xml_diff>

<commit_message>
Updated GUI test cases
</commit_message>
<xml_diff>
--- a/documentation/Master Test Plan.docx
+++ b/documentation/Master Test Plan.docx
@@ -1983,11 +1983,13 @@
               <w:jc w:val="center"/>
               <w:rPr>
                 <w:rFonts w:ascii="Times New Roman" w:hAnsi="Times New Roman" w:cs="Times New Roman"/>
-              </w:rPr>
-            </w:pPr>
-            <w:r>
-              <w:rPr>
-                <w:rFonts w:ascii="Times New Roman" w:hAnsi="Times New Roman" w:cs="Times New Roman"/>
+                <w:strike/>
+              </w:rPr>
+            </w:pPr>
+            <w:r>
+              <w:rPr>
+                <w:rFonts w:ascii="Times New Roman" w:hAnsi="Times New Roman" w:cs="Times New Roman"/>
+                <w:strike/>
               </w:rPr>
               <w:lastRenderedPageBreak/>
               <w:t>15</w:t>
@@ -2003,11 +2005,13 @@
             <w:pPr>
               <w:rPr>
                 <w:rFonts w:ascii="Times New Roman" w:hAnsi="Times New Roman" w:cs="Times New Roman"/>
-              </w:rPr>
-            </w:pPr>
-            <w:r>
-              <w:rPr>
-                <w:rFonts w:ascii="Times New Roman" w:hAnsi="Times New Roman" w:cs="Times New Roman"/>
+                <w:strike/>
+              </w:rPr>
+            </w:pPr>
+            <w:r>
+              <w:rPr>
+                <w:rFonts w:ascii="Times New Roman" w:hAnsi="Times New Roman" w:cs="Times New Roman"/>
+                <w:strike/>
               </w:rPr>
               <w:t>“Delete Image” button</w:t>
             </w:r>
@@ -2022,11 +2026,13 @@
             <w:pPr>
               <w:rPr>
                 <w:rFonts w:ascii="Times New Roman" w:hAnsi="Times New Roman" w:cs="Times New Roman"/>
-              </w:rPr>
-            </w:pPr>
-            <w:r>
-              <w:rPr>
-                <w:rFonts w:ascii="Times New Roman" w:hAnsi="Times New Roman" w:cs="Times New Roman"/>
+                <w:strike/>
+              </w:rPr>
+            </w:pPr>
+            <w:r>
+              <w:rPr>
+                <w:rFonts w:ascii="Times New Roman" w:hAnsi="Times New Roman" w:cs="Times New Roman"/>
+                <w:strike/>
               </w:rPr>
               <w:t>“Delete Image”</w:t>
             </w:r>
@@ -2046,11 +2052,13 @@
               </w:numPr>
               <w:rPr>
                 <w:rFonts w:ascii="Times New Roman" w:hAnsi="Times New Roman" w:cs="Times New Roman"/>
-              </w:rPr>
-            </w:pPr>
-            <w:r>
-              <w:rPr>
-                <w:rFonts w:ascii="Times New Roman" w:hAnsi="Times New Roman" w:cs="Times New Roman"/>
+                <w:strike/>
+              </w:rPr>
+            </w:pPr>
+            <w:r>
+              <w:rPr>
+                <w:rFonts w:ascii="Times New Roman" w:hAnsi="Times New Roman" w:cs="Times New Roman"/>
+                <w:strike/>
               </w:rPr>
               <w:t>Displays “Delete Image”</w:t>
             </w:r>
@@ -2064,11 +2072,13 @@
               </w:numPr>
               <w:rPr>
                 <w:rFonts w:ascii="Times New Roman" w:hAnsi="Times New Roman" w:cs="Times New Roman"/>
-              </w:rPr>
-            </w:pPr>
-            <w:r>
-              <w:rPr>
-                <w:rFonts w:ascii="Times New Roman" w:hAnsi="Times New Roman" w:cs="Times New Roman"/>
+                <w:strike/>
+              </w:rPr>
+            </w:pPr>
+            <w:r>
+              <w:rPr>
+                <w:rFonts w:ascii="Times New Roman" w:hAnsi="Times New Roman" w:cs="Times New Roman"/>
+                <w:strike/>
               </w:rPr>
               <w:t>Button name is centered</w:t>
             </w:r>
@@ -2082,11 +2092,13 @@
               </w:numPr>
               <w:rPr>
                 <w:rFonts w:ascii="Times New Roman" w:hAnsi="Times New Roman" w:cs="Times New Roman"/>
-              </w:rPr>
-            </w:pPr>
-            <w:r>
-              <w:rPr>
-                <w:rFonts w:ascii="Times New Roman" w:hAnsi="Times New Roman" w:cs="Times New Roman"/>
+                <w:strike/>
+              </w:rPr>
+            </w:pPr>
+            <w:r>
+              <w:rPr>
+                <w:rFonts w:ascii="Times New Roman" w:hAnsi="Times New Roman" w:cs="Times New Roman"/>
+                <w:strike/>
               </w:rPr>
               <w:t>Button is enabled</w:t>
             </w:r>
@@ -5042,13 +5054,7 @@
               <w:rPr>
                 <w:rFonts w:ascii="Times New Roman" w:hAnsi="Times New Roman" w:cs="Times New Roman"/>
               </w:rPr>
-              <w:t>De</w:t>
-            </w:r>
-            <w:r>
-              <w:rPr>
-                <w:rFonts w:ascii="Times New Roman" w:hAnsi="Times New Roman" w:cs="Times New Roman"/>
-              </w:rPr>
-              <w:t>code Image</w:t>
+              <w:t>Decode Image</w:t>
             </w:r>
           </w:p>
         </w:tc>
@@ -5089,13 +5095,7 @@
               <w:rPr>
                 <w:rFonts w:ascii="Times New Roman" w:hAnsi="Times New Roman" w:cs="Times New Roman"/>
               </w:rPr>
-              <w:t>with the encoded data</w:t>
-            </w:r>
-            <w:r>
-              <w:rPr>
-                <w:rFonts w:ascii="Times New Roman" w:hAnsi="Times New Roman" w:cs="Times New Roman"/>
-              </w:rPr>
-              <w:t xml:space="preserve"> is selected</w:t>
+              <w:t>with the encoded data is selected</w:t>
             </w:r>
           </w:p>
           <w:p>
@@ -5653,25 +5653,7 @@
               <w:rPr>
                 <w:rFonts w:ascii="Times New Roman" w:hAnsi="Times New Roman" w:cs="Times New Roman"/>
               </w:rPr>
-              <w:t>Initially an</w:t>
-            </w:r>
-            <w:r>
-              <w:rPr>
-                <w:rFonts w:ascii="Times New Roman" w:hAnsi="Times New Roman" w:cs="Times New Roman"/>
-              </w:rPr>
-              <w:t xml:space="preserve"> </w:t>
-            </w:r>
-            <w:r>
-              <w:rPr>
-                <w:rFonts w:ascii="Times New Roman" w:hAnsi="Times New Roman" w:cs="Times New Roman"/>
-              </w:rPr>
-              <w:t>in</w:t>
-            </w:r>
-            <w:r>
-              <w:rPr>
-                <w:rFonts w:ascii="Times New Roman" w:hAnsi="Times New Roman" w:cs="Times New Roman"/>
-              </w:rPr>
-              <w:t>valid image is selected</w:t>
+              <w:t>Initially an invalid image is selected</w:t>
             </w:r>
             <w:r>
               <w:rPr>

</xml_diff>

<commit_message>
Updated the test plan for wk3 submission
</commit_message>
<xml_diff>
--- a/documentation/Master Test Plan.docx
+++ b/documentation/Master Test Plan.docx
@@ -74,37 +74,7 @@
           <w:color w:val="000000"/>
           <w:lang w:eastAsia="zh-CN"/>
         </w:rPr>
-        <w:t>Steganography</w:t>
-      </w:r>
-      <w:r>
-        <w:rPr>
-          <w:rFonts w:ascii="Times New Roman" w:eastAsia="Times New Roman" w:hAnsi="Times New Roman" w:cs="Times New Roman"/>
-          <w:b/>
-          <w:bCs/>
-          <w:color w:val="000000"/>
-          <w:lang w:eastAsia="zh-CN"/>
-        </w:rPr>
-        <w:t xml:space="preserve"> Project</w:t>
-      </w:r>
-      <w:r>
-        <w:rPr>
-          <w:rFonts w:ascii="Times New Roman" w:eastAsia="Times New Roman" w:hAnsi="Times New Roman" w:cs="Times New Roman"/>
-          <w:b/>
-          <w:bCs/>
-          <w:color w:val="000000"/>
-          <w:lang w:eastAsia="zh-CN"/>
-        </w:rPr>
-        <w:t xml:space="preserve"> </w:t>
-      </w:r>
-      <w:r>
-        <w:rPr>
-          <w:rFonts w:ascii="Times New Roman" w:eastAsia="Times New Roman" w:hAnsi="Times New Roman" w:cs="Times New Roman"/>
-          <w:b/>
-          <w:bCs/>
-          <w:color w:val="000000"/>
-          <w:lang w:eastAsia="zh-CN"/>
-        </w:rPr>
-        <w:t>Master Test Plan</w:t>
+        <w:t>Steganography Project Master Test Plan</w:t>
       </w:r>
     </w:p>
     <w:p>
@@ -1102,31 +1072,7 @@
               <w:rPr>
                 <w:rFonts w:ascii="Times New Roman" w:hAnsi="Times New Roman" w:cs="Times New Roman"/>
               </w:rPr>
-              <w:t>Displays message “Remaining character is ‘num</w:t>
-            </w:r>
-            <w:r>
-              <w:rPr>
-                <w:rFonts w:ascii="Times New Roman" w:hAnsi="Times New Roman" w:cs="Times New Roman"/>
-              </w:rPr>
-              <w:t>ber</w:t>
-            </w:r>
-            <w:r>
-              <w:rPr>
-                <w:rFonts w:ascii="Times New Roman" w:hAnsi="Times New Roman" w:cs="Times New Roman"/>
-              </w:rPr>
-              <w:t>’</w:t>
-            </w:r>
-            <w:r>
-              <w:rPr>
-                <w:rFonts w:ascii="Times New Roman" w:hAnsi="Times New Roman" w:cs="Times New Roman"/>
-              </w:rPr>
-              <w:t>.</w:t>
-            </w:r>
-            <w:r>
-              <w:rPr>
-                <w:rFonts w:ascii="Times New Roman" w:hAnsi="Times New Roman" w:cs="Times New Roman"/>
-              </w:rPr>
-              <w:t>”</w:t>
+              <w:t>Displays message “Remaining character is ‘number’.”</w:t>
             </w:r>
           </w:p>
         </w:tc>
@@ -1209,13 +1155,7 @@
               <w:rPr>
                 <w:rFonts w:ascii="Times New Roman" w:hAnsi="Times New Roman" w:cs="Times New Roman"/>
               </w:rPr>
-              <w:t>Remaining characters</w:t>
-            </w:r>
-            <w:r>
-              <w:rPr>
-                <w:rFonts w:ascii="Times New Roman" w:hAnsi="Times New Roman" w:cs="Times New Roman"/>
-              </w:rPr>
-              <w:t xml:space="preserve"> number is greater than or equal to 0</w:t>
+              <w:t>Remaining characters number is greater than or equal to 0</w:t>
             </w:r>
           </w:p>
         </w:tc>
@@ -1317,13 +1257,7 @@
               <w:rPr>
                 <w:rFonts w:ascii="Times New Roman" w:hAnsi="Times New Roman" w:cs="Times New Roman"/>
               </w:rPr>
-              <w:t>Remaining characters</w:t>
-            </w:r>
-            <w:r>
-              <w:rPr>
-                <w:rFonts w:ascii="Times New Roman" w:hAnsi="Times New Roman" w:cs="Times New Roman"/>
-              </w:rPr>
-              <w:t xml:space="preserve"> number is less than 0</w:t>
+              <w:t>Remaining characters number is less than 0</w:t>
             </w:r>
           </w:p>
         </w:tc>
@@ -1342,31 +1276,7 @@
               <w:rPr>
                 <w:rFonts w:ascii="Times New Roman" w:hAnsi="Times New Roman" w:cs="Times New Roman"/>
               </w:rPr>
-              <w:t xml:space="preserve">Displays warning message “Invalid input. Exceeded </w:t>
-            </w:r>
-            <w:r>
-              <w:rPr>
-                <w:rFonts w:ascii="Times New Roman" w:hAnsi="Times New Roman" w:cs="Times New Roman"/>
-              </w:rPr>
-              <w:t xml:space="preserve">the maximum capacity </w:t>
-            </w:r>
-            <w:r>
-              <w:rPr>
-                <w:rFonts w:ascii="Times New Roman" w:hAnsi="Times New Roman" w:cs="Times New Roman"/>
-              </w:rPr>
-              <w:t>by ‘</w:t>
-            </w:r>
-            <w:r>
-              <w:rPr>
-                <w:rFonts w:ascii="Times New Roman" w:hAnsi="Times New Roman" w:cs="Times New Roman"/>
-              </w:rPr>
-              <w:t xml:space="preserve">number’ </w:t>
-            </w:r>
-            <w:r>
-              <w:rPr>
-                <w:rFonts w:ascii="Times New Roman" w:hAnsi="Times New Roman" w:cs="Times New Roman"/>
-              </w:rPr>
-              <w:t>characters.”</w:t>
+              <w:t>Displays warning message “Invalid input. Exceeded the maximum capacity by ‘number’ characters.”</w:t>
             </w:r>
           </w:p>
         </w:tc>
@@ -1967,139 +1877,6 @@
                 <w:rFonts w:ascii="Times New Roman" w:hAnsi="Times New Roman" w:cs="Times New Roman"/>
               </w:rPr>
               <w:lastRenderedPageBreak/>
-              <w:t>Button is enabled</w:t>
-            </w:r>
-          </w:p>
-        </w:tc>
-      </w:tr>
-      <w:tr>
-        <w:tc>
-          <w:tcPr>
-            <w:tcW w:w="456" w:type="dxa"/>
-            <w:shd w:val="clear" w:color="auto" w:fill="auto"/>
-          </w:tcPr>
-          <w:p>
-            <w:pPr>
-              <w:jc w:val="center"/>
-              <w:rPr>
-                <w:rFonts w:ascii="Times New Roman" w:hAnsi="Times New Roman" w:cs="Times New Roman"/>
-                <w:strike/>
-              </w:rPr>
-            </w:pPr>
-            <w:r>
-              <w:rPr>
-                <w:rFonts w:ascii="Times New Roman" w:hAnsi="Times New Roman" w:cs="Times New Roman"/>
-                <w:strike/>
-              </w:rPr>
-              <w:lastRenderedPageBreak/>
-              <w:t>15</w:t>
-            </w:r>
-          </w:p>
-        </w:tc>
-        <w:tc>
-          <w:tcPr>
-            <w:tcW w:w="2694" w:type="dxa"/>
-            <w:shd w:val="clear" w:color="auto" w:fill="auto"/>
-          </w:tcPr>
-          <w:p>
-            <w:pPr>
-              <w:rPr>
-                <w:rFonts w:ascii="Times New Roman" w:hAnsi="Times New Roman" w:cs="Times New Roman"/>
-                <w:strike/>
-              </w:rPr>
-            </w:pPr>
-            <w:r>
-              <w:rPr>
-                <w:rFonts w:ascii="Times New Roman" w:hAnsi="Times New Roman" w:cs="Times New Roman"/>
-                <w:strike/>
-              </w:rPr>
-              <w:t>“Delete Image” button</w:t>
-            </w:r>
-          </w:p>
-        </w:tc>
-        <w:tc>
-          <w:tcPr>
-            <w:tcW w:w="2969" w:type="dxa"/>
-            <w:shd w:val="clear" w:color="auto" w:fill="auto"/>
-          </w:tcPr>
-          <w:p>
-            <w:pPr>
-              <w:rPr>
-                <w:rFonts w:ascii="Times New Roman" w:hAnsi="Times New Roman" w:cs="Times New Roman"/>
-                <w:strike/>
-              </w:rPr>
-            </w:pPr>
-            <w:r>
-              <w:rPr>
-                <w:rFonts w:ascii="Times New Roman" w:hAnsi="Times New Roman" w:cs="Times New Roman"/>
-                <w:strike/>
-              </w:rPr>
-              <w:t>“Delete Image”</w:t>
-            </w:r>
-          </w:p>
-        </w:tc>
-        <w:tc>
-          <w:tcPr>
-            <w:tcW w:w="3231" w:type="dxa"/>
-            <w:shd w:val="clear" w:color="auto" w:fill="auto"/>
-          </w:tcPr>
-          <w:p>
-            <w:pPr>
-              <w:pStyle w:val="ListParagraph"/>
-              <w:numPr>
-                <w:ilvl w:val="0"/>
-                <w:numId w:val="1"/>
-              </w:numPr>
-              <w:rPr>
-                <w:rFonts w:ascii="Times New Roman" w:hAnsi="Times New Roman" w:cs="Times New Roman"/>
-                <w:strike/>
-              </w:rPr>
-            </w:pPr>
-            <w:r>
-              <w:rPr>
-                <w:rFonts w:ascii="Times New Roman" w:hAnsi="Times New Roman" w:cs="Times New Roman"/>
-                <w:strike/>
-              </w:rPr>
-              <w:t>Displays “Delete Image”</w:t>
-            </w:r>
-          </w:p>
-          <w:p>
-            <w:pPr>
-              <w:pStyle w:val="ListParagraph"/>
-              <w:numPr>
-                <w:ilvl w:val="0"/>
-                <w:numId w:val="1"/>
-              </w:numPr>
-              <w:rPr>
-                <w:rFonts w:ascii="Times New Roman" w:hAnsi="Times New Roman" w:cs="Times New Roman"/>
-                <w:strike/>
-              </w:rPr>
-            </w:pPr>
-            <w:r>
-              <w:rPr>
-                <w:rFonts w:ascii="Times New Roman" w:hAnsi="Times New Roman" w:cs="Times New Roman"/>
-                <w:strike/>
-              </w:rPr>
-              <w:t>Button name is centered</w:t>
-            </w:r>
-          </w:p>
-          <w:p>
-            <w:pPr>
-              <w:pStyle w:val="ListParagraph"/>
-              <w:numPr>
-                <w:ilvl w:val="0"/>
-                <w:numId w:val="1"/>
-              </w:numPr>
-              <w:rPr>
-                <w:rFonts w:ascii="Times New Roman" w:hAnsi="Times New Roman" w:cs="Times New Roman"/>
-                <w:strike/>
-              </w:rPr>
-            </w:pPr>
-            <w:r>
-              <w:rPr>
-                <w:rFonts w:ascii="Times New Roman" w:hAnsi="Times New Roman" w:cs="Times New Roman"/>
-                <w:strike/>
-              </w:rPr>
               <w:t>Button is enabled</w:t>
             </w:r>
           </w:p>
@@ -2451,14 +2228,7 @@
               <w:rPr>
                 <w:rFonts w:ascii="Times New Roman" w:hAnsi="Times New Roman" w:cs="Times New Roman"/>
               </w:rPr>
-              <w:t xml:space="preserve">01010100 01101000 01100101 00100000 01110001 01110101 01101001 01100011 01101011 00100000 01100010 01110010 01101111 01110111 01101110 00100000 01100110 01101111 01111000 00100000 01101010 01110101 01101101 01110000 01110011 00100000 01101111 01110110 01100101 01110010 00100000 01110100 01101000 01100101 00100000 01101100 01100001 01111010 01111001 00100000 </w:t>
-            </w:r>
-            <w:r>
-              <w:rPr>
-                <w:rFonts w:ascii="Times New Roman" w:hAnsi="Times New Roman" w:cs="Times New Roman"/>
-              </w:rPr>
-              <w:lastRenderedPageBreak/>
-              <w:t>01100100 01101111 01100111</w:t>
+              <w:t>01010100 01101000 01100101 00100000 01110001 01110101 01101001 01100011 01101011 00100000 01100010 01110010 01101111 01110111 01101110 00100000 01100110 01101111 01111000 00100000 01101010 01110101 01101101 01110000 01110011 00100000 01101111 01110110 01100101 01110010 00100000 01110100 01101000 01100101 00100000 01101100 01100001 01111010 01111001 00100000 01100100 01101111 01100111</w:t>
             </w:r>
           </w:p>
         </w:tc>
@@ -2476,7 +2246,6 @@
               <w:rPr>
                 <w:rFonts w:ascii="Times New Roman" w:hAnsi="Times New Roman" w:cs="Times New Roman"/>
               </w:rPr>
-              <w:lastRenderedPageBreak/>
               <w:t>“The quick brown fox jumps over the lazy dog”</w:t>
             </w:r>
           </w:p>
@@ -2572,13 +2341,21 @@
               <w:rPr>
                 <w:rFonts w:ascii="Times New Roman" w:hAnsi="Times New Roman" w:cs="Times New Roman"/>
               </w:rPr>
+              <w:lastRenderedPageBreak/>
               <w:t>[(0,1,1), (0,1</w:t>
             </w:r>
             <w:r>
               <w:rPr>
                 <w:rFonts w:ascii="Times New Roman" w:hAnsi="Times New Roman" w:cs="Times New Roman"/>
               </w:rPr>
-              <w:t>,1), (0,1,0), (0,1,1), (1,0,0), (0,0,0) … (0,1,1), (0,0,1), (1,1,1) (pixel bits shifted odd for 1, even for 0 which will match the pattern of the</w:t>
+              <w:t xml:space="preserve">,1), (0,1,0), (0,1,1), (1,0,0), (0,0,0) … </w:t>
+            </w:r>
+            <w:r>
+              <w:rPr>
+                <w:rFonts w:ascii="Times New Roman" w:hAnsi="Times New Roman" w:cs="Times New Roman"/>
+              </w:rPr>
+              <w:lastRenderedPageBreak/>
+              <w:t>(0,1,1), (0,0,1), (1,1,1) (pixel bits shifted odd for 1, even for 0 which will match the pattern of the</w:t>
             </w:r>
             <w:r>
               <w:rPr>
@@ -2605,6 +2382,7 @@
               <w:rPr>
                 <w:rFonts w:ascii="Times New Roman" w:hAnsi="Times New Roman" w:cs="Times New Roman"/>
               </w:rPr>
+              <w:lastRenderedPageBreak/>
               <w:t>5</w:t>
             </w:r>
           </w:p>
@@ -2750,6 +2528,8 @@
       <w:pPr>
         <w:rPr>
           <w:rFonts w:ascii="Times New Roman" w:hAnsi="Times New Roman" w:cs="Times New Roman"/>
+          <w:b/>
+          <w:bCs/>
         </w:rPr>
       </w:pPr>
     </w:p>
@@ -2757,240 +2537,14 @@
       <w:pPr>
         <w:rPr>
           <w:rFonts w:ascii="Times New Roman" w:hAnsi="Times New Roman" w:cs="Times New Roman"/>
-          <w:b/>
-          <w:bCs/>
         </w:rPr>
       </w:pPr>
-    </w:p>
-    <w:p>
-      <w:pPr>
+      <w:r>
         <w:rPr>
           <w:rFonts w:ascii="Times New Roman" w:hAnsi="Times New Roman" w:cs="Times New Roman"/>
           <w:b/>
           <w:bCs/>
         </w:rPr>
-      </w:pPr>
-    </w:p>
-    <w:p>
-      <w:pPr>
-        <w:rPr>
-          <w:rFonts w:ascii="Times New Roman" w:hAnsi="Times New Roman" w:cs="Times New Roman"/>
-          <w:b/>
-          <w:bCs/>
-        </w:rPr>
-      </w:pPr>
-    </w:p>
-    <w:p>
-      <w:pPr>
-        <w:rPr>
-          <w:rFonts w:ascii="Times New Roman" w:hAnsi="Times New Roman" w:cs="Times New Roman"/>
-          <w:b/>
-          <w:bCs/>
-        </w:rPr>
-      </w:pPr>
-    </w:p>
-    <w:p>
-      <w:pPr>
-        <w:rPr>
-          <w:rFonts w:ascii="Times New Roman" w:hAnsi="Times New Roman" w:cs="Times New Roman"/>
-          <w:b/>
-          <w:bCs/>
-        </w:rPr>
-      </w:pPr>
-    </w:p>
-    <w:p>
-      <w:pPr>
-        <w:rPr>
-          <w:rFonts w:ascii="Times New Roman" w:hAnsi="Times New Roman" w:cs="Times New Roman"/>
-          <w:b/>
-          <w:bCs/>
-        </w:rPr>
-      </w:pPr>
-    </w:p>
-    <w:p>
-      <w:pPr>
-        <w:rPr>
-          <w:rFonts w:ascii="Times New Roman" w:hAnsi="Times New Roman" w:cs="Times New Roman"/>
-          <w:b/>
-          <w:bCs/>
-        </w:rPr>
-      </w:pPr>
-    </w:p>
-    <w:p>
-      <w:pPr>
-        <w:rPr>
-          <w:rFonts w:ascii="Times New Roman" w:hAnsi="Times New Roman" w:cs="Times New Roman"/>
-          <w:b/>
-          <w:bCs/>
-        </w:rPr>
-      </w:pPr>
-    </w:p>
-    <w:p>
-      <w:pPr>
-        <w:rPr>
-          <w:rFonts w:ascii="Times New Roman" w:hAnsi="Times New Roman" w:cs="Times New Roman"/>
-          <w:b/>
-          <w:bCs/>
-        </w:rPr>
-      </w:pPr>
-    </w:p>
-    <w:p>
-      <w:pPr>
-        <w:rPr>
-          <w:rFonts w:ascii="Times New Roman" w:hAnsi="Times New Roman" w:cs="Times New Roman"/>
-          <w:b/>
-          <w:bCs/>
-        </w:rPr>
-      </w:pPr>
-    </w:p>
-    <w:p>
-      <w:pPr>
-        <w:rPr>
-          <w:rFonts w:ascii="Times New Roman" w:hAnsi="Times New Roman" w:cs="Times New Roman"/>
-          <w:b/>
-          <w:bCs/>
-        </w:rPr>
-      </w:pPr>
-    </w:p>
-    <w:p>
-      <w:pPr>
-        <w:rPr>
-          <w:rFonts w:ascii="Times New Roman" w:hAnsi="Times New Roman" w:cs="Times New Roman"/>
-          <w:b/>
-          <w:bCs/>
-        </w:rPr>
-      </w:pPr>
-    </w:p>
-    <w:p>
-      <w:pPr>
-        <w:rPr>
-          <w:rFonts w:ascii="Times New Roman" w:hAnsi="Times New Roman" w:cs="Times New Roman"/>
-          <w:b/>
-          <w:bCs/>
-        </w:rPr>
-      </w:pPr>
-    </w:p>
-    <w:p>
-      <w:pPr>
-        <w:rPr>
-          <w:rFonts w:ascii="Times New Roman" w:hAnsi="Times New Roman" w:cs="Times New Roman"/>
-          <w:b/>
-          <w:bCs/>
-        </w:rPr>
-      </w:pPr>
-    </w:p>
-    <w:p>
-      <w:pPr>
-        <w:rPr>
-          <w:rFonts w:ascii="Times New Roman" w:hAnsi="Times New Roman" w:cs="Times New Roman"/>
-          <w:b/>
-          <w:bCs/>
-        </w:rPr>
-      </w:pPr>
-    </w:p>
-    <w:p>
-      <w:pPr>
-        <w:rPr>
-          <w:rFonts w:ascii="Times New Roman" w:hAnsi="Times New Roman" w:cs="Times New Roman"/>
-          <w:b/>
-          <w:bCs/>
-        </w:rPr>
-      </w:pPr>
-    </w:p>
-    <w:p>
-      <w:pPr>
-        <w:rPr>
-          <w:rFonts w:ascii="Times New Roman" w:hAnsi="Times New Roman" w:cs="Times New Roman"/>
-          <w:b/>
-          <w:bCs/>
-        </w:rPr>
-      </w:pPr>
-    </w:p>
-    <w:p>
-      <w:pPr>
-        <w:rPr>
-          <w:rFonts w:ascii="Times New Roman" w:hAnsi="Times New Roman" w:cs="Times New Roman"/>
-          <w:b/>
-          <w:bCs/>
-        </w:rPr>
-      </w:pPr>
-    </w:p>
-    <w:p>
-      <w:pPr>
-        <w:rPr>
-          <w:rFonts w:ascii="Times New Roman" w:hAnsi="Times New Roman" w:cs="Times New Roman"/>
-          <w:b/>
-          <w:bCs/>
-        </w:rPr>
-      </w:pPr>
-    </w:p>
-    <w:p>
-      <w:pPr>
-        <w:rPr>
-          <w:rFonts w:ascii="Times New Roman" w:hAnsi="Times New Roman" w:cs="Times New Roman"/>
-          <w:b/>
-          <w:bCs/>
-        </w:rPr>
-      </w:pPr>
-    </w:p>
-    <w:p>
-      <w:pPr>
-        <w:rPr>
-          <w:rFonts w:ascii="Times New Roman" w:hAnsi="Times New Roman" w:cs="Times New Roman"/>
-          <w:b/>
-          <w:bCs/>
-        </w:rPr>
-      </w:pPr>
-    </w:p>
-    <w:p>
-      <w:pPr>
-        <w:rPr>
-          <w:rFonts w:ascii="Times New Roman" w:hAnsi="Times New Roman" w:cs="Times New Roman"/>
-          <w:b/>
-          <w:bCs/>
-        </w:rPr>
-      </w:pPr>
-    </w:p>
-    <w:p>
-      <w:pPr>
-        <w:rPr>
-          <w:rFonts w:ascii="Times New Roman" w:hAnsi="Times New Roman" w:cs="Times New Roman"/>
-          <w:b/>
-          <w:bCs/>
-        </w:rPr>
-      </w:pPr>
-    </w:p>
-    <w:p>
-      <w:pPr>
-        <w:rPr>
-          <w:rFonts w:ascii="Times New Roman" w:hAnsi="Times New Roman" w:cs="Times New Roman"/>
-          <w:b/>
-          <w:bCs/>
-        </w:rPr>
-      </w:pPr>
-    </w:p>
-    <w:p>
-      <w:pPr>
-        <w:rPr>
-          <w:rFonts w:ascii="Times New Roman" w:hAnsi="Times New Roman" w:cs="Times New Roman"/>
-          <w:b/>
-          <w:bCs/>
-        </w:rPr>
-      </w:pPr>
-    </w:p>
-    <w:p>
-      <w:pPr>
-        <w:rPr>
-          <w:rFonts w:ascii="Times New Roman" w:hAnsi="Times New Roman" w:cs="Times New Roman"/>
-        </w:rPr>
-      </w:pPr>
-      <w:r>
-        <w:rPr>
-          <w:rFonts w:ascii="Times New Roman" w:hAnsi="Times New Roman" w:cs="Times New Roman"/>
-          <w:b/>
-          <w:bCs/>
-        </w:rPr>
-        <w:lastRenderedPageBreak/>
         <w:t>Table 3</w:t>
       </w:r>
     </w:p>
@@ -3674,253 +3228,7 @@
           </w:p>
         </w:tc>
       </w:tr>
-      <w:tr>
-        <w:tc>
-          <w:tcPr>
-            <w:tcW w:w="445" w:type="dxa"/>
-          </w:tcPr>
-          <w:p>
-            <w:pPr>
-              <w:rPr>
-                <w:rFonts w:ascii="Times New Roman" w:hAnsi="Times New Roman" w:cs="Times New Roman"/>
-                <w:strike/>
-              </w:rPr>
-            </w:pPr>
-            <w:r>
-              <w:rPr>
-                <w:rFonts w:ascii="Times New Roman" w:hAnsi="Times New Roman" w:cs="Times New Roman"/>
-                <w:strike/>
-              </w:rPr>
-              <w:t>5</w:t>
-            </w:r>
-          </w:p>
-        </w:tc>
-        <w:tc>
-          <w:tcPr>
-            <w:tcW w:w="2700" w:type="dxa"/>
-          </w:tcPr>
-          <w:p>
-            <w:pPr>
-              <w:rPr>
-                <w:rFonts w:ascii="Times New Roman" w:hAnsi="Times New Roman" w:cs="Times New Roman"/>
-                <w:strike/>
-              </w:rPr>
-            </w:pPr>
-            <w:r>
-              <w:rPr>
-                <w:rFonts w:ascii="Times New Roman" w:hAnsi="Times New Roman" w:cs="Times New Roman"/>
-                <w:strike/>
-              </w:rPr>
-              <w:t>Delete image</w:t>
-            </w:r>
-          </w:p>
-        </w:tc>
-        <w:tc>
-          <w:tcPr>
-            <w:tcW w:w="2970" w:type="dxa"/>
-          </w:tcPr>
-          <w:p>
-            <w:pPr>
-              <w:rPr>
-                <w:rFonts w:ascii="Times New Roman" w:hAnsi="Times New Roman" w:cs="Times New Roman"/>
-                <w:strike/>
-              </w:rPr>
-            </w:pPr>
-            <w:r>
-              <w:rPr>
-                <w:rFonts w:ascii="Times New Roman" w:hAnsi="Times New Roman" w:cs="Times New Roman"/>
-                <w:strike/>
-              </w:rPr>
-              <w:t>sample_image.jpg</w:t>
-            </w:r>
-          </w:p>
-        </w:tc>
-        <w:tc>
-          <w:tcPr>
-            <w:tcW w:w="3235" w:type="dxa"/>
-          </w:tcPr>
-          <w:p>
-            <w:pPr>
-              <w:rPr>
-                <w:rFonts w:ascii="Times New Roman" w:hAnsi="Times New Roman" w:cs="Times New Roman"/>
-                <w:strike/>
-              </w:rPr>
-            </w:pPr>
-            <w:r>
-              <w:rPr>
-                <w:rFonts w:ascii="Times New Roman" w:hAnsi="Times New Roman" w:cs="Times New Roman"/>
-                <w:strike/>
-              </w:rPr>
-              <w:t>- User’s default file explorer opened</w:t>
-            </w:r>
-          </w:p>
-          <w:p>
-            <w:pPr>
-              <w:rPr>
-                <w:rFonts w:ascii="Times New Roman" w:hAnsi="Times New Roman" w:cs="Times New Roman"/>
-                <w:strike/>
-              </w:rPr>
-            </w:pPr>
-            <w:r>
-              <w:rPr>
-                <w:rFonts w:ascii="Times New Roman" w:hAnsi="Times New Roman" w:cs="Times New Roman"/>
-                <w:strike/>
-              </w:rPr>
-              <w:t>- The selected image file is deleted</w:t>
-            </w:r>
-          </w:p>
-          <w:p>
-            <w:pPr>
-              <w:rPr>
-                <w:rFonts w:ascii="Times New Roman" w:hAnsi="Times New Roman" w:cs="Times New Roman"/>
-                <w:strike/>
-              </w:rPr>
-            </w:pPr>
-          </w:p>
-        </w:tc>
-      </w:tr>
-      <w:tr>
-        <w:tc>
-          <w:tcPr>
-            <w:tcW w:w="445" w:type="dxa"/>
-          </w:tcPr>
-          <w:p>
-            <w:pPr>
-              <w:rPr>
-                <w:rFonts w:ascii="Times New Roman" w:hAnsi="Times New Roman" w:cs="Times New Roman"/>
-                <w:strike/>
-              </w:rPr>
-            </w:pPr>
-            <w:r>
-              <w:rPr>
-                <w:rFonts w:ascii="Times New Roman" w:hAnsi="Times New Roman" w:cs="Times New Roman"/>
-                <w:strike/>
-              </w:rPr>
-              <w:t>6</w:t>
-            </w:r>
-          </w:p>
-        </w:tc>
-        <w:tc>
-          <w:tcPr>
-            <w:tcW w:w="2700" w:type="dxa"/>
-          </w:tcPr>
-          <w:p>
-            <w:pPr>
-              <w:rPr>
-                <w:rFonts w:ascii="Times New Roman" w:hAnsi="Times New Roman" w:cs="Times New Roman"/>
-                <w:strike/>
-              </w:rPr>
-            </w:pPr>
-            <w:r>
-              <w:rPr>
-                <w:rFonts w:ascii="Times New Roman" w:hAnsi="Times New Roman" w:cs="Times New Roman"/>
-                <w:strike/>
-              </w:rPr>
-              <w:t>Delete image</w:t>
-            </w:r>
-          </w:p>
-        </w:tc>
-        <w:tc>
-          <w:tcPr>
-            <w:tcW w:w="2970" w:type="dxa"/>
-          </w:tcPr>
-          <w:p>
-            <w:pPr>
-              <w:rPr>
-                <w:rFonts w:ascii="Times New Roman" w:hAnsi="Times New Roman" w:cs="Times New Roman"/>
-                <w:strike/>
-              </w:rPr>
-            </w:pPr>
-            <w:r>
-              <w:rPr>
-                <w:rFonts w:ascii="Times New Roman" w:hAnsi="Times New Roman" w:cs="Times New Roman"/>
-                <w:strike/>
-              </w:rPr>
-              <w:t>An invalid image file is selected</w:t>
-            </w:r>
-          </w:p>
-        </w:tc>
-        <w:tc>
-          <w:tcPr>
-            <w:tcW w:w="3235" w:type="dxa"/>
-          </w:tcPr>
-          <w:p>
-            <w:pPr>
-              <w:rPr>
-                <w:rFonts w:ascii="Times New Roman" w:hAnsi="Times New Roman" w:cs="Times New Roman"/>
-                <w:strike/>
-              </w:rPr>
-            </w:pPr>
-            <w:r>
-              <w:rPr>
-                <w:rFonts w:ascii="Times New Roman" w:hAnsi="Times New Roman" w:cs="Times New Roman"/>
-                <w:strike/>
-              </w:rPr>
-              <w:t>- User’s default file explorer opened</w:t>
-            </w:r>
-          </w:p>
-          <w:p>
-            <w:pPr>
-              <w:rPr>
-                <w:rFonts w:ascii="Times New Roman" w:hAnsi="Times New Roman" w:cs="Times New Roman"/>
-                <w:strike/>
-              </w:rPr>
-            </w:pPr>
-            <w:r>
-              <w:rPr>
-                <w:rFonts w:ascii="Times New Roman" w:hAnsi="Times New Roman" w:cs="Times New Roman"/>
-                <w:strike/>
-              </w:rPr>
-              <w:t>- The invalid image file is not deleted</w:t>
-            </w:r>
-          </w:p>
-          <w:p>
-            <w:pPr>
-              <w:rPr>
-                <w:rFonts w:ascii="Times New Roman" w:hAnsi="Times New Roman" w:cs="Times New Roman"/>
-                <w:strike/>
-              </w:rPr>
-            </w:pPr>
-            <w:r>
-              <w:rPr>
-                <w:rFonts w:ascii="Times New Roman" w:hAnsi="Times New Roman" w:cs="Times New Roman"/>
-                <w:strike/>
-              </w:rPr>
-              <w:t>- Throw exception</w:t>
-            </w:r>
-          </w:p>
-          <w:p>
-            <w:pPr>
-              <w:rPr>
-                <w:rFonts w:ascii="Times New Roman" w:hAnsi="Times New Roman" w:cs="Times New Roman"/>
-                <w:strike/>
-              </w:rPr>
-            </w:pPr>
-            <w:r>
-              <w:rPr>
-                <w:rFonts w:ascii="Times New Roman" w:hAnsi="Times New Roman" w:cs="Times New Roman"/>
-                <w:strike/>
-              </w:rPr>
-              <w:t>- return to caller</w:t>
-            </w:r>
-          </w:p>
-        </w:tc>
-      </w:tr>
     </w:tbl>
-    <w:p>
-      <w:pPr>
-        <w:rPr>
-          <w:rFonts w:ascii="Times New Roman" w:hAnsi="Times New Roman" w:cs="Times New Roman"/>
-        </w:rPr>
-      </w:pPr>
-    </w:p>
-    <w:p>
-      <w:pPr>
-        <w:rPr>
-          <w:rFonts w:ascii="Times New Roman" w:hAnsi="Times New Roman" w:cs="Times New Roman"/>
-        </w:rPr>
-      </w:pPr>
-    </w:p>
     <w:p>
       <w:pPr>
         <w:rPr>
@@ -4080,7 +3388,6 @@
               <w:rPr>
                 <w:rFonts w:ascii="Times New Roman" w:hAnsi="Times New Roman" w:cs="Times New Roman"/>
               </w:rPr>
-              <w:lastRenderedPageBreak/>
               <w:t>1</w:t>
             </w:r>
           </w:p>
@@ -4453,19 +3760,7 @@
               <w:rPr>
                 <w:rFonts w:ascii="Times New Roman" w:hAnsi="Times New Roman" w:cs="Times New Roman"/>
               </w:rPr>
-              <w:t xml:space="preserve">Data is </w:t>
-            </w:r>
-            <w:r>
-              <w:rPr>
-                <w:rFonts w:ascii="Times New Roman" w:hAnsi="Times New Roman" w:cs="Times New Roman"/>
-              </w:rPr>
-              <w:t>de</w:t>
-            </w:r>
-            <w:r>
-              <w:rPr>
-                <w:rFonts w:ascii="Times New Roman" w:hAnsi="Times New Roman" w:cs="Times New Roman"/>
-              </w:rPr>
-              <w:t>coded</w:t>
+              <w:t>Data is decoded</w:t>
             </w:r>
           </w:p>
         </w:tc>
@@ -4489,13 +3784,6 @@
         </w:tc>
       </w:tr>
     </w:tbl>
-    <w:p>
-      <w:pPr>
-        <w:rPr>
-          <w:rFonts w:ascii="Times New Roman" w:hAnsi="Times New Roman" w:cs="Times New Roman"/>
-        </w:rPr>
-      </w:pPr>
-    </w:p>
     <w:p>
       <w:pPr>
         <w:rPr>
@@ -4687,72 +3975,151 @@
               <w:rPr>
                 <w:rFonts w:ascii="Times New Roman" w:hAnsi="Times New Roman" w:cs="Times New Roman"/>
               </w:rPr>
-              <w:t>Open Image</w:t>
-            </w:r>
+              <w:t xml:space="preserve">Open Image </w:t>
+            </w:r>
+          </w:p>
+          <w:p>
+            <w:pPr>
+              <w:pStyle w:val="ListParagraph"/>
+              <w:numPr>
+                <w:ilvl w:val="0"/>
+                <w:numId w:val="1"/>
+              </w:numPr>
+              <w:rPr>
+                <w:rFonts w:ascii="Times New Roman" w:hAnsi="Times New Roman" w:cs="Times New Roman"/>
+              </w:rPr>
+            </w:pPr>
+            <w:r>
+              <w:rPr>
+                <w:rFonts w:ascii="Times New Roman" w:hAnsi="Times New Roman" w:cs="Times New Roman"/>
+              </w:rPr>
+              <w:t>Encode Image</w:t>
+            </w:r>
+          </w:p>
+          <w:p>
+            <w:pPr>
+              <w:pStyle w:val="ListParagraph"/>
+              <w:numPr>
+                <w:ilvl w:val="0"/>
+                <w:numId w:val="1"/>
+              </w:numPr>
+              <w:rPr>
+                <w:rFonts w:ascii="Times New Roman" w:hAnsi="Times New Roman" w:cs="Times New Roman"/>
+              </w:rPr>
+            </w:pPr>
+            <w:r>
+              <w:rPr>
+                <w:rFonts w:ascii="Times New Roman" w:hAnsi="Times New Roman" w:cs="Times New Roman"/>
+              </w:rPr>
+              <w:t>Save Image</w:t>
+            </w:r>
+          </w:p>
+        </w:tc>
+        <w:tc>
+          <w:tcPr>
+            <w:tcW w:w="2970" w:type="dxa"/>
+          </w:tcPr>
+          <w:p>
+            <w:pPr>
+              <w:pStyle w:val="ListParagraph"/>
+              <w:numPr>
+                <w:ilvl w:val="0"/>
+                <w:numId w:val="1"/>
+              </w:numPr>
+              <w:rPr>
+                <w:rFonts w:ascii="Times New Roman" w:hAnsi="Times New Roman" w:cs="Times New Roman"/>
+              </w:rPr>
+            </w:pPr>
+            <w:r>
+              <w:rPr>
+                <w:rFonts w:ascii="Times New Roman" w:hAnsi="Times New Roman" w:cs="Times New Roman"/>
+              </w:rPr>
+              <w:t xml:space="preserve">A valid image is </w:t>
+            </w:r>
+            <w:r>
+              <w:rPr>
+                <w:rFonts w:ascii="Times New Roman" w:hAnsi="Times New Roman" w:cs="Times New Roman"/>
+              </w:rPr>
+              <w:t>selected</w:t>
+            </w:r>
+          </w:p>
+          <w:p>
+            <w:pPr>
+              <w:pStyle w:val="ListParagraph"/>
+              <w:numPr>
+                <w:ilvl w:val="0"/>
+                <w:numId w:val="1"/>
+              </w:numPr>
+              <w:rPr>
+                <w:rFonts w:ascii="Times New Roman" w:hAnsi="Times New Roman" w:cs="Times New Roman"/>
+              </w:rPr>
+            </w:pPr>
+            <w:proofErr w:type="spellStart"/>
+            <w:r>
+              <w:rPr>
+                <w:rFonts w:ascii="Times New Roman" w:hAnsi="Times New Roman" w:cs="Times New Roman"/>
+              </w:rPr>
+              <w:t>TextField</w:t>
+            </w:r>
+            <w:proofErr w:type="spellEnd"/>
             <w:r>
               <w:rPr>
                 <w:rFonts w:ascii="Times New Roman" w:hAnsi="Times New Roman" w:cs="Times New Roman"/>
               </w:rPr>
               <w:t xml:space="preserve"> </w:t>
             </w:r>
-          </w:p>
-          <w:p>
-            <w:pPr>
-              <w:pStyle w:val="ListParagraph"/>
-              <w:numPr>
-                <w:ilvl w:val="0"/>
-                <w:numId w:val="1"/>
-              </w:numPr>
-              <w:rPr>
-                <w:rFonts w:ascii="Times New Roman" w:hAnsi="Times New Roman" w:cs="Times New Roman"/>
-              </w:rPr>
-            </w:pPr>
-            <w:r>
-              <w:rPr>
-                <w:rFonts w:ascii="Times New Roman" w:hAnsi="Times New Roman" w:cs="Times New Roman"/>
-              </w:rPr>
-              <w:t>Encode Image</w:t>
-            </w:r>
-          </w:p>
-          <w:p>
-            <w:pPr>
-              <w:pStyle w:val="ListParagraph"/>
-              <w:numPr>
-                <w:ilvl w:val="0"/>
-                <w:numId w:val="1"/>
-              </w:numPr>
-              <w:rPr>
-                <w:rFonts w:ascii="Times New Roman" w:hAnsi="Times New Roman" w:cs="Times New Roman"/>
-              </w:rPr>
-            </w:pPr>
-            <w:r>
-              <w:rPr>
-                <w:rFonts w:ascii="Times New Roman" w:hAnsi="Times New Roman" w:cs="Times New Roman"/>
-              </w:rPr>
-              <w:t>Save Image</w:t>
-            </w:r>
-          </w:p>
-        </w:tc>
-        <w:tc>
-          <w:tcPr>
-            <w:tcW w:w="2970" w:type="dxa"/>
-          </w:tcPr>
-          <w:p>
-            <w:pPr>
-              <w:pStyle w:val="ListParagraph"/>
-              <w:numPr>
-                <w:ilvl w:val="0"/>
-                <w:numId w:val="1"/>
-              </w:numPr>
-              <w:rPr>
-                <w:rFonts w:ascii="Times New Roman" w:hAnsi="Times New Roman" w:cs="Times New Roman"/>
-              </w:rPr>
-            </w:pPr>
-            <w:r>
-              <w:rPr>
-                <w:rFonts w:ascii="Times New Roman" w:hAnsi="Times New Roman" w:cs="Times New Roman"/>
-              </w:rPr>
-              <w:t xml:space="preserve">A valid image is </w:t>
+            <w:r>
+              <w:rPr>
+                <w:rFonts w:ascii="Times New Roman" w:hAnsi="Times New Roman" w:cs="Times New Roman"/>
+              </w:rPr>
+              <w:t>i</w:t>
+            </w:r>
+            <w:r>
+              <w:rPr>
+                <w:rFonts w:ascii="Times New Roman" w:hAnsi="Times New Roman" w:cs="Times New Roman"/>
+              </w:rPr>
+              <w:t>nput: Remaining characters number is greater than or equal to 0</w:t>
+            </w:r>
+          </w:p>
+        </w:tc>
+        <w:tc>
+          <w:tcPr>
+            <w:tcW w:w="3235" w:type="dxa"/>
+          </w:tcPr>
+          <w:p>
+            <w:pPr>
+              <w:pStyle w:val="ListParagraph"/>
+              <w:numPr>
+                <w:ilvl w:val="0"/>
+                <w:numId w:val="1"/>
+              </w:numPr>
+              <w:rPr>
+                <w:rFonts w:ascii="Times New Roman" w:hAnsi="Times New Roman" w:cs="Times New Roman"/>
+              </w:rPr>
+            </w:pPr>
+            <w:r>
+              <w:rPr>
+                <w:rFonts w:ascii="Times New Roman" w:hAnsi="Times New Roman" w:cs="Times New Roman"/>
+              </w:rPr>
+              <w:t>User’s default file explorer opened</w:t>
+            </w:r>
+          </w:p>
+          <w:p>
+            <w:pPr>
+              <w:pStyle w:val="ListParagraph"/>
+              <w:numPr>
+                <w:ilvl w:val="0"/>
+                <w:numId w:val="1"/>
+              </w:numPr>
+              <w:rPr>
+                <w:rFonts w:ascii="Times New Roman" w:hAnsi="Times New Roman" w:cs="Times New Roman"/>
+              </w:rPr>
+            </w:pPr>
+            <w:r>
+              <w:rPr>
+                <w:rFonts w:ascii="Times New Roman" w:hAnsi="Times New Roman" w:cs="Times New Roman"/>
+              </w:rPr>
+              <w:t xml:space="preserve">GUI displays </w:t>
             </w:r>
             <w:r>
               <w:rPr>
@@ -4760,103 +4127,6 @@
               </w:rPr>
               <w:t>selected</w:t>
             </w:r>
-          </w:p>
-          <w:p>
-            <w:pPr>
-              <w:pStyle w:val="ListParagraph"/>
-              <w:numPr>
-                <w:ilvl w:val="0"/>
-                <w:numId w:val="1"/>
-              </w:numPr>
-              <w:rPr>
-                <w:rFonts w:ascii="Times New Roman" w:hAnsi="Times New Roman" w:cs="Times New Roman"/>
-              </w:rPr>
-            </w:pPr>
-            <w:proofErr w:type="spellStart"/>
-            <w:r>
-              <w:rPr>
-                <w:rFonts w:ascii="Times New Roman" w:hAnsi="Times New Roman" w:cs="Times New Roman"/>
-              </w:rPr>
-              <w:t>TextField</w:t>
-            </w:r>
-            <w:proofErr w:type="spellEnd"/>
-            <w:r>
-              <w:rPr>
-                <w:rFonts w:ascii="Times New Roman" w:hAnsi="Times New Roman" w:cs="Times New Roman"/>
-              </w:rPr>
-              <w:t xml:space="preserve"> </w:t>
-            </w:r>
-            <w:r>
-              <w:rPr>
-                <w:rFonts w:ascii="Times New Roman" w:hAnsi="Times New Roman" w:cs="Times New Roman"/>
-              </w:rPr>
-              <w:t>i</w:t>
-            </w:r>
-            <w:r>
-              <w:rPr>
-                <w:rFonts w:ascii="Times New Roman" w:hAnsi="Times New Roman" w:cs="Times New Roman"/>
-              </w:rPr>
-              <w:t xml:space="preserve">nput: </w:t>
-            </w:r>
-            <w:r>
-              <w:rPr>
-                <w:rFonts w:ascii="Times New Roman" w:hAnsi="Times New Roman" w:cs="Times New Roman"/>
-              </w:rPr>
-              <w:t>Remaining characters</w:t>
-            </w:r>
-            <w:r>
-              <w:rPr>
-                <w:rFonts w:ascii="Times New Roman" w:hAnsi="Times New Roman" w:cs="Times New Roman"/>
-              </w:rPr>
-              <w:t xml:space="preserve"> number is greater than or equal to 0</w:t>
-            </w:r>
-          </w:p>
-        </w:tc>
-        <w:tc>
-          <w:tcPr>
-            <w:tcW w:w="3235" w:type="dxa"/>
-          </w:tcPr>
-          <w:p>
-            <w:pPr>
-              <w:pStyle w:val="ListParagraph"/>
-              <w:numPr>
-                <w:ilvl w:val="0"/>
-                <w:numId w:val="1"/>
-              </w:numPr>
-              <w:rPr>
-                <w:rFonts w:ascii="Times New Roman" w:hAnsi="Times New Roman" w:cs="Times New Roman"/>
-              </w:rPr>
-            </w:pPr>
-            <w:r>
-              <w:rPr>
-                <w:rFonts w:ascii="Times New Roman" w:hAnsi="Times New Roman" w:cs="Times New Roman"/>
-              </w:rPr>
-              <w:t>User’s default file explorer opened</w:t>
-            </w:r>
-          </w:p>
-          <w:p>
-            <w:pPr>
-              <w:pStyle w:val="ListParagraph"/>
-              <w:numPr>
-                <w:ilvl w:val="0"/>
-                <w:numId w:val="1"/>
-              </w:numPr>
-              <w:rPr>
-                <w:rFonts w:ascii="Times New Roman" w:hAnsi="Times New Roman" w:cs="Times New Roman"/>
-              </w:rPr>
-            </w:pPr>
-            <w:r>
-              <w:rPr>
-                <w:rFonts w:ascii="Times New Roman" w:hAnsi="Times New Roman" w:cs="Times New Roman"/>
-              </w:rPr>
-              <w:t xml:space="preserve">GUI displays </w:t>
-            </w:r>
-            <w:r>
-              <w:rPr>
-                <w:rFonts w:ascii="Times New Roman" w:hAnsi="Times New Roman" w:cs="Times New Roman"/>
-              </w:rPr>
-              <w:t>selected</w:t>
-            </w:r>
             <w:r>
               <w:rPr>
                 <w:rFonts w:ascii="Times New Roman" w:hAnsi="Times New Roman" w:cs="Times New Roman"/>
@@ -4975,19 +4245,7 @@
               <w:rPr>
                 <w:rFonts w:ascii="Times New Roman" w:hAnsi="Times New Roman" w:cs="Times New Roman"/>
               </w:rPr>
-              <w:t xml:space="preserve">No </w:t>
-            </w:r>
-            <w:r>
-              <w:rPr>
-                <w:rFonts w:ascii="Times New Roman" w:hAnsi="Times New Roman" w:cs="Times New Roman"/>
-              </w:rPr>
-              <w:t>error occur</w:t>
-            </w:r>
-            <w:r>
-              <w:rPr>
-                <w:rFonts w:ascii="Times New Roman" w:hAnsi="Times New Roman" w:cs="Times New Roman"/>
-              </w:rPr>
-              <w:t>s throughout the test</w:t>
+              <w:t>No error occurs throughout the test</w:t>
             </w:r>
           </w:p>
         </w:tc>
@@ -5030,7 +4288,54 @@
               <w:rPr>
                 <w:rFonts w:ascii="Times New Roman" w:hAnsi="Times New Roman" w:cs="Times New Roman"/>
               </w:rPr>
-              <w:t>Open Image</w:t>
+              <w:t xml:space="preserve">Open Image </w:t>
+            </w:r>
+          </w:p>
+          <w:p>
+            <w:pPr>
+              <w:pStyle w:val="ListParagraph"/>
+              <w:numPr>
+                <w:ilvl w:val="0"/>
+                <w:numId w:val="1"/>
+              </w:numPr>
+              <w:rPr>
+                <w:rFonts w:ascii="Times New Roman" w:hAnsi="Times New Roman" w:cs="Times New Roman"/>
+              </w:rPr>
+            </w:pPr>
+            <w:r>
+              <w:rPr>
+                <w:rFonts w:ascii="Times New Roman" w:hAnsi="Times New Roman" w:cs="Times New Roman"/>
+              </w:rPr>
+              <w:t>Decode Image</w:t>
+            </w:r>
+          </w:p>
+        </w:tc>
+        <w:tc>
+          <w:tcPr>
+            <w:tcW w:w="2970" w:type="dxa"/>
+          </w:tcPr>
+          <w:p>
+            <w:pPr>
+              <w:pStyle w:val="ListParagraph"/>
+              <w:numPr>
+                <w:ilvl w:val="0"/>
+                <w:numId w:val="1"/>
+              </w:numPr>
+              <w:rPr>
+                <w:rFonts w:ascii="Times New Roman" w:hAnsi="Times New Roman" w:cs="Times New Roman"/>
+              </w:rPr>
+            </w:pPr>
+            <w:r>
+              <w:rPr>
+                <w:rFonts w:ascii="Times New Roman" w:hAnsi="Times New Roman" w:cs="Times New Roman"/>
+              </w:rPr>
+              <w:t>A</w:t>
+            </w:r>
+            <w:r>
+              <w:rPr>
+                <w:rFonts w:ascii="Times New Roman" w:hAnsi="Times New Roman" w:cs="Times New Roman"/>
+              </w:rPr>
+              <w:t xml:space="preserve"> valid image</w:t>
             </w:r>
             <w:r>
               <w:rPr>
@@ -5038,59 +4343,6 @@
               </w:rPr>
               <w:t xml:space="preserve"> </w:t>
             </w:r>
-          </w:p>
-          <w:p>
-            <w:pPr>
-              <w:pStyle w:val="ListParagraph"/>
-              <w:numPr>
-                <w:ilvl w:val="0"/>
-                <w:numId w:val="1"/>
-              </w:numPr>
-              <w:rPr>
-                <w:rFonts w:ascii="Times New Roman" w:hAnsi="Times New Roman" w:cs="Times New Roman"/>
-              </w:rPr>
-            </w:pPr>
-            <w:r>
-              <w:rPr>
-                <w:rFonts w:ascii="Times New Roman" w:hAnsi="Times New Roman" w:cs="Times New Roman"/>
-              </w:rPr>
-              <w:t>Decode Image</w:t>
-            </w:r>
-          </w:p>
-        </w:tc>
-        <w:tc>
-          <w:tcPr>
-            <w:tcW w:w="2970" w:type="dxa"/>
-          </w:tcPr>
-          <w:p>
-            <w:pPr>
-              <w:pStyle w:val="ListParagraph"/>
-              <w:numPr>
-                <w:ilvl w:val="0"/>
-                <w:numId w:val="1"/>
-              </w:numPr>
-              <w:rPr>
-                <w:rFonts w:ascii="Times New Roman" w:hAnsi="Times New Roman" w:cs="Times New Roman"/>
-              </w:rPr>
-            </w:pPr>
-            <w:r>
-              <w:rPr>
-                <w:rFonts w:ascii="Times New Roman" w:hAnsi="Times New Roman" w:cs="Times New Roman"/>
-              </w:rPr>
-              <w:t>A</w:t>
-            </w:r>
-            <w:r>
-              <w:rPr>
-                <w:rFonts w:ascii="Times New Roman" w:hAnsi="Times New Roman" w:cs="Times New Roman"/>
-              </w:rPr>
-              <w:t xml:space="preserve"> valid image</w:t>
-            </w:r>
-            <w:r>
-              <w:rPr>
-                <w:rFonts w:ascii="Times New Roman" w:hAnsi="Times New Roman" w:cs="Times New Roman"/>
-              </w:rPr>
-              <w:t xml:space="preserve"> </w:t>
-            </w:r>
             <w:r>
               <w:rPr>
                 <w:rFonts w:ascii="Times New Roman" w:hAnsi="Times New Roman" w:cs="Times New Roman"/>
@@ -5237,19 +4489,8 @@
               <w:rPr>
                 <w:rFonts w:ascii="Times New Roman" w:hAnsi="Times New Roman" w:cs="Times New Roman"/>
               </w:rPr>
-              <w:t xml:space="preserve">No </w:t>
-            </w:r>
-            <w:r>
-              <w:rPr>
-                <w:rFonts w:ascii="Times New Roman" w:hAnsi="Times New Roman" w:cs="Times New Roman"/>
-              </w:rPr>
-              <w:t>error occur</w:t>
-            </w:r>
-            <w:r>
-              <w:rPr>
-                <w:rFonts w:ascii="Times New Roman" w:hAnsi="Times New Roman" w:cs="Times New Roman"/>
-              </w:rPr>
-              <w:t>s throughout the test</w:t>
+              <w:lastRenderedPageBreak/>
+              <w:t>No error occurs throughout the test</w:t>
             </w:r>
           </w:p>
         </w:tc>
@@ -5293,13 +4534,7 @@
               <w:rPr>
                 <w:rFonts w:ascii="Times New Roman" w:hAnsi="Times New Roman" w:cs="Times New Roman"/>
               </w:rPr>
-              <w:t>Open Image</w:t>
-            </w:r>
-            <w:r>
-              <w:rPr>
-                <w:rFonts w:ascii="Times New Roman" w:hAnsi="Times New Roman" w:cs="Times New Roman"/>
-              </w:rPr>
-              <w:t xml:space="preserve"> </w:t>
+              <w:t xml:space="preserve">Open Image </w:t>
             </w:r>
           </w:p>
           <w:p>
@@ -5588,13 +4823,7 @@
               <w:rPr>
                 <w:rFonts w:ascii="Times New Roman" w:hAnsi="Times New Roman" w:cs="Times New Roman"/>
               </w:rPr>
-              <w:t>Open Image</w:t>
-            </w:r>
-            <w:r>
-              <w:rPr>
-                <w:rFonts w:ascii="Times New Roman" w:hAnsi="Times New Roman" w:cs="Times New Roman"/>
-              </w:rPr>
-              <w:t xml:space="preserve"> </w:t>
+              <w:t xml:space="preserve">Open Image </w:t>
             </w:r>
           </w:p>
           <w:p>
@@ -5830,31 +5059,7 @@
               <w:rPr>
                 <w:rFonts w:ascii="Times New Roman" w:hAnsi="Times New Roman" w:cs="Times New Roman"/>
               </w:rPr>
-              <w:t xml:space="preserve">Displays warning message “Invalid input. Exceeded </w:t>
-            </w:r>
-            <w:r>
-              <w:rPr>
-                <w:rFonts w:ascii="Times New Roman" w:hAnsi="Times New Roman" w:cs="Times New Roman"/>
-              </w:rPr>
-              <w:t xml:space="preserve">the maximum capacity </w:t>
-            </w:r>
-            <w:r>
-              <w:rPr>
-                <w:rFonts w:ascii="Times New Roman" w:hAnsi="Times New Roman" w:cs="Times New Roman"/>
-              </w:rPr>
-              <w:t>by ‘</w:t>
-            </w:r>
-            <w:r>
-              <w:rPr>
-                <w:rFonts w:ascii="Times New Roman" w:hAnsi="Times New Roman" w:cs="Times New Roman"/>
-              </w:rPr>
-              <w:t xml:space="preserve">number’ </w:t>
-            </w:r>
-            <w:r>
-              <w:rPr>
-                <w:rFonts w:ascii="Times New Roman" w:hAnsi="Times New Roman" w:cs="Times New Roman"/>
-              </w:rPr>
-              <w:t>characters.”</w:t>
+              <w:t>Displays warning message “Invalid input. Exceeded the maximum capacity by ‘number’ characters.”</w:t>
             </w:r>
           </w:p>
           <w:p>

</xml_diff>